<commit_message>
Removed unnecessary parts of Undeliverable1.docx
Some document text was left over from a copy/paste of another document.
</commit_message>
<xml_diff>
--- a/Deliverable 1/deliverable1.docx
+++ b/Deliverable 1/deliverable1.docx
@@ -29,26 +29,26 @@
         <w:tbl>
           <w:tblPr>
             <w:tblpPr w:leftFromText="187" w:rightFromText="187" w:horzAnchor="margin" w:tblpXSpec="center" w:tblpY="2881"/>
-            <w:tblW w:w="4006" w:type="pct"/>
+            <w:tblW w:w="4615" w:type="pct"/>
             <w:tblBorders>
               <w:left w:val="single" w:sz="18" w:space="0" w:color="4F81BD" w:themeColor="accent1"/>
             </w:tblBorders>
             <w:tblLook w:val="04A0" w:firstRow="1" w:lastRow="0" w:firstColumn="1" w:lastColumn="0" w:noHBand="0" w:noVBand="1"/>
           </w:tblPr>
           <w:tblGrid>
-            <w:gridCol w:w="7672"/>
+            <w:gridCol w:w="8839"/>
           </w:tblGrid>
           <w:tr>
             <w:tc>
               <w:tcPr>
-                <w:tcW w:w="7672" w:type="dxa"/>
+                <w:tcW w:w="8838" w:type="dxa"/>
               </w:tcPr>
               <w:sdt>
                 <w:sdtPr>
                   <w:rPr>
                     <w:rFonts w:asciiTheme="majorHAnsi" w:eastAsiaTheme="majorEastAsia" w:hAnsiTheme="majorHAnsi" w:cstheme="majorBidi"/>
                     <w:color w:val="365F91" w:themeColor="accent1" w:themeShade="BF"/>
-                    <w:sz w:val="48"/>
+                    <w:sz w:val="56"/>
                     <w:szCs w:val="48"/>
                   </w:rPr>
                   <w:alias w:val="Title"/>
@@ -72,7 +72,7 @@
                       <w:rPr>
                         <w:rFonts w:asciiTheme="majorHAnsi" w:eastAsiaTheme="majorEastAsia" w:hAnsiTheme="majorHAnsi" w:cstheme="majorBidi"/>
                         <w:color w:val="365F91" w:themeColor="accent1" w:themeShade="BF"/>
-                        <w:sz w:val="48"/>
+                        <w:sz w:val="56"/>
                         <w:szCs w:val="48"/>
                       </w:rPr>
                       <w:t>CS 1530 – SPRINT 1 DELIVERABLE</w:t>
@@ -88,7 +88,7 @@
             </w:trPr>
             <w:tc>
               <w:tcPr>
-                <w:tcW w:w="7672" w:type="dxa"/>
+                <w:tcW w:w="8838" w:type="dxa"/>
                 <w:tcMar>
                   <w:top w:w="216" w:type="dxa"/>
                   <w:left w:w="115" w:type="dxa"/>
@@ -151,16 +151,16 @@
         <w:tbl>
           <w:tblPr>
             <w:tblpPr w:leftFromText="187" w:rightFromText="187" w:vertAnchor="page" w:horzAnchor="margin" w:tblpXSpec="center" w:tblpY="10156"/>
-            <w:tblW w:w="4000" w:type="pct"/>
+            <w:tblW w:w="4612" w:type="pct"/>
             <w:tblLook w:val="04A0" w:firstRow="1" w:lastRow="0" w:firstColumn="1" w:lastColumn="0" w:noHBand="0" w:noVBand="1"/>
           </w:tblPr>
           <w:tblGrid>
-            <w:gridCol w:w="7672"/>
+            <w:gridCol w:w="8846"/>
           </w:tblGrid>
           <w:tr>
             <w:tc>
               <w:tcPr>
-                <w:tcW w:w="7672" w:type="dxa"/>
+                <w:tcW w:w="8845" w:type="dxa"/>
                 <w:tcMar>
                   <w:top w:w="216" w:type="dxa"/>
                   <w:left w:w="115" w:type="dxa"/>
@@ -180,6 +180,7 @@
                   <w:dataBinding w:prefixMappings="xmlns:ns0='http://schemas.openxmlformats.org/package/2006/metadata/core-properties' xmlns:ns1='http://purl.org/dc/elements/1.1/'" w:xpath="/ns0:coreProperties[1]/ns1:creator[1]" w:storeItemID="{6C3C8BC8-F283-45AE-878A-BAB7291924A1}"/>
                   <w:text/>
                 </w:sdtPr>
+                <w:sdtEndPr/>
                 <w:sdtContent>
                   <w:p>
                     <w:pPr>
@@ -449,6 +450,7 @@
                     <w:calendar w:val="gregorian"/>
                   </w:date>
                 </w:sdtPr>
+                <w:sdtEndPr/>
                 <w:sdtContent>
                   <w:p>
                     <w:pPr>
@@ -817,7 +819,25 @@
           <w:szCs w:val="24"/>
           <w:u w:val="single"/>
         </w:rPr>
-        <w:t>PLAY CHESS</w:t>
+        <w:t xml:space="preserve">PLAY </w:t>
+      </w:r>
+      <w:r>
+        <w:rPr>
+          <w:b/>
+          <w:sz w:val="24"/>
+          <w:szCs w:val="24"/>
+          <w:u w:val="single"/>
+        </w:rPr>
+        <w:t xml:space="preserve">A REGULATION GAME OF </w:t>
+      </w:r>
+      <w:r>
+        <w:rPr>
+          <w:b/>
+          <w:sz w:val="24"/>
+          <w:szCs w:val="24"/>
+          <w:u w:val="single"/>
+        </w:rPr>
+        <w:t>CHESS</w:t>
       </w:r>
       <w:r>
         <w:rPr>
@@ -1274,220 +1294,12 @@
         </w:rPr>
         <w:t>.</w:t>
       </w:r>
-    </w:p>
-    <w:p>
-      <w:pPr>
-        <w:rPr>
-          <w:sz w:val="24"/>
-          <w:szCs w:val="24"/>
-        </w:rPr>
-      </w:pPr>
-      <w:r>
-        <w:rPr>
-          <w:sz w:val="24"/>
-          <w:szCs w:val="24"/>
-        </w:rPr>
-        <w:br w:type="page"/>
-      </w:r>
       <w:bookmarkStart w:id="0" w:name="_GoBack"/>
       <w:bookmarkEnd w:id="0"/>
     </w:p>
-    <w:p>
-      <w:pPr>
-        <w:spacing w:line="480" w:lineRule="auto"/>
-        <w:ind w:firstLine="720"/>
-        <w:jc w:val="center"/>
-        <w:rPr>
-          <w:rFonts w:cs="Consolas"/>
-          <w:noProof/>
-          <w:sz w:val="52"/>
-          <w:szCs w:val="52"/>
-        </w:rPr>
-      </w:pPr>
-      <w:r>
-        <w:rPr>
-          <w:rStyle w:val="Heading1Char"/>
-          <w:sz w:val="52"/>
-          <w:szCs w:val="52"/>
-        </w:rPr>
-        <w:lastRenderedPageBreak/>
-        <w:t>EXECUTED UNIT TESTS</w:t>
-      </w:r>
-      <w:r>
-        <w:rPr>
-          <w:rFonts w:cs="Consolas"/>
-          <w:noProof/>
-          <w:sz w:val="52"/>
-          <w:szCs w:val="52"/>
-        </w:rPr>
-        <w:t xml:space="preserve"> </w:t>
-      </w:r>
-      <w:r>
-        <w:rPr>
-          <w:rFonts w:cs="Consolas"/>
-          <w:noProof/>
-          <w:sz w:val="20"/>
-          <w:szCs w:val="20"/>
-        </w:rPr>
-        <w:drawing>
-          <wp:inline distT="0" distB="0" distL="0" distR="0" wp14:anchorId="6ED864B7" wp14:editId="7E9CB6F0">
-            <wp:extent cx="4857750" cy="6883400"/>
-            <wp:effectExtent l="0" t="0" r="0" b="0"/>
-            <wp:docPr id="1" name="Picture 1"/>
-            <wp:cNvGraphicFramePr>
-              <a:graphicFrameLocks xmlns:a="http://schemas.openxmlformats.org/drawingml/2006/main" noChangeAspect="1"/>
-            </wp:cNvGraphicFramePr>
-            <a:graphic xmlns:a="http://schemas.openxmlformats.org/drawingml/2006/main">
-              <a:graphicData uri="http://schemas.openxmlformats.org/drawingml/2006/picture">
-                <pic:pic xmlns:pic="http://schemas.openxmlformats.org/drawingml/2006/picture">
-                  <pic:nvPicPr>
-                    <pic:cNvPr id="0" name="Picture 1"/>
-                    <pic:cNvPicPr>
-                      <a:picLocks noChangeAspect="1" noChangeArrowheads="1"/>
-                    </pic:cNvPicPr>
-                  </pic:nvPicPr>
-                  <pic:blipFill>
-                    <a:blip r:embed="rId9">
-                      <a:extLst>
-                        <a:ext uri="{28A0092B-C50C-407E-A947-70E740481C1C}">
-                          <a14:useLocalDpi xmlns:a14="http://schemas.microsoft.com/office/drawing/2010/main" val="0"/>
-                        </a:ext>
-                      </a:extLst>
-                    </a:blip>
-                    <a:srcRect/>
-                    <a:stretch>
-                      <a:fillRect/>
-                    </a:stretch>
-                  </pic:blipFill>
-                  <pic:spPr bwMode="auto">
-                    <a:xfrm>
-                      <a:off x="0" y="0"/>
-                      <a:ext cx="4857750" cy="6883400"/>
-                    </a:xfrm>
-                    <a:prstGeom prst="rect">
-                      <a:avLst/>
-                    </a:prstGeom>
-                    <a:noFill/>
-                    <a:ln>
-                      <a:noFill/>
-                    </a:ln>
-                  </pic:spPr>
-                </pic:pic>
-              </a:graphicData>
-            </a:graphic>
-          </wp:inline>
-        </w:drawing>
-      </w:r>
-    </w:p>
-    <w:p>
-      <w:pPr>
-        <w:jc w:val="center"/>
-        <w:rPr>
-          <w:rStyle w:val="Heading1Char"/>
-          <w:sz w:val="52"/>
-          <w:szCs w:val="52"/>
-        </w:rPr>
-      </w:pPr>
-      <w:r>
-        <w:rPr>
-          <w:rFonts w:cs="Consolas"/>
-          <w:noProof/>
-          <w:sz w:val="52"/>
-          <w:szCs w:val="52"/>
-        </w:rPr>
-        <w:br w:type="page"/>
-      </w:r>
-      <w:r>
-        <w:rPr>
-          <w:rStyle w:val="Heading1Char"/>
-          <w:sz w:val="52"/>
-          <w:szCs w:val="52"/>
-        </w:rPr>
-        <w:lastRenderedPageBreak/>
-        <w:t>CODE COVERAGE</w:t>
-      </w:r>
-    </w:p>
-    <w:p>
-      <w:pPr>
-        <w:jc w:val="center"/>
-        <w:rPr>
-          <w:rFonts w:cs="Consolas"/>
-          <w:sz w:val="20"/>
-          <w:szCs w:val="20"/>
-        </w:rPr>
-      </w:pPr>
-    </w:p>
-    <w:p>
-      <w:pPr>
-        <w:spacing w:line="240" w:lineRule="auto"/>
-        <w:ind w:left="720" w:hanging="720"/>
-        <w:contextualSpacing/>
-        <w:rPr>
-          <w:rFonts w:cs="Consolas"/>
-          <w:sz w:val="20"/>
-          <w:szCs w:val="20"/>
-        </w:rPr>
-      </w:pPr>
-      <w:r>
-        <w:rPr>
-          <w:rFonts w:cs="Consolas"/>
-          <w:noProof/>
-          <w:sz w:val="20"/>
-          <w:szCs w:val="20"/>
-        </w:rPr>
-        <w:drawing>
-          <wp:inline distT="0" distB="0" distL="0" distR="0">
-            <wp:extent cx="5937250" cy="1854200"/>
-            <wp:effectExtent l="0" t="0" r="6350" b="0"/>
-            <wp:docPr id="3" name="Picture 3"/>
-            <wp:cNvGraphicFramePr>
-              <a:graphicFrameLocks xmlns:a="http://schemas.openxmlformats.org/drawingml/2006/main" noChangeAspect="1"/>
-            </wp:cNvGraphicFramePr>
-            <a:graphic xmlns:a="http://schemas.openxmlformats.org/drawingml/2006/main">
-              <a:graphicData uri="http://schemas.openxmlformats.org/drawingml/2006/picture">
-                <pic:pic xmlns:pic="http://schemas.openxmlformats.org/drawingml/2006/picture">
-                  <pic:nvPicPr>
-                    <pic:cNvPr id="0" name="Picture 6"/>
-                    <pic:cNvPicPr>
-                      <a:picLocks noChangeAspect="1" noChangeArrowheads="1"/>
-                    </pic:cNvPicPr>
-                  </pic:nvPicPr>
-                  <pic:blipFill>
-                    <a:blip r:embed="rId10">
-                      <a:extLst>
-                        <a:ext uri="{28A0092B-C50C-407E-A947-70E740481C1C}">
-                          <a14:useLocalDpi xmlns:a14="http://schemas.microsoft.com/office/drawing/2010/main" val="0"/>
-                        </a:ext>
-                      </a:extLst>
-                    </a:blip>
-                    <a:srcRect/>
-                    <a:stretch>
-                      <a:fillRect/>
-                    </a:stretch>
-                  </pic:blipFill>
-                  <pic:spPr bwMode="auto">
-                    <a:xfrm>
-                      <a:off x="0" y="0"/>
-                      <a:ext cx="5937250" cy="1854200"/>
-                    </a:xfrm>
-                    <a:prstGeom prst="rect">
-                      <a:avLst/>
-                    </a:prstGeom>
-                    <a:noFill/>
-                    <a:ln>
-                      <a:noFill/>
-                    </a:ln>
-                  </pic:spPr>
-                </pic:pic>
-              </a:graphicData>
-            </a:graphic>
-          </wp:inline>
-        </w:drawing>
-      </w:r>
-    </w:p>
     <w:sectPr>
-      <w:headerReference w:type="default" r:id="rId11"/>
-      <w:footerReference w:type="default" r:id="rId12"/>
+      <w:headerReference w:type="default" r:id="rId9"/>
+      <w:footerReference w:type="default" r:id="rId10"/>
       <w:pgSz w:w="12240" w:h="15840"/>
       <w:pgMar w:top="1440" w:right="1440" w:bottom="1440" w:left="1440" w:header="720" w:footer="720" w:gutter="0"/>
       <w:pgNumType w:start="0"/>
@@ -1617,7 +1429,7 @@
                               <w:sz w:val="32"/>
                               <w:szCs w:val="32"/>
                             </w:rPr>
-                            <w:t>3</w:t>
+                            <w:t>1</w:t>
                           </w:r>
                           <w:r>
                             <w:rPr>
@@ -1683,7 +1495,7 @@
                         <w:sz w:val="32"/>
                         <w:szCs w:val="32"/>
                       </w:rPr>
-                      <w:t>3</w:t>
+                      <w:t>1</w:t>
                     </w:r>
                     <w:r>
                       <w:rPr>
@@ -3269,7 +3081,7 @@
 </file>
 
 <file path=customXml/itemProps2.xml><?xml version="1.0" encoding="utf-8"?>
-<ds:datastoreItem xmlns:ds="http://schemas.openxmlformats.org/officeDocument/2006/customXml" ds:itemID="{A55D7ACD-8081-42AB-B2AE-1AB45F131593}">
+<ds:datastoreItem xmlns:ds="http://schemas.openxmlformats.org/officeDocument/2006/customXml" ds:itemID="{DBEEF004-6385-4CFB-9DA9-77345891654E}">
   <ds:schemaRefs>
     <ds:schemaRef ds:uri="http://schemas.openxmlformats.org/officeDocument/2006/bibliography"/>
   </ds:schemaRefs>

</xml_diff>

<commit_message>
Added more User Stories to Deliverable1.docx
</commit_message>
<xml_diff>
--- a/Deliverable 1/deliverable1.docx
+++ b/Deliverable 1/deliverable1.docx
@@ -514,8 +514,9 @@
           <w:ilvl w:val="0"/>
           <w:numId w:val="6"/>
         </w:numPr>
-        <w:spacing w:line="480" w:lineRule="auto"/>
+        <w:spacing w:line="288" w:lineRule="auto"/>
         <w:ind w:left="360"/>
+        <w:contextualSpacing w:val="0"/>
         <w:rPr>
           <w:sz w:val="24"/>
           <w:szCs w:val="24"/>
@@ -542,39 +543,32 @@
           <w:sz w:val="24"/>
           <w:szCs w:val="24"/>
         </w:rPr>
-        <w:t xml:space="preserve">, I WANT A </w:t>
-      </w:r>
-      <w:r>
-        <w:rPr>
-          <w:b/>
-          <w:sz w:val="24"/>
-          <w:szCs w:val="24"/>
-          <w:u w:val="single"/>
-        </w:rPr>
-        <w:t>CHESSBOARD</w:t>
-      </w:r>
-      <w:r>
-        <w:rPr>
-          <w:sz w:val="24"/>
-          <w:szCs w:val="24"/>
-        </w:rPr>
-        <w:t xml:space="preserve">, SO THAT I </w:t>
-      </w:r>
-      <w:r>
-        <w:rPr>
-          <w:sz w:val="24"/>
-          <w:szCs w:val="24"/>
-        </w:rPr>
-        <w:t xml:space="preserve">CAN </w:t>
-      </w:r>
-      <w:r>
-        <w:rPr>
-          <w:b/>
-          <w:sz w:val="24"/>
-          <w:szCs w:val="24"/>
-          <w:u w:val="single"/>
-        </w:rPr>
-        <w:t>PLAY CHESS</w:t>
+        <w:t xml:space="preserve">, I WANT </w:t>
+      </w:r>
+      <w:r>
+        <w:rPr>
+          <w:b/>
+          <w:sz w:val="24"/>
+          <w:szCs w:val="24"/>
+          <w:u w:val="single"/>
+        </w:rPr>
+        <w:t>A PROGRAM TO PLAY CHESS</w:t>
+      </w:r>
+      <w:r>
+        <w:rPr>
+          <w:sz w:val="24"/>
+          <w:szCs w:val="24"/>
+        </w:rPr>
+        <w:t xml:space="preserve">, SO THAT I CAN </w:t>
+      </w:r>
+      <w:r>
+        <w:rPr>
+          <w:b/>
+          <w:sz w:val="24"/>
+          <w:szCs w:val="24"/>
+          <w:u w:val="single"/>
+        </w:rPr>
+        <w:t>PLAY CHESS ON A COMPUTER</w:t>
       </w:r>
       <w:r>
         <w:rPr>
@@ -591,8 +585,9 @@
           <w:ilvl w:val="0"/>
           <w:numId w:val="6"/>
         </w:numPr>
-        <w:spacing w:line="480" w:lineRule="auto"/>
+        <w:spacing w:line="288" w:lineRule="auto"/>
         <w:ind w:left="360"/>
+        <w:contextualSpacing w:val="0"/>
         <w:rPr>
           <w:sz w:val="24"/>
           <w:szCs w:val="24"/>
@@ -628,30 +623,42 @@
           <w:szCs w:val="24"/>
           <w:u w:val="single"/>
         </w:rPr>
-        <w:t>CHESS PIECES</w:t>
-      </w:r>
-      <w:r>
-        <w:rPr>
-          <w:sz w:val="24"/>
-          <w:szCs w:val="24"/>
-        </w:rPr>
-        <w:t xml:space="preserve">, SO THAT I </w:t>
-      </w:r>
-      <w:r>
-        <w:rPr>
-          <w:sz w:val="24"/>
-          <w:szCs w:val="24"/>
-        </w:rPr>
-        <w:t xml:space="preserve">CAN </w:t>
-      </w:r>
-      <w:r>
-        <w:rPr>
-          <w:b/>
-          <w:sz w:val="24"/>
-          <w:szCs w:val="24"/>
-          <w:u w:val="single"/>
-        </w:rPr>
-        <w:t>PLAY CHESS</w:t>
+        <w:t>THE PROGRAM NAME TO BE “</w:t>
+      </w:r>
+      <w:r>
+        <w:rPr>
+          <w:b/>
+          <w:i/>
+          <w:sz w:val="24"/>
+          <w:szCs w:val="24"/>
+          <w:u w:val="single"/>
+        </w:rPr>
+        <w:t>LABOON CHESS</w:t>
+      </w:r>
+      <w:r>
+        <w:rPr>
+          <w:b/>
+          <w:sz w:val="24"/>
+          <w:szCs w:val="24"/>
+          <w:u w:val="single"/>
+        </w:rPr>
+        <w:t>”</w:t>
+      </w:r>
+      <w:r>
+        <w:rPr>
+          <w:sz w:val="24"/>
+          <w:szCs w:val="24"/>
+        </w:rPr>
+        <w:t xml:space="preserve">, SO THAT </w:t>
+      </w:r>
+      <w:r>
+        <w:rPr>
+          <w:b/>
+          <w:sz w:val="24"/>
+          <w:szCs w:val="24"/>
+          <w:u w:val="single"/>
+        </w:rPr>
+        <w:t>THE CHESS PROGRAM NAME IS UNIQUE</w:t>
       </w:r>
       <w:r>
         <w:rPr>
@@ -668,8 +675,9 @@
           <w:ilvl w:val="0"/>
           <w:numId w:val="6"/>
         </w:numPr>
-        <w:spacing w:line="480" w:lineRule="auto"/>
+        <w:spacing w:line="288" w:lineRule="auto"/>
         <w:ind w:left="360"/>
+        <w:contextualSpacing w:val="0"/>
         <w:rPr>
           <w:sz w:val="24"/>
           <w:szCs w:val="24"/>
@@ -696,46 +704,39 @@
           <w:sz w:val="24"/>
           <w:szCs w:val="24"/>
         </w:rPr>
-        <w:t xml:space="preserve">, I WANT TO MOVE MY </w:t>
-      </w:r>
-      <w:r>
-        <w:rPr>
-          <w:b/>
-          <w:sz w:val="24"/>
-          <w:szCs w:val="24"/>
-          <w:u w:val="single"/>
-        </w:rPr>
-        <w:t>CHESS PIECES</w:t>
-      </w:r>
-      <w:r>
-        <w:rPr>
-          <w:sz w:val="24"/>
-          <w:szCs w:val="24"/>
-        </w:rPr>
-        <w:t>, SO</w:t>
-      </w:r>
-      <w:r>
-        <w:rPr>
-          <w:sz w:val="24"/>
-          <w:szCs w:val="24"/>
-        </w:rPr>
-        <w:t xml:space="preserve"> THAT </w:t>
-      </w:r>
-      <w:r>
-        <w:rPr>
-          <w:sz w:val="24"/>
-          <w:szCs w:val="24"/>
-        </w:rPr>
-        <w:t>I CAN</w:t>
-      </w:r>
-      <w:r>
-        <w:rPr>
-          <w:b/>
-          <w:sz w:val="24"/>
-          <w:szCs w:val="24"/>
-          <w:u w:val="single"/>
-        </w:rPr>
-        <w:t xml:space="preserve"> PLAY CHESS</w:t>
+        <w:t xml:space="preserve">, I WANT A </w:t>
+      </w:r>
+      <w:r>
+        <w:rPr>
+          <w:b/>
+          <w:sz w:val="24"/>
+          <w:szCs w:val="24"/>
+          <w:u w:val="single"/>
+        </w:rPr>
+        <w:t>CHESSBOARD</w:t>
+      </w:r>
+      <w:r>
+        <w:rPr>
+          <w:sz w:val="24"/>
+          <w:szCs w:val="24"/>
+        </w:rPr>
+        <w:t xml:space="preserve">, SO THAT I </w:t>
+      </w:r>
+      <w:r>
+        <w:rPr>
+          <w:sz w:val="24"/>
+          <w:szCs w:val="24"/>
+        </w:rPr>
+        <w:t xml:space="preserve">CAN </w:t>
+      </w:r>
+      <w:r>
+        <w:rPr>
+          <w:b/>
+          <w:sz w:val="24"/>
+          <w:szCs w:val="24"/>
+          <w:u w:val="single"/>
+        </w:rPr>
+        <w:t>PLAY CHESS</w:t>
       </w:r>
       <w:r>
         <w:rPr>
@@ -752,8 +753,9 @@
           <w:ilvl w:val="0"/>
           <w:numId w:val="6"/>
         </w:numPr>
-        <w:spacing w:line="480" w:lineRule="auto"/>
+        <w:spacing w:line="288" w:lineRule="auto"/>
         <w:ind w:left="360"/>
+        <w:contextualSpacing w:val="0"/>
         <w:rPr>
           <w:sz w:val="24"/>
           <w:szCs w:val="24"/>
@@ -780,30 +782,23 @@
           <w:sz w:val="24"/>
           <w:szCs w:val="24"/>
         </w:rPr>
-        <w:t xml:space="preserve">, I WANT TO </w:t>
-      </w:r>
-      <w:r>
-        <w:rPr>
-          <w:b/>
-          <w:sz w:val="24"/>
-          <w:szCs w:val="24"/>
-          <w:u w:val="single"/>
-        </w:rPr>
-        <w:t>ABIDE BY THE UNITED STATES CHESS FEDERATION RULES</w:t>
-      </w:r>
-      <w:r>
-        <w:rPr>
-          <w:sz w:val="24"/>
-          <w:szCs w:val="24"/>
-        </w:rPr>
-        <w:t xml:space="preserve">, SO THAT </w:t>
-      </w:r>
-      <w:r>
-        <w:rPr>
-          <w:sz w:val="24"/>
-          <w:szCs w:val="24"/>
-        </w:rPr>
-        <w:t xml:space="preserve">I </w:t>
+        <w:t xml:space="preserve">, I WANT </w:t>
+      </w:r>
+      <w:r>
+        <w:rPr>
+          <w:b/>
+          <w:sz w:val="24"/>
+          <w:szCs w:val="24"/>
+          <w:u w:val="single"/>
+        </w:rPr>
+        <w:t>CHESS PIECES</w:t>
+      </w:r>
+      <w:r>
+        <w:rPr>
+          <w:sz w:val="24"/>
+          <w:szCs w:val="24"/>
+        </w:rPr>
+        <w:t xml:space="preserve">, SO THAT I </w:t>
       </w:r>
       <w:r>
         <w:rPr>
@@ -819,25 +814,7 @@
           <w:szCs w:val="24"/>
           <w:u w:val="single"/>
         </w:rPr>
-        <w:t xml:space="preserve">PLAY </w:t>
-      </w:r>
-      <w:r>
-        <w:rPr>
-          <w:b/>
-          <w:sz w:val="24"/>
-          <w:szCs w:val="24"/>
-          <w:u w:val="single"/>
-        </w:rPr>
-        <w:t xml:space="preserve">A REGULATION GAME OF </w:t>
-      </w:r>
-      <w:r>
-        <w:rPr>
-          <w:b/>
-          <w:sz w:val="24"/>
-          <w:szCs w:val="24"/>
-          <w:u w:val="single"/>
-        </w:rPr>
-        <w:t>CHESS</w:t>
+        <w:t>PLAY CHESS</w:t>
       </w:r>
       <w:r>
         <w:rPr>
@@ -854,8 +831,9 @@
           <w:ilvl w:val="0"/>
           <w:numId w:val="6"/>
         </w:numPr>
-        <w:spacing w:line="480" w:lineRule="auto"/>
+        <w:spacing w:line="288" w:lineRule="auto"/>
         <w:ind w:left="360"/>
+        <w:contextualSpacing w:val="0"/>
         <w:rPr>
           <w:sz w:val="24"/>
           <w:szCs w:val="24"/>
@@ -882,39 +860,32 @@
           <w:sz w:val="24"/>
           <w:szCs w:val="24"/>
         </w:rPr>
-        <w:t xml:space="preserve">, I WANT TO </w:t>
-      </w:r>
-      <w:r>
-        <w:rPr>
-          <w:b/>
-          <w:sz w:val="24"/>
-          <w:szCs w:val="24"/>
-          <w:u w:val="single"/>
-        </w:rPr>
-        <w:t>HAVE A GRAPHICAL INTERFACE</w:t>
-      </w:r>
-      <w:r>
-        <w:rPr>
-          <w:sz w:val="24"/>
-          <w:szCs w:val="24"/>
-        </w:rPr>
-        <w:t xml:space="preserve">, SO THAT I </w:t>
-      </w:r>
-      <w:r>
-        <w:rPr>
-          <w:sz w:val="24"/>
-          <w:szCs w:val="24"/>
-        </w:rPr>
-        <w:t xml:space="preserve">CAN </w:t>
-      </w:r>
-      <w:r>
-        <w:rPr>
-          <w:b/>
-          <w:sz w:val="24"/>
-          <w:szCs w:val="24"/>
-          <w:u w:val="single"/>
-        </w:rPr>
-        <w:t>PLAY WITH A MOUSE</w:t>
+        <w:t xml:space="preserve">, I WANT </w:t>
+      </w:r>
+      <w:r>
+        <w:rPr>
+          <w:b/>
+          <w:sz w:val="24"/>
+          <w:szCs w:val="24"/>
+          <w:u w:val="single"/>
+        </w:rPr>
+        <w:t>THE CHESS PIECES TO BE REPRESENTED AS THE FIRST LETTER OF THEIR NAME</w:t>
+      </w:r>
+      <w:r>
+        <w:rPr>
+          <w:sz w:val="24"/>
+          <w:szCs w:val="24"/>
+        </w:rPr>
+        <w:t xml:space="preserve">, SO THAT I CAN </w:t>
+      </w:r>
+      <w:r>
+        <w:rPr>
+          <w:b/>
+          <w:sz w:val="24"/>
+          <w:szCs w:val="24"/>
+          <w:u w:val="single"/>
+        </w:rPr>
+        <w:t>TELL WHICH PIECE IT IS</w:t>
       </w:r>
       <w:r>
         <w:rPr>
@@ -931,8 +902,9 @@
           <w:ilvl w:val="0"/>
           <w:numId w:val="6"/>
         </w:numPr>
-        <w:spacing w:line="480" w:lineRule="auto"/>
+        <w:spacing w:line="288" w:lineRule="auto"/>
         <w:ind w:left="360"/>
+        <w:contextualSpacing w:val="0"/>
         <w:rPr>
           <w:sz w:val="24"/>
           <w:szCs w:val="24"/>
@@ -959,39 +931,46 @@
           <w:sz w:val="24"/>
           <w:szCs w:val="24"/>
         </w:rPr>
-        <w:t xml:space="preserve">, I WANT TO </w:t>
-      </w:r>
-      <w:r>
-        <w:rPr>
-          <w:b/>
-          <w:sz w:val="24"/>
-          <w:szCs w:val="24"/>
-          <w:u w:val="single"/>
-        </w:rPr>
-        <w:t>HAVE BLACK AND WHITE CHESS PIECES</w:t>
-      </w:r>
-      <w:r>
-        <w:rPr>
-          <w:sz w:val="24"/>
-          <w:szCs w:val="24"/>
-        </w:rPr>
-        <w:t xml:space="preserve">, SO THAT I </w:t>
-      </w:r>
-      <w:r>
-        <w:rPr>
-          <w:sz w:val="24"/>
-          <w:szCs w:val="24"/>
-        </w:rPr>
-        <w:t xml:space="preserve">CAN </w:t>
-      </w:r>
-      <w:r>
-        <w:rPr>
-          <w:b/>
-          <w:sz w:val="24"/>
-          <w:szCs w:val="24"/>
-          <w:u w:val="single"/>
-        </w:rPr>
-        <w:t>PLAY CHESS</w:t>
+        <w:t xml:space="preserve">, I WANT TO MOVE MY </w:t>
+      </w:r>
+      <w:r>
+        <w:rPr>
+          <w:b/>
+          <w:sz w:val="24"/>
+          <w:szCs w:val="24"/>
+          <w:u w:val="single"/>
+        </w:rPr>
+        <w:t>CHESS PIECES</w:t>
+      </w:r>
+      <w:r>
+        <w:rPr>
+          <w:sz w:val="24"/>
+          <w:szCs w:val="24"/>
+        </w:rPr>
+        <w:t>, SO</w:t>
+      </w:r>
+      <w:r>
+        <w:rPr>
+          <w:sz w:val="24"/>
+          <w:szCs w:val="24"/>
+        </w:rPr>
+        <w:t xml:space="preserve"> THAT </w:t>
+      </w:r>
+      <w:r>
+        <w:rPr>
+          <w:sz w:val="24"/>
+          <w:szCs w:val="24"/>
+        </w:rPr>
+        <w:t>I CAN</w:t>
+      </w:r>
+      <w:r>
+        <w:rPr>
+          <w:b/>
+          <w:sz w:val="24"/>
+          <w:szCs w:val="24"/>
+          <w:u w:val="single"/>
+        </w:rPr>
+        <w:t xml:space="preserve"> PLAY CHESS</w:t>
       </w:r>
       <w:r>
         <w:rPr>
@@ -1008,8 +987,9 @@
           <w:ilvl w:val="0"/>
           <w:numId w:val="6"/>
         </w:numPr>
-        <w:spacing w:line="480" w:lineRule="auto"/>
+        <w:spacing w:line="288" w:lineRule="auto"/>
         <w:ind w:left="360"/>
+        <w:contextualSpacing w:val="0"/>
         <w:rPr>
           <w:sz w:val="24"/>
           <w:szCs w:val="24"/>
@@ -1045,7 +1025,25 @@
           <w:szCs w:val="24"/>
           <w:u w:val="single"/>
         </w:rPr>
-        <w:t>BE ABLE TO CHOOSE MY TEAM COLOR</w:t>
+        <w:t xml:space="preserve">ABIDE BY THE UNITED STATES CHESS FEDERATION </w:t>
+      </w:r>
+      <w:r>
+        <w:rPr>
+          <w:b/>
+          <w:sz w:val="24"/>
+          <w:szCs w:val="24"/>
+          <w:u w:val="single"/>
+        </w:rPr>
+        <w:t xml:space="preserve">(USCF) </w:t>
+      </w:r>
+      <w:r>
+        <w:rPr>
+          <w:b/>
+          <w:sz w:val="24"/>
+          <w:szCs w:val="24"/>
+          <w:u w:val="single"/>
+        </w:rPr>
+        <w:t>RULES</w:t>
       </w:r>
       <w:r>
         <w:rPr>
@@ -1059,16 +1057,41 @@
           <w:sz w:val="24"/>
           <w:szCs w:val="24"/>
         </w:rPr>
-        <w:t>I CAN</w:t>
-      </w:r>
-      <w:r>
-        <w:rPr>
-          <w:b/>
-          <w:sz w:val="24"/>
-          <w:szCs w:val="24"/>
-          <w:u w:val="single"/>
-        </w:rPr>
-        <w:t xml:space="preserve"> PLAY AS EITHER BLACK OR WHITE</w:t>
+        <w:t xml:space="preserve">I </w:t>
+      </w:r>
+      <w:r>
+        <w:rPr>
+          <w:sz w:val="24"/>
+          <w:szCs w:val="24"/>
+        </w:rPr>
+        <w:t xml:space="preserve">CAN </w:t>
+      </w:r>
+      <w:r>
+        <w:rPr>
+          <w:b/>
+          <w:sz w:val="24"/>
+          <w:szCs w:val="24"/>
+          <w:u w:val="single"/>
+        </w:rPr>
+        <w:t xml:space="preserve">PLAY </w:t>
+      </w:r>
+      <w:r>
+        <w:rPr>
+          <w:b/>
+          <w:sz w:val="24"/>
+          <w:szCs w:val="24"/>
+          <w:u w:val="single"/>
+        </w:rPr>
+        <w:t xml:space="preserve">A REGULATION GAME OF </w:t>
+      </w:r>
+      <w:r>
+        <w:rPr>
+          <w:b/>
+          <w:sz w:val="24"/>
+          <w:szCs w:val="24"/>
+          <w:u w:val="single"/>
+        </w:rPr>
+        <w:t>CHESS</w:t>
       </w:r>
       <w:r>
         <w:rPr>
@@ -1085,8 +1108,9 @@
           <w:ilvl w:val="0"/>
           <w:numId w:val="6"/>
         </w:numPr>
-        <w:spacing w:line="480" w:lineRule="auto"/>
+        <w:spacing w:line="288" w:lineRule="auto"/>
         <w:ind w:left="360"/>
+        <w:contextualSpacing w:val="0"/>
         <w:rPr>
           <w:sz w:val="24"/>
           <w:szCs w:val="24"/>
@@ -1113,16 +1137,32 @@
           <w:sz w:val="24"/>
           <w:szCs w:val="24"/>
         </w:rPr>
-        <w:t xml:space="preserve">, I WANT TO </w:t>
-      </w:r>
-      <w:r>
-        <w:rPr>
-          <w:b/>
-          <w:sz w:val="24"/>
-          <w:szCs w:val="24"/>
-          <w:u w:val="single"/>
-        </w:rPr>
-        <w:t>MOVE CHESS PIECES USING A MOUSE CLICK</w:t>
+        <w:t>, I WANT TO</w:t>
+      </w:r>
+      <w:r>
+        <w:rPr>
+          <w:sz w:val="24"/>
+          <w:szCs w:val="24"/>
+        </w:rPr>
+        <w:t xml:space="preserve"> </w:t>
+      </w:r>
+      <w:r>
+        <w:rPr>
+          <w:b/>
+          <w:sz w:val="24"/>
+          <w:szCs w:val="24"/>
+          <w:u w:val="single"/>
+        </w:rPr>
+        <w:t>BE WARNED</w:t>
+      </w:r>
+      <w:r>
+        <w:rPr>
+          <w:b/>
+          <w:sz w:val="24"/>
+          <w:szCs w:val="24"/>
+          <w:u w:val="single"/>
+        </w:rPr>
+        <w:t xml:space="preserve"> OF ILLEGAL MOVES</w:t>
       </w:r>
       <w:r>
         <w:rPr>
@@ -1138,7 +1178,7 @@
           <w:szCs w:val="24"/>
           <w:u w:val="single"/>
         </w:rPr>
-        <w:t>PLAY CHESS INTERACTIVELY</w:t>
+        <w:t>MAKE ONLY LEGAL USCF MOVES</w:t>
       </w:r>
       <w:r>
         <w:rPr>
@@ -1155,8 +1195,9 @@
           <w:ilvl w:val="0"/>
           <w:numId w:val="6"/>
         </w:numPr>
-        <w:spacing w:line="480" w:lineRule="auto"/>
+        <w:spacing w:line="288" w:lineRule="auto"/>
         <w:ind w:left="360"/>
+        <w:contextualSpacing w:val="0"/>
         <w:rPr>
           <w:sz w:val="24"/>
           <w:szCs w:val="24"/>
@@ -1183,39 +1224,39 @@
           <w:sz w:val="24"/>
           <w:szCs w:val="24"/>
         </w:rPr>
-        <w:t>, I WANT T</w:t>
-      </w:r>
-      <w:r>
-        <w:rPr>
-          <w:sz w:val="24"/>
-          <w:szCs w:val="24"/>
-        </w:rPr>
-        <w:t xml:space="preserve">O </w:t>
-      </w:r>
-      <w:r>
-        <w:rPr>
-          <w:b/>
-          <w:sz w:val="24"/>
-          <w:szCs w:val="24"/>
-          <w:u w:val="single"/>
-        </w:rPr>
-        <w:t>SAVE MY CHESS GAME IN ITS CURRENT STATE</w:t>
-      </w:r>
-      <w:r>
-        <w:rPr>
-          <w:sz w:val="24"/>
-          <w:szCs w:val="24"/>
-        </w:rPr>
-        <w:t xml:space="preserve">, SO THAT I CAN </w:t>
-      </w:r>
-      <w:r>
-        <w:rPr>
-          <w:b/>
-          <w:sz w:val="24"/>
-          <w:szCs w:val="24"/>
-          <w:u w:val="single"/>
-        </w:rPr>
-        <w:t>RESUME THE GAME AT A LATER TIME</w:t>
+        <w:t xml:space="preserve">, I WANT TO </w:t>
+      </w:r>
+      <w:r>
+        <w:rPr>
+          <w:b/>
+          <w:sz w:val="24"/>
+          <w:szCs w:val="24"/>
+          <w:u w:val="single"/>
+        </w:rPr>
+        <w:t>HAVE A GRAPHICAL INTERFACE</w:t>
+      </w:r>
+      <w:r>
+        <w:rPr>
+          <w:sz w:val="24"/>
+          <w:szCs w:val="24"/>
+        </w:rPr>
+        <w:t xml:space="preserve">, SO THAT I </w:t>
+      </w:r>
+      <w:r>
+        <w:rPr>
+          <w:sz w:val="24"/>
+          <w:szCs w:val="24"/>
+        </w:rPr>
+        <w:t xml:space="preserve">CAN </w:t>
+      </w:r>
+      <w:r>
+        <w:rPr>
+          <w:b/>
+          <w:sz w:val="24"/>
+          <w:szCs w:val="24"/>
+          <w:u w:val="single"/>
+        </w:rPr>
+        <w:t>PLAY WITH A MOUSE</w:t>
       </w:r>
       <w:r>
         <w:rPr>
@@ -1232,8 +1273,512 @@
           <w:ilvl w:val="0"/>
           <w:numId w:val="6"/>
         </w:numPr>
-        <w:spacing w:line="480" w:lineRule="auto"/>
+        <w:spacing w:line="288" w:lineRule="auto"/>
+        <w:ind w:left="360"/>
+        <w:contextualSpacing w:val="0"/>
+        <w:rPr>
+          <w:sz w:val="24"/>
+          <w:szCs w:val="24"/>
+        </w:rPr>
+      </w:pPr>
+      <w:r>
+        <w:rPr>
+          <w:sz w:val="24"/>
+          <w:szCs w:val="24"/>
+        </w:rPr>
+        <w:t xml:space="preserve">AS A </w:t>
+      </w:r>
+      <w:r>
+        <w:rPr>
+          <w:b/>
+          <w:sz w:val="24"/>
+          <w:szCs w:val="24"/>
+          <w:u w:val="single"/>
+        </w:rPr>
+        <w:t>USER</w:t>
+      </w:r>
+      <w:r>
+        <w:rPr>
+          <w:sz w:val="24"/>
+          <w:szCs w:val="24"/>
+        </w:rPr>
+        <w:t xml:space="preserve">, I WANT TO </w:t>
+      </w:r>
+      <w:r>
+        <w:rPr>
+          <w:b/>
+          <w:sz w:val="24"/>
+          <w:szCs w:val="24"/>
+          <w:u w:val="single"/>
+        </w:rPr>
+        <w:t>SEE A 2-D OVERHEAD VIEW OF THE CHESS BOARD</w:t>
+      </w:r>
+      <w:r>
+        <w:rPr>
+          <w:sz w:val="24"/>
+          <w:szCs w:val="24"/>
+        </w:rPr>
+        <w:t xml:space="preserve">, SO THAT I CAN </w:t>
+      </w:r>
+      <w:r>
+        <w:rPr>
+          <w:b/>
+          <w:sz w:val="24"/>
+          <w:szCs w:val="24"/>
+          <w:u w:val="single"/>
+        </w:rPr>
+        <w:t>SEE WHERE ALL OF THE CHESS PIECES ARE PLACED</w:t>
+      </w:r>
+      <w:r>
+        <w:rPr>
+          <w:sz w:val="24"/>
+          <w:szCs w:val="24"/>
+        </w:rPr>
+        <w:t>.</w:t>
+      </w:r>
+    </w:p>
+    <w:p>
+      <w:pPr>
+        <w:pStyle w:val="ListParagraph"/>
+        <w:numPr>
+          <w:ilvl w:val="0"/>
+          <w:numId w:val="6"/>
+        </w:numPr>
+        <w:spacing w:line="288" w:lineRule="auto"/>
+        <w:ind w:left="360"/>
+        <w:contextualSpacing w:val="0"/>
+        <w:rPr>
+          <w:sz w:val="24"/>
+          <w:szCs w:val="24"/>
+        </w:rPr>
+      </w:pPr>
+      <w:r>
+        <w:rPr>
+          <w:sz w:val="24"/>
+          <w:szCs w:val="24"/>
+        </w:rPr>
+        <w:t xml:space="preserve">AS A USER, I WANT THE </w:t>
+      </w:r>
+      <w:r>
+        <w:rPr>
+          <w:b/>
+          <w:sz w:val="24"/>
+          <w:szCs w:val="24"/>
+          <w:u w:val="single"/>
+        </w:rPr>
+        <w:t>USCF LETTERS AND NUMBERS NEXT TO THE 2-D CHESS BOARD</w:t>
+      </w:r>
+      <w:r>
+        <w:rPr>
+          <w:sz w:val="24"/>
+          <w:szCs w:val="24"/>
+        </w:rPr>
+        <w:t xml:space="preserve">, SO THAT I CAN </w:t>
+      </w:r>
+      <w:r>
+        <w:rPr>
+          <w:b/>
+          <w:sz w:val="24"/>
+          <w:szCs w:val="24"/>
+          <w:u w:val="single"/>
+        </w:rPr>
+        <w:t>REPRESENT EACH CHESSBOARD POSITION AS A NUMBER-LETTER COMBINATION</w:t>
+      </w:r>
+      <w:r>
+        <w:rPr>
+          <w:sz w:val="24"/>
+          <w:szCs w:val="24"/>
+        </w:rPr>
+        <w:t>.</w:t>
+      </w:r>
+    </w:p>
+    <w:p>
+      <w:pPr>
+        <w:pStyle w:val="ListParagraph"/>
+        <w:numPr>
+          <w:ilvl w:val="0"/>
+          <w:numId w:val="6"/>
+        </w:numPr>
+        <w:spacing w:line="288" w:lineRule="auto"/>
+        <w:ind w:left="360"/>
+        <w:contextualSpacing w:val="0"/>
+        <w:rPr>
+          <w:sz w:val="24"/>
+          <w:szCs w:val="24"/>
+        </w:rPr>
+      </w:pPr>
+      <w:r>
+        <w:rPr>
+          <w:sz w:val="24"/>
+          <w:szCs w:val="24"/>
+        </w:rPr>
+        <w:t xml:space="preserve">AS A </w:t>
+      </w:r>
+      <w:r>
+        <w:rPr>
+          <w:b/>
+          <w:sz w:val="24"/>
+          <w:szCs w:val="24"/>
+          <w:u w:val="single"/>
+        </w:rPr>
+        <w:t>USER</w:t>
+      </w:r>
+      <w:r>
+        <w:rPr>
+          <w:sz w:val="24"/>
+          <w:szCs w:val="24"/>
+        </w:rPr>
+        <w:t xml:space="preserve">, I WANT TO </w:t>
+      </w:r>
+      <w:r>
+        <w:rPr>
+          <w:b/>
+          <w:sz w:val="24"/>
+          <w:szCs w:val="24"/>
+          <w:u w:val="single"/>
+        </w:rPr>
+        <w:t>HAVE BLACK AND WHITE CHESS PIECES</w:t>
+      </w:r>
+      <w:r>
+        <w:rPr>
+          <w:sz w:val="24"/>
+          <w:szCs w:val="24"/>
+        </w:rPr>
+        <w:t xml:space="preserve">, SO THAT I </w:t>
+      </w:r>
+      <w:r>
+        <w:rPr>
+          <w:sz w:val="24"/>
+          <w:szCs w:val="24"/>
+        </w:rPr>
+        <w:t xml:space="preserve">CAN </w:t>
+      </w:r>
+      <w:r>
+        <w:rPr>
+          <w:b/>
+          <w:sz w:val="24"/>
+          <w:szCs w:val="24"/>
+          <w:u w:val="single"/>
+        </w:rPr>
+        <w:t>PLAY CHESS</w:t>
+      </w:r>
+      <w:r>
+        <w:rPr>
+          <w:sz w:val="24"/>
+          <w:szCs w:val="24"/>
+        </w:rPr>
+        <w:t>.</w:t>
+      </w:r>
+    </w:p>
+    <w:p>
+      <w:pPr>
+        <w:pStyle w:val="ListParagraph"/>
+        <w:numPr>
+          <w:ilvl w:val="0"/>
+          <w:numId w:val="6"/>
+        </w:numPr>
+        <w:spacing w:line="288" w:lineRule="auto"/>
+        <w:ind w:left="360"/>
+        <w:contextualSpacing w:val="0"/>
+        <w:rPr>
+          <w:sz w:val="24"/>
+          <w:szCs w:val="24"/>
+        </w:rPr>
+      </w:pPr>
+      <w:r>
+        <w:rPr>
+          <w:sz w:val="24"/>
+          <w:szCs w:val="24"/>
+        </w:rPr>
+        <w:lastRenderedPageBreak/>
+        <w:t xml:space="preserve">AS A </w:t>
+      </w:r>
+      <w:r>
+        <w:rPr>
+          <w:b/>
+          <w:sz w:val="24"/>
+          <w:szCs w:val="24"/>
+          <w:u w:val="single"/>
+        </w:rPr>
+        <w:t>USER</w:t>
+      </w:r>
+      <w:r>
+        <w:rPr>
+          <w:sz w:val="24"/>
+          <w:szCs w:val="24"/>
+        </w:rPr>
+        <w:t xml:space="preserve">, I WANT TO </w:t>
+      </w:r>
+      <w:r>
+        <w:rPr>
+          <w:b/>
+          <w:sz w:val="24"/>
+          <w:szCs w:val="24"/>
+          <w:u w:val="single"/>
+        </w:rPr>
+        <w:t>HAVE THE BLACK CHESS PIECES ON TOP AND WHITE PIECES ON BOTTOM</w:t>
+      </w:r>
+      <w:r>
+        <w:rPr>
+          <w:sz w:val="24"/>
+          <w:szCs w:val="24"/>
+        </w:rPr>
+        <w:t xml:space="preserve">, SO THAT </w:t>
+      </w:r>
+      <w:r>
+        <w:rPr>
+          <w:b/>
+          <w:sz w:val="24"/>
+          <w:szCs w:val="24"/>
+          <w:u w:val="single"/>
+        </w:rPr>
+        <w:t>THE SIDES ARE ALWAYS THE SAME</w:t>
+      </w:r>
+      <w:r>
+        <w:rPr>
+          <w:sz w:val="24"/>
+          <w:szCs w:val="24"/>
+        </w:rPr>
+        <w:t>.</w:t>
+      </w:r>
+    </w:p>
+    <w:p>
+      <w:pPr>
+        <w:pStyle w:val="ListParagraph"/>
+        <w:numPr>
+          <w:ilvl w:val="0"/>
+          <w:numId w:val="6"/>
+        </w:numPr>
+        <w:spacing w:line="288" w:lineRule="auto"/>
+        <w:ind w:left="360"/>
+        <w:contextualSpacing w:val="0"/>
+        <w:rPr>
+          <w:sz w:val="24"/>
+          <w:szCs w:val="24"/>
+        </w:rPr>
+      </w:pPr>
+      <w:r>
+        <w:rPr>
+          <w:sz w:val="24"/>
+          <w:szCs w:val="24"/>
+        </w:rPr>
+        <w:t xml:space="preserve">AS A </w:t>
+      </w:r>
+      <w:r>
+        <w:rPr>
+          <w:b/>
+          <w:sz w:val="24"/>
+          <w:szCs w:val="24"/>
+          <w:u w:val="single"/>
+        </w:rPr>
+        <w:t>USER</w:t>
+      </w:r>
+      <w:r>
+        <w:rPr>
+          <w:sz w:val="24"/>
+          <w:szCs w:val="24"/>
+        </w:rPr>
+        <w:t xml:space="preserve">, I WANT TO </w:t>
+      </w:r>
+      <w:r>
+        <w:rPr>
+          <w:b/>
+          <w:sz w:val="24"/>
+          <w:szCs w:val="24"/>
+          <w:u w:val="single"/>
+        </w:rPr>
+        <w:t>BE ABLE TO CHOOSE MY TEAM COLOR</w:t>
+      </w:r>
+      <w:r>
+        <w:rPr>
+          <w:sz w:val="24"/>
+          <w:szCs w:val="24"/>
+        </w:rPr>
+        <w:t xml:space="preserve">, SO THAT </w:t>
+      </w:r>
+      <w:r>
+        <w:rPr>
+          <w:sz w:val="24"/>
+          <w:szCs w:val="24"/>
+        </w:rPr>
+        <w:t>I CAN</w:t>
+      </w:r>
+      <w:r>
+        <w:rPr>
+          <w:b/>
+          <w:sz w:val="24"/>
+          <w:szCs w:val="24"/>
+          <w:u w:val="single"/>
+        </w:rPr>
+        <w:t xml:space="preserve"> PLAY AS EITHER BLACK OR WHITE</w:t>
+      </w:r>
+      <w:r>
+        <w:rPr>
+          <w:sz w:val="24"/>
+          <w:szCs w:val="24"/>
+        </w:rPr>
+        <w:t>.</w:t>
+      </w:r>
+    </w:p>
+    <w:p>
+      <w:pPr>
+        <w:pStyle w:val="ListParagraph"/>
+        <w:numPr>
+          <w:ilvl w:val="0"/>
+          <w:numId w:val="6"/>
+        </w:numPr>
+        <w:spacing w:line="288" w:lineRule="auto"/>
+        <w:ind w:left="360"/>
+        <w:contextualSpacing w:val="0"/>
+        <w:rPr>
+          <w:sz w:val="24"/>
+          <w:szCs w:val="24"/>
+        </w:rPr>
+      </w:pPr>
+      <w:r>
+        <w:rPr>
+          <w:sz w:val="24"/>
+          <w:szCs w:val="24"/>
+        </w:rPr>
+        <w:t xml:space="preserve">AS A </w:t>
+      </w:r>
+      <w:r>
+        <w:rPr>
+          <w:b/>
+          <w:sz w:val="24"/>
+          <w:szCs w:val="24"/>
+          <w:u w:val="single"/>
+        </w:rPr>
+        <w:t>USER</w:t>
+      </w:r>
+      <w:r>
+        <w:rPr>
+          <w:sz w:val="24"/>
+          <w:szCs w:val="24"/>
+        </w:rPr>
+        <w:t xml:space="preserve">, I WANT TO </w:t>
+      </w:r>
+      <w:r>
+        <w:rPr>
+          <w:b/>
+          <w:sz w:val="24"/>
+          <w:szCs w:val="24"/>
+          <w:u w:val="single"/>
+        </w:rPr>
+        <w:t>MOVE CHESS PIECES USING A MOUSE CLICK</w:t>
+      </w:r>
+      <w:r>
+        <w:rPr>
+          <w:sz w:val="24"/>
+          <w:szCs w:val="24"/>
+        </w:rPr>
+        <w:t xml:space="preserve">, SO THAT I CAN </w:t>
+      </w:r>
+      <w:r>
+        <w:rPr>
+          <w:b/>
+          <w:sz w:val="24"/>
+          <w:szCs w:val="24"/>
+          <w:u w:val="single"/>
+        </w:rPr>
+        <w:t>PLAY CHESS INTERACTIVELY</w:t>
+      </w:r>
+      <w:r>
+        <w:rPr>
+          <w:sz w:val="24"/>
+          <w:szCs w:val="24"/>
+        </w:rPr>
+        <w:t>.</w:t>
+      </w:r>
+    </w:p>
+    <w:p>
+      <w:pPr>
+        <w:pStyle w:val="ListParagraph"/>
+        <w:numPr>
+          <w:ilvl w:val="0"/>
+          <w:numId w:val="6"/>
+        </w:numPr>
+        <w:spacing w:line="288" w:lineRule="auto"/>
+        <w:ind w:left="360"/>
+        <w:contextualSpacing w:val="0"/>
+        <w:rPr>
+          <w:sz w:val="24"/>
+          <w:szCs w:val="24"/>
+        </w:rPr>
+      </w:pPr>
+      <w:r>
+        <w:rPr>
+          <w:sz w:val="24"/>
+          <w:szCs w:val="24"/>
+        </w:rPr>
+        <w:t xml:space="preserve">AS A </w:t>
+      </w:r>
+      <w:r>
+        <w:rPr>
+          <w:b/>
+          <w:sz w:val="24"/>
+          <w:szCs w:val="24"/>
+          <w:u w:val="single"/>
+        </w:rPr>
+        <w:t>USER</w:t>
+      </w:r>
+      <w:r>
+        <w:rPr>
+          <w:sz w:val="24"/>
+          <w:szCs w:val="24"/>
+        </w:rPr>
+        <w:t>, I WANT T</w:t>
+      </w:r>
+      <w:r>
+        <w:rPr>
+          <w:sz w:val="24"/>
+          <w:szCs w:val="24"/>
+        </w:rPr>
+        <w:t xml:space="preserve">O </w:t>
+      </w:r>
+      <w:r>
+        <w:rPr>
+          <w:b/>
+          <w:sz w:val="24"/>
+          <w:szCs w:val="24"/>
+          <w:u w:val="single"/>
+        </w:rPr>
+        <w:t>SAVE MY CHESS GAME IN ITS CURRENT STATE</w:t>
+      </w:r>
+      <w:r>
+        <w:rPr>
+          <w:sz w:val="24"/>
+          <w:szCs w:val="24"/>
+        </w:rPr>
+        <w:t xml:space="preserve">, SO THAT I CAN </w:t>
+      </w:r>
+      <w:r>
+        <w:rPr>
+          <w:b/>
+          <w:sz w:val="24"/>
+          <w:szCs w:val="24"/>
+          <w:u w:val="single"/>
+        </w:rPr>
+        <w:t>RESUME THE GAME AT A LATER TIME</w:t>
+      </w:r>
+      <w:r>
+        <w:rPr>
+          <w:sz w:val="24"/>
+          <w:szCs w:val="24"/>
+        </w:rPr>
+        <w:t>.</w:t>
+      </w:r>
+    </w:p>
+    <w:p>
+      <w:pPr>
+        <w:pStyle w:val="ListParagraph"/>
+        <w:numPr>
+          <w:ilvl w:val="0"/>
+          <w:numId w:val="6"/>
+        </w:numPr>
+        <w:spacing w:line="288" w:lineRule="auto"/>
         <w:ind w:left="540" w:hanging="540"/>
+        <w:contextualSpacing w:val="0"/>
         <w:rPr>
           <w:sz w:val="24"/>
           <w:szCs w:val="24"/>
@@ -1286,6 +1831,842 @@
           <w:u w:val="single"/>
         </w:rPr>
         <w:t>RESUME A PREVIOUSLY-PLAYED CHESS GAME</w:t>
+      </w:r>
+      <w:r>
+        <w:rPr>
+          <w:sz w:val="24"/>
+          <w:szCs w:val="24"/>
+        </w:rPr>
+        <w:t>.</w:t>
+      </w:r>
+    </w:p>
+    <w:p>
+      <w:pPr>
+        <w:pStyle w:val="ListParagraph"/>
+        <w:numPr>
+          <w:ilvl w:val="0"/>
+          <w:numId w:val="6"/>
+        </w:numPr>
+        <w:spacing w:line="288" w:lineRule="auto"/>
+        <w:ind w:left="540" w:hanging="540"/>
+        <w:contextualSpacing w:val="0"/>
+        <w:rPr>
+          <w:sz w:val="24"/>
+          <w:szCs w:val="24"/>
+        </w:rPr>
+      </w:pPr>
+      <w:r>
+        <w:rPr>
+          <w:sz w:val="24"/>
+          <w:szCs w:val="24"/>
+        </w:rPr>
+        <w:t xml:space="preserve">AS A </w:t>
+      </w:r>
+      <w:r>
+        <w:rPr>
+          <w:b/>
+          <w:sz w:val="24"/>
+          <w:szCs w:val="24"/>
+          <w:u w:val="single"/>
+        </w:rPr>
+        <w:t>USER</w:t>
+      </w:r>
+      <w:r>
+        <w:rPr>
+          <w:sz w:val="24"/>
+          <w:szCs w:val="24"/>
+        </w:rPr>
+        <w:t xml:space="preserve">, I WANT THE </w:t>
+      </w:r>
+      <w:r>
+        <w:rPr>
+          <w:b/>
+          <w:sz w:val="24"/>
+          <w:szCs w:val="24"/>
+          <w:u w:val="single"/>
+        </w:rPr>
+        <w:t>SAVE-GAME ACTION TO BE A BUTTON</w:t>
+      </w:r>
+      <w:r>
+        <w:rPr>
+          <w:sz w:val="24"/>
+          <w:szCs w:val="24"/>
+        </w:rPr>
+        <w:t xml:space="preserve">, SO THAT I CAN </w:t>
+      </w:r>
+      <w:r>
+        <w:rPr>
+          <w:b/>
+          <w:sz w:val="24"/>
+          <w:szCs w:val="24"/>
+          <w:u w:val="single"/>
+        </w:rPr>
+        <w:t>CLICK THE BUTTON AND SAVE THE CURRENT GAME</w:t>
+      </w:r>
+      <w:r>
+        <w:rPr>
+          <w:sz w:val="24"/>
+          <w:szCs w:val="24"/>
+        </w:rPr>
+        <w:t>.</w:t>
+      </w:r>
+    </w:p>
+    <w:p>
+      <w:pPr>
+        <w:pStyle w:val="ListParagraph"/>
+        <w:numPr>
+          <w:ilvl w:val="0"/>
+          <w:numId w:val="6"/>
+        </w:numPr>
+        <w:spacing w:line="288" w:lineRule="auto"/>
+        <w:ind w:left="540" w:hanging="540"/>
+        <w:contextualSpacing w:val="0"/>
+        <w:rPr>
+          <w:sz w:val="24"/>
+          <w:szCs w:val="24"/>
+        </w:rPr>
+      </w:pPr>
+      <w:r>
+        <w:rPr>
+          <w:sz w:val="24"/>
+          <w:szCs w:val="24"/>
+        </w:rPr>
+        <w:t xml:space="preserve">AS A </w:t>
+      </w:r>
+      <w:r>
+        <w:rPr>
+          <w:b/>
+          <w:sz w:val="24"/>
+          <w:szCs w:val="24"/>
+          <w:u w:val="single"/>
+        </w:rPr>
+        <w:t>USER</w:t>
+      </w:r>
+      <w:r>
+        <w:rPr>
+          <w:sz w:val="24"/>
+          <w:szCs w:val="24"/>
+        </w:rPr>
+        <w:t xml:space="preserve">, I WANT THE </w:t>
+      </w:r>
+      <w:r>
+        <w:rPr>
+          <w:b/>
+          <w:sz w:val="24"/>
+          <w:szCs w:val="24"/>
+          <w:u w:val="single"/>
+        </w:rPr>
+        <w:t>LOAD-GAME ACTION TO BE A BUTTON</w:t>
+      </w:r>
+      <w:r>
+        <w:rPr>
+          <w:sz w:val="24"/>
+          <w:szCs w:val="24"/>
+        </w:rPr>
+        <w:t xml:space="preserve">, SO THAT I CAN </w:t>
+      </w:r>
+      <w:r>
+        <w:rPr>
+          <w:b/>
+          <w:sz w:val="24"/>
+          <w:szCs w:val="24"/>
+          <w:u w:val="single"/>
+        </w:rPr>
+        <w:t>CLICK THE BUTTON AND LOAD A SAVED GAME</w:t>
+      </w:r>
+      <w:r>
+        <w:rPr>
+          <w:sz w:val="24"/>
+          <w:szCs w:val="24"/>
+        </w:rPr>
+        <w:t>.</w:t>
+      </w:r>
+    </w:p>
+    <w:p>
+      <w:pPr>
+        <w:pStyle w:val="ListParagraph"/>
+        <w:numPr>
+          <w:ilvl w:val="0"/>
+          <w:numId w:val="6"/>
+        </w:numPr>
+        <w:spacing w:line="288" w:lineRule="auto"/>
+        <w:ind w:left="540" w:hanging="540"/>
+        <w:contextualSpacing w:val="0"/>
+        <w:rPr>
+          <w:sz w:val="24"/>
+          <w:szCs w:val="24"/>
+        </w:rPr>
+      </w:pPr>
+      <w:r>
+        <w:rPr>
+          <w:sz w:val="24"/>
+          <w:szCs w:val="24"/>
+        </w:rPr>
+        <w:t xml:space="preserve">AS A </w:t>
+      </w:r>
+      <w:r>
+        <w:rPr>
+          <w:b/>
+          <w:sz w:val="24"/>
+          <w:szCs w:val="24"/>
+          <w:u w:val="single"/>
+        </w:rPr>
+        <w:t>USER</w:t>
+      </w:r>
+      <w:r>
+        <w:rPr>
+          <w:sz w:val="24"/>
+          <w:szCs w:val="24"/>
+        </w:rPr>
+        <w:t xml:space="preserve">, I WANT TO </w:t>
+      </w:r>
+      <w:r>
+        <w:rPr>
+          <w:b/>
+          <w:sz w:val="24"/>
+          <w:szCs w:val="24"/>
+          <w:u w:val="single"/>
+        </w:rPr>
+        <w:t>BE ABLE TO UNDO A CHESS MOVE</w:t>
+      </w:r>
+      <w:r>
+        <w:rPr>
+          <w:sz w:val="24"/>
+          <w:szCs w:val="24"/>
+        </w:rPr>
+        <w:t xml:space="preserve">, SO THAT I CAN </w:t>
+      </w:r>
+      <w:r>
+        <w:rPr>
+          <w:b/>
+          <w:sz w:val="24"/>
+          <w:szCs w:val="24"/>
+          <w:u w:val="single"/>
+        </w:rPr>
+        <w:t>TRY A DIFFERENT CHESS MOVE</w:t>
+      </w:r>
+      <w:r>
+        <w:rPr>
+          <w:sz w:val="24"/>
+          <w:szCs w:val="24"/>
+        </w:rPr>
+        <w:t>.</w:t>
+      </w:r>
+    </w:p>
+    <w:p>
+      <w:pPr>
+        <w:pStyle w:val="ListParagraph"/>
+        <w:numPr>
+          <w:ilvl w:val="0"/>
+          <w:numId w:val="6"/>
+        </w:numPr>
+        <w:spacing w:line="288" w:lineRule="auto"/>
+        <w:ind w:left="540" w:hanging="540"/>
+        <w:contextualSpacing w:val="0"/>
+        <w:rPr>
+          <w:sz w:val="24"/>
+          <w:szCs w:val="24"/>
+        </w:rPr>
+      </w:pPr>
+      <w:r>
+        <w:rPr>
+          <w:sz w:val="24"/>
+          <w:szCs w:val="24"/>
+        </w:rPr>
+        <w:t xml:space="preserve">AS A </w:t>
+      </w:r>
+      <w:r>
+        <w:rPr>
+          <w:b/>
+          <w:sz w:val="24"/>
+          <w:szCs w:val="24"/>
+          <w:u w:val="single"/>
+        </w:rPr>
+        <w:t>USER</w:t>
+      </w:r>
+      <w:r>
+        <w:rPr>
+          <w:sz w:val="24"/>
+          <w:szCs w:val="24"/>
+        </w:rPr>
+        <w:t xml:space="preserve">, I WANT TO </w:t>
+      </w:r>
+      <w:r>
+        <w:rPr>
+          <w:b/>
+          <w:sz w:val="24"/>
+          <w:szCs w:val="24"/>
+          <w:u w:val="single"/>
+        </w:rPr>
+        <w:t>HAVE A TIMER COUNTING HOW LONG IT HAS TAKEN FOR ME TO MAKE A MOVE</w:t>
+      </w:r>
+      <w:r>
+        <w:rPr>
+          <w:sz w:val="24"/>
+          <w:szCs w:val="24"/>
+        </w:rPr>
+        <w:t xml:space="preserve">, SO THAT I CAN </w:t>
+      </w:r>
+      <w:r>
+        <w:rPr>
+          <w:b/>
+          <w:sz w:val="24"/>
+          <w:szCs w:val="24"/>
+          <w:u w:val="single"/>
+        </w:rPr>
+        <w:t xml:space="preserve">KEEP </w:t>
+      </w:r>
+      <w:r>
+        <w:rPr>
+          <w:b/>
+          <w:sz w:val="24"/>
+          <w:szCs w:val="24"/>
+          <w:u w:val="single"/>
+        </w:rPr>
+        <w:t>COUNT OF THE</w:t>
+      </w:r>
+      <w:r>
+        <w:rPr>
+          <w:b/>
+          <w:sz w:val="24"/>
+          <w:szCs w:val="24"/>
+          <w:u w:val="single"/>
+        </w:rPr>
+        <w:t xml:space="preserve"> GAME LENGTH</w:t>
+      </w:r>
+      <w:r>
+        <w:rPr>
+          <w:sz w:val="24"/>
+          <w:szCs w:val="24"/>
+        </w:rPr>
+        <w:t>.</w:t>
+      </w:r>
+    </w:p>
+    <w:p>
+      <w:pPr>
+        <w:pStyle w:val="ListParagraph"/>
+        <w:numPr>
+          <w:ilvl w:val="0"/>
+          <w:numId w:val="6"/>
+        </w:numPr>
+        <w:spacing w:line="288" w:lineRule="auto"/>
+        <w:ind w:left="540" w:hanging="540"/>
+        <w:contextualSpacing w:val="0"/>
+        <w:rPr>
+          <w:sz w:val="24"/>
+          <w:szCs w:val="24"/>
+        </w:rPr>
+      </w:pPr>
+      <w:r>
+        <w:rPr>
+          <w:sz w:val="24"/>
+          <w:szCs w:val="24"/>
+        </w:rPr>
+        <w:t xml:space="preserve">AS A </w:t>
+      </w:r>
+      <w:r>
+        <w:rPr>
+          <w:b/>
+          <w:sz w:val="24"/>
+          <w:szCs w:val="24"/>
+          <w:u w:val="single"/>
+        </w:rPr>
+        <w:t>USER</w:t>
+      </w:r>
+      <w:r>
+        <w:rPr>
+          <w:sz w:val="24"/>
+          <w:szCs w:val="24"/>
+        </w:rPr>
+        <w:t xml:space="preserve">, I WANT </w:t>
+      </w:r>
+      <w:r>
+        <w:rPr>
+          <w:sz w:val="24"/>
+          <w:szCs w:val="24"/>
+        </w:rPr>
+        <w:t xml:space="preserve">THE </w:t>
+      </w:r>
+      <w:r>
+        <w:rPr>
+          <w:b/>
+          <w:sz w:val="24"/>
+          <w:szCs w:val="24"/>
+          <w:u w:val="single"/>
+        </w:rPr>
+        <w:t xml:space="preserve">OPTION TO SET A </w:t>
+      </w:r>
+      <w:r>
+        <w:rPr>
+          <w:b/>
+          <w:sz w:val="24"/>
+          <w:szCs w:val="24"/>
+          <w:u w:val="single"/>
+        </w:rPr>
+        <w:t>PER-TURN</w:t>
+      </w:r>
+      <w:r>
+        <w:rPr>
+          <w:b/>
+          <w:sz w:val="24"/>
+          <w:szCs w:val="24"/>
+          <w:u w:val="single"/>
+        </w:rPr>
+        <w:t xml:space="preserve"> TIMER</w:t>
+      </w:r>
+      <w:r>
+        <w:rPr>
+          <w:sz w:val="24"/>
+          <w:szCs w:val="24"/>
+        </w:rPr>
+        <w:t xml:space="preserve">, SO THAT </w:t>
+      </w:r>
+      <w:r>
+        <w:rPr>
+          <w:b/>
+          <w:sz w:val="24"/>
+          <w:szCs w:val="24"/>
+          <w:u w:val="single"/>
+        </w:rPr>
+        <w:t>A CHESS TURN</w:t>
+      </w:r>
+      <w:r>
+        <w:rPr>
+          <w:b/>
+          <w:sz w:val="24"/>
+          <w:szCs w:val="24"/>
+          <w:u w:val="single"/>
+        </w:rPr>
+        <w:t xml:space="preserve"> WILL </w:t>
+      </w:r>
+      <w:r>
+        <w:rPr>
+          <w:b/>
+          <w:sz w:val="24"/>
+          <w:szCs w:val="24"/>
+          <w:u w:val="single"/>
+        </w:rPr>
+        <w:t xml:space="preserve">BE </w:t>
+      </w:r>
+      <w:r>
+        <w:rPr>
+          <w:b/>
+          <w:sz w:val="24"/>
+          <w:szCs w:val="24"/>
+          <w:u w:val="single"/>
+        </w:rPr>
+        <w:t>FORFEIT</w:t>
+      </w:r>
+      <w:r>
+        <w:rPr>
+          <w:b/>
+          <w:sz w:val="24"/>
+          <w:szCs w:val="24"/>
+          <w:u w:val="single"/>
+        </w:rPr>
+        <w:t>ED</w:t>
+      </w:r>
+      <w:r>
+        <w:rPr>
+          <w:b/>
+          <w:sz w:val="24"/>
+          <w:szCs w:val="24"/>
+          <w:u w:val="single"/>
+        </w:rPr>
+        <w:t xml:space="preserve"> AFTER THE TIME IS UP</w:t>
+      </w:r>
+      <w:r>
+        <w:rPr>
+          <w:sz w:val="24"/>
+          <w:szCs w:val="24"/>
+        </w:rPr>
+        <w:t>.</w:t>
+      </w:r>
+    </w:p>
+    <w:p>
+      <w:pPr>
+        <w:pStyle w:val="ListParagraph"/>
+        <w:numPr>
+          <w:ilvl w:val="0"/>
+          <w:numId w:val="6"/>
+        </w:numPr>
+        <w:spacing w:line="288" w:lineRule="auto"/>
+        <w:ind w:left="540" w:hanging="540"/>
+        <w:contextualSpacing w:val="0"/>
+        <w:rPr>
+          <w:sz w:val="24"/>
+          <w:szCs w:val="24"/>
+        </w:rPr>
+      </w:pPr>
+      <w:r>
+        <w:rPr>
+          <w:sz w:val="24"/>
+          <w:szCs w:val="24"/>
+        </w:rPr>
+        <w:t xml:space="preserve">AS A </w:t>
+      </w:r>
+      <w:r>
+        <w:rPr>
+          <w:b/>
+          <w:sz w:val="24"/>
+          <w:szCs w:val="24"/>
+          <w:u w:val="single"/>
+        </w:rPr>
+        <w:t>USER</w:t>
+      </w:r>
+      <w:r>
+        <w:rPr>
+          <w:sz w:val="24"/>
+          <w:szCs w:val="24"/>
+        </w:rPr>
+        <w:t xml:space="preserve">, I WANT TO </w:t>
+      </w:r>
+      <w:r>
+        <w:rPr>
+          <w:b/>
+          <w:sz w:val="24"/>
+          <w:szCs w:val="24"/>
+          <w:u w:val="single"/>
+        </w:rPr>
+        <w:t>BE ABLE TO PLAY A COMPUTER TEAM</w:t>
+      </w:r>
+      <w:r>
+        <w:rPr>
+          <w:sz w:val="24"/>
+          <w:szCs w:val="24"/>
+        </w:rPr>
+        <w:t xml:space="preserve">, SO THAT I </w:t>
+      </w:r>
+      <w:r>
+        <w:rPr>
+          <w:b/>
+          <w:sz w:val="24"/>
+          <w:szCs w:val="24"/>
+          <w:u w:val="single"/>
+        </w:rPr>
+        <w:t>DO NOT NEED TO HAVE ANOTHER PERSON TO PLAY WITH</w:t>
+      </w:r>
+      <w:r>
+        <w:rPr>
+          <w:sz w:val="24"/>
+          <w:szCs w:val="24"/>
+        </w:rPr>
+        <w:t>.</w:t>
+      </w:r>
+    </w:p>
+    <w:p>
+      <w:pPr>
+        <w:pStyle w:val="ListParagraph"/>
+        <w:numPr>
+          <w:ilvl w:val="0"/>
+          <w:numId w:val="6"/>
+        </w:numPr>
+        <w:spacing w:line="288" w:lineRule="auto"/>
+        <w:ind w:left="540" w:hanging="540"/>
+        <w:contextualSpacing w:val="0"/>
+        <w:rPr>
+          <w:sz w:val="24"/>
+          <w:szCs w:val="24"/>
+        </w:rPr>
+      </w:pPr>
+      <w:r>
+        <w:rPr>
+          <w:sz w:val="24"/>
+          <w:szCs w:val="24"/>
+        </w:rPr>
+        <w:t xml:space="preserve">AS A </w:t>
+      </w:r>
+      <w:r>
+        <w:rPr>
+          <w:b/>
+          <w:sz w:val="24"/>
+          <w:szCs w:val="24"/>
+          <w:u w:val="single"/>
+        </w:rPr>
+        <w:t>USER</w:t>
+      </w:r>
+      <w:r>
+        <w:rPr>
+          <w:sz w:val="24"/>
+          <w:szCs w:val="24"/>
+        </w:rPr>
+        <w:t xml:space="preserve">, I WANT TO </w:t>
+      </w:r>
+      <w:r>
+        <w:rPr>
+          <w:b/>
+          <w:sz w:val="24"/>
+          <w:szCs w:val="24"/>
+          <w:u w:val="single"/>
+        </w:rPr>
+        <w:t xml:space="preserve">SET THE COMPUTER’S </w:t>
+      </w:r>
+      <w:r>
+        <w:rPr>
+          <w:b/>
+          <w:i/>
+          <w:sz w:val="24"/>
+          <w:szCs w:val="24"/>
+          <w:u w:val="single"/>
+        </w:rPr>
+        <w:t>ELO</w:t>
+      </w:r>
+      <w:r>
+        <w:rPr>
+          <w:b/>
+          <w:sz w:val="24"/>
+          <w:szCs w:val="24"/>
+          <w:u w:val="single"/>
+        </w:rPr>
+        <w:t xml:space="preserve"> </w:t>
+      </w:r>
+      <w:r>
+        <w:rPr>
+          <w:b/>
+          <w:sz w:val="24"/>
+          <w:szCs w:val="24"/>
+          <w:u w:val="single"/>
+        </w:rPr>
+        <w:t>DIFFICULTY LEVEL</w:t>
+      </w:r>
+      <w:r>
+        <w:rPr>
+          <w:sz w:val="24"/>
+          <w:szCs w:val="24"/>
+        </w:rPr>
+        <w:t xml:space="preserve">, SO THAT I CAN </w:t>
+      </w:r>
+      <w:r>
+        <w:rPr>
+          <w:b/>
+          <w:sz w:val="24"/>
+          <w:szCs w:val="24"/>
+          <w:u w:val="single"/>
+        </w:rPr>
+        <w:t>PLAY AN EASY</w:t>
+      </w:r>
+      <w:r>
+        <w:rPr>
+          <w:b/>
+          <w:sz w:val="24"/>
+          <w:szCs w:val="24"/>
+          <w:u w:val="single"/>
+        </w:rPr>
+        <w:t>, MEDIUM, OR HARD GAME</w:t>
+      </w:r>
+      <w:r>
+        <w:rPr>
+          <w:sz w:val="24"/>
+          <w:szCs w:val="24"/>
+        </w:rPr>
+        <w:t>.</w:t>
+      </w:r>
+    </w:p>
+    <w:p>
+      <w:pPr>
+        <w:pStyle w:val="ListParagraph"/>
+        <w:numPr>
+          <w:ilvl w:val="0"/>
+          <w:numId w:val="6"/>
+        </w:numPr>
+        <w:spacing w:line="288" w:lineRule="auto"/>
+        <w:ind w:left="540" w:hanging="540"/>
+        <w:contextualSpacing w:val="0"/>
+        <w:rPr>
+          <w:sz w:val="24"/>
+          <w:szCs w:val="24"/>
+        </w:rPr>
+      </w:pPr>
+      <w:r>
+        <w:rPr>
+          <w:sz w:val="24"/>
+          <w:szCs w:val="24"/>
+        </w:rPr>
+        <w:t xml:space="preserve">AS A </w:t>
+      </w:r>
+      <w:r>
+        <w:rPr>
+          <w:b/>
+          <w:sz w:val="24"/>
+          <w:szCs w:val="24"/>
+          <w:u w:val="single"/>
+        </w:rPr>
+        <w:t>USER</w:t>
+      </w:r>
+      <w:r>
+        <w:rPr>
+          <w:sz w:val="24"/>
+          <w:szCs w:val="24"/>
+        </w:rPr>
+        <w:t xml:space="preserve">, I WANT </w:t>
+      </w:r>
+      <w:r>
+        <w:rPr>
+          <w:b/>
+          <w:sz w:val="24"/>
+          <w:szCs w:val="24"/>
+          <w:u w:val="single"/>
+        </w:rPr>
+        <w:t>SIMPLE INSTRUCTIONS ON HOW TO USE THE PROGRAM</w:t>
+      </w:r>
+      <w:r>
+        <w:rPr>
+          <w:sz w:val="24"/>
+          <w:szCs w:val="24"/>
+        </w:rPr>
+        <w:t xml:space="preserve">, SO THAT </w:t>
+      </w:r>
+      <w:r>
+        <w:rPr>
+          <w:b/>
+          <w:sz w:val="24"/>
+          <w:szCs w:val="24"/>
+          <w:u w:val="single"/>
+        </w:rPr>
+        <w:t>A GAME OF CHESS CAN SUCCESSFULLY BE PLAYED</w:t>
+      </w:r>
+      <w:r>
+        <w:rPr>
+          <w:sz w:val="24"/>
+          <w:szCs w:val="24"/>
+        </w:rPr>
+        <w:t>.</w:t>
+      </w:r>
+    </w:p>
+    <w:p>
+      <w:pPr>
+        <w:pStyle w:val="ListParagraph"/>
+        <w:numPr>
+          <w:ilvl w:val="0"/>
+          <w:numId w:val="6"/>
+        </w:numPr>
+        <w:spacing w:line="288" w:lineRule="auto"/>
+        <w:ind w:left="540" w:hanging="540"/>
+        <w:contextualSpacing w:val="0"/>
+        <w:rPr>
+          <w:sz w:val="24"/>
+          <w:szCs w:val="24"/>
+        </w:rPr>
+      </w:pPr>
+      <w:r>
+        <w:rPr>
+          <w:sz w:val="24"/>
+          <w:szCs w:val="24"/>
+        </w:rPr>
+        <w:t xml:space="preserve">AS A </w:t>
+      </w:r>
+      <w:r>
+        <w:rPr>
+          <w:b/>
+          <w:sz w:val="24"/>
+          <w:szCs w:val="24"/>
+          <w:u w:val="single"/>
+        </w:rPr>
+        <w:t>USER</w:t>
+      </w:r>
+      <w:r>
+        <w:rPr>
+          <w:sz w:val="24"/>
+          <w:szCs w:val="24"/>
+        </w:rPr>
+        <w:t xml:space="preserve">, I WANT </w:t>
+      </w:r>
+      <w:r>
+        <w:rPr>
+          <w:b/>
+          <w:sz w:val="24"/>
+          <w:szCs w:val="24"/>
+          <w:u w:val="single"/>
+        </w:rPr>
+        <w:t>A NOTIFICATION TO LET ME KNOW IT IS MY TURN</w:t>
+      </w:r>
+      <w:r>
+        <w:rPr>
+          <w:sz w:val="24"/>
+          <w:szCs w:val="24"/>
+        </w:rPr>
+        <w:t xml:space="preserve">, SO THAT I </w:t>
+      </w:r>
+      <w:r>
+        <w:rPr>
+          <w:b/>
+          <w:sz w:val="24"/>
+          <w:szCs w:val="24"/>
+          <w:u w:val="single"/>
+        </w:rPr>
+        <w:t>KNOW WHEN TO MAKE A CHESS MOVE</w:t>
+      </w:r>
+      <w:r>
+        <w:rPr>
+          <w:sz w:val="24"/>
+          <w:szCs w:val="24"/>
+        </w:rPr>
+        <w:t>.</w:t>
+      </w:r>
+    </w:p>
+    <w:p>
+      <w:pPr>
+        <w:pStyle w:val="ListParagraph"/>
+        <w:numPr>
+          <w:ilvl w:val="0"/>
+          <w:numId w:val="6"/>
+        </w:numPr>
+        <w:spacing w:line="288" w:lineRule="auto"/>
+        <w:ind w:left="540" w:hanging="540"/>
+        <w:contextualSpacing w:val="0"/>
+        <w:rPr>
+          <w:sz w:val="24"/>
+          <w:szCs w:val="24"/>
+        </w:rPr>
+      </w:pPr>
+      <w:r>
+        <w:rPr>
+          <w:sz w:val="24"/>
+          <w:szCs w:val="24"/>
+        </w:rPr>
+        <w:lastRenderedPageBreak/>
+        <w:t xml:space="preserve">AS A </w:t>
+      </w:r>
+      <w:r>
+        <w:rPr>
+          <w:b/>
+          <w:sz w:val="24"/>
+          <w:szCs w:val="24"/>
+          <w:u w:val="single"/>
+        </w:rPr>
+        <w:t>USER</w:t>
+      </w:r>
+      <w:r>
+        <w:rPr>
+          <w:sz w:val="24"/>
+          <w:szCs w:val="24"/>
+        </w:rPr>
+        <w:t xml:space="preserve">, I WANT A </w:t>
+      </w:r>
+      <w:r>
+        <w:rPr>
+          <w:b/>
+          <w:sz w:val="24"/>
+          <w:szCs w:val="24"/>
+          <w:u w:val="single"/>
+        </w:rPr>
+        <w:t>POP-UP SAYING “GAME OVER” WHEN THE CHESS GAME ENDS</w:t>
+      </w:r>
+      <w:r>
+        <w:rPr>
+          <w:sz w:val="24"/>
+          <w:szCs w:val="24"/>
+        </w:rPr>
+        <w:t xml:space="preserve">, SO THAT I </w:t>
+      </w:r>
+      <w:r>
+        <w:rPr>
+          <w:b/>
+          <w:sz w:val="24"/>
+          <w:szCs w:val="24"/>
+          <w:u w:val="single"/>
+        </w:rPr>
+        <w:t>KNOW WHEN THE CHESS GAME HAS ENDED</w:t>
       </w:r>
       <w:r>
         <w:rPr>
@@ -1429,7 +2810,7 @@
                               <w:sz w:val="32"/>
                               <w:szCs w:val="32"/>
                             </w:rPr>
-                            <w:t>1</w:t>
+                            <w:t>2</w:t>
                           </w:r>
                           <w:r>
                             <w:rPr>
@@ -1495,7 +2876,7 @@
                         <w:sz w:val="32"/>
                         <w:szCs w:val="32"/>
                       </w:rPr>
-                      <w:t>1</w:t>
+                      <w:t>2</w:t>
                     </w:r>
                     <w:r>
                       <w:rPr>
@@ -3081,7 +4462,7 @@
 </file>
 
 <file path=customXml/itemProps2.xml><?xml version="1.0" encoding="utf-8"?>
-<ds:datastoreItem xmlns:ds="http://schemas.openxmlformats.org/officeDocument/2006/customXml" ds:itemID="{DBEEF004-6385-4CFB-9DA9-77345891654E}">
+<ds:datastoreItem xmlns:ds="http://schemas.openxmlformats.org/officeDocument/2006/customXml" ds:itemID="{6E46B299-27CA-4CA6-BA63-1310FE04C780}">
   <ds:schemaRefs>
     <ds:schemaRef ds:uri="http://schemas.openxmlformats.org/officeDocument/2006/bibliography"/>
   </ds:schemaRefs>

</xml_diff>

<commit_message>
Finished cover page for Deliverable1.docx
</commit_message>
<xml_diff>
--- a/Deliverable 1/deliverable1.docx
+++ b/Deliverable 1/deliverable1.docx
@@ -1,62 +1,49 @@
 
 <file path=word/document.xml><?xml version="1.0" encoding="utf-8"?>
-<w:document xmlns:wpc="http://schemas.microsoft.com/office/word/2010/wordprocessingCanvas" xmlns:cx="http://schemas.microsoft.com/office/drawing/2014/chartex" xmlns:cx1="http://schemas.microsoft.com/office/drawing/2015/9/8/chartex" xmlns:mc="http://schemas.openxmlformats.org/markup-compatibility/2006" xmlns:o="urn:schemas-microsoft-com:office:office" xmlns:r="http://schemas.openxmlformats.org/officeDocument/2006/relationships" xmlns:m="http://schemas.openxmlformats.org/officeDocument/2006/math" xmlns:v="urn:schemas-microsoft-com:vml" xmlns:wp14="http://schemas.microsoft.com/office/word/2010/wordprocessingDrawing" xmlns:wp="http://schemas.openxmlformats.org/drawingml/2006/wordprocessingDrawing" xmlns:w10="urn:schemas-microsoft-com:office:word" xmlns:w="http://schemas.openxmlformats.org/wordprocessingml/2006/main" xmlns:w14="http://schemas.microsoft.com/office/word/2010/wordml" xmlns:w15="http://schemas.microsoft.com/office/word/2012/wordml" xmlns:w16se="http://schemas.microsoft.com/office/word/2015/wordml/symex" xmlns:wpg="http://schemas.microsoft.com/office/word/2010/wordprocessingGroup" xmlns:wpi="http://schemas.microsoft.com/office/word/2010/wordprocessingInk" xmlns:wne="http://schemas.microsoft.com/office/word/2006/wordml" xmlns:wps="http://schemas.microsoft.com/office/word/2010/wordprocessingShape" mc:Ignorable="w14 w15 w16se wp14">
+<w:document xmlns:wpc="http://schemas.microsoft.com/office/word/2010/wordprocessingCanvas" xmlns:mc="http://schemas.openxmlformats.org/markup-compatibility/2006" xmlns:o="urn:schemas-microsoft-com:office:office" xmlns:r="http://schemas.openxmlformats.org/officeDocument/2006/relationships" xmlns:m="http://schemas.openxmlformats.org/officeDocument/2006/math" xmlns:v="urn:schemas-microsoft-com:vml" xmlns:wp14="http://schemas.microsoft.com/office/word/2010/wordprocessingDrawing" xmlns:wp="http://schemas.openxmlformats.org/drawingml/2006/wordprocessingDrawing" xmlns:w10="urn:schemas-microsoft-com:office:word" xmlns:w="http://schemas.openxmlformats.org/wordprocessingml/2006/main" xmlns:w14="http://schemas.microsoft.com/office/word/2010/wordml" xmlns:wpg="http://schemas.microsoft.com/office/word/2010/wordprocessingGroup" xmlns:wpi="http://schemas.microsoft.com/office/word/2010/wordprocessingInk" xmlns:wne="http://schemas.microsoft.com/office/word/2006/wordml" xmlns:wps="http://schemas.microsoft.com/office/word/2010/wordprocessingShape" mc:Ignorable="w14 wp14">
   <w:body>
     <w:sdt>
       <w:sdtPr>
-        <w:rPr>
-          <w:rFonts w:asciiTheme="majorHAnsi" w:eastAsiaTheme="majorEastAsia" w:hAnsiTheme="majorHAnsi" w:cstheme="majorBidi"/>
-          <w:color w:val="365F91" w:themeColor="accent1" w:themeShade="BF"/>
-          <w:sz w:val="80"/>
-          <w:szCs w:val="80"/>
-          <w:lang w:eastAsia="en-US"/>
-        </w:rPr>
         <w:id w:val="-1697372807"/>
         <w:docPartObj>
           <w:docPartGallery w:val="Cover Pages"/>
           <w:docPartUnique/>
         </w:docPartObj>
       </w:sdtPr>
-      <w:sdtEndPr>
-        <w:rPr>
-          <w:rFonts w:ascii="Georgia" w:eastAsiaTheme="minorHAnsi" w:hAnsi="Georgia" w:cstheme="minorBidi"/>
-          <w:color w:val="auto"/>
-          <w:sz w:val="22"/>
-          <w:szCs w:val="22"/>
-        </w:rPr>
-      </w:sdtEndPr>
+      <w:sdtEndPr/>
       <w:sdtContent>
+        <w:p/>
         <w:tbl>
           <w:tblPr>
-            <w:tblpPr w:leftFromText="187" w:rightFromText="187" w:horzAnchor="margin" w:tblpXSpec="center" w:tblpY="2881"/>
-            <w:tblW w:w="4615" w:type="pct"/>
+            <w:tblpPr w:leftFromText="187" w:rightFromText="187" w:vertAnchor="page" w:horzAnchor="margin" w:tblpY="3421"/>
+            <w:tblW w:w="5000" w:type="pct"/>
             <w:tblBorders>
               <w:left w:val="single" w:sz="18" w:space="0" w:color="4F81BD" w:themeColor="accent1"/>
             </w:tblBorders>
             <w:tblLook w:val="04A0" w:firstRow="1" w:lastRow="0" w:firstColumn="1" w:lastColumn="0" w:noHBand="0" w:noVBand="1"/>
           </w:tblPr>
           <w:tblGrid>
-            <w:gridCol w:w="8839"/>
+            <w:gridCol w:w="9576"/>
           </w:tblGrid>
           <w:tr>
             <w:tc>
               <w:tcPr>
-                <w:tcW w:w="8838" w:type="dxa"/>
+                <w:tcW w:w="9576" w:type="dxa"/>
               </w:tcPr>
               <w:sdt>
                 <w:sdtPr>
                   <w:rPr>
                     <w:rFonts w:asciiTheme="majorHAnsi" w:eastAsiaTheme="majorEastAsia" w:hAnsiTheme="majorHAnsi" w:cstheme="majorBidi"/>
+                    <w:b/>
                     <w:color w:val="365F91" w:themeColor="accent1" w:themeShade="BF"/>
-                    <w:sz w:val="56"/>
-                    <w:szCs w:val="48"/>
+                    <w:sz w:val="60"/>
+                    <w:szCs w:val="60"/>
                   </w:rPr>
                   <w:alias w:val="Title"/>
                   <w:id w:val="13406919"/>
                   <w:dataBinding w:prefixMappings="xmlns:ns0='http://schemas.openxmlformats.org/package/2006/metadata/core-properties' xmlns:ns1='http://purl.org/dc/elements/1.1/'" w:xpath="/ns0:coreProperties[1]/ns1:title[1]" w:storeItemID="{6C3C8BC8-F283-45AE-878A-BAB7291924A1}"/>
                   <w:text/>
                 </w:sdtPr>
-                <w:sdtEndPr/>
                 <w:sdtContent>
                   <w:p>
                     <w:pPr>
@@ -71,9 +58,10 @@
                     <w:r>
                       <w:rPr>
                         <w:rFonts w:asciiTheme="majorHAnsi" w:eastAsiaTheme="majorEastAsia" w:hAnsiTheme="majorHAnsi" w:cstheme="majorBidi"/>
+                        <w:b/>
                         <w:color w:val="365F91" w:themeColor="accent1" w:themeShade="BF"/>
-                        <w:sz w:val="56"/>
-                        <w:szCs w:val="48"/>
+                        <w:sz w:val="60"/>
+                        <w:szCs w:val="60"/>
                       </w:rPr>
                       <w:t>CS 1530 – SPRINT 1 DELIVERABLE</w:t>
                     </w:r>
@@ -84,11 +72,11 @@
           </w:tr>
           <w:tr>
             <w:trPr>
-              <w:trHeight w:val="225"/>
+              <w:trHeight w:val="576"/>
             </w:trPr>
             <w:tc>
               <w:tcPr>
-                <w:tcW w:w="8838" w:type="dxa"/>
+                <w:tcW w:w="9576" w:type="dxa"/>
                 <w:tcMar>
                   <w:top w:w="216" w:type="dxa"/>
                   <w:left w:w="115" w:type="dxa"/>
@@ -99,8 +87,62 @@
               <w:p>
                 <w:pPr>
                   <w:pStyle w:val="NoSpacing"/>
+                  <w:ind w:left="480"/>
+                  <w:jc w:val="center"/>
                   <w:rPr>
                     <w:rFonts w:ascii="Courier New" w:eastAsiaTheme="majorEastAsia" w:hAnsi="Courier New" w:cs="Courier New"/>
+                    <w:b/>
+                    <w:color w:val="E36C0A" w:themeColor="accent6" w:themeShade="BF"/>
+                  </w:rPr>
+                </w:pPr>
+                <w:r>
+                  <w:rPr>
+                    <w:rFonts w:asciiTheme="majorHAnsi" w:hAnsiTheme="majorHAnsi" w:cs="Arial"/>
+                    <w:b/>
+                    <w:color w:val="E36C0A" w:themeColor="accent6" w:themeShade="BF"/>
+                    <w:shd w:val="clear" w:color="auto" w:fill="FFFFFF"/>
+                  </w:rPr>
+                  <w:t>—</w:t>
+                </w:r>
+                <w:r>
+                  <w:rPr>
+                    <w:rFonts w:ascii="Courier New" w:eastAsiaTheme="majorEastAsia" w:hAnsi="Courier New" w:cs="Courier New"/>
+                    <w:b/>
+                    <w:color w:val="E36C0A" w:themeColor="accent6" w:themeShade="BF"/>
+                  </w:rPr>
+                  <w:t xml:space="preserve"> </w:t>
+                </w:r>
+                <w:r>
+                  <w:rPr>
+                    <w:rFonts w:ascii="Courier New" w:eastAsiaTheme="majorEastAsia" w:hAnsi="Courier New" w:cs="Courier New"/>
+                    <w:b/>
+                    <w:color w:val="E36C0A" w:themeColor="accent6" w:themeShade="BF"/>
+                  </w:rPr>
+                  <w:t>https://github.com/drb56/CS1530</w:t>
+                </w:r>
+                <w:r>
+                  <w:rPr>
+                    <w:rFonts w:asciiTheme="majorHAnsi" w:hAnsiTheme="majorHAnsi"/>
+                    <w:b/>
+                    <w:color w:val="E36C0A" w:themeColor="accent6" w:themeShade="BF"/>
+                  </w:rPr>
+                  <w:t xml:space="preserve"> </w:t>
+                </w:r>
+                <w:r>
+                  <w:rPr>
+                    <w:rFonts w:asciiTheme="majorHAnsi" w:hAnsiTheme="majorHAnsi" w:cs="Arial"/>
+                    <w:b/>
+                    <w:color w:val="E36C0A" w:themeColor="accent6" w:themeShade="BF"/>
+                    <w:shd w:val="clear" w:color="auto" w:fill="FFFFFF"/>
+                  </w:rPr>
+                  <w:t>—</w:t>
+                </w:r>
+              </w:p>
+              <w:p>
+                <w:pPr>
+                  <w:pStyle w:val="NoSpacing"/>
+                  <w:rPr>
+                    <w:rFonts w:ascii="Consolas" w:eastAsiaTheme="majorEastAsia" w:hAnsi="Consolas" w:cs="Consolas"/>
                     <w:color w:val="17365D" w:themeColor="text2" w:themeShade="BF"/>
                     <w:sz w:val="18"/>
                     <w:szCs w:val="18"/>
@@ -108,21 +150,12 @@
                 </w:pPr>
                 <w:r>
                   <w:rPr>
-                    <w:rFonts w:ascii="Courier New" w:eastAsiaTheme="majorEastAsia" w:hAnsi="Courier New" w:cs="Courier New"/>
+                    <w:rFonts w:ascii="Consolas" w:eastAsiaTheme="majorEastAsia" w:hAnsi="Consolas" w:cs="Consolas"/>
                     <w:color w:val="17365D" w:themeColor="text2" w:themeShade="BF"/>
                     <w:sz w:val="18"/>
                     <w:szCs w:val="18"/>
                   </w:rPr>
-                  <w:t>htt</w:t>
-                </w:r>
-                <w:r>
-                  <w:rPr>
-                    <w:rFonts w:ascii="Courier New" w:eastAsiaTheme="majorEastAsia" w:hAnsi="Courier New" w:cs="Courier New"/>
-                    <w:color w:val="17365D" w:themeColor="text2" w:themeShade="BF"/>
-                    <w:sz w:val="18"/>
-                    <w:szCs w:val="18"/>
-                  </w:rPr>
-                  <w:t>ps://github.com/drb56/CS1530</w:t>
+                  <w:br/>
                 </w:r>
               </w:p>
               <w:p>
@@ -136,74 +169,22 @@
                   </w:rPr>
                 </w:pPr>
               </w:p>
-            </w:tc>
-          </w:tr>
-        </w:tbl>
-        <w:p/>
-        <w:p/>
-        <w:p>
-          <w:pPr>
-            <w:rPr>
-              <w:color w:val="365F91" w:themeColor="accent1" w:themeShade="BF"/>
-            </w:rPr>
-          </w:pPr>
-        </w:p>
-        <w:tbl>
-          <w:tblPr>
-            <w:tblpPr w:leftFromText="187" w:rightFromText="187" w:vertAnchor="page" w:horzAnchor="margin" w:tblpXSpec="center" w:tblpY="10156"/>
-            <w:tblW w:w="4612" w:type="pct"/>
-            <w:tblLook w:val="04A0" w:firstRow="1" w:lastRow="0" w:firstColumn="1" w:lastColumn="0" w:noHBand="0" w:noVBand="1"/>
-          </w:tblPr>
-          <w:tblGrid>
-            <w:gridCol w:w="8846"/>
-          </w:tblGrid>
-          <w:tr>
-            <w:tc>
-              <w:tcPr>
-                <w:tcW w:w="8845" w:type="dxa"/>
-                <w:tcMar>
-                  <w:top w:w="216" w:type="dxa"/>
-                  <w:left w:w="115" w:type="dxa"/>
-                  <w:bottom w:w="216" w:type="dxa"/>
-                  <w:right w:w="115" w:type="dxa"/>
-                </w:tcMar>
-              </w:tcPr>
-              <w:sdt>
-                <w:sdtPr>
-                  <w:rPr>
-                    <w:rFonts w:ascii="Consolas" w:hAnsi="Consolas" w:cs="Consolas"/>
-                    <w:color w:val="365F91" w:themeColor="accent1" w:themeShade="BF"/>
-                  </w:rPr>
-                  <w:alias w:val="Author"/>
-                  <w:id w:val="13406928"/>
-                  <w:showingPlcHdr/>
-                  <w:dataBinding w:prefixMappings="xmlns:ns0='http://schemas.openxmlformats.org/package/2006/metadata/core-properties' xmlns:ns1='http://purl.org/dc/elements/1.1/'" w:xpath="/ns0:coreProperties[1]/ns1:creator[1]" w:storeItemID="{6C3C8BC8-F283-45AE-878A-BAB7291924A1}"/>
-                  <w:text/>
-                </w:sdtPr>
-                <w:sdtEndPr/>
-                <w:sdtContent>
-                  <w:p>
-                    <w:pPr>
-                      <w:pStyle w:val="NoSpacing"/>
-                      <w:rPr>
-                        <w:rFonts w:ascii="Lucida Sans" w:eastAsiaTheme="minorHAnsi" w:hAnsi="Lucida Sans"/>
-                        <w:color w:val="365F91" w:themeColor="accent1" w:themeShade="BF"/>
-                        <w:lang w:eastAsia="en-US"/>
-                      </w:rPr>
-                    </w:pPr>
-                    <w:r>
-                      <w:rPr>
-                        <w:rFonts w:ascii="Consolas" w:hAnsi="Consolas" w:cs="Consolas"/>
-                        <w:color w:val="365F91" w:themeColor="accent1" w:themeShade="BF"/>
-                      </w:rPr>
-                      <w:t xml:space="preserve">     </w:t>
-                    </w:r>
-                  </w:p>
-                </w:sdtContent>
-              </w:sdt>
               <w:p>
                 <w:pPr>
                   <w:pStyle w:val="NoSpacing"/>
+                  <w:rPr>
+                    <w:rFonts w:ascii="Consolas" w:eastAsiaTheme="majorEastAsia" w:hAnsi="Consolas" w:cs="Consolas"/>
+                    <w:color w:val="17365D" w:themeColor="text2" w:themeShade="BF"/>
+                    <w:sz w:val="18"/>
+                    <w:szCs w:val="18"/>
+                  </w:rPr>
+                </w:pPr>
+              </w:p>
+              <w:p>
+                <w:pPr>
+                  <w:pStyle w:val="NoSpacing"/>
+                  <w:spacing w:line="300" w:lineRule="auto"/>
+                  <w:ind w:left="720"/>
                   <w:rPr>
                     <w:rFonts w:ascii="Lucida Sans" w:hAnsi="Lucida Sans"/>
                     <w:color w:val="365F91" w:themeColor="accent1" w:themeShade="BF"/>
@@ -241,6 +222,8 @@
               <w:p>
                 <w:pPr>
                   <w:pStyle w:val="NoSpacing"/>
+                  <w:spacing w:line="300" w:lineRule="auto"/>
+                  <w:ind w:left="720"/>
                   <w:rPr>
                     <w:rFonts w:ascii="Lucida Sans" w:hAnsi="Lucida Sans"/>
                     <w:color w:val="365F91" w:themeColor="accent1" w:themeShade="BF"/>
@@ -251,7 +234,23 @@
                     <w:rFonts w:ascii="Lucida Sans" w:hAnsi="Lucida Sans"/>
                     <w:color w:val="365F91" w:themeColor="accent1" w:themeShade="BF"/>
                   </w:rPr>
-                  <w:t>Craig Kodman (</w:t>
+                  <w:t xml:space="preserve">Craig </w:t>
+                </w:r>
+                <w:proofErr w:type="spellStart"/>
+                <w:r>
+                  <w:rPr>
+                    <w:rFonts w:ascii="Lucida Sans" w:hAnsi="Lucida Sans"/>
+                    <w:color w:val="365F91" w:themeColor="accent1" w:themeShade="BF"/>
+                  </w:rPr>
+                  <w:t>Kodman</w:t>
+                </w:r>
+                <w:proofErr w:type="spellEnd"/>
+                <w:r>
+                  <w:rPr>
+                    <w:rFonts w:ascii="Lucida Sans" w:hAnsi="Lucida Sans"/>
+                    <w:color w:val="365F91" w:themeColor="accent1" w:themeShade="BF"/>
+                  </w:rPr>
+                  <w:t xml:space="preserve"> (</w:t>
                 </w:r>
                 <w:r>
                   <w:rPr>
@@ -273,12 +272,14 @@
                     <w:b/>
                     <w:color w:val="365F91" w:themeColor="accent1" w:themeShade="BF"/>
                   </w:rPr>
-                  <w:t xml:space="preserve"> [SCRUM MASTER]</w:t>
+                  <w:t xml:space="preserve"> </w:t>
                 </w:r>
               </w:p>
               <w:p>
                 <w:pPr>
                   <w:pStyle w:val="NoSpacing"/>
+                  <w:spacing w:line="300" w:lineRule="auto"/>
+                  <w:ind w:left="720"/>
                   <w:rPr>
                     <w:rFonts w:ascii="Lucida Sans" w:hAnsi="Lucida Sans"/>
                     <w:color w:val="365F91" w:themeColor="accent1" w:themeShade="BF"/>
@@ -309,8 +310,10 @@
               <w:p>
                 <w:pPr>
                   <w:pStyle w:val="NoSpacing"/>
+                  <w:spacing w:line="300" w:lineRule="auto"/>
+                  <w:ind w:left="720"/>
                   <w:rPr>
-                    <w:rFonts w:ascii="Lucida Sans" w:hAnsi="Lucida Sans"/>
+                    <w:rFonts w:ascii="Consolas" w:hAnsi="Consolas" w:cs="Consolas"/>
                     <w:color w:val="365F91" w:themeColor="accent1" w:themeShade="BF"/>
                   </w:rPr>
                 </w:pPr>
@@ -319,7 +322,23 @@
                     <w:rFonts w:ascii="Lucida Sans" w:hAnsi="Lucida Sans"/>
                     <w:color w:val="365F91" w:themeColor="accent1" w:themeShade="BF"/>
                   </w:rPr>
-                  <w:t>David Tsui (</w:t>
+                  <w:t xml:space="preserve">David </w:t>
+                </w:r>
+                <w:proofErr w:type="spellStart"/>
+                <w:r>
+                  <w:rPr>
+                    <w:rFonts w:ascii="Lucida Sans" w:hAnsi="Lucida Sans"/>
+                    <w:color w:val="365F91" w:themeColor="accent1" w:themeShade="BF"/>
+                  </w:rPr>
+                  <w:t>Tsui</w:t>
+                </w:r>
+                <w:proofErr w:type="spellEnd"/>
+                <w:r>
+                  <w:rPr>
+                    <w:rFonts w:ascii="Lucida Sans" w:hAnsi="Lucida Sans"/>
+                    <w:color w:val="365F91" w:themeColor="accent1" w:themeShade="BF"/>
+                  </w:rPr>
+                  <w:t xml:space="preserve"> (</w:t>
                 </w:r>
                 <w:r>
                   <w:rPr>
@@ -335,154 +354,20 @@
                   </w:rPr>
                   <w:t>)</w:t>
                 </w:r>
-              </w:p>
-              <w:p>
-                <w:pPr>
-                  <w:pStyle w:val="NoSpacing"/>
-                  <w:rPr>
-                    <w:rFonts w:ascii="Lucida Sans" w:hAnsi="Lucida Sans"/>
-                    <w:color w:val="365F91" w:themeColor="accent1" w:themeShade="BF"/>
-                  </w:rPr>
-                </w:pPr>
-              </w:p>
-              <w:p>
-                <w:pPr>
-                  <w:pStyle w:val="NoSpacing"/>
-                  <w:rPr>
-                    <w:rFonts w:ascii="Lucida Sans" w:hAnsi="Lucida Sans"/>
-                    <w:color w:val="365F91" w:themeColor="accent1" w:themeShade="BF"/>
-                  </w:rPr>
-                </w:pPr>
-              </w:p>
-              <w:p>
-                <w:pPr>
-                  <w:pStyle w:val="NoSpacing"/>
-                  <w:rPr>
-                    <w:rFonts w:ascii="Lucida Sans" w:hAnsi="Lucida Sans"/>
-                    <w:color w:val="365F91" w:themeColor="accent1" w:themeShade="BF"/>
-                  </w:rPr>
-                </w:pPr>
-              </w:p>
-              <w:p>
-                <w:pPr>
-                  <w:pStyle w:val="NoSpacing"/>
-                  <w:rPr>
-                    <w:rFonts w:ascii="Lucida Sans" w:hAnsi="Lucida Sans"/>
-                    <w:color w:val="365F91" w:themeColor="accent1" w:themeShade="BF"/>
-                  </w:rPr>
-                </w:pPr>
-              </w:p>
-              <w:p>
-                <w:pPr>
-                  <w:pStyle w:val="NoSpacing"/>
-                  <w:rPr>
-                    <w:rFonts w:ascii="Lucida Sans" w:hAnsi="Lucida Sans"/>
-                    <w:color w:val="365F91" w:themeColor="accent1" w:themeShade="BF"/>
-                  </w:rPr>
-                </w:pPr>
-              </w:p>
-              <w:p>
-                <w:pPr>
-                  <w:pStyle w:val="NoSpacing"/>
-                  <w:rPr>
-                    <w:rFonts w:ascii="Lucida Sans" w:hAnsi="Lucida Sans"/>
-                    <w:color w:val="365F91" w:themeColor="accent1" w:themeShade="BF"/>
-                  </w:rPr>
-                </w:pPr>
-              </w:p>
-              <w:p>
-                <w:pPr>
-                  <w:pStyle w:val="NoSpacing"/>
-                  <w:rPr>
-                    <w:rFonts w:ascii="Lucida Sans" w:hAnsi="Lucida Sans"/>
-                    <w:color w:val="365F91" w:themeColor="accent1" w:themeShade="BF"/>
-                  </w:rPr>
-                </w:pPr>
-              </w:p>
-              <w:p>
-                <w:pPr>
-                  <w:pStyle w:val="NoSpacing"/>
-                  <w:rPr>
-                    <w:rFonts w:ascii="Lucida Sans" w:hAnsi="Lucida Sans"/>
-                    <w:color w:val="365F91" w:themeColor="accent1" w:themeShade="BF"/>
-                  </w:rPr>
-                </w:pPr>
-              </w:p>
-              <w:p>
-                <w:pPr>
-                  <w:pStyle w:val="NoSpacing"/>
-                  <w:rPr>
-                    <w:rFonts w:ascii="Lucida Sans" w:hAnsi="Lucida Sans"/>
-                    <w:color w:val="365F91" w:themeColor="accent1" w:themeShade="BF"/>
-                  </w:rPr>
-                </w:pPr>
-              </w:p>
-              <w:p>
-                <w:pPr>
-                  <w:pStyle w:val="NoSpacing"/>
-                  <w:rPr>
-                    <w:rFonts w:ascii="Lucida Sans" w:hAnsi="Lucida Sans"/>
-                    <w:color w:val="365F91" w:themeColor="accent1" w:themeShade="BF"/>
-                  </w:rPr>
-                </w:pPr>
-                <w:r>
-                  <w:rPr>
-                    <w:rFonts w:ascii="Lucida Sans" w:hAnsi="Lucida Sans"/>
-                    <w:color w:val="365F91" w:themeColor="accent1" w:themeShade="BF"/>
-                  </w:rPr>
-                  <w:t>DUE DATE:</w:t>
-                </w:r>
-              </w:p>
-              <w:sdt>
-                <w:sdtPr>
-                  <w:rPr>
-                    <w:rFonts w:ascii="Lucida Sans" w:hAnsi="Lucida Sans"/>
-                    <w:b/>
-                    <w:color w:val="365F91" w:themeColor="accent1" w:themeShade="BF"/>
-                  </w:rPr>
-                  <w:alias w:val="Date"/>
-                  <w:id w:val="13406932"/>
-                  <w:dataBinding w:prefixMappings="xmlns:ns0='http://schemas.microsoft.com/office/2006/coverPageProps'" w:xpath="/ns0:CoverPageProperties[1]/ns0:PublishDate[1]" w:storeItemID="{55AF091B-3C7A-41E3-B477-F2FDAA23CFDA}"/>
-                  <w:date w:fullDate="2016-09-29T00:00:00Z">
-                    <w:dateFormat w:val="M/d/yyyy"/>
-                    <w:lid w:val="en-US"/>
-                    <w:storeMappedDataAs w:val="dateTime"/>
-                    <w:calendar w:val="gregorian"/>
-                  </w:date>
-                </w:sdtPr>
-                <w:sdtEndPr/>
-                <w:sdtContent>
-                  <w:p>
-                    <w:pPr>
-                      <w:pStyle w:val="NoSpacing"/>
-                      <w:rPr>
-                        <w:rFonts w:ascii="Lucida Sans" w:hAnsi="Lucida Sans"/>
-                        <w:b/>
-                        <w:color w:val="365F91" w:themeColor="accent1" w:themeShade="BF"/>
-                      </w:rPr>
-                    </w:pPr>
-                    <w:r>
-                      <w:rPr>
-                        <w:rFonts w:ascii="Lucida Sans" w:hAnsi="Lucida Sans"/>
-                        <w:b/>
-                        <w:color w:val="365F91" w:themeColor="accent1" w:themeShade="BF"/>
-                      </w:rPr>
-                      <w:t>9/29/2016</w:t>
-                    </w:r>
-                  </w:p>
-                </w:sdtContent>
-              </w:sdt>
-              <w:p>
-                <w:pPr>
-                  <w:pStyle w:val="NoSpacing"/>
-                  <w:rPr>
-                    <w:color w:val="365F91" w:themeColor="accent1" w:themeShade="BF"/>
-                  </w:rPr>
-                </w:pPr>
+                <w:bookmarkStart w:id="0" w:name="_GoBack"/>
+                <w:bookmarkEnd w:id="0"/>
               </w:p>
             </w:tc>
           </w:tr>
         </w:tbl>
+        <w:p/>
+        <w:p>
+          <w:pPr>
+            <w:rPr>
+              <w:color w:val="365F91" w:themeColor="accent1" w:themeShade="BF"/>
+            </w:rPr>
+          </w:pPr>
+        </w:p>
         <w:p>
           <w:r>
             <w:br w:type="page"/>
@@ -517,64 +402,38 @@
         <w:spacing w:line="288" w:lineRule="auto"/>
         <w:ind w:left="360"/>
         <w:contextualSpacing w:val="0"/>
-        <w:rPr>
-          <w:sz w:val="24"/>
-          <w:szCs w:val="24"/>
-        </w:rPr>
-      </w:pPr>
-      <w:r>
-        <w:rPr>
-          <w:sz w:val="24"/>
-          <w:szCs w:val="24"/>
-        </w:rPr>
+      </w:pPr>
+      <w:r>
         <w:t xml:space="preserve">AS A </w:t>
       </w:r>
       <w:r>
         <w:rPr>
           <w:b/>
-          <w:sz w:val="24"/>
-          <w:szCs w:val="24"/>
           <w:u w:val="single"/>
         </w:rPr>
         <w:t>USER</w:t>
       </w:r>
       <w:r>
-        <w:rPr>
-          <w:sz w:val="24"/>
-          <w:szCs w:val="24"/>
-        </w:rPr>
         <w:t xml:space="preserve">, I WANT </w:t>
       </w:r>
       <w:r>
         <w:rPr>
           <w:b/>
-          <w:sz w:val="24"/>
-          <w:szCs w:val="24"/>
           <w:u w:val="single"/>
         </w:rPr>
         <w:t>A PROGRAM TO PLAY CHESS</w:t>
       </w:r>
       <w:r>
-        <w:rPr>
-          <w:sz w:val="24"/>
-          <w:szCs w:val="24"/>
-        </w:rPr>
         <w:t xml:space="preserve">, SO THAT I CAN </w:t>
       </w:r>
       <w:r>
         <w:rPr>
           <w:b/>
-          <w:sz w:val="24"/>
-          <w:szCs w:val="24"/>
           <w:u w:val="single"/>
         </w:rPr>
         <w:t>PLAY CHESS ON A COMPUTER</w:t>
       </w:r>
       <w:r>
-        <w:rPr>
-          <w:sz w:val="24"/>
-          <w:szCs w:val="24"/>
-        </w:rPr>
         <w:t>.</w:t>
       </w:r>
     </w:p>
@@ -588,39 +447,23 @@
         <w:spacing w:line="288" w:lineRule="auto"/>
         <w:ind w:left="360"/>
         <w:contextualSpacing w:val="0"/>
-        <w:rPr>
-          <w:sz w:val="24"/>
-          <w:szCs w:val="24"/>
-        </w:rPr>
-      </w:pPr>
-      <w:r>
-        <w:rPr>
-          <w:sz w:val="24"/>
-          <w:szCs w:val="24"/>
-        </w:rPr>
+      </w:pPr>
+      <w:r>
         <w:t xml:space="preserve">AS A </w:t>
       </w:r>
       <w:r>
         <w:rPr>
           <w:b/>
-          <w:sz w:val="24"/>
-          <w:szCs w:val="24"/>
           <w:u w:val="single"/>
         </w:rPr>
         <w:t>USER</w:t>
       </w:r>
       <w:r>
-        <w:rPr>
-          <w:sz w:val="24"/>
-          <w:szCs w:val="24"/>
-        </w:rPr>
         <w:t xml:space="preserve">, I WANT </w:t>
       </w:r>
       <w:r>
         <w:rPr>
           <w:b/>
-          <w:sz w:val="24"/>
-          <w:szCs w:val="24"/>
           <w:u w:val="single"/>
         </w:rPr>
         <w:t>THE PROGRAM NAME TO BE “</w:t>
@@ -629,8 +472,6 @@
         <w:rPr>
           <w:b/>
           <w:i/>
-          <w:sz w:val="24"/>
-          <w:szCs w:val="24"/>
           <w:u w:val="single"/>
         </w:rPr>
         <w:t>LABOON CHESS</w:t>
@@ -638,33 +479,21 @@
       <w:r>
         <w:rPr>
           <w:b/>
-          <w:sz w:val="24"/>
-          <w:szCs w:val="24"/>
           <w:u w:val="single"/>
         </w:rPr>
         <w:t>”</w:t>
       </w:r>
       <w:r>
-        <w:rPr>
-          <w:sz w:val="24"/>
-          <w:szCs w:val="24"/>
-        </w:rPr>
         <w:t xml:space="preserve">, SO THAT </w:t>
       </w:r>
       <w:r>
         <w:rPr>
           <w:b/>
-          <w:sz w:val="24"/>
-          <w:szCs w:val="24"/>
           <w:u w:val="single"/>
         </w:rPr>
         <w:t>THE CHESS PROGRAM NAME IS UNIQUE</w:t>
       </w:r>
       <w:r>
-        <w:rPr>
-          <w:sz w:val="24"/>
-          <w:szCs w:val="24"/>
-        </w:rPr>
         <w:t>.</w:t>
       </w:r>
     </w:p>
@@ -678,71 +507,38 @@
         <w:spacing w:line="288" w:lineRule="auto"/>
         <w:ind w:left="360"/>
         <w:contextualSpacing w:val="0"/>
-        <w:rPr>
-          <w:sz w:val="24"/>
-          <w:szCs w:val="24"/>
-        </w:rPr>
-      </w:pPr>
-      <w:r>
-        <w:rPr>
-          <w:sz w:val="24"/>
-          <w:szCs w:val="24"/>
-        </w:rPr>
+      </w:pPr>
+      <w:r>
         <w:t xml:space="preserve">AS A </w:t>
       </w:r>
       <w:r>
         <w:rPr>
           <w:b/>
-          <w:sz w:val="24"/>
-          <w:szCs w:val="24"/>
           <w:u w:val="single"/>
         </w:rPr>
         <w:t>USER</w:t>
       </w:r>
       <w:r>
-        <w:rPr>
-          <w:sz w:val="24"/>
-          <w:szCs w:val="24"/>
-        </w:rPr>
         <w:t xml:space="preserve">, I WANT A </w:t>
       </w:r>
       <w:r>
         <w:rPr>
           <w:b/>
-          <w:sz w:val="24"/>
-          <w:szCs w:val="24"/>
           <w:u w:val="single"/>
         </w:rPr>
         <w:t>CHESSBOARD</w:t>
       </w:r>
       <w:r>
-        <w:rPr>
-          <w:sz w:val="24"/>
-          <w:szCs w:val="24"/>
-        </w:rPr>
-        <w:t xml:space="preserve">, SO THAT I </w:t>
-      </w:r>
-      <w:r>
-        <w:rPr>
-          <w:sz w:val="24"/>
-          <w:szCs w:val="24"/>
-        </w:rPr>
-        <w:t xml:space="preserve">CAN </w:t>
-      </w:r>
-      <w:r>
-        <w:rPr>
-          <w:b/>
-          <w:sz w:val="24"/>
-          <w:szCs w:val="24"/>
+        <w:t xml:space="preserve">, SO THAT I CAN </w:t>
+      </w:r>
+      <w:r>
+        <w:rPr>
+          <w:b/>
           <w:u w:val="single"/>
         </w:rPr>
         <w:t>PLAY CHESS</w:t>
       </w:r>
       <w:r>
-        <w:rPr>
-          <w:sz w:val="24"/>
-          <w:szCs w:val="24"/>
-        </w:rPr>
         <w:t>.</w:t>
       </w:r>
     </w:p>
@@ -756,71 +552,38 @@
         <w:spacing w:line="288" w:lineRule="auto"/>
         <w:ind w:left="360"/>
         <w:contextualSpacing w:val="0"/>
-        <w:rPr>
-          <w:sz w:val="24"/>
-          <w:szCs w:val="24"/>
-        </w:rPr>
-      </w:pPr>
-      <w:r>
-        <w:rPr>
-          <w:sz w:val="24"/>
-          <w:szCs w:val="24"/>
-        </w:rPr>
+      </w:pPr>
+      <w:r>
         <w:t xml:space="preserve">AS A </w:t>
       </w:r>
       <w:r>
         <w:rPr>
           <w:b/>
-          <w:sz w:val="24"/>
-          <w:szCs w:val="24"/>
           <w:u w:val="single"/>
         </w:rPr>
         <w:t>USER</w:t>
       </w:r>
       <w:r>
-        <w:rPr>
-          <w:sz w:val="24"/>
-          <w:szCs w:val="24"/>
-        </w:rPr>
         <w:t xml:space="preserve">, I WANT </w:t>
       </w:r>
       <w:r>
         <w:rPr>
           <w:b/>
-          <w:sz w:val="24"/>
-          <w:szCs w:val="24"/>
           <w:u w:val="single"/>
         </w:rPr>
         <w:t>CHESS PIECES</w:t>
       </w:r>
       <w:r>
-        <w:rPr>
-          <w:sz w:val="24"/>
-          <w:szCs w:val="24"/>
-        </w:rPr>
-        <w:t xml:space="preserve">, SO THAT I </w:t>
-      </w:r>
-      <w:r>
-        <w:rPr>
-          <w:sz w:val="24"/>
-          <w:szCs w:val="24"/>
-        </w:rPr>
-        <w:t xml:space="preserve">CAN </w:t>
-      </w:r>
-      <w:r>
-        <w:rPr>
-          <w:b/>
-          <w:sz w:val="24"/>
-          <w:szCs w:val="24"/>
+        <w:t xml:space="preserve">, SO THAT I CAN </w:t>
+      </w:r>
+      <w:r>
+        <w:rPr>
+          <w:b/>
           <w:u w:val="single"/>
         </w:rPr>
         <w:t>PLAY CHESS</w:t>
       </w:r>
       <w:r>
-        <w:rPr>
-          <w:sz w:val="24"/>
-          <w:szCs w:val="24"/>
-        </w:rPr>
         <w:t>.</w:t>
       </w:r>
     </w:p>
@@ -834,64 +597,38 @@
         <w:spacing w:line="288" w:lineRule="auto"/>
         <w:ind w:left="360"/>
         <w:contextualSpacing w:val="0"/>
-        <w:rPr>
-          <w:sz w:val="24"/>
-          <w:szCs w:val="24"/>
-        </w:rPr>
-      </w:pPr>
-      <w:r>
-        <w:rPr>
-          <w:sz w:val="24"/>
-          <w:szCs w:val="24"/>
-        </w:rPr>
+      </w:pPr>
+      <w:r>
         <w:t xml:space="preserve">AS A </w:t>
       </w:r>
       <w:r>
         <w:rPr>
           <w:b/>
-          <w:sz w:val="24"/>
-          <w:szCs w:val="24"/>
           <w:u w:val="single"/>
         </w:rPr>
         <w:t>USER</w:t>
       </w:r>
       <w:r>
-        <w:rPr>
-          <w:sz w:val="24"/>
-          <w:szCs w:val="24"/>
-        </w:rPr>
         <w:t xml:space="preserve">, I WANT </w:t>
       </w:r>
       <w:r>
         <w:rPr>
           <w:b/>
-          <w:sz w:val="24"/>
-          <w:szCs w:val="24"/>
           <w:u w:val="single"/>
         </w:rPr>
         <w:t>THE CHESS PIECES TO BE REPRESENTED AS THE FIRST LETTER OF THEIR NAME</w:t>
       </w:r>
       <w:r>
-        <w:rPr>
-          <w:sz w:val="24"/>
-          <w:szCs w:val="24"/>
-        </w:rPr>
         <w:t xml:space="preserve">, SO THAT I CAN </w:t>
       </w:r>
       <w:r>
         <w:rPr>
           <w:b/>
-          <w:sz w:val="24"/>
-          <w:szCs w:val="24"/>
           <w:u w:val="single"/>
         </w:rPr>
         <w:t>TELL WHICH PIECE IT IS</w:t>
       </w:r>
       <w:r>
-        <w:rPr>
-          <w:sz w:val="24"/>
-          <w:szCs w:val="24"/>
-        </w:rPr>
         <w:t>.</w:t>
       </w:r>
     </w:p>
@@ -905,78 +642,38 @@
         <w:spacing w:line="288" w:lineRule="auto"/>
         <w:ind w:left="360"/>
         <w:contextualSpacing w:val="0"/>
-        <w:rPr>
-          <w:sz w:val="24"/>
-          <w:szCs w:val="24"/>
-        </w:rPr>
-      </w:pPr>
-      <w:r>
-        <w:rPr>
-          <w:sz w:val="24"/>
-          <w:szCs w:val="24"/>
-        </w:rPr>
+      </w:pPr>
+      <w:r>
         <w:t xml:space="preserve">AS A </w:t>
       </w:r>
       <w:r>
         <w:rPr>
           <w:b/>
-          <w:sz w:val="24"/>
-          <w:szCs w:val="24"/>
           <w:u w:val="single"/>
         </w:rPr>
         <w:t>USER</w:t>
       </w:r>
       <w:r>
-        <w:rPr>
-          <w:sz w:val="24"/>
-          <w:szCs w:val="24"/>
-        </w:rPr>
         <w:t xml:space="preserve">, I WANT TO MOVE MY </w:t>
       </w:r>
       <w:r>
         <w:rPr>
           <w:b/>
-          <w:sz w:val="24"/>
-          <w:szCs w:val="24"/>
           <w:u w:val="single"/>
         </w:rPr>
         <w:t>CHESS PIECES</w:t>
       </w:r>
       <w:r>
-        <w:rPr>
-          <w:sz w:val="24"/>
-          <w:szCs w:val="24"/>
-        </w:rPr>
-        <w:t>, SO</w:t>
-      </w:r>
-      <w:r>
-        <w:rPr>
-          <w:sz w:val="24"/>
-          <w:szCs w:val="24"/>
-        </w:rPr>
-        <w:t xml:space="preserve"> THAT </w:t>
-      </w:r>
-      <w:r>
-        <w:rPr>
-          <w:sz w:val="24"/>
-          <w:szCs w:val="24"/>
-        </w:rPr>
-        <w:t>I CAN</w:t>
-      </w:r>
-      <w:r>
-        <w:rPr>
-          <w:b/>
-          <w:sz w:val="24"/>
-          <w:szCs w:val="24"/>
+        <w:t>, SO THAT I CAN</w:t>
+      </w:r>
+      <w:r>
+        <w:rPr>
+          <w:b/>
           <w:u w:val="single"/>
         </w:rPr>
         <w:t xml:space="preserve"> PLAY CHESS</w:t>
       </w:r>
       <w:r>
-        <w:rPr>
-          <w:sz w:val="24"/>
-          <w:szCs w:val="24"/>
-        </w:rPr>
         <w:t>.</w:t>
       </w:r>
     </w:p>
@@ -990,39 +687,23 @@
         <w:spacing w:line="288" w:lineRule="auto"/>
         <w:ind w:left="360"/>
         <w:contextualSpacing w:val="0"/>
-        <w:rPr>
-          <w:sz w:val="24"/>
-          <w:szCs w:val="24"/>
-        </w:rPr>
-      </w:pPr>
-      <w:r>
-        <w:rPr>
-          <w:sz w:val="24"/>
-          <w:szCs w:val="24"/>
-        </w:rPr>
+      </w:pPr>
+      <w:r>
         <w:t xml:space="preserve">AS A </w:t>
       </w:r>
       <w:r>
         <w:rPr>
           <w:b/>
-          <w:sz w:val="24"/>
-          <w:szCs w:val="24"/>
           <w:u w:val="single"/>
         </w:rPr>
         <w:t>USER</w:t>
       </w:r>
       <w:r>
-        <w:rPr>
-          <w:sz w:val="24"/>
-          <w:szCs w:val="24"/>
-        </w:rPr>
         <w:t xml:space="preserve">, I WANT TO </w:t>
       </w:r>
       <w:r>
         <w:rPr>
           <w:b/>
-          <w:sz w:val="24"/>
-          <w:szCs w:val="24"/>
           <w:u w:val="single"/>
         </w:rPr>
         <w:t xml:space="preserve">ABIDE BY THE UNITED STATES CHESS FEDERATION </w:t>
@@ -1030,8 +711,6 @@
       <w:r>
         <w:rPr>
           <w:b/>
-          <w:sz w:val="24"/>
-          <w:szCs w:val="24"/>
           <w:u w:val="single"/>
         </w:rPr>
         <w:t xml:space="preserve">(USCF) </w:t>
@@ -1039,38 +718,16 @@
       <w:r>
         <w:rPr>
           <w:b/>
-          <w:sz w:val="24"/>
-          <w:szCs w:val="24"/>
           <w:u w:val="single"/>
         </w:rPr>
         <w:t>RULES</w:t>
       </w:r>
       <w:r>
-        <w:rPr>
-          <w:sz w:val="24"/>
-          <w:szCs w:val="24"/>
-        </w:rPr>
-        <w:t xml:space="preserve">, SO THAT </w:t>
-      </w:r>
-      <w:r>
-        <w:rPr>
-          <w:sz w:val="24"/>
-          <w:szCs w:val="24"/>
-        </w:rPr>
-        <w:t xml:space="preserve">I </w:t>
-      </w:r>
-      <w:r>
-        <w:rPr>
-          <w:sz w:val="24"/>
-          <w:szCs w:val="24"/>
-        </w:rPr>
-        <w:t xml:space="preserve">CAN </w:t>
-      </w:r>
-      <w:r>
-        <w:rPr>
-          <w:b/>
-          <w:sz w:val="24"/>
-          <w:szCs w:val="24"/>
+        <w:t xml:space="preserve">, SO THAT I CAN </w:t>
+      </w:r>
+      <w:r>
+        <w:rPr>
+          <w:b/>
           <w:u w:val="single"/>
         </w:rPr>
         <w:t xml:space="preserve">PLAY </w:t>
@@ -1078,8 +735,6 @@
       <w:r>
         <w:rPr>
           <w:b/>
-          <w:sz w:val="24"/>
-          <w:szCs w:val="24"/>
           <w:u w:val="single"/>
         </w:rPr>
         <w:t xml:space="preserve">A REGULATION GAME OF </w:t>
@@ -1087,17 +742,11 @@
       <w:r>
         <w:rPr>
           <w:b/>
-          <w:sz w:val="24"/>
-          <w:szCs w:val="24"/>
           <w:u w:val="single"/>
         </w:rPr>
         <w:t>CHESS</w:t>
       </w:r>
       <w:r>
-        <w:rPr>
-          <w:sz w:val="24"/>
-          <w:szCs w:val="24"/>
-        </w:rPr>
         <w:t>.</w:t>
       </w:r>
     </w:p>
@@ -1111,46 +760,26 @@
         <w:spacing w:line="288" w:lineRule="auto"/>
         <w:ind w:left="360"/>
         <w:contextualSpacing w:val="0"/>
-        <w:rPr>
-          <w:sz w:val="24"/>
-          <w:szCs w:val="24"/>
-        </w:rPr>
-      </w:pPr>
-      <w:r>
-        <w:rPr>
-          <w:sz w:val="24"/>
-          <w:szCs w:val="24"/>
-        </w:rPr>
+      </w:pPr>
+      <w:r>
         <w:t xml:space="preserve">AS A </w:t>
       </w:r>
       <w:r>
         <w:rPr>
           <w:b/>
-          <w:sz w:val="24"/>
-          <w:szCs w:val="24"/>
           <w:u w:val="single"/>
         </w:rPr>
         <w:t>USER</w:t>
       </w:r>
       <w:r>
-        <w:rPr>
-          <w:sz w:val="24"/>
-          <w:szCs w:val="24"/>
-        </w:rPr>
         <w:t>, I WANT TO</w:t>
       </w:r>
       <w:r>
-        <w:rPr>
-          <w:sz w:val="24"/>
-          <w:szCs w:val="24"/>
-        </w:rPr>
         <w:t xml:space="preserve"> </w:t>
       </w:r>
       <w:r>
         <w:rPr>
           <w:b/>
-          <w:sz w:val="24"/>
-          <w:szCs w:val="24"/>
           <w:u w:val="single"/>
         </w:rPr>
         <w:t>BE WARNED</w:t>
@@ -1158,33 +787,21 @@
       <w:r>
         <w:rPr>
           <w:b/>
-          <w:sz w:val="24"/>
-          <w:szCs w:val="24"/>
           <w:u w:val="single"/>
         </w:rPr>
         <w:t xml:space="preserve"> OF ILLEGAL MOVES</w:t>
       </w:r>
       <w:r>
-        <w:rPr>
-          <w:sz w:val="24"/>
-          <w:szCs w:val="24"/>
-        </w:rPr>
         <w:t xml:space="preserve">, SO THAT I CAN </w:t>
       </w:r>
       <w:r>
         <w:rPr>
           <w:b/>
-          <w:sz w:val="24"/>
-          <w:szCs w:val="24"/>
           <w:u w:val="single"/>
         </w:rPr>
         <w:t>MAKE ONLY LEGAL USCF MOVES</w:t>
       </w:r>
       <w:r>
-        <w:rPr>
-          <w:sz w:val="24"/>
-          <w:szCs w:val="24"/>
-        </w:rPr>
         <w:t>.</w:t>
       </w:r>
     </w:p>
@@ -1198,71 +815,38 @@
         <w:spacing w:line="288" w:lineRule="auto"/>
         <w:ind w:left="360"/>
         <w:contextualSpacing w:val="0"/>
-        <w:rPr>
-          <w:sz w:val="24"/>
-          <w:szCs w:val="24"/>
-        </w:rPr>
-      </w:pPr>
-      <w:r>
-        <w:rPr>
-          <w:sz w:val="24"/>
-          <w:szCs w:val="24"/>
-        </w:rPr>
+      </w:pPr>
+      <w:r>
         <w:t xml:space="preserve">AS A </w:t>
       </w:r>
       <w:r>
         <w:rPr>
           <w:b/>
-          <w:sz w:val="24"/>
-          <w:szCs w:val="24"/>
           <w:u w:val="single"/>
         </w:rPr>
         <w:t>USER</w:t>
       </w:r>
       <w:r>
-        <w:rPr>
-          <w:sz w:val="24"/>
-          <w:szCs w:val="24"/>
-        </w:rPr>
         <w:t xml:space="preserve">, I WANT TO </w:t>
       </w:r>
       <w:r>
         <w:rPr>
           <w:b/>
-          <w:sz w:val="24"/>
-          <w:szCs w:val="24"/>
           <w:u w:val="single"/>
         </w:rPr>
         <w:t>HAVE A GRAPHICAL INTERFACE</w:t>
       </w:r>
       <w:r>
-        <w:rPr>
-          <w:sz w:val="24"/>
-          <w:szCs w:val="24"/>
-        </w:rPr>
-        <w:t xml:space="preserve">, SO THAT I </w:t>
-      </w:r>
-      <w:r>
-        <w:rPr>
-          <w:sz w:val="24"/>
-          <w:szCs w:val="24"/>
-        </w:rPr>
-        <w:t xml:space="preserve">CAN </w:t>
-      </w:r>
-      <w:r>
-        <w:rPr>
-          <w:b/>
-          <w:sz w:val="24"/>
-          <w:szCs w:val="24"/>
+        <w:t xml:space="preserve">, SO THAT I CAN </w:t>
+      </w:r>
+      <w:r>
+        <w:rPr>
+          <w:b/>
           <w:u w:val="single"/>
         </w:rPr>
         <w:t>PLAY WITH A MOUSE</w:t>
       </w:r>
       <w:r>
-        <w:rPr>
-          <w:sz w:val="24"/>
-          <w:szCs w:val="24"/>
-        </w:rPr>
         <w:t>.</w:t>
       </w:r>
     </w:p>
@@ -1276,64 +860,38 @@
         <w:spacing w:line="288" w:lineRule="auto"/>
         <w:ind w:left="360"/>
         <w:contextualSpacing w:val="0"/>
-        <w:rPr>
-          <w:sz w:val="24"/>
-          <w:szCs w:val="24"/>
-        </w:rPr>
-      </w:pPr>
-      <w:r>
-        <w:rPr>
-          <w:sz w:val="24"/>
-          <w:szCs w:val="24"/>
-        </w:rPr>
+      </w:pPr>
+      <w:r>
         <w:t xml:space="preserve">AS A </w:t>
       </w:r>
       <w:r>
         <w:rPr>
           <w:b/>
-          <w:sz w:val="24"/>
-          <w:szCs w:val="24"/>
           <w:u w:val="single"/>
         </w:rPr>
         <w:t>USER</w:t>
       </w:r>
       <w:r>
-        <w:rPr>
-          <w:sz w:val="24"/>
-          <w:szCs w:val="24"/>
-        </w:rPr>
         <w:t xml:space="preserve">, I WANT TO </w:t>
       </w:r>
       <w:r>
         <w:rPr>
           <w:b/>
-          <w:sz w:val="24"/>
-          <w:szCs w:val="24"/>
           <w:u w:val="single"/>
         </w:rPr>
         <w:t>SEE A 2-D OVERHEAD VIEW OF THE CHESS BOARD</w:t>
       </w:r>
       <w:r>
-        <w:rPr>
-          <w:sz w:val="24"/>
-          <w:szCs w:val="24"/>
-        </w:rPr>
         <w:t xml:space="preserve">, SO THAT I CAN </w:t>
       </w:r>
       <w:r>
         <w:rPr>
           <w:b/>
-          <w:sz w:val="24"/>
-          <w:szCs w:val="24"/>
           <w:u w:val="single"/>
         </w:rPr>
         <w:t>SEE WHERE ALL OF THE CHESS PIECES ARE PLACED</w:t>
       </w:r>
       <w:r>
-        <w:rPr>
-          <w:sz w:val="24"/>
-          <w:szCs w:val="24"/>
-        </w:rPr>
         <w:t>.</w:t>
       </w:r>
     </w:p>
@@ -1347,48 +905,28 @@
         <w:spacing w:line="288" w:lineRule="auto"/>
         <w:ind w:left="360"/>
         <w:contextualSpacing w:val="0"/>
-        <w:rPr>
-          <w:sz w:val="24"/>
-          <w:szCs w:val="24"/>
-        </w:rPr>
-      </w:pPr>
-      <w:r>
-        <w:rPr>
-          <w:sz w:val="24"/>
-          <w:szCs w:val="24"/>
-        </w:rPr>
+      </w:pPr>
+      <w:r>
         <w:t xml:space="preserve">AS A USER, I WANT THE </w:t>
       </w:r>
       <w:r>
         <w:rPr>
           <w:b/>
-          <w:sz w:val="24"/>
-          <w:szCs w:val="24"/>
           <w:u w:val="single"/>
         </w:rPr>
         <w:t>USCF LETTERS AND NUMBERS NEXT TO THE 2-D CHESS BOARD</w:t>
       </w:r>
       <w:r>
-        <w:rPr>
-          <w:sz w:val="24"/>
-          <w:szCs w:val="24"/>
-        </w:rPr>
         <w:t xml:space="preserve">, SO THAT I CAN </w:t>
       </w:r>
       <w:r>
         <w:rPr>
           <w:b/>
-          <w:sz w:val="24"/>
-          <w:szCs w:val="24"/>
           <w:u w:val="single"/>
         </w:rPr>
         <w:t>REPRESENT EACH CHESSBOARD POSITION AS A NUMBER-LETTER COMBINATION</w:t>
       </w:r>
       <w:r>
-        <w:rPr>
-          <w:sz w:val="24"/>
-          <w:szCs w:val="24"/>
-        </w:rPr>
         <w:t>.</w:t>
       </w:r>
     </w:p>
@@ -1402,71 +940,38 @@
         <w:spacing w:line="288" w:lineRule="auto"/>
         <w:ind w:left="360"/>
         <w:contextualSpacing w:val="0"/>
-        <w:rPr>
-          <w:sz w:val="24"/>
-          <w:szCs w:val="24"/>
-        </w:rPr>
-      </w:pPr>
-      <w:r>
-        <w:rPr>
-          <w:sz w:val="24"/>
-          <w:szCs w:val="24"/>
-        </w:rPr>
+      </w:pPr>
+      <w:r>
         <w:t xml:space="preserve">AS A </w:t>
       </w:r>
       <w:r>
         <w:rPr>
           <w:b/>
-          <w:sz w:val="24"/>
-          <w:szCs w:val="24"/>
           <w:u w:val="single"/>
         </w:rPr>
         <w:t>USER</w:t>
       </w:r>
       <w:r>
-        <w:rPr>
-          <w:sz w:val="24"/>
-          <w:szCs w:val="24"/>
-        </w:rPr>
         <w:t xml:space="preserve">, I WANT TO </w:t>
       </w:r>
       <w:r>
         <w:rPr>
           <w:b/>
-          <w:sz w:val="24"/>
-          <w:szCs w:val="24"/>
           <w:u w:val="single"/>
         </w:rPr>
         <w:t>HAVE BLACK AND WHITE CHESS PIECES</w:t>
       </w:r>
       <w:r>
-        <w:rPr>
-          <w:sz w:val="24"/>
-          <w:szCs w:val="24"/>
-        </w:rPr>
-        <w:t xml:space="preserve">, SO THAT I </w:t>
-      </w:r>
-      <w:r>
-        <w:rPr>
-          <w:sz w:val="24"/>
-          <w:szCs w:val="24"/>
-        </w:rPr>
-        <w:t xml:space="preserve">CAN </w:t>
-      </w:r>
-      <w:r>
-        <w:rPr>
-          <w:b/>
-          <w:sz w:val="24"/>
-          <w:szCs w:val="24"/>
+        <w:t xml:space="preserve">, SO THAT I CAN </w:t>
+      </w:r>
+      <w:r>
+        <w:rPr>
+          <w:b/>
           <w:u w:val="single"/>
         </w:rPr>
         <w:t>PLAY CHESS</w:t>
       </w:r>
       <w:r>
-        <w:rPr>
-          <w:sz w:val="24"/>
-          <w:szCs w:val="24"/>
-        </w:rPr>
         <w:t>.</w:t>
       </w:r>
     </w:p>
@@ -1480,65 +985,38 @@
         <w:spacing w:line="288" w:lineRule="auto"/>
         <w:ind w:left="360"/>
         <w:contextualSpacing w:val="0"/>
-        <w:rPr>
-          <w:sz w:val="24"/>
-          <w:szCs w:val="24"/>
-        </w:rPr>
-      </w:pPr>
-      <w:r>
-        <w:rPr>
-          <w:sz w:val="24"/>
-          <w:szCs w:val="24"/>
-        </w:rPr>
-        <w:lastRenderedPageBreak/>
+      </w:pPr>
+      <w:r>
         <w:t xml:space="preserve">AS A </w:t>
       </w:r>
       <w:r>
         <w:rPr>
           <w:b/>
-          <w:sz w:val="24"/>
-          <w:szCs w:val="24"/>
           <w:u w:val="single"/>
         </w:rPr>
         <w:t>USER</w:t>
       </w:r>
       <w:r>
-        <w:rPr>
-          <w:sz w:val="24"/>
-          <w:szCs w:val="24"/>
-        </w:rPr>
         <w:t xml:space="preserve">, I WANT TO </w:t>
       </w:r>
       <w:r>
         <w:rPr>
           <w:b/>
-          <w:sz w:val="24"/>
-          <w:szCs w:val="24"/>
           <w:u w:val="single"/>
         </w:rPr>
         <w:t>HAVE THE BLACK CHESS PIECES ON TOP AND WHITE PIECES ON BOTTOM</w:t>
       </w:r>
       <w:r>
-        <w:rPr>
-          <w:sz w:val="24"/>
-          <w:szCs w:val="24"/>
-        </w:rPr>
         <w:t xml:space="preserve">, SO THAT </w:t>
       </w:r>
       <w:r>
         <w:rPr>
           <w:b/>
-          <w:sz w:val="24"/>
-          <w:szCs w:val="24"/>
           <w:u w:val="single"/>
         </w:rPr>
         <w:t>THE SIDES ARE ALWAYS THE SAME</w:t>
       </w:r>
       <w:r>
-        <w:rPr>
-          <w:sz w:val="24"/>
-          <w:szCs w:val="24"/>
-        </w:rPr>
         <w:t>.</w:t>
       </w:r>
     </w:p>
@@ -1552,71 +1030,38 @@
         <w:spacing w:line="288" w:lineRule="auto"/>
         <w:ind w:left="360"/>
         <w:contextualSpacing w:val="0"/>
-        <w:rPr>
-          <w:sz w:val="24"/>
-          <w:szCs w:val="24"/>
-        </w:rPr>
-      </w:pPr>
-      <w:r>
-        <w:rPr>
-          <w:sz w:val="24"/>
-          <w:szCs w:val="24"/>
-        </w:rPr>
+      </w:pPr>
+      <w:r>
         <w:t xml:space="preserve">AS A </w:t>
       </w:r>
       <w:r>
         <w:rPr>
           <w:b/>
-          <w:sz w:val="24"/>
-          <w:szCs w:val="24"/>
           <w:u w:val="single"/>
         </w:rPr>
         <w:t>USER</w:t>
       </w:r>
       <w:r>
-        <w:rPr>
-          <w:sz w:val="24"/>
-          <w:szCs w:val="24"/>
-        </w:rPr>
         <w:t xml:space="preserve">, I WANT TO </w:t>
       </w:r>
       <w:r>
         <w:rPr>
           <w:b/>
-          <w:sz w:val="24"/>
-          <w:szCs w:val="24"/>
           <w:u w:val="single"/>
         </w:rPr>
         <w:t>BE ABLE TO CHOOSE MY TEAM COLOR</w:t>
       </w:r>
       <w:r>
-        <w:rPr>
-          <w:sz w:val="24"/>
-          <w:szCs w:val="24"/>
-        </w:rPr>
-        <w:t xml:space="preserve">, SO THAT </w:t>
-      </w:r>
-      <w:r>
-        <w:rPr>
-          <w:sz w:val="24"/>
-          <w:szCs w:val="24"/>
-        </w:rPr>
-        <w:t>I CAN</w:t>
-      </w:r>
-      <w:r>
-        <w:rPr>
-          <w:b/>
-          <w:sz w:val="24"/>
-          <w:szCs w:val="24"/>
+        <w:t>, SO THAT I CAN</w:t>
+      </w:r>
+      <w:r>
+        <w:rPr>
+          <w:b/>
           <w:u w:val="single"/>
         </w:rPr>
         <w:t xml:space="preserve"> PLAY AS EITHER BLACK OR WHITE</w:t>
       </w:r>
       <w:r>
-        <w:rPr>
-          <w:sz w:val="24"/>
-          <w:szCs w:val="24"/>
-        </w:rPr>
         <w:t>.</w:t>
       </w:r>
     </w:p>
@@ -1630,64 +1075,38 @@
         <w:spacing w:line="288" w:lineRule="auto"/>
         <w:ind w:left="360"/>
         <w:contextualSpacing w:val="0"/>
-        <w:rPr>
-          <w:sz w:val="24"/>
-          <w:szCs w:val="24"/>
-        </w:rPr>
-      </w:pPr>
-      <w:r>
-        <w:rPr>
-          <w:sz w:val="24"/>
-          <w:szCs w:val="24"/>
-        </w:rPr>
+      </w:pPr>
+      <w:r>
         <w:t xml:space="preserve">AS A </w:t>
       </w:r>
       <w:r>
         <w:rPr>
           <w:b/>
-          <w:sz w:val="24"/>
-          <w:szCs w:val="24"/>
           <w:u w:val="single"/>
         </w:rPr>
         <w:t>USER</w:t>
       </w:r>
       <w:r>
-        <w:rPr>
-          <w:sz w:val="24"/>
-          <w:szCs w:val="24"/>
-        </w:rPr>
         <w:t xml:space="preserve">, I WANT TO </w:t>
       </w:r>
       <w:r>
         <w:rPr>
           <w:b/>
-          <w:sz w:val="24"/>
-          <w:szCs w:val="24"/>
           <w:u w:val="single"/>
         </w:rPr>
         <w:t>MOVE CHESS PIECES USING A MOUSE CLICK</w:t>
       </w:r>
       <w:r>
-        <w:rPr>
-          <w:sz w:val="24"/>
-          <w:szCs w:val="24"/>
-        </w:rPr>
         <w:t xml:space="preserve">, SO THAT I CAN </w:t>
       </w:r>
       <w:r>
         <w:rPr>
           <w:b/>
-          <w:sz w:val="24"/>
-          <w:szCs w:val="24"/>
           <w:u w:val="single"/>
         </w:rPr>
         <w:t>PLAY CHESS INTERACTIVELY</w:t>
       </w:r>
       <w:r>
-        <w:rPr>
-          <w:sz w:val="24"/>
-          <w:szCs w:val="24"/>
-        </w:rPr>
         <w:t>.</w:t>
       </w:r>
     </w:p>
@@ -1701,71 +1120,42 @@
         <w:spacing w:line="288" w:lineRule="auto"/>
         <w:ind w:left="360"/>
         <w:contextualSpacing w:val="0"/>
-        <w:rPr>
-          <w:sz w:val="24"/>
-          <w:szCs w:val="24"/>
-        </w:rPr>
-      </w:pPr>
-      <w:r>
-        <w:rPr>
-          <w:sz w:val="24"/>
-          <w:szCs w:val="24"/>
-        </w:rPr>
+      </w:pPr>
+      <w:r>
+        <w:lastRenderedPageBreak/>
         <w:t xml:space="preserve">AS A </w:t>
       </w:r>
       <w:r>
         <w:rPr>
           <w:b/>
-          <w:sz w:val="24"/>
-          <w:szCs w:val="24"/>
           <w:u w:val="single"/>
         </w:rPr>
         <w:t>USER</w:t>
       </w:r>
       <w:r>
-        <w:rPr>
-          <w:sz w:val="24"/>
-          <w:szCs w:val="24"/>
-        </w:rPr>
         <w:t>, I WANT T</w:t>
       </w:r>
       <w:r>
-        <w:rPr>
-          <w:sz w:val="24"/>
-          <w:szCs w:val="24"/>
-        </w:rPr>
         <w:t xml:space="preserve">O </w:t>
       </w:r>
       <w:r>
         <w:rPr>
           <w:b/>
-          <w:sz w:val="24"/>
-          <w:szCs w:val="24"/>
           <w:u w:val="single"/>
         </w:rPr>
         <w:t>SAVE MY CHESS GAME IN ITS CURRENT STATE</w:t>
       </w:r>
       <w:r>
-        <w:rPr>
-          <w:sz w:val="24"/>
-          <w:szCs w:val="24"/>
-        </w:rPr>
         <w:t xml:space="preserve">, SO THAT I CAN </w:t>
       </w:r>
       <w:r>
         <w:rPr>
           <w:b/>
-          <w:sz w:val="24"/>
-          <w:szCs w:val="24"/>
           <w:u w:val="single"/>
         </w:rPr>
         <w:t>RESUME THE GAME AT A LATER TIME</w:t>
       </w:r>
       <w:r>
-        <w:rPr>
-          <w:sz w:val="24"/>
-          <w:szCs w:val="24"/>
-        </w:rPr>
         <w:t>.</w:t>
       </w:r>
     </w:p>
@@ -1779,64 +1169,38 @@
         <w:spacing w:line="288" w:lineRule="auto"/>
         <w:ind w:left="540" w:hanging="540"/>
         <w:contextualSpacing w:val="0"/>
-        <w:rPr>
-          <w:sz w:val="24"/>
-          <w:szCs w:val="24"/>
-        </w:rPr>
-      </w:pPr>
-      <w:r>
-        <w:rPr>
-          <w:sz w:val="24"/>
-          <w:szCs w:val="24"/>
-        </w:rPr>
+      </w:pPr>
+      <w:r>
         <w:t xml:space="preserve">AS A </w:t>
       </w:r>
       <w:r>
         <w:rPr>
           <w:b/>
-          <w:sz w:val="24"/>
-          <w:szCs w:val="24"/>
           <w:u w:val="single"/>
         </w:rPr>
         <w:t>USER</w:t>
       </w:r>
       <w:r>
-        <w:rPr>
-          <w:sz w:val="24"/>
-          <w:szCs w:val="24"/>
-        </w:rPr>
         <w:t xml:space="preserve">, I WANT </w:t>
       </w:r>
       <w:r>
         <w:rPr>
           <w:b/>
-          <w:sz w:val="24"/>
-          <w:szCs w:val="24"/>
           <w:u w:val="single"/>
         </w:rPr>
         <w:t>LOAD A SAVED CHESS GAME</w:t>
       </w:r>
       <w:r>
-        <w:rPr>
-          <w:sz w:val="24"/>
-          <w:szCs w:val="24"/>
-        </w:rPr>
         <w:t xml:space="preserve">, SO THAT I CAN </w:t>
       </w:r>
       <w:r>
         <w:rPr>
           <w:b/>
-          <w:sz w:val="24"/>
-          <w:szCs w:val="24"/>
           <w:u w:val="single"/>
         </w:rPr>
         <w:t>RESUME A PREVIOUSLY-PLAYED CHESS GAME</w:t>
       </w:r>
       <w:r>
-        <w:rPr>
-          <w:sz w:val="24"/>
-          <w:szCs w:val="24"/>
-        </w:rPr>
         <w:t>.</w:t>
       </w:r>
     </w:p>
@@ -1850,64 +1214,38 @@
         <w:spacing w:line="288" w:lineRule="auto"/>
         <w:ind w:left="540" w:hanging="540"/>
         <w:contextualSpacing w:val="0"/>
-        <w:rPr>
-          <w:sz w:val="24"/>
-          <w:szCs w:val="24"/>
-        </w:rPr>
-      </w:pPr>
-      <w:r>
-        <w:rPr>
-          <w:sz w:val="24"/>
-          <w:szCs w:val="24"/>
-        </w:rPr>
+      </w:pPr>
+      <w:r>
         <w:t xml:space="preserve">AS A </w:t>
       </w:r>
       <w:r>
         <w:rPr>
           <w:b/>
-          <w:sz w:val="24"/>
-          <w:szCs w:val="24"/>
           <w:u w:val="single"/>
         </w:rPr>
         <w:t>USER</w:t>
       </w:r>
       <w:r>
-        <w:rPr>
-          <w:sz w:val="24"/>
-          <w:szCs w:val="24"/>
-        </w:rPr>
         <w:t xml:space="preserve">, I WANT THE </w:t>
       </w:r>
       <w:r>
         <w:rPr>
           <w:b/>
-          <w:sz w:val="24"/>
-          <w:szCs w:val="24"/>
           <w:u w:val="single"/>
         </w:rPr>
         <w:t>SAVE-GAME ACTION TO BE A BUTTON</w:t>
       </w:r>
       <w:r>
-        <w:rPr>
-          <w:sz w:val="24"/>
-          <w:szCs w:val="24"/>
-        </w:rPr>
         <w:t xml:space="preserve">, SO THAT I CAN </w:t>
       </w:r>
       <w:r>
         <w:rPr>
           <w:b/>
-          <w:sz w:val="24"/>
-          <w:szCs w:val="24"/>
           <w:u w:val="single"/>
         </w:rPr>
         <w:t>CLICK THE BUTTON AND SAVE THE CURRENT GAME</w:t>
       </w:r>
       <w:r>
-        <w:rPr>
-          <w:sz w:val="24"/>
-          <w:szCs w:val="24"/>
-        </w:rPr>
         <w:t>.</w:t>
       </w:r>
     </w:p>
@@ -1921,64 +1259,38 @@
         <w:spacing w:line="288" w:lineRule="auto"/>
         <w:ind w:left="540" w:hanging="540"/>
         <w:contextualSpacing w:val="0"/>
-        <w:rPr>
-          <w:sz w:val="24"/>
-          <w:szCs w:val="24"/>
-        </w:rPr>
-      </w:pPr>
-      <w:r>
-        <w:rPr>
-          <w:sz w:val="24"/>
-          <w:szCs w:val="24"/>
-        </w:rPr>
+      </w:pPr>
+      <w:r>
         <w:t xml:space="preserve">AS A </w:t>
       </w:r>
       <w:r>
         <w:rPr>
           <w:b/>
-          <w:sz w:val="24"/>
-          <w:szCs w:val="24"/>
           <w:u w:val="single"/>
         </w:rPr>
         <w:t>USER</w:t>
       </w:r>
       <w:r>
-        <w:rPr>
-          <w:sz w:val="24"/>
-          <w:szCs w:val="24"/>
-        </w:rPr>
         <w:t xml:space="preserve">, I WANT THE </w:t>
       </w:r>
       <w:r>
         <w:rPr>
           <w:b/>
-          <w:sz w:val="24"/>
-          <w:szCs w:val="24"/>
           <w:u w:val="single"/>
         </w:rPr>
         <w:t>LOAD-GAME ACTION TO BE A BUTTON</w:t>
       </w:r>
       <w:r>
-        <w:rPr>
-          <w:sz w:val="24"/>
-          <w:szCs w:val="24"/>
-        </w:rPr>
         <w:t xml:space="preserve">, SO THAT I CAN </w:t>
       </w:r>
       <w:r>
         <w:rPr>
           <w:b/>
-          <w:sz w:val="24"/>
-          <w:szCs w:val="24"/>
           <w:u w:val="single"/>
         </w:rPr>
         <w:t>CLICK THE BUTTON AND LOAD A SAVED GAME</w:t>
       </w:r>
       <w:r>
-        <w:rPr>
-          <w:sz w:val="24"/>
-          <w:szCs w:val="24"/>
-        </w:rPr>
         <w:t>.</w:t>
       </w:r>
     </w:p>
@@ -1992,64 +1304,38 @@
         <w:spacing w:line="288" w:lineRule="auto"/>
         <w:ind w:left="540" w:hanging="540"/>
         <w:contextualSpacing w:val="0"/>
-        <w:rPr>
-          <w:sz w:val="24"/>
-          <w:szCs w:val="24"/>
-        </w:rPr>
-      </w:pPr>
-      <w:r>
-        <w:rPr>
-          <w:sz w:val="24"/>
-          <w:szCs w:val="24"/>
-        </w:rPr>
+      </w:pPr>
+      <w:r>
         <w:t xml:space="preserve">AS A </w:t>
       </w:r>
       <w:r>
         <w:rPr>
           <w:b/>
-          <w:sz w:val="24"/>
-          <w:szCs w:val="24"/>
           <w:u w:val="single"/>
         </w:rPr>
         <w:t>USER</w:t>
       </w:r>
       <w:r>
-        <w:rPr>
-          <w:sz w:val="24"/>
-          <w:szCs w:val="24"/>
-        </w:rPr>
         <w:t xml:space="preserve">, I WANT TO </w:t>
       </w:r>
       <w:r>
         <w:rPr>
           <w:b/>
-          <w:sz w:val="24"/>
-          <w:szCs w:val="24"/>
           <w:u w:val="single"/>
         </w:rPr>
         <w:t>BE ABLE TO UNDO A CHESS MOVE</w:t>
       </w:r>
       <w:r>
-        <w:rPr>
-          <w:sz w:val="24"/>
-          <w:szCs w:val="24"/>
-        </w:rPr>
         <w:t xml:space="preserve">, SO THAT I CAN </w:t>
       </w:r>
       <w:r>
         <w:rPr>
           <w:b/>
-          <w:sz w:val="24"/>
-          <w:szCs w:val="24"/>
           <w:u w:val="single"/>
         </w:rPr>
         <w:t>TRY A DIFFERENT CHESS MOVE</w:t>
       </w:r>
       <w:r>
-        <w:rPr>
-          <w:sz w:val="24"/>
-          <w:szCs w:val="24"/>
-        </w:rPr>
         <w:t>.</w:t>
       </w:r>
     </w:p>
@@ -2063,82 +1349,38 @@
         <w:spacing w:line="288" w:lineRule="auto"/>
         <w:ind w:left="540" w:hanging="540"/>
         <w:contextualSpacing w:val="0"/>
-        <w:rPr>
-          <w:sz w:val="24"/>
-          <w:szCs w:val="24"/>
-        </w:rPr>
-      </w:pPr>
-      <w:r>
-        <w:rPr>
-          <w:sz w:val="24"/>
-          <w:szCs w:val="24"/>
-        </w:rPr>
+      </w:pPr>
+      <w:r>
         <w:t xml:space="preserve">AS A </w:t>
       </w:r>
       <w:r>
         <w:rPr>
           <w:b/>
-          <w:sz w:val="24"/>
-          <w:szCs w:val="24"/>
           <w:u w:val="single"/>
         </w:rPr>
         <w:t>USER</w:t>
       </w:r>
       <w:r>
-        <w:rPr>
-          <w:sz w:val="24"/>
-          <w:szCs w:val="24"/>
-        </w:rPr>
         <w:t xml:space="preserve">, I WANT TO </w:t>
       </w:r>
       <w:r>
         <w:rPr>
           <w:b/>
-          <w:sz w:val="24"/>
-          <w:szCs w:val="24"/>
           <w:u w:val="single"/>
         </w:rPr>
         <w:t>HAVE A TIMER COUNTING HOW LONG IT HAS TAKEN FOR ME TO MAKE A MOVE</w:t>
       </w:r>
       <w:r>
-        <w:rPr>
-          <w:sz w:val="24"/>
-          <w:szCs w:val="24"/>
-        </w:rPr>
         <w:t xml:space="preserve">, SO THAT I CAN </w:t>
       </w:r>
       <w:r>
         <w:rPr>
           <w:b/>
-          <w:sz w:val="24"/>
-          <w:szCs w:val="24"/>
-          <w:u w:val="single"/>
-        </w:rPr>
-        <w:t xml:space="preserve">KEEP </w:t>
-      </w:r>
-      <w:r>
-        <w:rPr>
-          <w:b/>
-          <w:sz w:val="24"/>
-          <w:szCs w:val="24"/>
-          <w:u w:val="single"/>
-        </w:rPr>
-        <w:t>COUNT OF THE</w:t>
-      </w:r>
-      <w:r>
-        <w:rPr>
-          <w:b/>
-          <w:sz w:val="24"/>
-          <w:szCs w:val="24"/>
-          <w:u w:val="single"/>
-        </w:rPr>
-        <w:t xml:space="preserve"> GAME LENGTH</w:t>
-      </w:r>
-      <w:r>
-        <w:rPr>
-          <w:sz w:val="24"/>
-          <w:szCs w:val="24"/>
-        </w:rPr>
+          <w:u w:val="single"/>
+        </w:rPr>
+        <w:t>KEEP COUNT OF THE GAME LENGTH</w:t>
+      </w:r>
+      <w:r>
         <w:t>.</w:t>
       </w:r>
     </w:p>
@@ -2152,46 +1394,26 @@
         <w:spacing w:line="288" w:lineRule="auto"/>
         <w:ind w:left="540" w:hanging="540"/>
         <w:contextualSpacing w:val="0"/>
-        <w:rPr>
-          <w:sz w:val="24"/>
-          <w:szCs w:val="24"/>
-        </w:rPr>
-      </w:pPr>
-      <w:r>
-        <w:rPr>
-          <w:sz w:val="24"/>
-          <w:szCs w:val="24"/>
-        </w:rPr>
+      </w:pPr>
+      <w:r>
         <w:t xml:space="preserve">AS A </w:t>
       </w:r>
       <w:r>
         <w:rPr>
           <w:b/>
-          <w:sz w:val="24"/>
-          <w:szCs w:val="24"/>
           <w:u w:val="single"/>
         </w:rPr>
         <w:t>USER</w:t>
       </w:r>
       <w:r>
-        <w:rPr>
-          <w:sz w:val="24"/>
-          <w:szCs w:val="24"/>
-        </w:rPr>
         <w:t xml:space="preserve">, I WANT </w:t>
       </w:r>
       <w:r>
-        <w:rPr>
-          <w:sz w:val="24"/>
-          <w:szCs w:val="24"/>
-        </w:rPr>
         <w:t xml:space="preserve">THE </w:t>
       </w:r>
       <w:r>
         <w:rPr>
           <w:b/>
-          <w:sz w:val="24"/>
-          <w:szCs w:val="24"/>
           <w:u w:val="single"/>
         </w:rPr>
         <w:t xml:space="preserve">OPTION TO SET A </w:t>
@@ -2199,8 +1421,6 @@
       <w:r>
         <w:rPr>
           <w:b/>
-          <w:sz w:val="24"/>
-          <w:szCs w:val="24"/>
           <w:u w:val="single"/>
         </w:rPr>
         <w:t>PER-TURN</w:t>
@@ -2208,24 +1428,16 @@
       <w:r>
         <w:rPr>
           <w:b/>
-          <w:sz w:val="24"/>
-          <w:szCs w:val="24"/>
           <w:u w:val="single"/>
         </w:rPr>
         <w:t xml:space="preserve"> TIMER</w:t>
       </w:r>
       <w:r>
-        <w:rPr>
-          <w:sz w:val="24"/>
-          <w:szCs w:val="24"/>
-        </w:rPr>
         <w:t xml:space="preserve">, SO THAT </w:t>
       </w:r>
       <w:r>
         <w:rPr>
           <w:b/>
-          <w:sz w:val="24"/>
-          <w:szCs w:val="24"/>
           <w:u w:val="single"/>
         </w:rPr>
         <w:t>A CHESS TURN</w:t>
@@ -2233,8 +1445,6 @@
       <w:r>
         <w:rPr>
           <w:b/>
-          <w:sz w:val="24"/>
-          <w:szCs w:val="24"/>
           <w:u w:val="single"/>
         </w:rPr>
         <w:t xml:space="preserve"> WILL </w:t>
@@ -2242,8 +1452,6 @@
       <w:r>
         <w:rPr>
           <w:b/>
-          <w:sz w:val="24"/>
-          <w:szCs w:val="24"/>
           <w:u w:val="single"/>
         </w:rPr>
         <w:t xml:space="preserve">BE </w:t>
@@ -2251,8 +1459,6 @@
       <w:r>
         <w:rPr>
           <w:b/>
-          <w:sz w:val="24"/>
-          <w:szCs w:val="24"/>
           <w:u w:val="single"/>
         </w:rPr>
         <w:t>FORFEIT</w:t>
@@ -2260,8 +1466,6 @@
       <w:r>
         <w:rPr>
           <w:b/>
-          <w:sz w:val="24"/>
-          <w:szCs w:val="24"/>
           <w:u w:val="single"/>
         </w:rPr>
         <w:t>ED</w:t>
@@ -2269,17 +1473,11 @@
       <w:r>
         <w:rPr>
           <w:b/>
-          <w:sz w:val="24"/>
-          <w:szCs w:val="24"/>
           <w:u w:val="single"/>
         </w:rPr>
         <w:t xml:space="preserve"> AFTER THE TIME IS UP</w:t>
       </w:r>
       <w:r>
-        <w:rPr>
-          <w:sz w:val="24"/>
-          <w:szCs w:val="24"/>
-        </w:rPr>
         <w:t>.</w:t>
       </w:r>
     </w:p>
@@ -2293,64 +1491,38 @@
         <w:spacing w:line="288" w:lineRule="auto"/>
         <w:ind w:left="540" w:hanging="540"/>
         <w:contextualSpacing w:val="0"/>
-        <w:rPr>
-          <w:sz w:val="24"/>
-          <w:szCs w:val="24"/>
-        </w:rPr>
-      </w:pPr>
-      <w:r>
-        <w:rPr>
-          <w:sz w:val="24"/>
-          <w:szCs w:val="24"/>
-        </w:rPr>
+      </w:pPr>
+      <w:r>
         <w:t xml:space="preserve">AS A </w:t>
       </w:r>
       <w:r>
         <w:rPr>
           <w:b/>
-          <w:sz w:val="24"/>
-          <w:szCs w:val="24"/>
           <w:u w:val="single"/>
         </w:rPr>
         <w:t>USER</w:t>
       </w:r>
       <w:r>
-        <w:rPr>
-          <w:sz w:val="24"/>
-          <w:szCs w:val="24"/>
-        </w:rPr>
         <w:t xml:space="preserve">, I WANT TO </w:t>
       </w:r>
       <w:r>
         <w:rPr>
           <w:b/>
-          <w:sz w:val="24"/>
-          <w:szCs w:val="24"/>
           <w:u w:val="single"/>
         </w:rPr>
         <w:t>BE ABLE TO PLAY A COMPUTER TEAM</w:t>
       </w:r>
       <w:r>
-        <w:rPr>
-          <w:sz w:val="24"/>
-          <w:szCs w:val="24"/>
-        </w:rPr>
         <w:t xml:space="preserve">, SO THAT I </w:t>
       </w:r>
       <w:r>
         <w:rPr>
           <w:b/>
-          <w:sz w:val="24"/>
-          <w:szCs w:val="24"/>
           <w:u w:val="single"/>
         </w:rPr>
         <w:t>DO NOT NEED TO HAVE ANOTHER PERSON TO PLAY WITH</w:t>
       </w:r>
       <w:r>
-        <w:rPr>
-          <w:sz w:val="24"/>
-          <w:szCs w:val="24"/>
-        </w:rPr>
         <w:t>.</w:t>
       </w:r>
     </w:p>
@@ -2364,39 +1536,23 @@
         <w:spacing w:line="288" w:lineRule="auto"/>
         <w:ind w:left="540" w:hanging="540"/>
         <w:contextualSpacing w:val="0"/>
-        <w:rPr>
-          <w:sz w:val="24"/>
-          <w:szCs w:val="24"/>
-        </w:rPr>
-      </w:pPr>
-      <w:r>
-        <w:rPr>
-          <w:sz w:val="24"/>
-          <w:szCs w:val="24"/>
-        </w:rPr>
+      </w:pPr>
+      <w:r>
         <w:t xml:space="preserve">AS A </w:t>
       </w:r>
       <w:r>
         <w:rPr>
           <w:b/>
-          <w:sz w:val="24"/>
-          <w:szCs w:val="24"/>
           <w:u w:val="single"/>
         </w:rPr>
         <w:t>USER</w:t>
       </w:r>
       <w:r>
-        <w:rPr>
-          <w:sz w:val="24"/>
-          <w:szCs w:val="24"/>
-        </w:rPr>
         <w:t xml:space="preserve">, I WANT TO </w:t>
       </w:r>
       <w:r>
         <w:rPr>
           <w:b/>
-          <w:sz w:val="24"/>
-          <w:szCs w:val="24"/>
           <w:u w:val="single"/>
         </w:rPr>
         <w:t xml:space="preserve">SET THE COMPUTER’S </w:t>
@@ -2405,8 +1561,6 @@
         <w:rPr>
           <w:b/>
           <w:i/>
-          <w:sz w:val="24"/>
-          <w:szCs w:val="24"/>
           <w:u w:val="single"/>
         </w:rPr>
         <w:t>ELO</w:t>
@@ -2414,8 +1568,6 @@
       <w:r>
         <w:rPr>
           <w:b/>
-          <w:sz w:val="24"/>
-          <w:szCs w:val="24"/>
           <w:u w:val="single"/>
         </w:rPr>
         <w:t xml:space="preserve"> </w:t>
@@ -2423,24 +1575,16 @@
       <w:r>
         <w:rPr>
           <w:b/>
-          <w:sz w:val="24"/>
-          <w:szCs w:val="24"/>
           <w:u w:val="single"/>
         </w:rPr>
         <w:t>DIFFICULTY LEVEL</w:t>
       </w:r>
       <w:r>
-        <w:rPr>
-          <w:sz w:val="24"/>
-          <w:szCs w:val="24"/>
-        </w:rPr>
         <w:t xml:space="preserve">, SO THAT I CAN </w:t>
       </w:r>
       <w:r>
         <w:rPr>
           <w:b/>
-          <w:sz w:val="24"/>
-          <w:szCs w:val="24"/>
           <w:u w:val="single"/>
         </w:rPr>
         <w:t>PLAY AN EASY</w:t>
@@ -2448,17 +1592,11 @@
       <w:r>
         <w:rPr>
           <w:b/>
-          <w:sz w:val="24"/>
-          <w:szCs w:val="24"/>
           <w:u w:val="single"/>
         </w:rPr>
         <w:t>, MEDIUM, OR HARD GAME</w:t>
       </w:r>
       <w:r>
-        <w:rPr>
-          <w:sz w:val="24"/>
-          <w:szCs w:val="24"/>
-        </w:rPr>
         <w:t>.</w:t>
       </w:r>
     </w:p>
@@ -2472,64 +1610,38 @@
         <w:spacing w:line="288" w:lineRule="auto"/>
         <w:ind w:left="540" w:hanging="540"/>
         <w:contextualSpacing w:val="0"/>
-        <w:rPr>
-          <w:sz w:val="24"/>
-          <w:szCs w:val="24"/>
-        </w:rPr>
-      </w:pPr>
-      <w:r>
-        <w:rPr>
-          <w:sz w:val="24"/>
-          <w:szCs w:val="24"/>
-        </w:rPr>
+      </w:pPr>
+      <w:r>
         <w:t xml:space="preserve">AS A </w:t>
       </w:r>
       <w:r>
         <w:rPr>
           <w:b/>
-          <w:sz w:val="24"/>
-          <w:szCs w:val="24"/>
           <w:u w:val="single"/>
         </w:rPr>
         <w:t>USER</w:t>
       </w:r>
       <w:r>
-        <w:rPr>
-          <w:sz w:val="24"/>
-          <w:szCs w:val="24"/>
-        </w:rPr>
         <w:t xml:space="preserve">, I WANT </w:t>
       </w:r>
       <w:r>
         <w:rPr>
           <w:b/>
-          <w:sz w:val="24"/>
-          <w:szCs w:val="24"/>
           <w:u w:val="single"/>
         </w:rPr>
         <w:t>SIMPLE INSTRUCTIONS ON HOW TO USE THE PROGRAM</w:t>
       </w:r>
       <w:r>
-        <w:rPr>
-          <w:sz w:val="24"/>
-          <w:szCs w:val="24"/>
-        </w:rPr>
         <w:t xml:space="preserve">, SO THAT </w:t>
       </w:r>
       <w:r>
         <w:rPr>
           <w:b/>
-          <w:sz w:val="24"/>
-          <w:szCs w:val="24"/>
           <w:u w:val="single"/>
         </w:rPr>
         <w:t>A GAME OF CHESS CAN SUCCESSFULLY BE PLAYED</w:t>
       </w:r>
       <w:r>
-        <w:rPr>
-          <w:sz w:val="24"/>
-          <w:szCs w:val="24"/>
-        </w:rPr>
         <w:t>.</w:t>
       </w:r>
     </w:p>
@@ -2543,64 +1655,38 @@
         <w:spacing w:line="288" w:lineRule="auto"/>
         <w:ind w:left="540" w:hanging="540"/>
         <w:contextualSpacing w:val="0"/>
-        <w:rPr>
-          <w:sz w:val="24"/>
-          <w:szCs w:val="24"/>
-        </w:rPr>
-      </w:pPr>
-      <w:r>
-        <w:rPr>
-          <w:sz w:val="24"/>
-          <w:szCs w:val="24"/>
-        </w:rPr>
+      </w:pPr>
+      <w:r>
         <w:t xml:space="preserve">AS A </w:t>
       </w:r>
       <w:r>
         <w:rPr>
           <w:b/>
-          <w:sz w:val="24"/>
-          <w:szCs w:val="24"/>
           <w:u w:val="single"/>
         </w:rPr>
         <w:t>USER</w:t>
       </w:r>
       <w:r>
-        <w:rPr>
-          <w:sz w:val="24"/>
-          <w:szCs w:val="24"/>
-        </w:rPr>
         <w:t xml:space="preserve">, I WANT </w:t>
       </w:r>
       <w:r>
         <w:rPr>
           <w:b/>
-          <w:sz w:val="24"/>
-          <w:szCs w:val="24"/>
           <w:u w:val="single"/>
         </w:rPr>
         <w:t>A NOTIFICATION TO LET ME KNOW IT IS MY TURN</w:t>
       </w:r>
       <w:r>
-        <w:rPr>
-          <w:sz w:val="24"/>
-          <w:szCs w:val="24"/>
-        </w:rPr>
         <w:t xml:space="preserve">, SO THAT I </w:t>
       </w:r>
       <w:r>
         <w:rPr>
           <w:b/>
-          <w:sz w:val="24"/>
-          <w:szCs w:val="24"/>
           <w:u w:val="single"/>
         </w:rPr>
         <w:t>KNOW WHEN TO MAKE A CHESS MOVE</w:t>
       </w:r>
       <w:r>
-        <w:rPr>
-          <w:sz w:val="24"/>
-          <w:szCs w:val="24"/>
-        </w:rPr>
         <w:t>.</w:t>
       </w:r>
     </w:p>
@@ -2614,73 +1700,45 @@
         <w:spacing w:line="288" w:lineRule="auto"/>
         <w:ind w:left="540" w:hanging="540"/>
         <w:contextualSpacing w:val="0"/>
-        <w:rPr>
-          <w:sz w:val="24"/>
-          <w:szCs w:val="24"/>
-        </w:rPr>
-      </w:pPr>
-      <w:r>
-        <w:rPr>
-          <w:sz w:val="24"/>
-          <w:szCs w:val="24"/>
-        </w:rPr>
-        <w:lastRenderedPageBreak/>
+      </w:pPr>
+      <w:r>
         <w:t xml:space="preserve">AS A </w:t>
       </w:r>
       <w:r>
         <w:rPr>
           <w:b/>
-          <w:sz w:val="24"/>
-          <w:szCs w:val="24"/>
           <w:u w:val="single"/>
         </w:rPr>
         <w:t>USER</w:t>
       </w:r>
       <w:r>
-        <w:rPr>
-          <w:sz w:val="24"/>
-          <w:szCs w:val="24"/>
-        </w:rPr>
         <w:t xml:space="preserve">, I WANT A </w:t>
       </w:r>
       <w:r>
         <w:rPr>
           <w:b/>
-          <w:sz w:val="24"/>
-          <w:szCs w:val="24"/>
           <w:u w:val="single"/>
         </w:rPr>
         <w:t>POP-UP SAYING “GAME OVER” WHEN THE CHESS GAME ENDS</w:t>
       </w:r>
       <w:r>
-        <w:rPr>
-          <w:sz w:val="24"/>
-          <w:szCs w:val="24"/>
-        </w:rPr>
         <w:t xml:space="preserve">, SO THAT I </w:t>
       </w:r>
       <w:r>
         <w:rPr>
           <w:b/>
-          <w:sz w:val="24"/>
-          <w:szCs w:val="24"/>
           <w:u w:val="single"/>
         </w:rPr>
         <w:t>KNOW WHEN THE CHESS GAME HAS ENDED</w:t>
       </w:r>
       <w:r>
-        <w:rPr>
-          <w:sz w:val="24"/>
-          <w:szCs w:val="24"/>
-        </w:rPr>
         <w:t>.</w:t>
       </w:r>
-      <w:bookmarkStart w:id="0" w:name="_GoBack"/>
-      <w:bookmarkEnd w:id="0"/>
     </w:p>
     <w:sectPr>
-      <w:headerReference w:type="default" r:id="rId9"/>
-      <w:footerReference w:type="default" r:id="rId10"/>
+      <w:headerReference w:type="default" r:id="rId10"/>
+      <w:footerReference w:type="default" r:id="rId11"/>
+      <w:footerReference w:type="first" r:id="rId12"/>
       <w:pgSz w:w="12240" w:h="15840"/>
       <w:pgMar w:top="1440" w:right="1440" w:bottom="1440" w:left="1440" w:header="720" w:footer="720" w:gutter="0"/>
       <w:pgNumType w:start="0"/>
@@ -2693,7 +1751,7 @@
 </file>
 
 <file path=word/endnotes.xml><?xml version="1.0" encoding="utf-8"?>
-<w:endnotes xmlns:wpc="http://schemas.microsoft.com/office/word/2010/wordprocessingCanvas" xmlns:cx="http://schemas.microsoft.com/office/drawing/2014/chartex" xmlns:cx1="http://schemas.microsoft.com/office/drawing/2015/9/8/chartex" xmlns:mc="http://schemas.openxmlformats.org/markup-compatibility/2006" xmlns:o="urn:schemas-microsoft-com:office:office" xmlns:r="http://schemas.openxmlformats.org/officeDocument/2006/relationships" xmlns:m="http://schemas.openxmlformats.org/officeDocument/2006/math" xmlns:v="urn:schemas-microsoft-com:vml" xmlns:wp14="http://schemas.microsoft.com/office/word/2010/wordprocessingDrawing" xmlns:wp="http://schemas.openxmlformats.org/drawingml/2006/wordprocessingDrawing" xmlns:w10="urn:schemas-microsoft-com:office:word" xmlns:w="http://schemas.openxmlformats.org/wordprocessingml/2006/main" xmlns:w14="http://schemas.microsoft.com/office/word/2010/wordml" xmlns:w15="http://schemas.microsoft.com/office/word/2012/wordml" xmlns:w16se="http://schemas.microsoft.com/office/word/2015/wordml/symex" xmlns:wpg="http://schemas.microsoft.com/office/word/2010/wordprocessingGroup" xmlns:wpi="http://schemas.microsoft.com/office/word/2010/wordprocessingInk" xmlns:wne="http://schemas.microsoft.com/office/word/2006/wordml" xmlns:wps="http://schemas.microsoft.com/office/word/2010/wordprocessingShape" mc:Ignorable="w14 w15 w16se wp14">
+<w:endnotes xmlns:wpc="http://schemas.microsoft.com/office/word/2010/wordprocessingCanvas" xmlns:mc="http://schemas.openxmlformats.org/markup-compatibility/2006" xmlns:o="urn:schemas-microsoft-com:office:office" xmlns:r="http://schemas.openxmlformats.org/officeDocument/2006/relationships" xmlns:m="http://schemas.openxmlformats.org/officeDocument/2006/math" xmlns:v="urn:schemas-microsoft-com:vml" xmlns:wp14="http://schemas.microsoft.com/office/word/2010/wordprocessingDrawing" xmlns:wp="http://schemas.openxmlformats.org/drawingml/2006/wordprocessingDrawing" xmlns:w10="urn:schemas-microsoft-com:office:word" xmlns:w="http://schemas.openxmlformats.org/wordprocessingml/2006/main" xmlns:w14="http://schemas.microsoft.com/office/word/2010/wordml" xmlns:wpg="http://schemas.microsoft.com/office/word/2010/wordprocessingGroup" xmlns:wpi="http://schemas.microsoft.com/office/word/2010/wordprocessingInk" xmlns:wne="http://schemas.microsoft.com/office/word/2006/wordml" xmlns:wps="http://schemas.microsoft.com/office/word/2010/wordprocessingShape" mc:Ignorable="w14 wp14">
   <w:endnote w:type="separator" w:id="-1">
     <w:p>
       <w:pPr>
@@ -2718,7 +1776,7 @@
 </file>
 
 <file path=word/footer1.xml><?xml version="1.0" encoding="utf-8"?>
-<w:ftr xmlns:wpc="http://schemas.microsoft.com/office/word/2010/wordprocessingCanvas" xmlns:cx="http://schemas.microsoft.com/office/drawing/2014/chartex" xmlns:cx1="http://schemas.microsoft.com/office/drawing/2015/9/8/chartex" xmlns:mc="http://schemas.openxmlformats.org/markup-compatibility/2006" xmlns:o="urn:schemas-microsoft-com:office:office" xmlns:r="http://schemas.openxmlformats.org/officeDocument/2006/relationships" xmlns:m="http://schemas.openxmlformats.org/officeDocument/2006/math" xmlns:v="urn:schemas-microsoft-com:vml" xmlns:wp14="http://schemas.microsoft.com/office/word/2010/wordprocessingDrawing" xmlns:wp="http://schemas.openxmlformats.org/drawingml/2006/wordprocessingDrawing" xmlns:w10="urn:schemas-microsoft-com:office:word" xmlns:w="http://schemas.openxmlformats.org/wordprocessingml/2006/main" xmlns:w14="http://schemas.microsoft.com/office/word/2010/wordml" xmlns:w15="http://schemas.microsoft.com/office/word/2012/wordml" xmlns:w16se="http://schemas.microsoft.com/office/word/2015/wordml/symex" xmlns:wpg="http://schemas.microsoft.com/office/word/2010/wordprocessingGroup" xmlns:wpi="http://schemas.microsoft.com/office/word/2010/wordprocessingInk" xmlns:wne="http://schemas.microsoft.com/office/word/2006/wordml" xmlns:wps="http://schemas.microsoft.com/office/word/2010/wordprocessingShape" mc:Ignorable="w14 w15 w16se wp14">
+<w:ftr xmlns:wpc="http://schemas.microsoft.com/office/word/2010/wordprocessingCanvas" xmlns:mc="http://schemas.openxmlformats.org/markup-compatibility/2006" xmlns:o="urn:schemas-microsoft-com:office:office" xmlns:r="http://schemas.openxmlformats.org/officeDocument/2006/relationships" xmlns:m="http://schemas.openxmlformats.org/officeDocument/2006/math" xmlns:v="urn:schemas-microsoft-com:vml" xmlns:wp14="http://schemas.microsoft.com/office/word/2010/wordprocessingDrawing" xmlns:wp="http://schemas.openxmlformats.org/drawingml/2006/wordprocessingDrawing" xmlns:w10="urn:schemas-microsoft-com:office:word" xmlns:w="http://schemas.openxmlformats.org/wordprocessingml/2006/main" xmlns:w14="http://schemas.microsoft.com/office/word/2010/wordml" xmlns:wpg="http://schemas.microsoft.com/office/word/2010/wordprocessingGroup" xmlns:wpi="http://schemas.microsoft.com/office/word/2010/wordprocessingInk" xmlns:wne="http://schemas.microsoft.com/office/word/2006/wordml" xmlns:wps="http://schemas.microsoft.com/office/word/2010/wordprocessingShape" mc:Ignorable="w14 wp14">
   <w:p>
     <w:pPr>
       <w:rPr>
@@ -2843,7 +1901,7 @@
         </mc:Choice>
         <mc:Fallback>
           <w:pict>
-            <v:oval w14:anchorId="3915E85D" id="Oval 10" o:spid="_x0000_s1026" style="position:absolute;margin-left:215.25pt;margin-top:13.6pt;width:36pt;height:36pt;z-index:251658240;visibility:visible;mso-wrap-style:square;mso-width-percent:0;mso-height-percent:0;mso-wrap-distance-left:9pt;mso-wrap-distance-top:0;mso-wrap-distance-right:9pt;mso-wrap-distance-bottom:0;mso-position-horizontal:absolute;mso-position-horizontal-relative:margin;mso-position-vertical:absolute;mso-position-vertical-relative:bottom-margin-area;mso-width-percent:0;mso-height-percent:0;mso-width-relative:page;mso-height-relative:page;v-text-anchor:middle" o:gfxdata="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" fillcolor="#40618b" stroked="f">
+            <v:oval id="Oval 10" o:spid="_x0000_s1026" style="position:absolute;margin-left:215.25pt;margin-top:13.6pt;width:36pt;height:36pt;z-index:251658240;visibility:visible;mso-wrap-style:square;mso-width-percent:0;mso-height-percent:0;mso-wrap-distance-left:9pt;mso-wrap-distance-top:0;mso-wrap-distance-right:9pt;mso-wrap-distance-bottom:0;mso-position-horizontal:absolute;mso-position-horizontal-relative:margin;mso-position-vertical:absolute;mso-position-vertical-relative:bottom-margin-area;mso-width-percent:0;mso-height-percent:0;mso-width-relative:page;mso-height-relative:page;v-text-anchor:middle" o:gfxdata="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" fillcolor="#40618b" stroked="f">
               <v:textbox inset="0,,0">
                 <w:txbxContent>
                   <w:p>
@@ -2908,8 +1966,94 @@
 </w:ftr>
 </file>
 
+<file path=word/footer2.xml><?xml version="1.0" encoding="utf-8"?>
+<w:ftr xmlns:wpc="http://schemas.microsoft.com/office/word/2010/wordprocessingCanvas" xmlns:mc="http://schemas.openxmlformats.org/markup-compatibility/2006" xmlns:o="urn:schemas-microsoft-com:office:office" xmlns:r="http://schemas.openxmlformats.org/officeDocument/2006/relationships" xmlns:m="http://schemas.openxmlformats.org/officeDocument/2006/math" xmlns:v="urn:schemas-microsoft-com:vml" xmlns:wp14="http://schemas.microsoft.com/office/word/2010/wordprocessingDrawing" xmlns:wp="http://schemas.openxmlformats.org/drawingml/2006/wordprocessingDrawing" xmlns:w10="urn:schemas-microsoft-com:office:word" xmlns:w="http://schemas.openxmlformats.org/wordprocessingml/2006/main" xmlns:w14="http://schemas.microsoft.com/office/word/2010/wordml" xmlns:wpg="http://schemas.microsoft.com/office/word/2010/wordprocessingGroup" xmlns:wpi="http://schemas.microsoft.com/office/word/2010/wordprocessingInk" xmlns:wne="http://schemas.microsoft.com/office/word/2006/wordml" xmlns:wps="http://schemas.microsoft.com/office/word/2010/wordprocessingShape" mc:Ignorable="w14 wp14">
+  <w:p>
+    <w:pPr>
+      <w:pStyle w:val="Footer"/>
+      <w:spacing w:line="360" w:lineRule="auto"/>
+      <w:rPr>
+        <w:rFonts w:ascii="Lucida Sans" w:hAnsi="Lucida Sans" w:cs="Consolas"/>
+        <w:color w:val="365F91" w:themeColor="accent1" w:themeShade="BF"/>
+      </w:rPr>
+    </w:pPr>
+    <w:r>
+      <w:rPr>
+        <w:rFonts w:ascii="Lucida Sans" w:hAnsi="Lucida Sans" w:cs="Consolas"/>
+        <w:color w:val="365F91" w:themeColor="accent1" w:themeShade="BF"/>
+      </w:rPr>
+      <w:t>DUE DATE</w:t>
+    </w:r>
+    <w:r>
+      <w:rPr>
+        <w:rFonts w:ascii="Lucida Sans" w:hAnsi="Lucida Sans" w:cs="Consolas"/>
+        <w:color w:val="365F91" w:themeColor="accent1" w:themeShade="BF"/>
+      </w:rPr>
+      <w:tab/>
+    </w:r>
+    <w:r>
+      <w:rPr>
+        <w:rFonts w:ascii="Lucida Sans" w:hAnsi="Lucida Sans" w:cs="Consolas"/>
+        <w:color w:val="365F91" w:themeColor="accent1" w:themeShade="BF"/>
+      </w:rPr>
+      <w:tab/>
+      <w:t>SCRUM MASTER</w:t>
+    </w:r>
+  </w:p>
+  <w:p>
+    <w:pPr>
+      <w:pStyle w:val="Footer"/>
+      <w:spacing w:line="360" w:lineRule="auto"/>
+      <w:rPr>
+        <w:color w:val="E36C0A" w:themeColor="accent6" w:themeShade="BF"/>
+      </w:rPr>
+    </w:pPr>
+    <w:r>
+      <w:rPr>
+        <w:rFonts w:ascii="Lucida Sans" w:hAnsi="Lucida Sans" w:cs="Consolas"/>
+        <w:b/>
+        <w:color w:val="E36C0A" w:themeColor="accent6" w:themeShade="BF"/>
+      </w:rPr>
+      <w:t>9/29/2016</w:t>
+    </w:r>
+    <w:r>
+      <w:rPr>
+        <w:rFonts w:ascii="Lucida Sans" w:hAnsi="Lucida Sans" w:cs="Consolas"/>
+        <w:color w:val="E36C0A" w:themeColor="accent6" w:themeShade="BF"/>
+      </w:rPr>
+      <w:tab/>
+    </w:r>
+    <w:r>
+      <w:rPr>
+        <w:rFonts w:ascii="Lucida Sans" w:hAnsi="Lucida Sans" w:cs="Consolas"/>
+        <w:color w:val="E36C0A" w:themeColor="accent6" w:themeShade="BF"/>
+      </w:rPr>
+      <w:tab/>
+    </w:r>
+    <w:r>
+      <w:rPr>
+        <w:rFonts w:ascii="Lucida Sans" w:hAnsi="Lucida Sans" w:cs="Consolas"/>
+        <w:b/>
+        <w:color w:val="E36C0A" w:themeColor="accent6" w:themeShade="BF"/>
+      </w:rPr>
+      <w:t xml:space="preserve">Craig </w:t>
+    </w:r>
+    <w:proofErr w:type="spellStart"/>
+    <w:r>
+      <w:rPr>
+        <w:rFonts w:ascii="Lucida Sans" w:hAnsi="Lucida Sans" w:cs="Consolas"/>
+        <w:b/>
+        <w:color w:val="E36C0A" w:themeColor="accent6" w:themeShade="BF"/>
+      </w:rPr>
+      <w:t>Kodman</w:t>
+    </w:r>
+    <w:proofErr w:type="spellEnd"/>
+  </w:p>
+</w:ftr>
+</file>
+
 <file path=word/footnotes.xml><?xml version="1.0" encoding="utf-8"?>
-<w:footnotes xmlns:wpc="http://schemas.microsoft.com/office/word/2010/wordprocessingCanvas" xmlns:cx="http://schemas.microsoft.com/office/drawing/2014/chartex" xmlns:cx1="http://schemas.microsoft.com/office/drawing/2015/9/8/chartex" xmlns:mc="http://schemas.openxmlformats.org/markup-compatibility/2006" xmlns:o="urn:schemas-microsoft-com:office:office" xmlns:r="http://schemas.openxmlformats.org/officeDocument/2006/relationships" xmlns:m="http://schemas.openxmlformats.org/officeDocument/2006/math" xmlns:v="urn:schemas-microsoft-com:vml" xmlns:wp14="http://schemas.microsoft.com/office/word/2010/wordprocessingDrawing" xmlns:wp="http://schemas.openxmlformats.org/drawingml/2006/wordprocessingDrawing" xmlns:w10="urn:schemas-microsoft-com:office:word" xmlns:w="http://schemas.openxmlformats.org/wordprocessingml/2006/main" xmlns:w14="http://schemas.microsoft.com/office/word/2010/wordml" xmlns:w15="http://schemas.microsoft.com/office/word/2012/wordml" xmlns:w16se="http://schemas.microsoft.com/office/word/2015/wordml/symex" xmlns:wpg="http://schemas.microsoft.com/office/word/2010/wordprocessingGroup" xmlns:wpi="http://schemas.microsoft.com/office/word/2010/wordprocessingInk" xmlns:wne="http://schemas.microsoft.com/office/word/2006/wordml" xmlns:wps="http://schemas.microsoft.com/office/word/2010/wordprocessingShape" mc:Ignorable="w14 w15 w16se wp14">
+<w:footnotes xmlns:wpc="http://schemas.microsoft.com/office/word/2010/wordprocessingCanvas" xmlns:mc="http://schemas.openxmlformats.org/markup-compatibility/2006" xmlns:o="urn:schemas-microsoft-com:office:office" xmlns:r="http://schemas.openxmlformats.org/officeDocument/2006/relationships" xmlns:m="http://schemas.openxmlformats.org/officeDocument/2006/math" xmlns:v="urn:schemas-microsoft-com:vml" xmlns:wp14="http://schemas.microsoft.com/office/word/2010/wordprocessingDrawing" xmlns:wp="http://schemas.openxmlformats.org/drawingml/2006/wordprocessingDrawing" xmlns:w10="urn:schemas-microsoft-com:office:word" xmlns:w="http://schemas.openxmlformats.org/wordprocessingml/2006/main" xmlns:w14="http://schemas.microsoft.com/office/word/2010/wordml" xmlns:wpg="http://schemas.microsoft.com/office/word/2010/wordprocessingGroup" xmlns:wpi="http://schemas.microsoft.com/office/word/2010/wordprocessingInk" xmlns:wne="http://schemas.microsoft.com/office/word/2006/wordml" xmlns:wps="http://schemas.microsoft.com/office/word/2010/wordprocessingShape" mc:Ignorable="w14 wp14">
   <w:footnote w:type="separator" w:id="-1">
     <w:p>
       <w:pPr>
@@ -2934,7 +2078,7 @@
 </file>
 
 <file path=word/header1.xml><?xml version="1.0" encoding="utf-8"?>
-<w:hdr xmlns:wpc="http://schemas.microsoft.com/office/word/2010/wordprocessingCanvas" xmlns:cx="http://schemas.microsoft.com/office/drawing/2014/chartex" xmlns:cx1="http://schemas.microsoft.com/office/drawing/2015/9/8/chartex" xmlns:mc="http://schemas.openxmlformats.org/markup-compatibility/2006" xmlns:o="urn:schemas-microsoft-com:office:office" xmlns:r="http://schemas.openxmlformats.org/officeDocument/2006/relationships" xmlns:m="http://schemas.openxmlformats.org/officeDocument/2006/math" xmlns:v="urn:schemas-microsoft-com:vml" xmlns:wp14="http://schemas.microsoft.com/office/word/2010/wordprocessingDrawing" xmlns:wp="http://schemas.openxmlformats.org/drawingml/2006/wordprocessingDrawing" xmlns:w10="urn:schemas-microsoft-com:office:word" xmlns:w="http://schemas.openxmlformats.org/wordprocessingml/2006/main" xmlns:w14="http://schemas.microsoft.com/office/word/2010/wordml" xmlns:w15="http://schemas.microsoft.com/office/word/2012/wordml" xmlns:w16se="http://schemas.microsoft.com/office/word/2015/wordml/symex" xmlns:wpg="http://schemas.microsoft.com/office/word/2010/wordprocessingGroup" xmlns:wpi="http://schemas.microsoft.com/office/word/2010/wordprocessingInk" xmlns:wne="http://schemas.microsoft.com/office/word/2006/wordml" xmlns:wps="http://schemas.microsoft.com/office/word/2010/wordprocessingShape" mc:Ignorable="w14 w15 w16se wp14">
+<w:hdr xmlns:wpc="http://schemas.microsoft.com/office/word/2010/wordprocessingCanvas" xmlns:mc="http://schemas.openxmlformats.org/markup-compatibility/2006" xmlns:o="urn:schemas-microsoft-com:office:office" xmlns:r="http://schemas.openxmlformats.org/officeDocument/2006/relationships" xmlns:m="http://schemas.openxmlformats.org/officeDocument/2006/math" xmlns:v="urn:schemas-microsoft-com:vml" xmlns:wp14="http://schemas.microsoft.com/office/word/2010/wordprocessingDrawing" xmlns:wp="http://schemas.openxmlformats.org/drawingml/2006/wordprocessingDrawing" xmlns:w10="urn:schemas-microsoft-com:office:word" xmlns:w="http://schemas.openxmlformats.org/wordprocessingml/2006/main" xmlns:w14="http://schemas.microsoft.com/office/word/2010/wordml" xmlns:wpg="http://schemas.microsoft.com/office/word/2010/wordprocessingGroup" xmlns:wpi="http://schemas.microsoft.com/office/word/2010/wordprocessingInk" xmlns:wne="http://schemas.microsoft.com/office/word/2006/wordml" xmlns:wps="http://schemas.microsoft.com/office/word/2010/wordprocessingShape" mc:Ignorable="w14 wp14">
   <w:p>
     <w:pPr>
       <w:pStyle w:val="Header"/>
@@ -2950,8 +2094,8 @@
 </file>
 
 <file path=word/numbering.xml><?xml version="1.0" encoding="utf-8"?>
-<w:numbering xmlns:wpc="http://schemas.microsoft.com/office/word/2010/wordprocessingCanvas" xmlns:cx="http://schemas.microsoft.com/office/drawing/2014/chartex" xmlns:cx1="http://schemas.microsoft.com/office/drawing/2015/9/8/chartex" xmlns:mc="http://schemas.openxmlformats.org/markup-compatibility/2006" xmlns:o="urn:schemas-microsoft-com:office:office" xmlns:r="http://schemas.openxmlformats.org/officeDocument/2006/relationships" xmlns:m="http://schemas.openxmlformats.org/officeDocument/2006/math" xmlns:v="urn:schemas-microsoft-com:vml" xmlns:wp14="http://schemas.microsoft.com/office/word/2010/wordprocessingDrawing" xmlns:wp="http://schemas.openxmlformats.org/drawingml/2006/wordprocessingDrawing" xmlns:w10="urn:schemas-microsoft-com:office:word" xmlns:w="http://schemas.openxmlformats.org/wordprocessingml/2006/main" xmlns:w14="http://schemas.microsoft.com/office/word/2010/wordml" xmlns:w15="http://schemas.microsoft.com/office/word/2012/wordml" xmlns:w16se="http://schemas.microsoft.com/office/word/2015/wordml/symex" xmlns:wpg="http://schemas.microsoft.com/office/word/2010/wordprocessingGroup" xmlns:wpi="http://schemas.microsoft.com/office/word/2010/wordprocessingInk" xmlns:wne="http://schemas.microsoft.com/office/word/2006/wordml" xmlns:wps="http://schemas.microsoft.com/office/word/2010/wordprocessingShape" mc:Ignorable="w14 w15 w16se wp14">
-  <w:abstractNum w:abstractNumId="0" w15:restartNumberingAfterBreak="0">
+<w:numbering xmlns:wpc="http://schemas.microsoft.com/office/word/2010/wordprocessingCanvas" xmlns:mc="http://schemas.openxmlformats.org/markup-compatibility/2006" xmlns:o="urn:schemas-microsoft-com:office:office" xmlns:r="http://schemas.openxmlformats.org/officeDocument/2006/relationships" xmlns:m="http://schemas.openxmlformats.org/officeDocument/2006/math" xmlns:v="urn:schemas-microsoft-com:vml" xmlns:wp14="http://schemas.microsoft.com/office/word/2010/wordprocessingDrawing" xmlns:wp="http://schemas.openxmlformats.org/drawingml/2006/wordprocessingDrawing" xmlns:w10="urn:schemas-microsoft-com:office:word" xmlns:w="http://schemas.openxmlformats.org/wordprocessingml/2006/main" xmlns:w14="http://schemas.microsoft.com/office/word/2010/wordml" xmlns:wpg="http://schemas.microsoft.com/office/word/2010/wordprocessingGroup" xmlns:wpi="http://schemas.microsoft.com/office/word/2010/wordprocessingInk" xmlns:wne="http://schemas.microsoft.com/office/word/2006/wordml" xmlns:wps="http://schemas.microsoft.com/office/word/2010/wordprocessingShape" mc:Ignorable="w14 wp14">
+  <w:abstractNum w:abstractNumId="0">
     <w:nsid w:val="304D38B5"/>
     <w:multiLevelType w:val="hybridMultilevel"/>
     <w:tmpl w:val="774ACF92"/>
@@ -3064,7 +2208,7 @@
       </w:rPr>
     </w:lvl>
   </w:abstractNum>
-  <w:abstractNum w:abstractNumId="1" w15:restartNumberingAfterBreak="0">
+  <w:abstractNum w:abstractNumId="1">
     <w:nsid w:val="345B4A75"/>
     <w:multiLevelType w:val="hybridMultilevel"/>
     <w:tmpl w:val="E8A823DC"/>
@@ -3153,7 +2297,119 @@
       </w:pPr>
     </w:lvl>
   </w:abstractNum>
-  <w:abstractNum w:abstractNumId="2" w15:restartNumberingAfterBreak="0">
+  <w:abstractNum w:abstractNumId="2">
+    <w:nsid w:val="4F4B2C67"/>
+    <w:multiLevelType w:val="hybridMultilevel"/>
+    <w:tmpl w:val="2458CEFE"/>
+    <w:lvl w:ilvl="0" w:tplc="264EE5A2">
+      <w:numFmt w:val="bullet"/>
+      <w:lvlText w:val="-"/>
+      <w:lvlJc w:val="left"/>
+      <w:pPr>
+        <w:ind w:left="840" w:hanging="360"/>
+      </w:pPr>
+      <w:rPr>
+        <w:rFonts w:ascii="Courier New" w:eastAsiaTheme="majorEastAsia" w:hAnsi="Courier New" w:cs="Courier New" w:hint="default"/>
+      </w:rPr>
+    </w:lvl>
+    <w:lvl w:ilvl="1" w:tplc="04090003" w:tentative="1">
+      <w:start w:val="1"/>
+      <w:numFmt w:val="bullet"/>
+      <w:lvlText w:val="o"/>
+      <w:lvlJc w:val="left"/>
+      <w:pPr>
+        <w:ind w:left="1560" w:hanging="360"/>
+      </w:pPr>
+      <w:rPr>
+        <w:rFonts w:ascii="Courier New" w:hAnsi="Courier New" w:cs="Courier New" w:hint="default"/>
+      </w:rPr>
+    </w:lvl>
+    <w:lvl w:ilvl="2" w:tplc="04090005" w:tentative="1">
+      <w:start w:val="1"/>
+      <w:numFmt w:val="bullet"/>
+      <w:lvlText w:val=""/>
+      <w:lvlJc w:val="left"/>
+      <w:pPr>
+        <w:ind w:left="2280" w:hanging="360"/>
+      </w:pPr>
+      <w:rPr>
+        <w:rFonts w:ascii="Wingdings" w:hAnsi="Wingdings" w:hint="default"/>
+      </w:rPr>
+    </w:lvl>
+    <w:lvl w:ilvl="3" w:tplc="04090001" w:tentative="1">
+      <w:start w:val="1"/>
+      <w:numFmt w:val="bullet"/>
+      <w:lvlText w:val=""/>
+      <w:lvlJc w:val="left"/>
+      <w:pPr>
+        <w:ind w:left="3000" w:hanging="360"/>
+      </w:pPr>
+      <w:rPr>
+        <w:rFonts w:ascii="Symbol" w:hAnsi="Symbol" w:hint="default"/>
+      </w:rPr>
+    </w:lvl>
+    <w:lvl w:ilvl="4" w:tplc="04090003" w:tentative="1">
+      <w:start w:val="1"/>
+      <w:numFmt w:val="bullet"/>
+      <w:lvlText w:val="o"/>
+      <w:lvlJc w:val="left"/>
+      <w:pPr>
+        <w:ind w:left="3720" w:hanging="360"/>
+      </w:pPr>
+      <w:rPr>
+        <w:rFonts w:ascii="Courier New" w:hAnsi="Courier New" w:cs="Courier New" w:hint="default"/>
+      </w:rPr>
+    </w:lvl>
+    <w:lvl w:ilvl="5" w:tplc="04090005" w:tentative="1">
+      <w:start w:val="1"/>
+      <w:numFmt w:val="bullet"/>
+      <w:lvlText w:val=""/>
+      <w:lvlJc w:val="left"/>
+      <w:pPr>
+        <w:ind w:left="4440" w:hanging="360"/>
+      </w:pPr>
+      <w:rPr>
+        <w:rFonts w:ascii="Wingdings" w:hAnsi="Wingdings" w:hint="default"/>
+      </w:rPr>
+    </w:lvl>
+    <w:lvl w:ilvl="6" w:tplc="04090001" w:tentative="1">
+      <w:start w:val="1"/>
+      <w:numFmt w:val="bullet"/>
+      <w:lvlText w:val=""/>
+      <w:lvlJc w:val="left"/>
+      <w:pPr>
+        <w:ind w:left="5160" w:hanging="360"/>
+      </w:pPr>
+      <w:rPr>
+        <w:rFonts w:ascii="Symbol" w:hAnsi="Symbol" w:hint="default"/>
+      </w:rPr>
+    </w:lvl>
+    <w:lvl w:ilvl="7" w:tplc="04090003" w:tentative="1">
+      <w:start w:val="1"/>
+      <w:numFmt w:val="bullet"/>
+      <w:lvlText w:val="o"/>
+      <w:lvlJc w:val="left"/>
+      <w:pPr>
+        <w:ind w:left="5880" w:hanging="360"/>
+      </w:pPr>
+      <w:rPr>
+        <w:rFonts w:ascii="Courier New" w:hAnsi="Courier New" w:cs="Courier New" w:hint="default"/>
+      </w:rPr>
+    </w:lvl>
+    <w:lvl w:ilvl="8" w:tplc="04090005" w:tentative="1">
+      <w:start w:val="1"/>
+      <w:numFmt w:val="bullet"/>
+      <w:lvlText w:val=""/>
+      <w:lvlJc w:val="left"/>
+      <w:pPr>
+        <w:ind w:left="6600" w:hanging="360"/>
+      </w:pPr>
+      <w:rPr>
+        <w:rFonts w:ascii="Wingdings" w:hAnsi="Wingdings" w:hint="default"/>
+      </w:rPr>
+    </w:lvl>
+  </w:abstractNum>
+  <w:abstractNum w:abstractNumId="3">
     <w:nsid w:val="541D3288"/>
     <w:multiLevelType w:val="hybridMultilevel"/>
     <w:tmpl w:val="F054570E"/>
@@ -3266,7 +2522,7 @@
       </w:rPr>
     </w:lvl>
   </w:abstractNum>
-  <w:abstractNum w:abstractNumId="3" w15:restartNumberingAfterBreak="0">
+  <w:abstractNum w:abstractNumId="4">
     <w:nsid w:val="5BF041F7"/>
     <w:multiLevelType w:val="hybridMultilevel"/>
     <w:tmpl w:val="1512C982"/>
@@ -3355,7 +2611,121 @@
       </w:pPr>
     </w:lvl>
   </w:abstractNum>
-  <w:abstractNum w:abstractNumId="4" w15:restartNumberingAfterBreak="0">
+  <w:abstractNum w:abstractNumId="5">
+    <w:nsid w:val="69634E28"/>
+    <w:multiLevelType w:val="hybridMultilevel"/>
+    <w:tmpl w:val="11207644"/>
+    <w:lvl w:ilvl="0" w:tplc="B1442F3A">
+      <w:numFmt w:val="bullet"/>
+      <w:lvlText w:val="—"/>
+      <w:lvlJc w:val="left"/>
+      <w:pPr>
+        <w:ind w:left="480" w:hanging="360"/>
+      </w:pPr>
+      <w:rPr>
+        <w:rFonts w:ascii="Cambria" w:eastAsiaTheme="minorEastAsia" w:hAnsi="Cambria" w:cs="Arial" w:hint="default"/>
+        <w:color w:val="E36C0A" w:themeColor="accent6" w:themeShade="BF"/>
+        <w:sz w:val="22"/>
+      </w:rPr>
+    </w:lvl>
+    <w:lvl w:ilvl="1" w:tplc="04090003" w:tentative="1">
+      <w:start w:val="1"/>
+      <w:numFmt w:val="bullet"/>
+      <w:lvlText w:val="o"/>
+      <w:lvlJc w:val="left"/>
+      <w:pPr>
+        <w:ind w:left="1200" w:hanging="360"/>
+      </w:pPr>
+      <w:rPr>
+        <w:rFonts w:ascii="Courier New" w:hAnsi="Courier New" w:cs="Courier New" w:hint="default"/>
+      </w:rPr>
+    </w:lvl>
+    <w:lvl w:ilvl="2" w:tplc="04090005" w:tentative="1">
+      <w:start w:val="1"/>
+      <w:numFmt w:val="bullet"/>
+      <w:lvlText w:val=""/>
+      <w:lvlJc w:val="left"/>
+      <w:pPr>
+        <w:ind w:left="1920" w:hanging="360"/>
+      </w:pPr>
+      <w:rPr>
+        <w:rFonts w:ascii="Wingdings" w:hAnsi="Wingdings" w:hint="default"/>
+      </w:rPr>
+    </w:lvl>
+    <w:lvl w:ilvl="3" w:tplc="04090001" w:tentative="1">
+      <w:start w:val="1"/>
+      <w:numFmt w:val="bullet"/>
+      <w:lvlText w:val=""/>
+      <w:lvlJc w:val="left"/>
+      <w:pPr>
+        <w:ind w:left="2640" w:hanging="360"/>
+      </w:pPr>
+      <w:rPr>
+        <w:rFonts w:ascii="Symbol" w:hAnsi="Symbol" w:hint="default"/>
+      </w:rPr>
+    </w:lvl>
+    <w:lvl w:ilvl="4" w:tplc="04090003" w:tentative="1">
+      <w:start w:val="1"/>
+      <w:numFmt w:val="bullet"/>
+      <w:lvlText w:val="o"/>
+      <w:lvlJc w:val="left"/>
+      <w:pPr>
+        <w:ind w:left="3360" w:hanging="360"/>
+      </w:pPr>
+      <w:rPr>
+        <w:rFonts w:ascii="Courier New" w:hAnsi="Courier New" w:cs="Courier New" w:hint="default"/>
+      </w:rPr>
+    </w:lvl>
+    <w:lvl w:ilvl="5" w:tplc="04090005" w:tentative="1">
+      <w:start w:val="1"/>
+      <w:numFmt w:val="bullet"/>
+      <w:lvlText w:val=""/>
+      <w:lvlJc w:val="left"/>
+      <w:pPr>
+        <w:ind w:left="4080" w:hanging="360"/>
+      </w:pPr>
+      <w:rPr>
+        <w:rFonts w:ascii="Wingdings" w:hAnsi="Wingdings" w:hint="default"/>
+      </w:rPr>
+    </w:lvl>
+    <w:lvl w:ilvl="6" w:tplc="04090001" w:tentative="1">
+      <w:start w:val="1"/>
+      <w:numFmt w:val="bullet"/>
+      <w:lvlText w:val=""/>
+      <w:lvlJc w:val="left"/>
+      <w:pPr>
+        <w:ind w:left="4800" w:hanging="360"/>
+      </w:pPr>
+      <w:rPr>
+        <w:rFonts w:ascii="Symbol" w:hAnsi="Symbol" w:hint="default"/>
+      </w:rPr>
+    </w:lvl>
+    <w:lvl w:ilvl="7" w:tplc="04090003" w:tentative="1">
+      <w:start w:val="1"/>
+      <w:numFmt w:val="bullet"/>
+      <w:lvlText w:val="o"/>
+      <w:lvlJc w:val="left"/>
+      <w:pPr>
+        <w:ind w:left="5520" w:hanging="360"/>
+      </w:pPr>
+      <w:rPr>
+        <w:rFonts w:ascii="Courier New" w:hAnsi="Courier New" w:cs="Courier New" w:hint="default"/>
+      </w:rPr>
+    </w:lvl>
+    <w:lvl w:ilvl="8" w:tplc="04090005" w:tentative="1">
+      <w:start w:val="1"/>
+      <w:numFmt w:val="bullet"/>
+      <w:lvlText w:val=""/>
+      <w:lvlJc w:val="left"/>
+      <w:pPr>
+        <w:ind w:left="6240" w:hanging="360"/>
+      </w:pPr>
+      <w:rPr>
+        <w:rFonts w:ascii="Wingdings" w:hAnsi="Wingdings" w:hint="default"/>
+      </w:rPr>
+    </w:lvl>
+  </w:abstractNum>
+  <w:abstractNum w:abstractNumId="6">
     <w:nsid w:val="6A6F005A"/>
     <w:multiLevelType w:val="hybridMultilevel"/>
     <w:tmpl w:val="4AEA8278"/>
@@ -3441,7 +2811,7 @@
       </w:pPr>
     </w:lvl>
   </w:abstractNum>
-  <w:abstractNum w:abstractNumId="5" w15:restartNumberingAfterBreak="0">
+  <w:abstractNum w:abstractNumId="7">
     <w:nsid w:val="6C2223AD"/>
     <w:multiLevelType w:val="hybridMultilevel"/>
     <w:tmpl w:val="51B0649A"/>
@@ -3531,28 +2901,34 @@
     </w:lvl>
   </w:abstractNum>
   <w:num w:numId="1">
-    <w:abstractNumId w:val="3"/>
+    <w:abstractNumId w:val="4"/>
   </w:num>
   <w:num w:numId="2">
     <w:abstractNumId w:val="1"/>
   </w:num>
   <w:num w:numId="3">
-    <w:abstractNumId w:val="5"/>
+    <w:abstractNumId w:val="7"/>
   </w:num>
   <w:num w:numId="4">
-    <w:abstractNumId w:val="2"/>
+    <w:abstractNumId w:val="3"/>
   </w:num>
   <w:num w:numId="5">
     <w:abstractNumId w:val="0"/>
   </w:num>
   <w:num w:numId="6">
-    <w:abstractNumId w:val="4"/>
+    <w:abstractNumId w:val="6"/>
+  </w:num>
+  <w:num w:numId="7">
+    <w:abstractNumId w:val="5"/>
+  </w:num>
+  <w:num w:numId="8">
+    <w:abstractNumId w:val="2"/>
   </w:num>
 </w:numbering>
 </file>
 
 <file path=word/styles.xml><?xml version="1.0" encoding="utf-8"?>
-<w:styles xmlns:mc="http://schemas.openxmlformats.org/markup-compatibility/2006" xmlns:r="http://schemas.openxmlformats.org/officeDocument/2006/relationships" xmlns:w="http://schemas.openxmlformats.org/wordprocessingml/2006/main" xmlns:w14="http://schemas.microsoft.com/office/word/2010/wordml" xmlns:w15="http://schemas.microsoft.com/office/word/2012/wordml" xmlns:w16se="http://schemas.microsoft.com/office/word/2015/wordml/symex" mc:Ignorable="w14 w15 w16se">
+<w:styles xmlns:mc="http://schemas.openxmlformats.org/markup-compatibility/2006" xmlns:r="http://schemas.openxmlformats.org/officeDocument/2006/relationships" xmlns:w="http://schemas.openxmlformats.org/wordprocessingml/2006/main" xmlns:w14="http://schemas.microsoft.com/office/word/2010/wordml" mc:Ignorable="w14">
   <w:docDefaults>
     <w:rPrDefault>
       <w:rPr>
@@ -3568,378 +2944,512 @@
       </w:pPr>
     </w:pPrDefault>
   </w:docDefaults>
-  <w:latentStyles w:defLockedState="0" w:defUIPriority="99" w:defSemiHidden="0" w:defUnhideWhenUsed="0" w:defQFormat="0" w:count="371">
-    <w:lsdException w:name="Normal" w:uiPriority="0" w:qFormat="1"/>
-    <w:lsdException w:name="heading 1" w:uiPriority="9" w:qFormat="1"/>
-    <w:lsdException w:name="heading 2" w:semiHidden="1" w:uiPriority="9" w:unhideWhenUsed="1" w:qFormat="1"/>
-    <w:lsdException w:name="heading 3" w:semiHidden="1" w:uiPriority="9" w:unhideWhenUsed="1" w:qFormat="1"/>
-    <w:lsdException w:name="heading 4" w:semiHidden="1" w:uiPriority="9" w:unhideWhenUsed="1" w:qFormat="1"/>
-    <w:lsdException w:name="heading 5" w:semiHidden="1" w:uiPriority="9" w:unhideWhenUsed="1" w:qFormat="1"/>
-    <w:lsdException w:name="heading 6" w:semiHidden="1" w:uiPriority="9" w:unhideWhenUsed="1" w:qFormat="1"/>
-    <w:lsdException w:name="heading 7" w:semiHidden="1" w:uiPriority="9" w:unhideWhenUsed="1" w:qFormat="1"/>
-    <w:lsdException w:name="heading 8" w:semiHidden="1" w:uiPriority="9" w:unhideWhenUsed="1" w:qFormat="1"/>
-    <w:lsdException w:name="heading 9" w:semiHidden="1" w:uiPriority="9" w:unhideWhenUsed="1" w:qFormat="1"/>
-    <w:lsdException w:name="index 1" w:semiHidden="1" w:unhideWhenUsed="1"/>
-    <w:lsdException w:name="index 2" w:semiHidden="1" w:unhideWhenUsed="1"/>
-    <w:lsdException w:name="index 3" w:semiHidden="1" w:unhideWhenUsed="1"/>
-    <w:lsdException w:name="index 4" w:semiHidden="1" w:unhideWhenUsed="1"/>
-    <w:lsdException w:name="index 5" w:semiHidden="1" w:unhideWhenUsed="1"/>
-    <w:lsdException w:name="index 6" w:semiHidden="1" w:unhideWhenUsed="1"/>
-    <w:lsdException w:name="index 7" w:semiHidden="1" w:unhideWhenUsed="1"/>
-    <w:lsdException w:name="index 8" w:semiHidden="1" w:unhideWhenUsed="1"/>
-    <w:lsdException w:name="index 9" w:semiHidden="1" w:unhideWhenUsed="1"/>
-    <w:lsdException w:name="toc 1" w:semiHidden="1" w:uiPriority="39" w:unhideWhenUsed="1"/>
-    <w:lsdException w:name="toc 2" w:semiHidden="1" w:uiPriority="39" w:unhideWhenUsed="1"/>
-    <w:lsdException w:name="toc 3" w:semiHidden="1" w:uiPriority="39" w:unhideWhenUsed="1"/>
-    <w:lsdException w:name="toc 4" w:semiHidden="1" w:uiPriority="39" w:unhideWhenUsed="1"/>
-    <w:lsdException w:name="toc 5" w:semiHidden="1" w:uiPriority="39" w:unhideWhenUsed="1"/>
-    <w:lsdException w:name="toc 6" w:semiHidden="1" w:uiPriority="39" w:unhideWhenUsed="1"/>
-    <w:lsdException w:name="toc 7" w:semiHidden="1" w:uiPriority="39" w:unhideWhenUsed="1"/>
-    <w:lsdException w:name="toc 8" w:semiHidden="1" w:uiPriority="39" w:unhideWhenUsed="1"/>
-    <w:lsdException w:name="toc 9" w:semiHidden="1" w:uiPriority="39" w:unhideWhenUsed="1"/>
-    <w:lsdException w:name="Normal Indent" w:semiHidden="1" w:unhideWhenUsed="1"/>
-    <w:lsdException w:name="footnote text" w:semiHidden="1" w:unhideWhenUsed="1"/>
-    <w:lsdException w:name="annotation text" w:semiHidden="1" w:unhideWhenUsed="1"/>
-    <w:lsdException w:name="header" w:semiHidden="1" w:unhideWhenUsed="1"/>
-    <w:lsdException w:name="footer" w:semiHidden="1" w:unhideWhenUsed="1"/>
-    <w:lsdException w:name="index heading" w:semiHidden="1" w:unhideWhenUsed="1"/>
-    <w:lsdException w:name="caption" w:semiHidden="1" w:uiPriority="35" w:unhideWhenUsed="1" w:qFormat="1"/>
-    <w:lsdException w:name="table of figures" w:semiHidden="1" w:unhideWhenUsed="1"/>
-    <w:lsdException w:name="envelope address" w:semiHidden="1" w:unhideWhenUsed="1"/>
-    <w:lsdException w:name="envelope return" w:semiHidden="1" w:unhideWhenUsed="1"/>
-    <w:lsdException w:name="footnote reference" w:semiHidden="1" w:unhideWhenUsed="1"/>
-    <w:lsdException w:name="annotation reference" w:semiHidden="1" w:unhideWhenUsed="1"/>
-    <w:lsdException w:name="line number" w:semiHidden="1" w:unhideWhenUsed="1"/>
-    <w:lsdException w:name="page number" w:semiHidden="1" w:unhideWhenUsed="1"/>
-    <w:lsdException w:name="endnote reference" w:semiHidden="1" w:unhideWhenUsed="1"/>
-    <w:lsdException w:name="endnote text" w:semiHidden="1" w:unhideWhenUsed="1"/>
-    <w:lsdException w:name="table of authorities" w:semiHidden="1" w:unhideWhenUsed="1"/>
-    <w:lsdException w:name="macro" w:semiHidden="1" w:unhideWhenUsed="1"/>
-    <w:lsdException w:name="toa heading" w:semiHidden="1" w:unhideWhenUsed="1"/>
-    <w:lsdException w:name="List" w:semiHidden="1" w:unhideWhenUsed="1"/>
-    <w:lsdException w:name="List Bullet" w:semiHidden="1" w:unhideWhenUsed="1"/>
-    <w:lsdException w:name="List Number" w:semiHidden="1" w:unhideWhenUsed="1"/>
-    <w:lsdException w:name="List 2" w:semiHidden="1" w:unhideWhenUsed="1"/>
-    <w:lsdException w:name="List 3" w:semiHidden="1" w:unhideWhenUsed="1"/>
-    <w:lsdException w:name="List 4" w:semiHidden="1" w:unhideWhenUsed="1"/>
-    <w:lsdException w:name="List 5" w:semiHidden="1" w:unhideWhenUsed="1"/>
-    <w:lsdException w:name="List Bullet 2" w:semiHidden="1" w:unhideWhenUsed="1"/>
-    <w:lsdException w:name="List Bullet 3" w:semiHidden="1" w:unhideWhenUsed="1"/>
-    <w:lsdException w:name="List Bullet 4" w:semiHidden="1" w:unhideWhenUsed="1"/>
-    <w:lsdException w:name="List Bullet 5" w:semiHidden="1" w:unhideWhenUsed="1"/>
-    <w:lsdException w:name="List Number 2" w:semiHidden="1" w:unhideWhenUsed="1"/>
-    <w:lsdException w:name="List Number 3" w:semiHidden="1" w:unhideWhenUsed="1"/>
-    <w:lsdException w:name="List Number 4" w:semiHidden="1" w:unhideWhenUsed="1"/>
-    <w:lsdException w:name="List Number 5" w:semiHidden="1" w:unhideWhenUsed="1"/>
-    <w:lsdException w:name="Title" w:uiPriority="10" w:qFormat="1"/>
-    <w:lsdException w:name="Closing" w:semiHidden="1" w:unhideWhenUsed="1"/>
-    <w:lsdException w:name="Signature" w:semiHidden="1" w:unhideWhenUsed="1"/>
-    <w:lsdException w:name="Default Paragraph Font" w:semiHidden="1" w:uiPriority="1" w:unhideWhenUsed="1"/>
-    <w:lsdException w:name="Body Text" w:semiHidden="1" w:unhideWhenUsed="1"/>
-    <w:lsdException w:name="Body Text Indent" w:semiHidden="1" w:unhideWhenUsed="1"/>
-    <w:lsdException w:name="List Continue" w:semiHidden="1" w:unhideWhenUsed="1"/>
-    <w:lsdException w:name="List Continue 2" w:semiHidden="1" w:unhideWhenUsed="1"/>
-    <w:lsdException w:name="List Continue 3" w:semiHidden="1" w:unhideWhenUsed="1"/>
-    <w:lsdException w:name="List Continue 4" w:semiHidden="1" w:unhideWhenUsed="1"/>
-    <w:lsdException w:name="List Continue 5" w:semiHidden="1" w:unhideWhenUsed="1"/>
-    <w:lsdException w:name="Message Header" w:semiHidden="1" w:unhideWhenUsed="1"/>
-    <w:lsdException w:name="Subtitle" w:uiPriority="11" w:qFormat="1"/>
-    <w:lsdException w:name="Salutation" w:semiHidden="1" w:unhideWhenUsed="1"/>
-    <w:lsdException w:name="Date" w:semiHidden="1" w:unhideWhenUsed="1"/>
-    <w:lsdException w:name="Body Text First Indent" w:semiHidden="1" w:unhideWhenUsed="1"/>
-    <w:lsdException w:name="Body Text First Indent 2" w:semiHidden="1" w:unhideWhenUsed="1"/>
-    <w:lsdException w:name="Note Heading" w:semiHidden="1" w:unhideWhenUsed="1"/>
-    <w:lsdException w:name="Body Text 2" w:semiHidden="1" w:unhideWhenUsed="1"/>
-    <w:lsdException w:name="Body Text 3" w:semiHidden="1" w:unhideWhenUsed="1"/>
-    <w:lsdException w:name="Body Text Indent 2" w:semiHidden="1" w:unhideWhenUsed="1"/>
-    <w:lsdException w:name="Body Text Indent 3" w:semiHidden="1" w:unhideWhenUsed="1"/>
-    <w:lsdException w:name="Block Text" w:semiHidden="1" w:unhideWhenUsed="1"/>
-    <w:lsdException w:name="Hyperlink" w:semiHidden="1" w:unhideWhenUsed="1"/>
-    <w:lsdException w:name="FollowedHyperlink" w:semiHidden="1" w:unhideWhenUsed="1"/>
-    <w:lsdException w:name="Strong" w:uiPriority="22" w:qFormat="1"/>
-    <w:lsdException w:name="Emphasis" w:uiPriority="20" w:qFormat="1"/>
-    <w:lsdException w:name="Document Map" w:semiHidden="1" w:unhideWhenUsed="1"/>
-    <w:lsdException w:name="Plain Text" w:semiHidden="1" w:unhideWhenUsed="1"/>
-    <w:lsdException w:name="E-mail Signature" w:semiHidden="1" w:unhideWhenUsed="1"/>
-    <w:lsdException w:name="HTML Top of Form" w:semiHidden="1" w:unhideWhenUsed="1"/>
-    <w:lsdException w:name="HTML Bottom of Form" w:semiHidden="1" w:unhideWhenUsed="1"/>
-    <w:lsdException w:name="Normal (Web)" w:semiHidden="1" w:unhideWhenUsed="1"/>
-    <w:lsdException w:name="HTML Acronym" w:semiHidden="1" w:unhideWhenUsed="1"/>
-    <w:lsdException w:name="HTML Address" w:semiHidden="1" w:unhideWhenUsed="1"/>
-    <w:lsdException w:name="HTML Cite" w:semiHidden="1" w:unhideWhenUsed="1"/>
-    <w:lsdException w:name="HTML Code" w:semiHidden="1" w:unhideWhenUsed="1"/>
-    <w:lsdException w:name="HTML Definition" w:semiHidden="1" w:unhideWhenUsed="1"/>
-    <w:lsdException w:name="HTML Keyboard" w:semiHidden="1" w:unhideWhenUsed="1"/>
-    <w:lsdException w:name="HTML Preformatted" w:semiHidden="1" w:unhideWhenUsed="1"/>
-    <w:lsdException w:name="HTML Sample" w:semiHidden="1" w:unhideWhenUsed="1"/>
-    <w:lsdException w:name="HTML Typewriter" w:semiHidden="1" w:unhideWhenUsed="1"/>
-    <w:lsdException w:name="HTML Variable" w:semiHidden="1" w:unhideWhenUsed="1"/>
-    <w:lsdException w:name="Normal Table" w:semiHidden="1" w:unhideWhenUsed="1"/>
-    <w:lsdException w:name="annotation subject" w:semiHidden="1" w:unhideWhenUsed="1"/>
-    <w:lsdException w:name="No List" w:semiHidden="1" w:unhideWhenUsed="1"/>
-    <w:lsdException w:name="Outline List 1" w:semiHidden="1" w:unhideWhenUsed="1"/>
-    <w:lsdException w:name="Outline List 2" w:semiHidden="1" w:unhideWhenUsed="1"/>
-    <w:lsdException w:name="Outline List 3" w:semiHidden="1" w:unhideWhenUsed="1"/>
-    <w:lsdException w:name="Table Simple 1" w:semiHidden="1" w:unhideWhenUsed="1"/>
-    <w:lsdException w:name="Table Simple 2" w:semiHidden="1" w:unhideWhenUsed="1"/>
-    <w:lsdException w:name="Table Simple 3" w:semiHidden="1" w:unhideWhenUsed="1"/>
-    <w:lsdException w:name="Table Classic 1" w:semiHidden="1" w:unhideWhenUsed="1"/>
-    <w:lsdException w:name="Table Classic 2" w:semiHidden="1" w:unhideWhenUsed="1"/>
-    <w:lsdException w:name="Table Classic 3" w:semiHidden="1" w:unhideWhenUsed="1"/>
-    <w:lsdException w:name="Table Classic 4" w:semiHidden="1" w:unhideWhenUsed="1"/>
-    <w:lsdException w:name="Table Colorful 1" w:semiHidden="1" w:unhideWhenUsed="1"/>
-    <w:lsdException w:name="Table Colorful 2" w:semiHidden="1" w:unhideWhenUsed="1"/>
-    <w:lsdException w:name="Table Colorful 3" w:semiHidden="1" w:unhideWhenUsed="1"/>
-    <w:lsdException w:name="Table Columns 1" w:semiHidden="1" w:unhideWhenUsed="1"/>
-    <w:lsdException w:name="Table Columns 2" w:semiHidden="1" w:unhideWhenUsed="1"/>
-    <w:lsdException w:name="Table Columns 3" w:semiHidden="1" w:unhideWhenUsed="1"/>
-    <w:lsdException w:name="Table Columns 4" w:semiHidden="1" w:unhideWhenUsed="1"/>
-    <w:lsdException w:name="Table Columns 5" w:semiHidden="1" w:unhideWhenUsed="1"/>
-    <w:lsdException w:name="Table Grid 1" w:semiHidden="1" w:unhideWhenUsed="1"/>
-    <w:lsdException w:name="Table Grid 2" w:semiHidden="1" w:unhideWhenUsed="1"/>
-    <w:lsdException w:name="Table Grid 3" w:semiHidden="1" w:unhideWhenUsed="1"/>
-    <w:lsdException w:name="Table Grid 4" w:semiHidden="1" w:unhideWhenUsed="1"/>
-    <w:lsdException w:name="Table Grid 5" w:semiHidden="1" w:unhideWhenUsed="1"/>
-    <w:lsdException w:name="Table Grid 6" w:semiHidden="1" w:unhideWhenUsed="1"/>
-    <w:lsdException w:name="Table Grid 7" w:semiHidden="1" w:unhideWhenUsed="1"/>
-    <w:lsdException w:name="Table Grid 8" w:semiHidden="1" w:unhideWhenUsed="1"/>
-    <w:lsdException w:name="Table List 1" w:semiHidden="1" w:unhideWhenUsed="1"/>
-    <w:lsdException w:name="Table List 2" w:semiHidden="1" w:unhideWhenUsed="1"/>
-    <w:lsdException w:name="Table List 3" w:semiHidden="1" w:unhideWhenUsed="1"/>
-    <w:lsdException w:name="Table List 4" w:semiHidden="1" w:unhideWhenUsed="1"/>
-    <w:lsdException w:name="Table List 5" w:semiHidden="1" w:unhideWhenUsed="1"/>
-    <w:lsdException w:name="Table List 6" w:semiHidden="1" w:unhideWhenUsed="1"/>
-    <w:lsdException w:name="Table List 7" w:semiHidden="1" w:unhideWhenUsed="1"/>
-    <w:lsdException w:name="Table List 8" w:semiHidden="1" w:unhideWhenUsed="1"/>
-    <w:lsdException w:name="Table 3D effects 1" w:semiHidden="1" w:unhideWhenUsed="1"/>
-    <w:lsdException w:name="Table 3D effects 2" w:semiHidden="1" w:unhideWhenUsed="1"/>
-    <w:lsdException w:name="Table 3D effects 3" w:semiHidden="1" w:unhideWhenUsed="1"/>
-    <w:lsdException w:name="Table Contemporary" w:semiHidden="1" w:unhideWhenUsed="1"/>
-    <w:lsdException w:name="Table Elegant" w:semiHidden="1" w:unhideWhenUsed="1"/>
-    <w:lsdException w:name="Table Professional" w:semiHidden="1" w:unhideWhenUsed="1"/>
-    <w:lsdException w:name="Table Subtle 1" w:semiHidden="1" w:unhideWhenUsed="1"/>
-    <w:lsdException w:name="Table Subtle 2" w:semiHidden="1" w:unhideWhenUsed="1"/>
-    <w:lsdException w:name="Table Web 1" w:semiHidden="1" w:unhideWhenUsed="1"/>
-    <w:lsdException w:name="Table Web 2" w:semiHidden="1" w:unhideWhenUsed="1"/>
-    <w:lsdException w:name="Table Web 3" w:semiHidden="1" w:unhideWhenUsed="1"/>
-    <w:lsdException w:name="Balloon Text" w:semiHidden="1" w:unhideWhenUsed="1"/>
-    <w:lsdException w:name="Table Grid" w:uiPriority="59"/>
-    <w:lsdException w:name="Table Theme" w:semiHidden="1" w:unhideWhenUsed="1"/>
-    <w:lsdException w:name="Placeholder Text" w:semiHidden="1"/>
-    <w:lsdException w:name="No Spacing" w:uiPriority="1" w:qFormat="1"/>
-    <w:lsdException w:name="Light Shading" w:uiPriority="60"/>
-    <w:lsdException w:name="Light List" w:uiPriority="61"/>
-    <w:lsdException w:name="Light Grid" w:uiPriority="62"/>
-    <w:lsdException w:name="Medium Shading 1" w:uiPriority="63"/>
-    <w:lsdException w:name="Medium Shading 2" w:uiPriority="64"/>
-    <w:lsdException w:name="Medium List 1" w:uiPriority="65"/>
-    <w:lsdException w:name="Medium List 2" w:uiPriority="66"/>
-    <w:lsdException w:name="Medium Grid 1" w:uiPriority="67"/>
-    <w:lsdException w:name="Medium Grid 2" w:uiPriority="68"/>
-    <w:lsdException w:name="Medium Grid 3" w:uiPriority="69"/>
-    <w:lsdException w:name="Dark List" w:uiPriority="70"/>
-    <w:lsdException w:name="Colorful Shading" w:uiPriority="71"/>
-    <w:lsdException w:name="Colorful List" w:uiPriority="72"/>
-    <w:lsdException w:name="Colorful Grid" w:uiPriority="73"/>
-    <w:lsdException w:name="Light Shading Accent 1" w:uiPriority="60"/>
-    <w:lsdException w:name="Light List Accent 1" w:uiPriority="61"/>
-    <w:lsdException w:name="Light Grid Accent 1" w:uiPriority="62"/>
-    <w:lsdException w:name="Medium Shading 1 Accent 1" w:uiPriority="63"/>
-    <w:lsdException w:name="Medium Shading 2 Accent 1" w:uiPriority="64"/>
-    <w:lsdException w:name="Medium List 1 Accent 1" w:uiPriority="65"/>
-    <w:lsdException w:name="Revision" w:semiHidden="1"/>
-    <w:lsdException w:name="List Paragraph" w:uiPriority="34" w:qFormat="1"/>
-    <w:lsdException w:name="Quote" w:uiPriority="29" w:qFormat="1"/>
-    <w:lsdException w:name="Intense Quote" w:uiPriority="30" w:qFormat="1"/>
-    <w:lsdException w:name="Medium List 2 Accent 1" w:uiPriority="66"/>
-    <w:lsdException w:name="Medium Grid 1 Accent 1" w:uiPriority="67"/>
-    <w:lsdException w:name="Medium Grid 2 Accent 1" w:uiPriority="68"/>
-    <w:lsdException w:name="Medium Grid 3 Accent 1" w:uiPriority="69"/>
-    <w:lsdException w:name="Dark List Accent 1" w:uiPriority="70"/>
-    <w:lsdException w:name="Colorful Shading Accent 1" w:uiPriority="71"/>
-    <w:lsdException w:name="Colorful List Accent 1" w:uiPriority="72"/>
-    <w:lsdException w:name="Colorful Grid Accent 1" w:uiPriority="73"/>
-    <w:lsdException w:name="Light Shading Accent 2" w:uiPriority="60"/>
-    <w:lsdException w:name="Light List Accent 2" w:uiPriority="61"/>
-    <w:lsdException w:name="Light Grid Accent 2" w:uiPriority="62"/>
-    <w:lsdException w:name="Medium Shading 1 Accent 2" w:uiPriority="63"/>
-    <w:lsdException w:name="Medium Shading 2 Accent 2" w:uiPriority="64"/>
-    <w:lsdException w:name="Medium List 1 Accent 2" w:uiPriority="65"/>
-    <w:lsdException w:name="Medium List 2 Accent 2" w:uiPriority="66"/>
-    <w:lsdException w:name="Medium Grid 1 Accent 2" w:uiPriority="67"/>
-    <w:lsdException w:name="Medium Grid 2 Accent 2" w:uiPriority="68"/>
-    <w:lsdException w:name="Medium Grid 3 Accent 2" w:uiPriority="69"/>
-    <w:lsdException w:name="Dark List Accent 2" w:uiPriority="70"/>
-    <w:lsdException w:name="Colorful Shading Accent 2" w:uiPriority="71"/>
-    <w:lsdException w:name="Colorful List Accent 2" w:uiPriority="72"/>
-    <w:lsdException w:name="Colorful Grid Accent 2" w:uiPriority="73"/>
-    <w:lsdException w:name="Light Shading Accent 3" w:uiPriority="60"/>
-    <w:lsdException w:name="Light List Accent 3" w:uiPriority="61"/>
-    <w:lsdException w:name="Light Grid Accent 3" w:uiPriority="62"/>
-    <w:lsdException w:name="Medium Shading 1 Accent 3" w:uiPriority="63"/>
-    <w:lsdException w:name="Medium Shading 2 Accent 3" w:uiPriority="64"/>
-    <w:lsdException w:name="Medium List 1 Accent 3" w:uiPriority="65"/>
-    <w:lsdException w:name="Medium List 2 Accent 3" w:uiPriority="66"/>
-    <w:lsdException w:name="Medium Grid 1 Accent 3" w:uiPriority="67"/>
-    <w:lsdException w:name="Medium Grid 2 Accent 3" w:uiPriority="68"/>
-    <w:lsdException w:name="Medium Grid 3 Accent 3" w:uiPriority="69"/>
-    <w:lsdException w:name="Dark List Accent 3" w:uiPriority="70"/>
-    <w:lsdException w:name="Colorful Shading Accent 3" w:uiPriority="71"/>
-    <w:lsdException w:name="Colorful List Accent 3" w:uiPriority="72"/>
-    <w:lsdException w:name="Colorful Grid Accent 3" w:uiPriority="73"/>
-    <w:lsdException w:name="Light Shading Accent 4" w:uiPriority="60"/>
-    <w:lsdException w:name="Light List Accent 4" w:uiPriority="61"/>
-    <w:lsdException w:name="Light Grid Accent 4" w:uiPriority="62"/>
-    <w:lsdException w:name="Medium Shading 1 Accent 4" w:uiPriority="63"/>
-    <w:lsdException w:name="Medium Shading 2 Accent 4" w:uiPriority="64"/>
-    <w:lsdException w:name="Medium List 1 Accent 4" w:uiPriority="65"/>
-    <w:lsdException w:name="Medium List 2 Accent 4" w:uiPriority="66"/>
-    <w:lsdException w:name="Medium Grid 1 Accent 4" w:uiPriority="67"/>
-    <w:lsdException w:name="Medium Grid 2 Accent 4" w:uiPriority="68"/>
-    <w:lsdException w:name="Medium Grid 3 Accent 4" w:uiPriority="69"/>
-    <w:lsdException w:name="Dark List Accent 4" w:uiPriority="70"/>
-    <w:lsdException w:name="Colorful Shading Accent 4" w:uiPriority="71"/>
-    <w:lsdException w:name="Colorful List Accent 4" w:uiPriority="72"/>
-    <w:lsdException w:name="Colorful Grid Accent 4" w:uiPriority="73"/>
-    <w:lsdException w:name="Light Shading Accent 5" w:uiPriority="60"/>
-    <w:lsdException w:name="Light List Accent 5" w:uiPriority="61"/>
-    <w:lsdException w:name="Light Grid Accent 5" w:uiPriority="62"/>
-    <w:lsdException w:name="Medium Shading 1 Accent 5" w:uiPriority="63"/>
-    <w:lsdException w:name="Medium Shading 2 Accent 5" w:uiPriority="64"/>
-    <w:lsdException w:name="Medium List 1 Accent 5" w:uiPriority="65"/>
-    <w:lsdException w:name="Medium List 2 Accent 5" w:uiPriority="66"/>
-    <w:lsdException w:name="Medium Grid 1 Accent 5" w:uiPriority="67"/>
-    <w:lsdException w:name="Medium Grid 2 Accent 5" w:uiPriority="68"/>
-    <w:lsdException w:name="Medium Grid 3 Accent 5" w:uiPriority="69"/>
-    <w:lsdException w:name="Dark List Accent 5" w:uiPriority="70"/>
-    <w:lsdException w:name="Colorful Shading Accent 5" w:uiPriority="71"/>
-    <w:lsdException w:name="Colorful List Accent 5" w:uiPriority="72"/>
-    <w:lsdException w:name="Colorful Grid Accent 5" w:uiPriority="73"/>
-    <w:lsdException w:name="Light Shading Accent 6" w:uiPriority="60"/>
-    <w:lsdException w:name="Light List Accent 6" w:uiPriority="61"/>
-    <w:lsdException w:name="Light Grid Accent 6" w:uiPriority="62"/>
-    <w:lsdException w:name="Medium Shading 1 Accent 6" w:uiPriority="63"/>
-    <w:lsdException w:name="Medium Shading 2 Accent 6" w:uiPriority="64"/>
-    <w:lsdException w:name="Medium List 1 Accent 6" w:uiPriority="65"/>
-    <w:lsdException w:name="Medium List 2 Accent 6" w:uiPriority="66"/>
-    <w:lsdException w:name="Medium Grid 1 Accent 6" w:uiPriority="67"/>
-    <w:lsdException w:name="Medium Grid 2 Accent 6" w:uiPriority="68"/>
-    <w:lsdException w:name="Medium Grid 3 Accent 6" w:uiPriority="69"/>
-    <w:lsdException w:name="Dark List Accent 6" w:uiPriority="70"/>
-    <w:lsdException w:name="Colorful Shading Accent 6" w:uiPriority="71"/>
-    <w:lsdException w:name="Colorful List Accent 6" w:uiPriority="72"/>
-    <w:lsdException w:name="Colorful Grid Accent 6" w:uiPriority="73"/>
-    <w:lsdException w:name="Subtle Emphasis" w:uiPriority="19" w:qFormat="1"/>
-    <w:lsdException w:name="Intense Emphasis" w:uiPriority="21" w:qFormat="1"/>
-    <w:lsdException w:name="Subtle Reference" w:uiPriority="31" w:qFormat="1"/>
-    <w:lsdException w:name="Intense Reference" w:uiPriority="32" w:qFormat="1"/>
-    <w:lsdException w:name="Book Title" w:uiPriority="33" w:qFormat="1"/>
-    <w:lsdException w:name="Bibliography" w:semiHidden="1" w:uiPriority="37" w:unhideWhenUsed="1"/>
-    <w:lsdException w:name="TOC Heading" w:semiHidden="1" w:uiPriority="39" w:unhideWhenUsed="1" w:qFormat="1"/>
-    <w:lsdException w:name="Plain Table 1" w:uiPriority="41"/>
-    <w:lsdException w:name="Plain Table 2" w:uiPriority="42"/>
-    <w:lsdException w:name="Plain Table 3" w:uiPriority="43"/>
-    <w:lsdException w:name="Plain Table 4" w:uiPriority="44"/>
-    <w:lsdException w:name="Plain Table 5" w:uiPriority="45"/>
-    <w:lsdException w:name="Grid Table Light" w:uiPriority="40"/>
-    <w:lsdException w:name="Grid Table 1 Light" w:uiPriority="46"/>
-    <w:lsdException w:name="Grid Table 2" w:uiPriority="47"/>
-    <w:lsdException w:name="Grid Table 3" w:uiPriority="48"/>
-    <w:lsdException w:name="Grid Table 4" w:uiPriority="49"/>
-    <w:lsdException w:name="Grid Table 5 Dark" w:uiPriority="50"/>
-    <w:lsdException w:name="Grid Table 6 Colorful" w:uiPriority="51"/>
-    <w:lsdException w:name="Grid Table 7 Colorful" w:uiPriority="52"/>
-    <w:lsdException w:name="Grid Table 1 Light Accent 1" w:uiPriority="46"/>
-    <w:lsdException w:name="Grid Table 2 Accent 1" w:uiPriority="47"/>
-    <w:lsdException w:name="Grid Table 3 Accent 1" w:uiPriority="48"/>
-    <w:lsdException w:name="Grid Table 4 Accent 1" w:uiPriority="49"/>
-    <w:lsdException w:name="Grid Table 5 Dark Accent 1" w:uiPriority="50"/>
-    <w:lsdException w:name="Grid Table 6 Colorful Accent 1" w:uiPriority="51"/>
-    <w:lsdException w:name="Grid Table 7 Colorful Accent 1" w:uiPriority="52"/>
-    <w:lsdException w:name="Grid Table 1 Light Accent 2" w:uiPriority="46"/>
-    <w:lsdException w:name="Grid Table 2 Accent 2" w:uiPriority="47"/>
-    <w:lsdException w:name="Grid Table 3 Accent 2" w:uiPriority="48"/>
-    <w:lsdException w:name="Grid Table 4 Accent 2" w:uiPriority="49"/>
-    <w:lsdException w:name="Grid Table 5 Dark Accent 2" w:uiPriority="50"/>
-    <w:lsdException w:name="Grid Table 6 Colorful Accent 2" w:uiPriority="51"/>
-    <w:lsdException w:name="Grid Table 7 Colorful Accent 2" w:uiPriority="52"/>
-    <w:lsdException w:name="Grid Table 1 Light Accent 3" w:uiPriority="46"/>
-    <w:lsdException w:name="Grid Table 2 Accent 3" w:uiPriority="47"/>
-    <w:lsdException w:name="Grid Table 3 Accent 3" w:uiPriority="48"/>
-    <w:lsdException w:name="Grid Table 4 Accent 3" w:uiPriority="49"/>
-    <w:lsdException w:name="Grid Table 5 Dark Accent 3" w:uiPriority="50"/>
-    <w:lsdException w:name="Grid Table 6 Colorful Accent 3" w:uiPriority="51"/>
-    <w:lsdException w:name="Grid Table 7 Colorful Accent 3" w:uiPriority="52"/>
-    <w:lsdException w:name="Grid Table 1 Light Accent 4" w:uiPriority="46"/>
-    <w:lsdException w:name="Grid Table 2 Accent 4" w:uiPriority="47"/>
-    <w:lsdException w:name="Grid Table 3 Accent 4" w:uiPriority="48"/>
-    <w:lsdException w:name="Grid Table 4 Accent 4" w:uiPriority="49"/>
-    <w:lsdException w:name="Grid Table 5 Dark Accent 4" w:uiPriority="50"/>
-    <w:lsdException w:name="Grid Table 6 Colorful Accent 4" w:uiPriority="51"/>
-    <w:lsdException w:name="Grid Table 7 Colorful Accent 4" w:uiPriority="52"/>
-    <w:lsdException w:name="Grid Table 1 Light Accent 5" w:uiPriority="46"/>
-    <w:lsdException w:name="Grid Table 2 Accent 5" w:uiPriority="47"/>
-    <w:lsdException w:name="Grid Table 3 Accent 5" w:uiPriority="48"/>
-    <w:lsdException w:name="Grid Table 4 Accent 5" w:uiPriority="49"/>
-    <w:lsdException w:name="Grid Table 5 Dark Accent 5" w:uiPriority="50"/>
-    <w:lsdException w:name="Grid Table 6 Colorful Accent 5" w:uiPriority="51"/>
-    <w:lsdException w:name="Grid Table 7 Colorful Accent 5" w:uiPriority="52"/>
-    <w:lsdException w:name="Grid Table 1 Light Accent 6" w:uiPriority="46"/>
-    <w:lsdException w:name="Grid Table 2 Accent 6" w:uiPriority="47"/>
-    <w:lsdException w:name="Grid Table 3 Accent 6" w:uiPriority="48"/>
-    <w:lsdException w:name="Grid Table 4 Accent 6" w:uiPriority="49"/>
-    <w:lsdException w:name="Grid Table 5 Dark Accent 6" w:uiPriority="50"/>
-    <w:lsdException w:name="Grid Table 6 Colorful Accent 6" w:uiPriority="51"/>
-    <w:lsdException w:name="Grid Table 7 Colorful Accent 6" w:uiPriority="52"/>
-    <w:lsdException w:name="List Table 1 Light" w:uiPriority="46"/>
-    <w:lsdException w:name="List Table 2" w:uiPriority="47"/>
-    <w:lsdException w:name="List Table 3" w:uiPriority="48"/>
-    <w:lsdException w:name="List Table 4" w:uiPriority="49"/>
-    <w:lsdException w:name="List Table 5 Dark" w:uiPriority="50"/>
-    <w:lsdException w:name="List Table 6 Colorful" w:uiPriority="51"/>
-    <w:lsdException w:name="List Table 7 Colorful" w:uiPriority="52"/>
-    <w:lsdException w:name="List Table 1 Light Accent 1" w:uiPriority="46"/>
-    <w:lsdException w:name="List Table 2 Accent 1" w:uiPriority="47"/>
-    <w:lsdException w:name="List Table 3 Accent 1" w:uiPriority="48"/>
-    <w:lsdException w:name="List Table 4 Accent 1" w:uiPriority="49"/>
-    <w:lsdException w:name="List Table 5 Dark Accent 1" w:uiPriority="50"/>
-    <w:lsdException w:name="List Table 6 Colorful Accent 1" w:uiPriority="51"/>
-    <w:lsdException w:name="List Table 7 Colorful Accent 1" w:uiPriority="52"/>
-    <w:lsdException w:name="List Table 1 Light Accent 2" w:uiPriority="46"/>
-    <w:lsdException w:name="List Table 2 Accent 2" w:uiPriority="47"/>
-    <w:lsdException w:name="List Table 3 Accent 2" w:uiPriority="48"/>
-    <w:lsdException w:name="List Table 4 Accent 2" w:uiPriority="49"/>
-    <w:lsdException w:name="List Table 5 Dark Accent 2" w:uiPriority="50"/>
-    <w:lsdException w:name="List Table 6 Colorful Accent 2" w:uiPriority="51"/>
-    <w:lsdException w:name="List Table 7 Colorful Accent 2" w:uiPriority="52"/>
-    <w:lsdException w:name="List Table 1 Light Accent 3" w:uiPriority="46"/>
-    <w:lsdException w:name="List Table 2 Accent 3" w:uiPriority="47"/>
-    <w:lsdException w:name="List Table 3 Accent 3" w:uiPriority="48"/>
-    <w:lsdException w:name="List Table 4 Accent 3" w:uiPriority="49"/>
-    <w:lsdException w:name="List Table 5 Dark Accent 3" w:uiPriority="50"/>
-    <w:lsdException w:name="List Table 6 Colorful Accent 3" w:uiPriority="51"/>
-    <w:lsdException w:name="List Table 7 Colorful Accent 3" w:uiPriority="52"/>
-    <w:lsdException w:name="List Table 1 Light Accent 4" w:uiPriority="46"/>
-    <w:lsdException w:name="List Table 2 Accent 4" w:uiPriority="47"/>
-    <w:lsdException w:name="List Table 3 Accent 4" w:uiPriority="48"/>
-    <w:lsdException w:name="List Table 4 Accent 4" w:uiPriority="49"/>
-    <w:lsdException w:name="List Table 5 Dark Accent 4" w:uiPriority="50"/>
-    <w:lsdException w:name="List Table 6 Colorful Accent 4" w:uiPriority="51"/>
-    <w:lsdException w:name="List Table 7 Colorful Accent 4" w:uiPriority="52"/>
-    <w:lsdException w:name="List Table 1 Light Accent 5" w:uiPriority="46"/>
-    <w:lsdException w:name="List Table 2 Accent 5" w:uiPriority="47"/>
-    <w:lsdException w:name="List Table 3 Accent 5" w:uiPriority="48"/>
-    <w:lsdException w:name="List Table 4 Accent 5" w:uiPriority="49"/>
-    <w:lsdException w:name="List Table 5 Dark Accent 5" w:uiPriority="50"/>
-    <w:lsdException w:name="List Table 6 Colorful Accent 5" w:uiPriority="51"/>
-    <w:lsdException w:name="List Table 7 Colorful Accent 5" w:uiPriority="52"/>
-    <w:lsdException w:name="List Table 1 Light Accent 6" w:uiPriority="46"/>
-    <w:lsdException w:name="List Table 2 Accent 6" w:uiPriority="47"/>
-    <w:lsdException w:name="List Table 3 Accent 6" w:uiPriority="48"/>
-    <w:lsdException w:name="List Table 4 Accent 6" w:uiPriority="49"/>
-    <w:lsdException w:name="List Table 5 Dark Accent 6" w:uiPriority="50"/>
-    <w:lsdException w:name="List Table 6 Colorful Accent 6" w:uiPriority="51"/>
-    <w:lsdException w:name="List Table 7 Colorful Accent 6" w:uiPriority="52"/>
+  <w:latentStyles w:defLockedState="0" w:defUIPriority="99" w:defSemiHidden="1" w:defUnhideWhenUsed="1" w:defQFormat="0" w:count="267">
+    <w:lsdException w:name="Normal" w:semiHidden="0" w:uiPriority="0" w:unhideWhenUsed="0" w:qFormat="1"/>
+    <w:lsdException w:name="heading 1" w:semiHidden="0" w:uiPriority="9" w:unhideWhenUsed="0" w:qFormat="1"/>
+    <w:lsdException w:name="heading 2" w:uiPriority="9" w:qFormat="1"/>
+    <w:lsdException w:name="heading 3" w:uiPriority="9" w:qFormat="1"/>
+    <w:lsdException w:name="heading 4" w:uiPriority="9" w:qFormat="1"/>
+    <w:lsdException w:name="heading 5" w:uiPriority="9" w:qFormat="1"/>
+    <w:lsdException w:name="heading 6" w:uiPriority="9" w:qFormat="1"/>
+    <w:lsdException w:name="heading 7" w:uiPriority="9" w:qFormat="1"/>
+    <w:lsdException w:name="heading 8" w:uiPriority="9" w:qFormat="1"/>
+    <w:lsdException w:name="heading 9" w:uiPriority="9" w:qFormat="1"/>
+    <w:lsdException w:name="toc 1" w:uiPriority="39"/>
+    <w:lsdException w:name="toc 2" w:uiPriority="39"/>
+    <w:lsdException w:name="toc 3" w:uiPriority="39"/>
+    <w:lsdException w:name="toc 4" w:uiPriority="39"/>
+    <w:lsdException w:name="toc 5" w:uiPriority="39"/>
+    <w:lsdException w:name="toc 6" w:uiPriority="39"/>
+    <w:lsdException w:name="toc 7" w:uiPriority="39"/>
+    <w:lsdException w:name="toc 8" w:uiPriority="39"/>
+    <w:lsdException w:name="toc 9" w:uiPriority="39"/>
+    <w:lsdException w:name="caption" w:uiPriority="35" w:qFormat="1"/>
+    <w:lsdException w:name="Title" w:semiHidden="0" w:uiPriority="10" w:unhideWhenUsed="0" w:qFormat="1"/>
+    <w:lsdException w:name="Default Paragraph Font" w:uiPriority="1"/>
+    <w:lsdException w:name="Subtitle" w:semiHidden="0" w:uiPriority="11" w:unhideWhenUsed="0" w:qFormat="1"/>
+    <w:lsdException w:name="Strong" w:semiHidden="0" w:uiPriority="22" w:unhideWhenUsed="0" w:qFormat="1"/>
+    <w:lsdException w:name="Emphasis" w:semiHidden="0" w:uiPriority="20" w:unhideWhenUsed="0" w:qFormat="1"/>
+    <w:lsdException w:name="Table Grid" w:semiHidden="0" w:uiPriority="59" w:unhideWhenUsed="0"/>
+    <w:lsdException w:name="Placeholder Text" w:unhideWhenUsed="0"/>
+    <w:lsdException w:name="No Spacing" w:semiHidden="0" w:uiPriority="1" w:unhideWhenUsed="0" w:qFormat="1"/>
+    <w:lsdException w:name="Light Shading" w:semiHidden="0" w:uiPriority="60" w:unhideWhenUsed="0"/>
+    <w:lsdException w:name="Light List" w:semiHidden="0" w:uiPriority="61" w:unhideWhenUsed="0"/>
+    <w:lsdException w:name="Light Grid" w:semiHidden="0" w:uiPriority="62" w:unhideWhenUsed="0"/>
+    <w:lsdException w:name="Medium Shading 1" w:semiHidden="0" w:uiPriority="63" w:unhideWhenUsed="0"/>
+    <w:lsdException w:name="Medium Shading 2" w:semiHidden="0" w:uiPriority="64" w:unhideWhenUsed="0"/>
+    <w:lsdException w:name="Medium List 1" w:semiHidden="0" w:uiPriority="65" w:unhideWhenUsed="0"/>
+    <w:lsdException w:name="Medium List 2" w:semiHidden="0" w:uiPriority="66" w:unhideWhenUsed="0"/>
+    <w:lsdException w:name="Medium Grid 1" w:semiHidden="0" w:uiPriority="67" w:unhideWhenUsed="0"/>
+    <w:lsdException w:name="Medium Grid 2" w:semiHidden="0" w:uiPriority="68" w:unhideWhenUsed="0"/>
+    <w:lsdException w:name="Medium Grid 3" w:semiHidden="0" w:uiPriority="69" w:unhideWhenUsed="0"/>
+    <w:lsdException w:name="Dark List" w:semiHidden="0" w:uiPriority="70" w:unhideWhenUsed="0"/>
+    <w:lsdException w:name="Colorful Shading" w:semiHidden="0" w:uiPriority="71" w:unhideWhenUsed="0"/>
+    <w:lsdException w:name="Colorful List" w:semiHidden="0" w:uiPriority="72" w:unhideWhenUsed="0"/>
+    <w:lsdException w:name="Colorful Grid" w:semiHidden="0" w:uiPriority="73" w:unhideWhenUsed="0"/>
+    <w:lsdException w:name="Light Shading Accent 1" w:semiHidden="0" w:uiPriority="60" w:unhideWhenUsed="0"/>
+    <w:lsdException w:name="Light List Accent 1" w:semiHidden="0" w:uiPriority="61" w:unhideWhenUsed="0"/>
+    <w:lsdException w:name="Light Grid Accent 1" w:semiHidden="0" w:uiPriority="62" w:unhideWhenUsed="0"/>
+    <w:lsdException w:name="Medium Shading 1 Accent 1" w:semiHidden="0" w:uiPriority="63" w:unhideWhenUsed="0"/>
+    <w:lsdException w:name="Medium Shading 2 Accent 1" w:semiHidden="0" w:uiPriority="64" w:unhideWhenUsed="0"/>
+    <w:lsdException w:name="Medium List 1 Accent 1" w:semiHidden="0" w:uiPriority="65" w:unhideWhenUsed="0"/>
+    <w:lsdException w:name="Revision" w:unhideWhenUsed="0"/>
+    <w:lsdException w:name="List Paragraph" w:semiHidden="0" w:uiPriority="34" w:unhideWhenUsed="0" w:qFormat="1"/>
+    <w:lsdException w:name="Quote" w:semiHidden="0" w:uiPriority="29" w:unhideWhenUsed="0" w:qFormat="1"/>
+    <w:lsdException w:name="Intense Quote" w:semiHidden="0" w:uiPriority="30" w:unhideWhenUsed="0" w:qFormat="1"/>
+    <w:lsdException w:name="Medium List 2 Accent 1" w:semiHidden="0" w:uiPriority="66" w:unhideWhenUsed="0"/>
+    <w:lsdException w:name="Medium Grid 1 Accent 1" w:semiHidden="0" w:uiPriority="67" w:unhideWhenUsed="0"/>
+    <w:lsdException w:name="Medium Grid 2 Accent 1" w:semiHidden="0" w:uiPriority="68" w:unhideWhenUsed="0"/>
+    <w:lsdException w:name="Medium Grid 3 Accent 1" w:semiHidden="0" w:uiPriority="69" w:unhideWhenUsed="0"/>
+    <w:lsdException w:name="Dark List Accent 1" w:semiHidden="0" w:uiPriority="70" w:unhideWhenUsed="0"/>
+    <w:lsdException w:name="Colorful Shading Accent 1" w:semiHidden="0" w:uiPriority="71" w:unhideWhenUsed="0"/>
+    <w:lsdException w:name="Colorful List Accent 1" w:semiHidden="0" w:uiPriority="72" w:unhideWhenUsed="0"/>
+    <w:lsdException w:name="Colorful Grid Accent 1" w:semiHidden="0" w:uiPriority="73" w:unhideWhenUsed="0"/>
+    <w:lsdException w:name="Light Shading Accent 2" w:semiHidden="0" w:uiPriority="60" w:unhideWhenUsed="0"/>
+    <w:lsdException w:name="Light List Accent 2" w:semiHidden="0" w:uiPriority="61" w:unhideWhenUsed="0"/>
+    <w:lsdException w:name="Light Grid Accent 2" w:semiHidden="0" w:uiPriority="62" w:unhideWhenUsed="0"/>
+    <w:lsdException w:name="Medium Shading 1 Accent 2" w:semiHidden="0" w:uiPriority="63" w:unhideWhenUsed="0"/>
+    <w:lsdException w:name="Medium Shading 2 Accent 2" w:semiHidden="0" w:uiPriority="64" w:unhideWhenUsed="0"/>
+    <w:lsdException w:name="Medium List 1 Accent 2" w:semiHidden="0" w:uiPriority="65" w:unhideWhenUsed="0"/>
+    <w:lsdException w:name="Medium List 2 Accent 2" w:semiHidden="0" w:uiPriority="66" w:unhideWhenUsed="0"/>
+    <w:lsdException w:name="Medium Grid 1 Accent 2" w:semiHidden="0" w:uiPriority="67" w:unhideWhenUsed="0"/>
+    <w:lsdException w:name="Medium Grid 2 Accent 2" w:semiHidden="0" w:uiPriority="68" w:unhideWhenUsed="0"/>
+    <w:lsdException w:name="Medium Grid 3 Accent 2" w:semiHidden="0" w:uiPriority="69" w:unhideWhenUsed="0"/>
+    <w:lsdException w:name="Dark List Accent 2" w:semiHidden="0" w:uiPriority="70" w:unhideWhenUsed="0"/>
+    <w:lsdException w:name="Colorful Shading Accent 2" w:semiHidden="0" w:uiPriority="71" w:unhideWhenUsed="0"/>
+    <w:lsdException w:name="Colorful List Accent 2" w:semiHidden="0" w:uiPriority="72" w:unhideWhenUsed="0"/>
+    <w:lsdException w:name="Colorful Grid Accent 2" w:semiHidden="0" w:uiPriority="73" w:unhideWhenUsed="0"/>
+    <w:lsdException w:name="Light Shading Accent 3" w:semiHidden="0" w:uiPriority="60" w:unhideWhenUsed="0"/>
+    <w:lsdException w:name="Light List Accent 3" w:semiHidden="0" w:uiPriority="61" w:unhideWhenUsed="0"/>
+    <w:lsdException w:name="Light Grid Accent 3" w:semiHidden="0" w:uiPriority="62" w:unhideWhenUsed="0"/>
+    <w:lsdException w:name="Medium Shading 1 Accent 3" w:semiHidden="0" w:uiPriority="63" w:unhideWhenUsed="0"/>
+    <w:lsdException w:name="Medium Shading 2 Accent 3" w:semiHidden="0" w:uiPriority="64" w:unhideWhenUsed="0"/>
+    <w:lsdException w:name="Medium List 1 Accent 3" w:semiHidden="0" w:uiPriority="65" w:unhideWhenUsed="0"/>
+    <w:lsdException w:name="Medium List 2 Accent 3" w:semiHidden="0" w:uiPriority="66" w:unhideWhenUsed="0"/>
+    <w:lsdException w:name="Medium Grid 1 Accent 3" w:semiHidden="0" w:uiPriority="67" w:unhideWhenUsed="0"/>
+    <w:lsdException w:name="Medium Grid 2 Accent 3" w:semiHidden="0" w:uiPriority="68" w:unhideWhenUsed="0"/>
+    <w:lsdException w:name="Medium Grid 3 Accent 3" w:semiHidden="0" w:uiPriority="69" w:unhideWhenUsed="0"/>
+    <w:lsdException w:name="Dark List Accent 3" w:semiHidden="0" w:uiPriority="70" w:unhideWhenUsed="0"/>
+    <w:lsdException w:name="Colorful Shading Accent 3" w:semiHidden="0" w:uiPriority="71" w:unhideWhenUsed="0"/>
+    <w:lsdException w:name="Colorful List Accent 3" w:semiHidden="0" w:uiPriority="72" w:unhideWhenUsed="0"/>
+    <w:lsdException w:name="Colorful Grid Accent 3" w:semiHidden="0" w:uiPriority="73" w:unhideWhenUsed="0"/>
+    <w:lsdException w:name="Light Shading Accent 4" w:semiHidden="0" w:uiPriority="60" w:unhideWhenUsed="0"/>
+    <w:lsdException w:name="Light List Accent 4" w:semiHidden="0" w:uiPriority="61" w:unhideWhenUsed="0"/>
+    <w:lsdException w:name="Light Grid Accent 4" w:semiHidden="0" w:uiPriority="62" w:unhideWhenUsed="0"/>
+    <w:lsdException w:name="Medium Shading 1 Accent 4" w:semiHidden="0" w:uiPriority="63" w:unhideWhenUsed="0"/>
+    <w:lsdException w:name="Medium Shading 2 Accent 4" w:semiHidden="0" w:uiPriority="64" w:unhideWhenUsed="0"/>
+    <w:lsdException w:name="Medium List 1 Accent 4" w:semiHidden="0" w:uiPriority="65" w:unhideWhenUsed="0"/>
+    <w:lsdException w:name="Medium List 2 Accent 4" w:semiHidden="0" w:uiPriority="66" w:unhideWhenUsed="0"/>
+    <w:lsdException w:name="Medium Grid 1 Accent 4" w:semiHidden="0" w:uiPriority="67" w:unhideWhenUsed="0"/>
+    <w:lsdException w:name="Medium Grid 2 Accent 4" w:semiHidden="0" w:uiPriority="68" w:unhideWhenUsed="0"/>
+    <w:lsdException w:name="Medium Grid 3 Accent 4" w:semiHidden="0" w:uiPriority="69" w:unhideWhenUsed="0"/>
+    <w:lsdException w:name="Dark List Accent 4" w:semiHidden="0" w:uiPriority="70" w:unhideWhenUsed="0"/>
+    <w:lsdException w:name="Colorful Shading Accent 4" w:semiHidden="0" w:uiPriority="71" w:unhideWhenUsed="0"/>
+    <w:lsdException w:name="Colorful List Accent 4" w:semiHidden="0" w:uiPriority="72" w:unhideWhenUsed="0"/>
+    <w:lsdException w:name="Colorful Grid Accent 4" w:semiHidden="0" w:uiPriority="73" w:unhideWhenUsed="0"/>
+    <w:lsdException w:name="Light Shading Accent 5" w:semiHidden="0" w:uiPriority="60" w:unhideWhenUsed="0"/>
+    <w:lsdException w:name="Light List Accent 5" w:semiHidden="0" w:uiPriority="61" w:unhideWhenUsed="0"/>
+    <w:lsdException w:name="Light Grid Accent 5" w:semiHidden="0" w:uiPriority="62" w:unhideWhenUsed="0"/>
+    <w:lsdException w:name="Medium Shading 1 Accent 5" w:semiHidden="0" w:uiPriority="63" w:unhideWhenUsed="0"/>
+    <w:lsdException w:name="Medium Shading 2 Accent 5" w:semiHidden="0" w:uiPriority="64" w:unhideWhenUsed="0"/>
+    <w:lsdException w:name="Medium List 1 Accent 5" w:semiHidden="0" w:uiPriority="65" w:unhideWhenUsed="0"/>
+    <w:lsdException w:name="Medium List 2 Accent 5" w:semiHidden="0" w:uiPriority="66" w:unhideWhenUsed="0"/>
+    <w:lsdException w:name="Medium Grid 1 Accent 5" w:semiHidden="0" w:uiPriority="67" w:unhideWhenUsed="0"/>
+    <w:lsdException w:name="Medium Grid 2 Accent 5" w:semiHidden="0" w:uiPriority="68" w:unhideWhenUsed="0"/>
+    <w:lsdException w:name="Medium Grid 3 Accent 5" w:semiHidden="0" w:uiPriority="69" w:unhideWhenUsed="0"/>
+    <w:lsdException w:name="Dark List Accent 5" w:semiHidden="0" w:uiPriority="70" w:unhideWhenUsed="0"/>
+    <w:lsdException w:name="Colorful Shading Accent 5" w:semiHidden="0" w:uiPriority="71" w:unhideWhenUsed="0"/>
+    <w:lsdException w:name="Colorful List Accent 5" w:semiHidden="0" w:uiPriority="72" w:unhideWhenUsed="0"/>
+    <w:lsdException w:name="Colorful Grid Accent 5" w:semiHidden="0" w:uiPriority="73" w:unhideWhenUsed="0"/>
+    <w:lsdException w:name="Light Shading Accent 6" w:semiHidden="0" w:uiPriority="60" w:unhideWhenUsed="0"/>
+    <w:lsdException w:name="Light List Accent 6" w:semiHidden="0" w:uiPriority="61" w:unhideWhenUsed="0"/>
+    <w:lsdException w:name="Light Grid Accent 6" w:semiHidden="0" w:uiPriority="62" w:unhideWhenUsed="0"/>
+    <w:lsdException w:name="Medium Shading 1 Accent 6" w:semiHidden="0" w:uiPriority="63" w:unhideWhenUsed="0"/>
+    <w:lsdException w:name="Medium Shading 2 Accent 6" w:semiHidden="0" w:uiPriority="64" w:unhideWhenUsed="0"/>
+    <w:lsdException w:name="Medium List 1 Accent 6" w:semiHidden="0" w:uiPriority="65" w:unhideWhenUsed="0"/>
+    <w:lsdException w:name="Medium List 2 Accent 6" w:semiHidden="0" w:uiPriority="66" w:unhideWhenUsed="0"/>
+    <w:lsdException w:name="Medium Grid 1 Accent 6" w:semiHidden="0" w:uiPriority="67" w:unhideWhenUsed="0"/>
+    <w:lsdException w:name="Medium Grid 2 Accent 6" w:semiHidden="0" w:uiPriority="68" w:unhideWhenUsed="0"/>
+    <w:lsdException w:name="Medium Grid 3 Accent 6" w:semiHidden="0" w:uiPriority="69" w:unhideWhenUsed="0"/>
+    <w:lsdException w:name="Dark List Accent 6" w:semiHidden="0" w:uiPriority="70" w:unhideWhenUsed="0"/>
+    <w:lsdException w:name="Colorful Shading Accent 6" w:semiHidden="0" w:uiPriority="71" w:unhideWhenUsed="0"/>
+    <w:lsdException w:name="Colorful List Accent 6" w:semiHidden="0" w:uiPriority="72" w:unhideWhenUsed="0"/>
+    <w:lsdException w:name="Colorful Grid Accent 6" w:semiHidden="0" w:uiPriority="73" w:unhideWhenUsed="0"/>
+    <w:lsdException w:name="Subtle Emphasis" w:semiHidden="0" w:uiPriority="19" w:unhideWhenUsed="0" w:qFormat="1"/>
+    <w:lsdException w:name="Intense Emphasis" w:semiHidden="0" w:uiPriority="21" w:unhideWhenUsed="0" w:qFormat="1"/>
+    <w:lsdException w:name="Subtle Reference" w:semiHidden="0" w:uiPriority="31" w:unhideWhenUsed="0" w:qFormat="1"/>
+    <w:lsdException w:name="Intense Reference" w:semiHidden="0" w:uiPriority="32" w:unhideWhenUsed="0" w:qFormat="1"/>
+    <w:lsdException w:name="Book Title" w:semiHidden="0" w:uiPriority="33" w:unhideWhenUsed="0" w:qFormat="1"/>
+    <w:lsdException w:name="Bibliography" w:uiPriority="37"/>
+    <w:lsdException w:name="TOC Heading" w:uiPriority="39" w:qFormat="1"/>
+  </w:latentStyles>
+  <w:style w:type="paragraph" w:default="1" w:styleId="Normal">
+    <w:name w:val="Normal"/>
+    <w:qFormat/>
+  </w:style>
+  <w:style w:type="paragraph" w:styleId="Heading1">
+    <w:name w:val="heading 1"/>
+    <w:basedOn w:val="Normal"/>
+    <w:next w:val="Normal"/>
+    <w:link w:val="Heading1Char"/>
+    <w:uiPriority w:val="9"/>
+    <w:qFormat/>
+    <w:rsid w:val="00751A65"/>
+    <w:pPr>
+      <w:keepNext/>
+      <w:keepLines/>
+      <w:spacing w:before="480" w:after="0"/>
+      <w:outlineLvl w:val="0"/>
+    </w:pPr>
+    <w:rPr>
+      <w:rFonts w:asciiTheme="majorHAnsi" w:eastAsiaTheme="majorEastAsia" w:hAnsiTheme="majorHAnsi" w:cstheme="majorBidi"/>
+      <w:b/>
+      <w:bCs/>
+      <w:color w:val="365F91" w:themeColor="accent1" w:themeShade="BF"/>
+      <w:sz w:val="28"/>
+      <w:szCs w:val="28"/>
+    </w:rPr>
+  </w:style>
+  <w:style w:type="character" w:default="1" w:styleId="DefaultParagraphFont">
+    <w:name w:val="Default Paragraph Font"/>
+    <w:uiPriority w:val="1"/>
+    <w:semiHidden/>
+    <w:unhideWhenUsed/>
+  </w:style>
+  <w:style w:type="table" w:default="1" w:styleId="TableNormal">
+    <w:name w:val="Normal Table"/>
+    <w:uiPriority w:val="99"/>
+    <w:semiHidden/>
+    <w:unhideWhenUsed/>
+    <w:tblPr>
+      <w:tblInd w:w="0" w:type="dxa"/>
+      <w:tblCellMar>
+        <w:top w:w="0" w:type="dxa"/>
+        <w:left w:w="108" w:type="dxa"/>
+        <w:bottom w:w="0" w:type="dxa"/>
+        <w:right w:w="108" w:type="dxa"/>
+      </w:tblCellMar>
+    </w:tblPr>
+  </w:style>
+  <w:style w:type="numbering" w:default="1" w:styleId="NoList">
+    <w:name w:val="No List"/>
+    <w:uiPriority w:val="99"/>
+    <w:semiHidden/>
+    <w:unhideWhenUsed/>
+  </w:style>
+  <w:style w:type="paragraph" w:styleId="NoSpacing">
+    <w:name w:val="No Spacing"/>
+    <w:link w:val="NoSpacingChar"/>
+    <w:uiPriority w:val="1"/>
+    <w:qFormat/>
+    <w:rsid w:val="0058076B"/>
+    <w:pPr>
+      <w:spacing w:after="0" w:line="240" w:lineRule="auto"/>
+    </w:pPr>
+    <w:rPr>
+      <w:rFonts w:asciiTheme="minorHAnsi" w:eastAsiaTheme="minorEastAsia" w:hAnsiTheme="minorHAnsi"/>
+      <w:lang w:eastAsia="ja-JP"/>
+    </w:rPr>
+  </w:style>
+  <w:style w:type="character" w:customStyle="1" w:styleId="NoSpacingChar">
+    <w:name w:val="No Spacing Char"/>
+    <w:basedOn w:val="DefaultParagraphFont"/>
+    <w:link w:val="NoSpacing"/>
+    <w:uiPriority w:val="1"/>
+    <w:rsid w:val="0058076B"/>
+    <w:rPr>
+      <w:rFonts w:asciiTheme="minorHAnsi" w:eastAsiaTheme="minorEastAsia" w:hAnsiTheme="minorHAnsi"/>
+      <w:lang w:eastAsia="ja-JP"/>
+    </w:rPr>
+  </w:style>
+  <w:style w:type="paragraph" w:styleId="BalloonText">
+    <w:name w:val="Balloon Text"/>
+    <w:basedOn w:val="Normal"/>
+    <w:link w:val="BalloonTextChar"/>
+    <w:uiPriority w:val="99"/>
+    <w:semiHidden/>
+    <w:unhideWhenUsed/>
+    <w:rsid w:val="0058076B"/>
+    <w:pPr>
+      <w:spacing w:after="0" w:line="240" w:lineRule="auto"/>
+    </w:pPr>
+    <w:rPr>
+      <w:rFonts w:ascii="Tahoma" w:hAnsi="Tahoma" w:cs="Tahoma"/>
+      <w:sz w:val="16"/>
+      <w:szCs w:val="16"/>
+    </w:rPr>
+  </w:style>
+  <w:style w:type="character" w:customStyle="1" w:styleId="BalloonTextChar">
+    <w:name w:val="Balloon Text Char"/>
+    <w:basedOn w:val="DefaultParagraphFont"/>
+    <w:link w:val="BalloonText"/>
+    <w:uiPriority w:val="99"/>
+    <w:semiHidden/>
+    <w:rsid w:val="0058076B"/>
+    <w:rPr>
+      <w:rFonts w:ascii="Tahoma" w:hAnsi="Tahoma" w:cs="Tahoma"/>
+      <w:sz w:val="16"/>
+      <w:szCs w:val="16"/>
+    </w:rPr>
+  </w:style>
+  <w:style w:type="character" w:customStyle="1" w:styleId="Heading1Char">
+    <w:name w:val="Heading 1 Char"/>
+    <w:basedOn w:val="DefaultParagraphFont"/>
+    <w:link w:val="Heading1"/>
+    <w:uiPriority w:val="9"/>
+    <w:rsid w:val="00751A65"/>
+    <w:rPr>
+      <w:rFonts w:asciiTheme="majorHAnsi" w:eastAsiaTheme="majorEastAsia" w:hAnsiTheme="majorHAnsi" w:cstheme="majorBidi"/>
+      <w:b/>
+      <w:bCs/>
+      <w:color w:val="365F91" w:themeColor="accent1" w:themeShade="BF"/>
+      <w:sz w:val="28"/>
+      <w:szCs w:val="28"/>
+    </w:rPr>
+  </w:style>
+  <w:style w:type="table" w:styleId="TableGrid">
+    <w:name w:val="Table Grid"/>
+    <w:basedOn w:val="TableNormal"/>
+    <w:uiPriority w:val="59"/>
+    <w:rsid w:val="00FE09EE"/>
+    <w:pPr>
+      <w:spacing w:after="0" w:line="240" w:lineRule="auto"/>
+    </w:pPr>
+    <w:tblPr>
+      <w:tblBorders>
+        <w:top w:val="single" w:sz="4" w:space="0" w:color="auto"/>
+        <w:left w:val="single" w:sz="4" w:space="0" w:color="auto"/>
+        <w:bottom w:val="single" w:sz="4" w:space="0" w:color="auto"/>
+        <w:right w:val="single" w:sz="4" w:space="0" w:color="auto"/>
+        <w:insideH w:val="single" w:sz="4" w:space="0" w:color="auto"/>
+        <w:insideV w:val="single" w:sz="4" w:space="0" w:color="auto"/>
+      </w:tblBorders>
+    </w:tblPr>
+  </w:style>
+  <w:style w:type="paragraph" w:styleId="ListParagraph">
+    <w:name w:val="List Paragraph"/>
+    <w:basedOn w:val="Normal"/>
+    <w:uiPriority w:val="34"/>
+    <w:qFormat/>
+    <w:rsid w:val="002076F5"/>
+    <w:pPr>
+      <w:ind w:left="720"/>
+      <w:contextualSpacing/>
+    </w:pPr>
+  </w:style>
+  <w:style w:type="paragraph" w:styleId="Header">
+    <w:name w:val="header"/>
+    <w:basedOn w:val="Normal"/>
+    <w:link w:val="HeaderChar"/>
+    <w:uiPriority w:val="99"/>
+    <w:unhideWhenUsed/>
+    <w:rsid w:val="00203B27"/>
+    <w:pPr>
+      <w:tabs>
+        <w:tab w:val="center" w:pos="4680"/>
+        <w:tab w:val="right" w:pos="9360"/>
+      </w:tabs>
+      <w:spacing w:after="0" w:line="240" w:lineRule="auto"/>
+    </w:pPr>
+  </w:style>
+  <w:style w:type="character" w:customStyle="1" w:styleId="HeaderChar">
+    <w:name w:val="Header Char"/>
+    <w:basedOn w:val="DefaultParagraphFont"/>
+    <w:link w:val="Header"/>
+    <w:uiPriority w:val="99"/>
+    <w:rsid w:val="00203B27"/>
+  </w:style>
+  <w:style w:type="paragraph" w:styleId="Footer">
+    <w:name w:val="footer"/>
+    <w:basedOn w:val="Normal"/>
+    <w:link w:val="FooterChar"/>
+    <w:uiPriority w:val="99"/>
+    <w:unhideWhenUsed/>
+    <w:rsid w:val="00203B27"/>
+    <w:pPr>
+      <w:tabs>
+        <w:tab w:val="center" w:pos="4680"/>
+        <w:tab w:val="right" w:pos="9360"/>
+      </w:tabs>
+      <w:spacing w:after="0" w:line="240" w:lineRule="auto"/>
+    </w:pPr>
+  </w:style>
+  <w:style w:type="character" w:customStyle="1" w:styleId="FooterChar">
+    <w:name w:val="Footer Char"/>
+    <w:basedOn w:val="DefaultParagraphFont"/>
+    <w:link w:val="Footer"/>
+    <w:uiPriority w:val="99"/>
+    <w:rsid w:val="00203B27"/>
+  </w:style>
+  <w:style w:type="character" w:styleId="Hyperlink">
+    <w:name w:val="Hyperlink"/>
+    <w:basedOn w:val="DefaultParagraphFont"/>
+    <w:uiPriority w:val="99"/>
+    <w:unhideWhenUsed/>
+    <w:rsid w:val="003C0B9B"/>
+    <w:rPr>
+      <w:color w:val="0000FF" w:themeColor="hyperlink"/>
+      <w:u w:val="single"/>
+    </w:rPr>
+  </w:style>
+</w:styles>
+</file>
+
+<file path=word/stylesWithEffects.xml><?xml version="1.0" encoding="utf-8"?>
+<w:styles xmlns:wpc="http://schemas.microsoft.com/office/word/2010/wordprocessingCanvas" xmlns:mc="http://schemas.openxmlformats.org/markup-compatibility/2006" xmlns:o="urn:schemas-microsoft-com:office:office" xmlns:r="http://schemas.openxmlformats.org/officeDocument/2006/relationships" xmlns:m="http://schemas.openxmlformats.org/officeDocument/2006/math" xmlns:v="urn:schemas-microsoft-com:vml" xmlns:wp14="http://schemas.microsoft.com/office/word/2010/wordprocessingDrawing" xmlns:wp="http://schemas.openxmlformats.org/drawingml/2006/wordprocessingDrawing" xmlns:w10="urn:schemas-microsoft-com:office:word" xmlns:w="http://schemas.openxmlformats.org/wordprocessingml/2006/main" xmlns:w14="http://schemas.microsoft.com/office/word/2010/wordml" xmlns:wpg="http://schemas.microsoft.com/office/word/2010/wordprocessingGroup" xmlns:wpi="http://schemas.microsoft.com/office/word/2010/wordprocessingInk" xmlns:wne="http://schemas.microsoft.com/office/word/2006/wordml" xmlns:wps="http://schemas.microsoft.com/office/word/2010/wordprocessingShape" mc:Ignorable="w14 wp14">
+  <w:docDefaults>
+    <w:rPrDefault>
+      <w:rPr>
+        <w:rFonts w:ascii="Georgia" w:eastAsiaTheme="minorHAnsi" w:hAnsi="Georgia" w:cstheme="minorBidi"/>
+        <w:sz w:val="22"/>
+        <w:szCs w:val="22"/>
+        <w:lang w:val="en-US" w:eastAsia="en-US" w:bidi="ar-SA"/>
+      </w:rPr>
+    </w:rPrDefault>
+    <w:pPrDefault>
+      <w:pPr>
+        <w:spacing w:after="200" w:line="276" w:lineRule="auto"/>
+      </w:pPr>
+    </w:pPrDefault>
+  </w:docDefaults>
+  <w:latentStyles w:defLockedState="0" w:defUIPriority="99" w:defSemiHidden="1" w:defUnhideWhenUsed="1" w:defQFormat="0" w:count="267">
+    <w:lsdException w:name="Normal" w:semiHidden="0" w:uiPriority="0" w:unhideWhenUsed="0" w:qFormat="1"/>
+    <w:lsdException w:name="heading 1" w:semiHidden="0" w:uiPriority="9" w:unhideWhenUsed="0" w:qFormat="1"/>
+    <w:lsdException w:name="heading 2" w:uiPriority="9" w:qFormat="1"/>
+    <w:lsdException w:name="heading 3" w:uiPriority="9" w:qFormat="1"/>
+    <w:lsdException w:name="heading 4" w:uiPriority="9" w:qFormat="1"/>
+    <w:lsdException w:name="heading 5" w:uiPriority="9" w:qFormat="1"/>
+    <w:lsdException w:name="heading 6" w:uiPriority="9" w:qFormat="1"/>
+    <w:lsdException w:name="heading 7" w:uiPriority="9" w:qFormat="1"/>
+    <w:lsdException w:name="heading 8" w:uiPriority="9" w:qFormat="1"/>
+    <w:lsdException w:name="heading 9" w:uiPriority="9" w:qFormat="1"/>
+    <w:lsdException w:name="toc 1" w:uiPriority="39"/>
+    <w:lsdException w:name="toc 2" w:uiPriority="39"/>
+    <w:lsdException w:name="toc 3" w:uiPriority="39"/>
+    <w:lsdException w:name="toc 4" w:uiPriority="39"/>
+    <w:lsdException w:name="toc 5" w:uiPriority="39"/>
+    <w:lsdException w:name="toc 6" w:uiPriority="39"/>
+    <w:lsdException w:name="toc 7" w:uiPriority="39"/>
+    <w:lsdException w:name="toc 8" w:uiPriority="39"/>
+    <w:lsdException w:name="toc 9" w:uiPriority="39"/>
+    <w:lsdException w:name="caption" w:uiPriority="35" w:qFormat="1"/>
+    <w:lsdException w:name="Title" w:semiHidden="0" w:uiPriority="10" w:unhideWhenUsed="0" w:qFormat="1"/>
+    <w:lsdException w:name="Default Paragraph Font" w:uiPriority="1"/>
+    <w:lsdException w:name="Subtitle" w:semiHidden="0" w:uiPriority="11" w:unhideWhenUsed="0" w:qFormat="1"/>
+    <w:lsdException w:name="Strong" w:semiHidden="0" w:uiPriority="22" w:unhideWhenUsed="0" w:qFormat="1"/>
+    <w:lsdException w:name="Emphasis" w:semiHidden="0" w:uiPriority="20" w:unhideWhenUsed="0" w:qFormat="1"/>
+    <w:lsdException w:name="Table Grid" w:semiHidden="0" w:uiPriority="59" w:unhideWhenUsed="0"/>
+    <w:lsdException w:name="Placeholder Text" w:unhideWhenUsed="0"/>
+    <w:lsdException w:name="No Spacing" w:semiHidden="0" w:uiPriority="1" w:unhideWhenUsed="0" w:qFormat="1"/>
+    <w:lsdException w:name="Light Shading" w:semiHidden="0" w:uiPriority="60" w:unhideWhenUsed="0"/>
+    <w:lsdException w:name="Light List" w:semiHidden="0" w:uiPriority="61" w:unhideWhenUsed="0"/>
+    <w:lsdException w:name="Light Grid" w:semiHidden="0" w:uiPriority="62" w:unhideWhenUsed="0"/>
+    <w:lsdException w:name="Medium Shading 1" w:semiHidden="0" w:uiPriority="63" w:unhideWhenUsed="0"/>
+    <w:lsdException w:name="Medium Shading 2" w:semiHidden="0" w:uiPriority="64" w:unhideWhenUsed="0"/>
+    <w:lsdException w:name="Medium List 1" w:semiHidden="0" w:uiPriority="65" w:unhideWhenUsed="0"/>
+    <w:lsdException w:name="Medium List 2" w:semiHidden="0" w:uiPriority="66" w:unhideWhenUsed="0"/>
+    <w:lsdException w:name="Medium Grid 1" w:semiHidden="0" w:uiPriority="67" w:unhideWhenUsed="0"/>
+    <w:lsdException w:name="Medium Grid 2" w:semiHidden="0" w:uiPriority="68" w:unhideWhenUsed="0"/>
+    <w:lsdException w:name="Medium Grid 3" w:semiHidden="0" w:uiPriority="69" w:unhideWhenUsed="0"/>
+    <w:lsdException w:name="Dark List" w:semiHidden="0" w:uiPriority="70" w:unhideWhenUsed="0"/>
+    <w:lsdException w:name="Colorful Shading" w:semiHidden="0" w:uiPriority="71" w:unhideWhenUsed="0"/>
+    <w:lsdException w:name="Colorful List" w:semiHidden="0" w:uiPriority="72" w:unhideWhenUsed="0"/>
+    <w:lsdException w:name="Colorful Grid" w:semiHidden="0" w:uiPriority="73" w:unhideWhenUsed="0"/>
+    <w:lsdException w:name="Light Shading Accent 1" w:semiHidden="0" w:uiPriority="60" w:unhideWhenUsed="0"/>
+    <w:lsdException w:name="Light List Accent 1" w:semiHidden="0" w:uiPriority="61" w:unhideWhenUsed="0"/>
+    <w:lsdException w:name="Light Grid Accent 1" w:semiHidden="0" w:uiPriority="62" w:unhideWhenUsed="0"/>
+    <w:lsdException w:name="Medium Shading 1 Accent 1" w:semiHidden="0" w:uiPriority="63" w:unhideWhenUsed="0"/>
+    <w:lsdException w:name="Medium Shading 2 Accent 1" w:semiHidden="0" w:uiPriority="64" w:unhideWhenUsed="0"/>
+    <w:lsdException w:name="Medium List 1 Accent 1" w:semiHidden="0" w:uiPriority="65" w:unhideWhenUsed="0"/>
+    <w:lsdException w:name="Revision" w:unhideWhenUsed="0"/>
+    <w:lsdException w:name="List Paragraph" w:semiHidden="0" w:uiPriority="34" w:unhideWhenUsed="0" w:qFormat="1"/>
+    <w:lsdException w:name="Quote" w:semiHidden="0" w:uiPriority="29" w:unhideWhenUsed="0" w:qFormat="1"/>
+    <w:lsdException w:name="Intense Quote" w:semiHidden="0" w:uiPriority="30" w:unhideWhenUsed="0" w:qFormat="1"/>
+    <w:lsdException w:name="Medium List 2 Accent 1" w:semiHidden="0" w:uiPriority="66" w:unhideWhenUsed="0"/>
+    <w:lsdException w:name="Medium Grid 1 Accent 1" w:semiHidden="0" w:uiPriority="67" w:unhideWhenUsed="0"/>
+    <w:lsdException w:name="Medium Grid 2 Accent 1" w:semiHidden="0" w:uiPriority="68" w:unhideWhenUsed="0"/>
+    <w:lsdException w:name="Medium Grid 3 Accent 1" w:semiHidden="0" w:uiPriority="69" w:unhideWhenUsed="0"/>
+    <w:lsdException w:name="Dark List Accent 1" w:semiHidden="0" w:uiPriority="70" w:unhideWhenUsed="0"/>
+    <w:lsdException w:name="Colorful Shading Accent 1" w:semiHidden="0" w:uiPriority="71" w:unhideWhenUsed="0"/>
+    <w:lsdException w:name="Colorful List Accent 1" w:semiHidden="0" w:uiPriority="72" w:unhideWhenUsed="0"/>
+    <w:lsdException w:name="Colorful Grid Accent 1" w:semiHidden="0" w:uiPriority="73" w:unhideWhenUsed="0"/>
+    <w:lsdException w:name="Light Shading Accent 2" w:semiHidden="0" w:uiPriority="60" w:unhideWhenUsed="0"/>
+    <w:lsdException w:name="Light List Accent 2" w:semiHidden="0" w:uiPriority="61" w:unhideWhenUsed="0"/>
+    <w:lsdException w:name="Light Grid Accent 2" w:semiHidden="0" w:uiPriority="62" w:unhideWhenUsed="0"/>
+    <w:lsdException w:name="Medium Shading 1 Accent 2" w:semiHidden="0" w:uiPriority="63" w:unhideWhenUsed="0"/>
+    <w:lsdException w:name="Medium Shading 2 Accent 2" w:semiHidden="0" w:uiPriority="64" w:unhideWhenUsed="0"/>
+    <w:lsdException w:name="Medium List 1 Accent 2" w:semiHidden="0" w:uiPriority="65" w:unhideWhenUsed="0"/>
+    <w:lsdException w:name="Medium List 2 Accent 2" w:semiHidden="0" w:uiPriority="66" w:unhideWhenUsed="0"/>
+    <w:lsdException w:name="Medium Grid 1 Accent 2" w:semiHidden="0" w:uiPriority="67" w:unhideWhenUsed="0"/>
+    <w:lsdException w:name="Medium Grid 2 Accent 2" w:semiHidden="0" w:uiPriority="68" w:unhideWhenUsed="0"/>
+    <w:lsdException w:name="Medium Grid 3 Accent 2" w:semiHidden="0" w:uiPriority="69" w:unhideWhenUsed="0"/>
+    <w:lsdException w:name="Dark List Accent 2" w:semiHidden="0" w:uiPriority="70" w:unhideWhenUsed="0"/>
+    <w:lsdException w:name="Colorful Shading Accent 2" w:semiHidden="0" w:uiPriority="71" w:unhideWhenUsed="0"/>
+    <w:lsdException w:name="Colorful List Accent 2" w:semiHidden="0" w:uiPriority="72" w:unhideWhenUsed="0"/>
+    <w:lsdException w:name="Colorful Grid Accent 2" w:semiHidden="0" w:uiPriority="73" w:unhideWhenUsed="0"/>
+    <w:lsdException w:name="Light Shading Accent 3" w:semiHidden="0" w:uiPriority="60" w:unhideWhenUsed="0"/>
+    <w:lsdException w:name="Light List Accent 3" w:semiHidden="0" w:uiPriority="61" w:unhideWhenUsed="0"/>
+    <w:lsdException w:name="Light Grid Accent 3" w:semiHidden="0" w:uiPriority="62" w:unhideWhenUsed="0"/>
+    <w:lsdException w:name="Medium Shading 1 Accent 3" w:semiHidden="0" w:uiPriority="63" w:unhideWhenUsed="0"/>
+    <w:lsdException w:name="Medium Shading 2 Accent 3" w:semiHidden="0" w:uiPriority="64" w:unhideWhenUsed="0"/>
+    <w:lsdException w:name="Medium List 1 Accent 3" w:semiHidden="0" w:uiPriority="65" w:unhideWhenUsed="0"/>
+    <w:lsdException w:name="Medium List 2 Accent 3" w:semiHidden="0" w:uiPriority="66" w:unhideWhenUsed="0"/>
+    <w:lsdException w:name="Medium Grid 1 Accent 3" w:semiHidden="0" w:uiPriority="67" w:unhideWhenUsed="0"/>
+    <w:lsdException w:name="Medium Grid 2 Accent 3" w:semiHidden="0" w:uiPriority="68" w:unhideWhenUsed="0"/>
+    <w:lsdException w:name="Medium Grid 3 Accent 3" w:semiHidden="0" w:uiPriority="69" w:unhideWhenUsed="0"/>
+    <w:lsdException w:name="Dark List Accent 3" w:semiHidden="0" w:uiPriority="70" w:unhideWhenUsed="0"/>
+    <w:lsdException w:name="Colorful Shading Accent 3" w:semiHidden="0" w:uiPriority="71" w:unhideWhenUsed="0"/>
+    <w:lsdException w:name="Colorful List Accent 3" w:semiHidden="0" w:uiPriority="72" w:unhideWhenUsed="0"/>
+    <w:lsdException w:name="Colorful Grid Accent 3" w:semiHidden="0" w:uiPriority="73" w:unhideWhenUsed="0"/>
+    <w:lsdException w:name="Light Shading Accent 4" w:semiHidden="0" w:uiPriority="60" w:unhideWhenUsed="0"/>
+    <w:lsdException w:name="Light List Accent 4" w:semiHidden="0" w:uiPriority="61" w:unhideWhenUsed="0"/>
+    <w:lsdException w:name="Light Grid Accent 4" w:semiHidden="0" w:uiPriority="62" w:unhideWhenUsed="0"/>
+    <w:lsdException w:name="Medium Shading 1 Accent 4" w:semiHidden="0" w:uiPriority="63" w:unhideWhenUsed="0"/>
+    <w:lsdException w:name="Medium Shading 2 Accent 4" w:semiHidden="0" w:uiPriority="64" w:unhideWhenUsed="0"/>
+    <w:lsdException w:name="Medium List 1 Accent 4" w:semiHidden="0" w:uiPriority="65" w:unhideWhenUsed="0"/>
+    <w:lsdException w:name="Medium List 2 Accent 4" w:semiHidden="0" w:uiPriority="66" w:unhideWhenUsed="0"/>
+    <w:lsdException w:name="Medium Grid 1 Accent 4" w:semiHidden="0" w:uiPriority="67" w:unhideWhenUsed="0"/>
+    <w:lsdException w:name="Medium Grid 2 Accent 4" w:semiHidden="0" w:uiPriority="68" w:unhideWhenUsed="0"/>
+    <w:lsdException w:name="Medium Grid 3 Accent 4" w:semiHidden="0" w:uiPriority="69" w:unhideWhenUsed="0"/>
+    <w:lsdException w:name="Dark List Accent 4" w:semiHidden="0" w:uiPriority="70" w:unhideWhenUsed="0"/>
+    <w:lsdException w:name="Colorful Shading Accent 4" w:semiHidden="0" w:uiPriority="71" w:unhideWhenUsed="0"/>
+    <w:lsdException w:name="Colorful List Accent 4" w:semiHidden="0" w:uiPriority="72" w:unhideWhenUsed="0"/>
+    <w:lsdException w:name="Colorful Grid Accent 4" w:semiHidden="0" w:uiPriority="73" w:unhideWhenUsed="0"/>
+    <w:lsdException w:name="Light Shading Accent 5" w:semiHidden="0" w:uiPriority="60" w:unhideWhenUsed="0"/>
+    <w:lsdException w:name="Light List Accent 5" w:semiHidden="0" w:uiPriority="61" w:unhideWhenUsed="0"/>
+    <w:lsdException w:name="Light Grid Accent 5" w:semiHidden="0" w:uiPriority="62" w:unhideWhenUsed="0"/>
+    <w:lsdException w:name="Medium Shading 1 Accent 5" w:semiHidden="0" w:uiPriority="63" w:unhideWhenUsed="0"/>
+    <w:lsdException w:name="Medium Shading 2 Accent 5" w:semiHidden="0" w:uiPriority="64" w:unhideWhenUsed="0"/>
+    <w:lsdException w:name="Medium List 1 Accent 5" w:semiHidden="0" w:uiPriority="65" w:unhideWhenUsed="0"/>
+    <w:lsdException w:name="Medium List 2 Accent 5" w:semiHidden="0" w:uiPriority="66" w:unhideWhenUsed="0"/>
+    <w:lsdException w:name="Medium Grid 1 Accent 5" w:semiHidden="0" w:uiPriority="67" w:unhideWhenUsed="0"/>
+    <w:lsdException w:name="Medium Grid 2 Accent 5" w:semiHidden="0" w:uiPriority="68" w:unhideWhenUsed="0"/>
+    <w:lsdException w:name="Medium Grid 3 Accent 5" w:semiHidden="0" w:uiPriority="69" w:unhideWhenUsed="0"/>
+    <w:lsdException w:name="Dark List Accent 5" w:semiHidden="0" w:uiPriority="70" w:unhideWhenUsed="0"/>
+    <w:lsdException w:name="Colorful Shading Accent 5" w:semiHidden="0" w:uiPriority="71" w:unhideWhenUsed="0"/>
+    <w:lsdException w:name="Colorful List Accent 5" w:semiHidden="0" w:uiPriority="72" w:unhideWhenUsed="0"/>
+    <w:lsdException w:name="Colorful Grid Accent 5" w:semiHidden="0" w:uiPriority="73" w:unhideWhenUsed="0"/>
+    <w:lsdException w:name="Light Shading Accent 6" w:semiHidden="0" w:uiPriority="60" w:unhideWhenUsed="0"/>
+    <w:lsdException w:name="Light List Accent 6" w:semiHidden="0" w:uiPriority="61" w:unhideWhenUsed="0"/>
+    <w:lsdException w:name="Light Grid Accent 6" w:semiHidden="0" w:uiPriority="62" w:unhideWhenUsed="0"/>
+    <w:lsdException w:name="Medium Shading 1 Accent 6" w:semiHidden="0" w:uiPriority="63" w:unhideWhenUsed="0"/>
+    <w:lsdException w:name="Medium Shading 2 Accent 6" w:semiHidden="0" w:uiPriority="64" w:unhideWhenUsed="0"/>
+    <w:lsdException w:name="Medium List 1 Accent 6" w:semiHidden="0" w:uiPriority="65" w:unhideWhenUsed="0"/>
+    <w:lsdException w:name="Medium List 2 Accent 6" w:semiHidden="0" w:uiPriority="66" w:unhideWhenUsed="0"/>
+    <w:lsdException w:name="Medium Grid 1 Accent 6" w:semiHidden="0" w:uiPriority="67" w:unhideWhenUsed="0"/>
+    <w:lsdException w:name="Medium Grid 2 Accent 6" w:semiHidden="0" w:uiPriority="68" w:unhideWhenUsed="0"/>
+    <w:lsdException w:name="Medium Grid 3 Accent 6" w:semiHidden="0" w:uiPriority="69" w:unhideWhenUsed="0"/>
+    <w:lsdException w:name="Dark List Accent 6" w:semiHidden="0" w:uiPriority="70" w:unhideWhenUsed="0"/>
+    <w:lsdException w:name="Colorful Shading Accent 6" w:semiHidden="0" w:uiPriority="71" w:unhideWhenUsed="0"/>
+    <w:lsdException w:name="Colorful List Accent 6" w:semiHidden="0" w:uiPriority="72" w:unhideWhenUsed="0"/>
+    <w:lsdException w:name="Colorful Grid Accent 6" w:semiHidden="0" w:uiPriority="73" w:unhideWhenUsed="0"/>
+    <w:lsdException w:name="Subtle Emphasis" w:semiHidden="0" w:uiPriority="19" w:unhideWhenUsed="0" w:qFormat="1"/>
+    <w:lsdException w:name="Intense Emphasis" w:semiHidden="0" w:uiPriority="21" w:unhideWhenUsed="0" w:qFormat="1"/>
+    <w:lsdException w:name="Subtle Reference" w:semiHidden="0" w:uiPriority="31" w:unhideWhenUsed="0" w:qFormat="1"/>
+    <w:lsdException w:name="Intense Reference" w:semiHidden="0" w:uiPriority="32" w:unhideWhenUsed="0" w:qFormat="1"/>
+    <w:lsdException w:name="Book Title" w:semiHidden="0" w:uiPriority="33" w:unhideWhenUsed="0" w:qFormat="1"/>
+    <w:lsdException w:name="Bibliography" w:uiPriority="37"/>
+    <w:lsdException w:name="TOC Heading" w:uiPriority="39" w:qFormat="1"/>
   </w:latentStyles>
   <w:style w:type="paragraph" w:default="1" w:styleId="Normal">
     <w:name w:val="Normal"/>
@@ -4462,7 +3972,7 @@
 </file>
 
 <file path=customXml/itemProps2.xml><?xml version="1.0" encoding="utf-8"?>
-<ds:datastoreItem xmlns:ds="http://schemas.openxmlformats.org/officeDocument/2006/customXml" ds:itemID="{6E46B299-27CA-4CA6-BA63-1310FE04C780}">
+<ds:datastoreItem xmlns:ds="http://schemas.openxmlformats.org/officeDocument/2006/customXml" ds:itemID="{21C756D9-2919-4EEE-B547-F096D7C2CC2E}">
   <ds:schemaRefs>
     <ds:schemaRef ds:uri="http://schemas.openxmlformats.org/officeDocument/2006/bibliography"/>
   </ds:schemaRefs>

</xml_diff>

<commit_message>
Fixed User Story #17 of Deliverable.docx
</commit_message>
<xml_diff>
--- a/Deliverable 1/deliverable1.docx
+++ b/Deliverable 1/deliverable1.docx
@@ -1,6 +1,6 @@
 
 <file path=word/document.xml><?xml version="1.0" encoding="utf-8"?>
-<w:document xmlns:wpc="http://schemas.microsoft.com/office/word/2010/wordprocessingCanvas" xmlns:mc="http://schemas.openxmlformats.org/markup-compatibility/2006" xmlns:o="urn:schemas-microsoft-com:office:office" xmlns:r="http://schemas.openxmlformats.org/officeDocument/2006/relationships" xmlns:m="http://schemas.openxmlformats.org/officeDocument/2006/math" xmlns:v="urn:schemas-microsoft-com:vml" xmlns:wp14="http://schemas.microsoft.com/office/word/2010/wordprocessingDrawing" xmlns:wp="http://schemas.openxmlformats.org/drawingml/2006/wordprocessingDrawing" xmlns:w10="urn:schemas-microsoft-com:office:word" xmlns:w="http://schemas.openxmlformats.org/wordprocessingml/2006/main" xmlns:w14="http://schemas.microsoft.com/office/word/2010/wordml" xmlns:wpg="http://schemas.microsoft.com/office/word/2010/wordprocessingGroup" xmlns:wpi="http://schemas.microsoft.com/office/word/2010/wordprocessingInk" xmlns:wne="http://schemas.microsoft.com/office/word/2006/wordml" xmlns:wps="http://schemas.microsoft.com/office/word/2010/wordprocessingShape" mc:Ignorable="w14 wp14">
+<w:document xmlns:wpc="http://schemas.microsoft.com/office/word/2010/wordprocessingCanvas" xmlns:cx="http://schemas.microsoft.com/office/drawing/2014/chartex" xmlns:cx1="http://schemas.microsoft.com/office/drawing/2015/9/8/chartex" xmlns:mc="http://schemas.openxmlformats.org/markup-compatibility/2006" xmlns:o="urn:schemas-microsoft-com:office:office" xmlns:r="http://schemas.openxmlformats.org/officeDocument/2006/relationships" xmlns:m="http://schemas.openxmlformats.org/officeDocument/2006/math" xmlns:v="urn:schemas-microsoft-com:vml" xmlns:wp14="http://schemas.microsoft.com/office/word/2010/wordprocessingDrawing" xmlns:wp="http://schemas.openxmlformats.org/drawingml/2006/wordprocessingDrawing" xmlns:w10="urn:schemas-microsoft-com:office:word" xmlns:w="http://schemas.openxmlformats.org/wordprocessingml/2006/main" xmlns:w14="http://schemas.microsoft.com/office/word/2010/wordml" xmlns:w15="http://schemas.microsoft.com/office/word/2012/wordml" xmlns:w16se="http://schemas.microsoft.com/office/word/2015/wordml/symex" xmlns:wpg="http://schemas.microsoft.com/office/word/2010/wordprocessingGroup" xmlns:wpi="http://schemas.microsoft.com/office/word/2010/wordprocessingInk" xmlns:wne="http://schemas.microsoft.com/office/word/2006/wordml" xmlns:wps="http://schemas.microsoft.com/office/word/2010/wordprocessingShape" mc:Ignorable="w14 w15 w16se wp14">
   <w:body>
     <w:sdt>
       <w:sdtPr>
@@ -44,6 +44,7 @@
                   <w:dataBinding w:prefixMappings="xmlns:ns0='http://schemas.openxmlformats.org/package/2006/metadata/core-properties' xmlns:ns1='http://purl.org/dc/elements/1.1/'" w:xpath="/ns0:coreProperties[1]/ns1:title[1]" w:storeItemID="{6C3C8BC8-F283-45AE-878A-BAB7291924A1}"/>
                   <w:text/>
                 </w:sdtPr>
+                <w:sdtEndPr/>
                 <w:sdtContent>
                   <w:p>
                     <w:pPr>
@@ -110,15 +111,7 @@
                     <w:b/>
                     <w:color w:val="E36C0A" w:themeColor="accent6" w:themeShade="BF"/>
                   </w:rPr>
-                  <w:t xml:space="preserve"> </w:t>
-                </w:r>
-                <w:r>
-                  <w:rPr>
-                    <w:rFonts w:ascii="Courier New" w:eastAsiaTheme="majorEastAsia" w:hAnsi="Courier New" w:cs="Courier New"/>
-                    <w:b/>
-                    <w:color w:val="E36C0A" w:themeColor="accent6" w:themeShade="BF"/>
-                  </w:rPr>
-                  <w:t>https://github.com/drb56/CS1530</w:t>
+                  <w:t xml:space="preserve"> https://github.com/drb56/CS1530</w:t>
                 </w:r>
                 <w:r>
                   <w:rPr>
@@ -234,23 +227,7 @@
                     <w:rFonts w:ascii="Lucida Sans" w:hAnsi="Lucida Sans"/>
                     <w:color w:val="365F91" w:themeColor="accent1" w:themeShade="BF"/>
                   </w:rPr>
-                  <w:t xml:space="preserve">Craig </w:t>
-                </w:r>
-                <w:proofErr w:type="spellStart"/>
-                <w:r>
-                  <w:rPr>
-                    <w:rFonts w:ascii="Lucida Sans" w:hAnsi="Lucida Sans"/>
-                    <w:color w:val="365F91" w:themeColor="accent1" w:themeShade="BF"/>
-                  </w:rPr>
-                  <w:t>Kodman</w:t>
-                </w:r>
-                <w:proofErr w:type="spellEnd"/>
-                <w:r>
-                  <w:rPr>
-                    <w:rFonts w:ascii="Lucida Sans" w:hAnsi="Lucida Sans"/>
-                    <w:color w:val="365F91" w:themeColor="accent1" w:themeShade="BF"/>
-                  </w:rPr>
-                  <w:t xml:space="preserve"> (</w:t>
+                  <w:t>Craig Kodman (</w:t>
                 </w:r>
                 <w:r>
                   <w:rPr>
@@ -322,23 +299,7 @@
                     <w:rFonts w:ascii="Lucida Sans" w:hAnsi="Lucida Sans"/>
                     <w:color w:val="365F91" w:themeColor="accent1" w:themeShade="BF"/>
                   </w:rPr>
-                  <w:t xml:space="preserve">David </w:t>
-                </w:r>
-                <w:proofErr w:type="spellStart"/>
-                <w:r>
-                  <w:rPr>
-                    <w:rFonts w:ascii="Lucida Sans" w:hAnsi="Lucida Sans"/>
-                    <w:color w:val="365F91" w:themeColor="accent1" w:themeShade="BF"/>
-                  </w:rPr>
-                  <w:t>Tsui</w:t>
-                </w:r>
-                <w:proofErr w:type="spellEnd"/>
-                <w:r>
-                  <w:rPr>
-                    <w:rFonts w:ascii="Lucida Sans" w:hAnsi="Lucida Sans"/>
-                    <w:color w:val="365F91" w:themeColor="accent1" w:themeShade="BF"/>
-                  </w:rPr>
-                  <w:t xml:space="preserve"> (</w:t>
+                  <w:t>David Tsui (</w:t>
                 </w:r>
                 <w:r>
                   <w:rPr>
@@ -354,8 +315,6 @@
                   </w:rPr>
                   <w:t>)</w:t>
                 </w:r>
-                <w:bookmarkStart w:id="0" w:name="_GoBack"/>
-                <w:bookmarkEnd w:id="0"/>
               </w:p>
             </w:tc>
           </w:tr>
@@ -1181,7 +1140,13 @@
         <w:t>USER</w:t>
       </w:r>
       <w:r>
-        <w:t xml:space="preserve">, I WANT </w:t>
+        <w:t>, I WANT</w:t>
+      </w:r>
+      <w:r>
+        <w:t xml:space="preserve"> TO</w:t>
+      </w:r>
+      <w:r>
+        <w:t xml:space="preserve"> </w:t>
       </w:r>
       <w:r>
         <w:rPr>
@@ -1440,7 +1405,15 @@
           <w:b/>
           <w:u w:val="single"/>
         </w:rPr>
-        <w:t>A CHESS TURN</w:t>
+        <w:t xml:space="preserve">A </w:t>
+      </w:r>
+      <w:bookmarkStart w:id="0" w:name="_GoBack"/>
+      <w:r>
+        <w:rPr>
+          <w:b/>
+          <w:u w:val="single"/>
+        </w:rPr>
+        <w:t>CHESS TURN</w:t>
       </w:r>
       <w:r>
         <w:rPr>
@@ -1481,6 +1454,7 @@
         <w:t>.</w:t>
       </w:r>
     </w:p>
+    <w:bookmarkEnd w:id="0"/>
     <w:p>
       <w:pPr>
         <w:pStyle w:val="ListParagraph"/>
@@ -1736,9 +1710,9 @@
       </w:r>
     </w:p>
     <w:sectPr>
-      <w:headerReference w:type="default" r:id="rId10"/>
-      <w:footerReference w:type="default" r:id="rId11"/>
-      <w:footerReference w:type="first" r:id="rId12"/>
+      <w:headerReference w:type="default" r:id="rId9"/>
+      <w:footerReference w:type="default" r:id="rId10"/>
+      <w:footerReference w:type="first" r:id="rId11"/>
       <w:pgSz w:w="12240" w:h="15840"/>
       <w:pgMar w:top="1440" w:right="1440" w:bottom="1440" w:left="1440" w:header="720" w:footer="720" w:gutter="0"/>
       <w:pgNumType w:start="0"/>
@@ -1751,7 +1725,7 @@
 </file>
 
 <file path=word/endnotes.xml><?xml version="1.0" encoding="utf-8"?>
-<w:endnotes xmlns:wpc="http://schemas.microsoft.com/office/word/2010/wordprocessingCanvas" xmlns:mc="http://schemas.openxmlformats.org/markup-compatibility/2006" xmlns:o="urn:schemas-microsoft-com:office:office" xmlns:r="http://schemas.openxmlformats.org/officeDocument/2006/relationships" xmlns:m="http://schemas.openxmlformats.org/officeDocument/2006/math" xmlns:v="urn:schemas-microsoft-com:vml" xmlns:wp14="http://schemas.microsoft.com/office/word/2010/wordprocessingDrawing" xmlns:wp="http://schemas.openxmlformats.org/drawingml/2006/wordprocessingDrawing" xmlns:w10="urn:schemas-microsoft-com:office:word" xmlns:w="http://schemas.openxmlformats.org/wordprocessingml/2006/main" xmlns:w14="http://schemas.microsoft.com/office/word/2010/wordml" xmlns:wpg="http://schemas.microsoft.com/office/word/2010/wordprocessingGroup" xmlns:wpi="http://schemas.microsoft.com/office/word/2010/wordprocessingInk" xmlns:wne="http://schemas.microsoft.com/office/word/2006/wordml" xmlns:wps="http://schemas.microsoft.com/office/word/2010/wordprocessingShape" mc:Ignorable="w14 wp14">
+<w:endnotes xmlns:wpc="http://schemas.microsoft.com/office/word/2010/wordprocessingCanvas" xmlns:cx="http://schemas.microsoft.com/office/drawing/2014/chartex" xmlns:cx1="http://schemas.microsoft.com/office/drawing/2015/9/8/chartex" xmlns:mc="http://schemas.openxmlformats.org/markup-compatibility/2006" xmlns:o="urn:schemas-microsoft-com:office:office" xmlns:r="http://schemas.openxmlformats.org/officeDocument/2006/relationships" xmlns:m="http://schemas.openxmlformats.org/officeDocument/2006/math" xmlns:v="urn:schemas-microsoft-com:vml" xmlns:wp14="http://schemas.microsoft.com/office/word/2010/wordprocessingDrawing" xmlns:wp="http://schemas.openxmlformats.org/drawingml/2006/wordprocessingDrawing" xmlns:w10="urn:schemas-microsoft-com:office:word" xmlns:w="http://schemas.openxmlformats.org/wordprocessingml/2006/main" xmlns:w14="http://schemas.microsoft.com/office/word/2010/wordml" xmlns:w15="http://schemas.microsoft.com/office/word/2012/wordml" xmlns:w16se="http://schemas.microsoft.com/office/word/2015/wordml/symex" xmlns:wpg="http://schemas.microsoft.com/office/word/2010/wordprocessingGroup" xmlns:wpi="http://schemas.microsoft.com/office/word/2010/wordprocessingInk" xmlns:wne="http://schemas.microsoft.com/office/word/2006/wordml" xmlns:wps="http://schemas.microsoft.com/office/word/2010/wordprocessingShape" mc:Ignorable="w14 w15 w16se wp14">
   <w:endnote w:type="separator" w:id="-1">
     <w:p>
       <w:pPr>
@@ -1776,7 +1750,7 @@
 </file>
 
 <file path=word/footer1.xml><?xml version="1.0" encoding="utf-8"?>
-<w:ftr xmlns:wpc="http://schemas.microsoft.com/office/word/2010/wordprocessingCanvas" xmlns:mc="http://schemas.openxmlformats.org/markup-compatibility/2006" xmlns:o="urn:schemas-microsoft-com:office:office" xmlns:r="http://schemas.openxmlformats.org/officeDocument/2006/relationships" xmlns:m="http://schemas.openxmlformats.org/officeDocument/2006/math" xmlns:v="urn:schemas-microsoft-com:vml" xmlns:wp14="http://schemas.microsoft.com/office/word/2010/wordprocessingDrawing" xmlns:wp="http://schemas.openxmlformats.org/drawingml/2006/wordprocessingDrawing" xmlns:w10="urn:schemas-microsoft-com:office:word" xmlns:w="http://schemas.openxmlformats.org/wordprocessingml/2006/main" xmlns:w14="http://schemas.microsoft.com/office/word/2010/wordml" xmlns:wpg="http://schemas.microsoft.com/office/word/2010/wordprocessingGroup" xmlns:wpi="http://schemas.microsoft.com/office/word/2010/wordprocessingInk" xmlns:wne="http://schemas.microsoft.com/office/word/2006/wordml" xmlns:wps="http://schemas.microsoft.com/office/word/2010/wordprocessingShape" mc:Ignorable="w14 wp14">
+<w:ftr xmlns:wpc="http://schemas.microsoft.com/office/word/2010/wordprocessingCanvas" xmlns:cx="http://schemas.microsoft.com/office/drawing/2014/chartex" xmlns:cx1="http://schemas.microsoft.com/office/drawing/2015/9/8/chartex" xmlns:mc="http://schemas.openxmlformats.org/markup-compatibility/2006" xmlns:o="urn:schemas-microsoft-com:office:office" xmlns:r="http://schemas.openxmlformats.org/officeDocument/2006/relationships" xmlns:m="http://schemas.openxmlformats.org/officeDocument/2006/math" xmlns:v="urn:schemas-microsoft-com:vml" xmlns:wp14="http://schemas.microsoft.com/office/word/2010/wordprocessingDrawing" xmlns:wp="http://schemas.openxmlformats.org/drawingml/2006/wordprocessingDrawing" xmlns:w10="urn:schemas-microsoft-com:office:word" xmlns:w="http://schemas.openxmlformats.org/wordprocessingml/2006/main" xmlns:w14="http://schemas.microsoft.com/office/word/2010/wordml" xmlns:w15="http://schemas.microsoft.com/office/word/2012/wordml" xmlns:w16se="http://schemas.microsoft.com/office/word/2015/wordml/symex" xmlns:wpg="http://schemas.microsoft.com/office/word/2010/wordprocessingGroup" xmlns:wpi="http://schemas.microsoft.com/office/word/2010/wordprocessingInk" xmlns:wne="http://schemas.microsoft.com/office/word/2006/wordml" xmlns:wps="http://schemas.microsoft.com/office/word/2010/wordprocessingShape" mc:Ignorable="w14 w15 w16se wp14">
   <w:p>
     <w:pPr>
       <w:rPr>
@@ -1901,7 +1875,7 @@
         </mc:Choice>
         <mc:Fallback>
           <w:pict>
-            <v:oval id="Oval 10" o:spid="_x0000_s1026" style="position:absolute;margin-left:215.25pt;margin-top:13.6pt;width:36pt;height:36pt;z-index:251658240;visibility:visible;mso-wrap-style:square;mso-width-percent:0;mso-height-percent:0;mso-wrap-distance-left:9pt;mso-wrap-distance-top:0;mso-wrap-distance-right:9pt;mso-wrap-distance-bottom:0;mso-position-horizontal:absolute;mso-position-horizontal-relative:margin;mso-position-vertical:absolute;mso-position-vertical-relative:bottom-margin-area;mso-width-percent:0;mso-height-percent:0;mso-width-relative:page;mso-height-relative:page;v-text-anchor:middle" o:gfxdata="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" fillcolor="#40618b" stroked="f">
+            <v:oval w14:anchorId="3915E85D" id="Oval 10" o:spid="_x0000_s1026" style="position:absolute;margin-left:215.25pt;margin-top:13.6pt;width:36pt;height:36pt;z-index:251658240;visibility:visible;mso-wrap-style:square;mso-width-percent:0;mso-height-percent:0;mso-wrap-distance-left:9pt;mso-wrap-distance-top:0;mso-wrap-distance-right:9pt;mso-wrap-distance-bottom:0;mso-position-horizontal:absolute;mso-position-horizontal-relative:margin;mso-position-vertical:absolute;mso-position-vertical-relative:bottom-margin-area;mso-width-percent:0;mso-height-percent:0;mso-width-relative:page;mso-height-relative:page;v-text-anchor:middle" o:gfxdata="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" fillcolor="#40618b" stroked="f">
               <v:textbox inset="0,,0">
                 <w:txbxContent>
                   <w:p>
@@ -1967,7 +1941,7 @@
 </file>
 
 <file path=word/footer2.xml><?xml version="1.0" encoding="utf-8"?>
-<w:ftr xmlns:wpc="http://schemas.microsoft.com/office/word/2010/wordprocessingCanvas" xmlns:mc="http://schemas.openxmlformats.org/markup-compatibility/2006" xmlns:o="urn:schemas-microsoft-com:office:office" xmlns:r="http://schemas.openxmlformats.org/officeDocument/2006/relationships" xmlns:m="http://schemas.openxmlformats.org/officeDocument/2006/math" xmlns:v="urn:schemas-microsoft-com:vml" xmlns:wp14="http://schemas.microsoft.com/office/word/2010/wordprocessingDrawing" xmlns:wp="http://schemas.openxmlformats.org/drawingml/2006/wordprocessingDrawing" xmlns:w10="urn:schemas-microsoft-com:office:word" xmlns:w="http://schemas.openxmlformats.org/wordprocessingml/2006/main" xmlns:w14="http://schemas.microsoft.com/office/word/2010/wordml" xmlns:wpg="http://schemas.microsoft.com/office/word/2010/wordprocessingGroup" xmlns:wpi="http://schemas.microsoft.com/office/word/2010/wordprocessingInk" xmlns:wne="http://schemas.microsoft.com/office/word/2006/wordml" xmlns:wps="http://schemas.microsoft.com/office/word/2010/wordprocessingShape" mc:Ignorable="w14 wp14">
+<w:ftr xmlns:wpc="http://schemas.microsoft.com/office/word/2010/wordprocessingCanvas" xmlns:cx="http://schemas.microsoft.com/office/drawing/2014/chartex" xmlns:cx1="http://schemas.microsoft.com/office/drawing/2015/9/8/chartex" xmlns:mc="http://schemas.openxmlformats.org/markup-compatibility/2006" xmlns:o="urn:schemas-microsoft-com:office:office" xmlns:r="http://schemas.openxmlformats.org/officeDocument/2006/relationships" xmlns:m="http://schemas.openxmlformats.org/officeDocument/2006/math" xmlns:v="urn:schemas-microsoft-com:vml" xmlns:wp14="http://schemas.microsoft.com/office/word/2010/wordprocessingDrawing" xmlns:wp="http://schemas.openxmlformats.org/drawingml/2006/wordprocessingDrawing" xmlns:w10="urn:schemas-microsoft-com:office:word" xmlns:w="http://schemas.openxmlformats.org/wordprocessingml/2006/main" xmlns:w14="http://schemas.microsoft.com/office/word/2010/wordml" xmlns:w15="http://schemas.microsoft.com/office/word/2012/wordml" xmlns:w16se="http://schemas.microsoft.com/office/word/2015/wordml/symex" xmlns:wpg="http://schemas.microsoft.com/office/word/2010/wordprocessingGroup" xmlns:wpi="http://schemas.microsoft.com/office/word/2010/wordprocessingInk" xmlns:wne="http://schemas.microsoft.com/office/word/2006/wordml" xmlns:wps="http://schemas.microsoft.com/office/word/2010/wordprocessingShape" mc:Ignorable="w14 w15 w16se wp14">
   <w:p>
     <w:pPr>
       <w:pStyle w:val="Footer"/>
@@ -2036,24 +2010,14 @@
         <w:b/>
         <w:color w:val="E36C0A" w:themeColor="accent6" w:themeShade="BF"/>
       </w:rPr>
-      <w:t xml:space="preserve">Craig </w:t>
+      <w:t>Craig Kodman</w:t>
     </w:r>
-    <w:proofErr w:type="spellStart"/>
-    <w:r>
-      <w:rPr>
-        <w:rFonts w:ascii="Lucida Sans" w:hAnsi="Lucida Sans" w:cs="Consolas"/>
-        <w:b/>
-        <w:color w:val="E36C0A" w:themeColor="accent6" w:themeShade="BF"/>
-      </w:rPr>
-      <w:t>Kodman</w:t>
-    </w:r>
-    <w:proofErr w:type="spellEnd"/>
   </w:p>
 </w:ftr>
 </file>
 
 <file path=word/footnotes.xml><?xml version="1.0" encoding="utf-8"?>
-<w:footnotes xmlns:wpc="http://schemas.microsoft.com/office/word/2010/wordprocessingCanvas" xmlns:mc="http://schemas.openxmlformats.org/markup-compatibility/2006" xmlns:o="urn:schemas-microsoft-com:office:office" xmlns:r="http://schemas.openxmlformats.org/officeDocument/2006/relationships" xmlns:m="http://schemas.openxmlformats.org/officeDocument/2006/math" xmlns:v="urn:schemas-microsoft-com:vml" xmlns:wp14="http://schemas.microsoft.com/office/word/2010/wordprocessingDrawing" xmlns:wp="http://schemas.openxmlformats.org/drawingml/2006/wordprocessingDrawing" xmlns:w10="urn:schemas-microsoft-com:office:word" xmlns:w="http://schemas.openxmlformats.org/wordprocessingml/2006/main" xmlns:w14="http://schemas.microsoft.com/office/word/2010/wordml" xmlns:wpg="http://schemas.microsoft.com/office/word/2010/wordprocessingGroup" xmlns:wpi="http://schemas.microsoft.com/office/word/2010/wordprocessingInk" xmlns:wne="http://schemas.microsoft.com/office/word/2006/wordml" xmlns:wps="http://schemas.microsoft.com/office/word/2010/wordprocessingShape" mc:Ignorable="w14 wp14">
+<w:footnotes xmlns:wpc="http://schemas.microsoft.com/office/word/2010/wordprocessingCanvas" xmlns:cx="http://schemas.microsoft.com/office/drawing/2014/chartex" xmlns:cx1="http://schemas.microsoft.com/office/drawing/2015/9/8/chartex" xmlns:mc="http://schemas.openxmlformats.org/markup-compatibility/2006" xmlns:o="urn:schemas-microsoft-com:office:office" xmlns:r="http://schemas.openxmlformats.org/officeDocument/2006/relationships" xmlns:m="http://schemas.openxmlformats.org/officeDocument/2006/math" xmlns:v="urn:schemas-microsoft-com:vml" xmlns:wp14="http://schemas.microsoft.com/office/word/2010/wordprocessingDrawing" xmlns:wp="http://schemas.openxmlformats.org/drawingml/2006/wordprocessingDrawing" xmlns:w10="urn:schemas-microsoft-com:office:word" xmlns:w="http://schemas.openxmlformats.org/wordprocessingml/2006/main" xmlns:w14="http://schemas.microsoft.com/office/word/2010/wordml" xmlns:w15="http://schemas.microsoft.com/office/word/2012/wordml" xmlns:w16se="http://schemas.microsoft.com/office/word/2015/wordml/symex" xmlns:wpg="http://schemas.microsoft.com/office/word/2010/wordprocessingGroup" xmlns:wpi="http://schemas.microsoft.com/office/word/2010/wordprocessingInk" xmlns:wne="http://schemas.microsoft.com/office/word/2006/wordml" xmlns:wps="http://schemas.microsoft.com/office/word/2010/wordprocessingShape" mc:Ignorable="w14 w15 w16se wp14">
   <w:footnote w:type="separator" w:id="-1">
     <w:p>
       <w:pPr>
@@ -2078,7 +2042,7 @@
 </file>
 
 <file path=word/header1.xml><?xml version="1.0" encoding="utf-8"?>
-<w:hdr xmlns:wpc="http://schemas.microsoft.com/office/word/2010/wordprocessingCanvas" xmlns:mc="http://schemas.openxmlformats.org/markup-compatibility/2006" xmlns:o="urn:schemas-microsoft-com:office:office" xmlns:r="http://schemas.openxmlformats.org/officeDocument/2006/relationships" xmlns:m="http://schemas.openxmlformats.org/officeDocument/2006/math" xmlns:v="urn:schemas-microsoft-com:vml" xmlns:wp14="http://schemas.microsoft.com/office/word/2010/wordprocessingDrawing" xmlns:wp="http://schemas.openxmlformats.org/drawingml/2006/wordprocessingDrawing" xmlns:w10="urn:schemas-microsoft-com:office:word" xmlns:w="http://schemas.openxmlformats.org/wordprocessingml/2006/main" xmlns:w14="http://schemas.microsoft.com/office/word/2010/wordml" xmlns:wpg="http://schemas.microsoft.com/office/word/2010/wordprocessingGroup" xmlns:wpi="http://schemas.microsoft.com/office/word/2010/wordprocessingInk" xmlns:wne="http://schemas.microsoft.com/office/word/2006/wordml" xmlns:wps="http://schemas.microsoft.com/office/word/2010/wordprocessingShape" mc:Ignorable="w14 wp14">
+<w:hdr xmlns:wpc="http://schemas.microsoft.com/office/word/2010/wordprocessingCanvas" xmlns:cx="http://schemas.microsoft.com/office/drawing/2014/chartex" xmlns:cx1="http://schemas.microsoft.com/office/drawing/2015/9/8/chartex" xmlns:mc="http://schemas.openxmlformats.org/markup-compatibility/2006" xmlns:o="urn:schemas-microsoft-com:office:office" xmlns:r="http://schemas.openxmlformats.org/officeDocument/2006/relationships" xmlns:m="http://schemas.openxmlformats.org/officeDocument/2006/math" xmlns:v="urn:schemas-microsoft-com:vml" xmlns:wp14="http://schemas.microsoft.com/office/word/2010/wordprocessingDrawing" xmlns:wp="http://schemas.openxmlformats.org/drawingml/2006/wordprocessingDrawing" xmlns:w10="urn:schemas-microsoft-com:office:word" xmlns:w="http://schemas.openxmlformats.org/wordprocessingml/2006/main" xmlns:w14="http://schemas.microsoft.com/office/word/2010/wordml" xmlns:w15="http://schemas.microsoft.com/office/word/2012/wordml" xmlns:w16se="http://schemas.microsoft.com/office/word/2015/wordml/symex" xmlns:wpg="http://schemas.microsoft.com/office/word/2010/wordprocessingGroup" xmlns:wpi="http://schemas.microsoft.com/office/word/2010/wordprocessingInk" xmlns:wne="http://schemas.microsoft.com/office/word/2006/wordml" xmlns:wps="http://schemas.microsoft.com/office/word/2010/wordprocessingShape" mc:Ignorable="w14 w15 w16se wp14">
   <w:p>
     <w:pPr>
       <w:pStyle w:val="Header"/>
@@ -2094,8 +2058,8 @@
 </file>
 
 <file path=word/numbering.xml><?xml version="1.0" encoding="utf-8"?>
-<w:numbering xmlns:wpc="http://schemas.microsoft.com/office/word/2010/wordprocessingCanvas" xmlns:mc="http://schemas.openxmlformats.org/markup-compatibility/2006" xmlns:o="urn:schemas-microsoft-com:office:office" xmlns:r="http://schemas.openxmlformats.org/officeDocument/2006/relationships" xmlns:m="http://schemas.openxmlformats.org/officeDocument/2006/math" xmlns:v="urn:schemas-microsoft-com:vml" xmlns:wp14="http://schemas.microsoft.com/office/word/2010/wordprocessingDrawing" xmlns:wp="http://schemas.openxmlformats.org/drawingml/2006/wordprocessingDrawing" xmlns:w10="urn:schemas-microsoft-com:office:word" xmlns:w="http://schemas.openxmlformats.org/wordprocessingml/2006/main" xmlns:w14="http://schemas.microsoft.com/office/word/2010/wordml" xmlns:wpg="http://schemas.microsoft.com/office/word/2010/wordprocessingGroup" xmlns:wpi="http://schemas.microsoft.com/office/word/2010/wordprocessingInk" xmlns:wne="http://schemas.microsoft.com/office/word/2006/wordml" xmlns:wps="http://schemas.microsoft.com/office/word/2010/wordprocessingShape" mc:Ignorable="w14 wp14">
-  <w:abstractNum w:abstractNumId="0">
+<w:numbering xmlns:wpc="http://schemas.microsoft.com/office/word/2010/wordprocessingCanvas" xmlns:cx="http://schemas.microsoft.com/office/drawing/2014/chartex" xmlns:cx1="http://schemas.microsoft.com/office/drawing/2015/9/8/chartex" xmlns:mc="http://schemas.openxmlformats.org/markup-compatibility/2006" xmlns:o="urn:schemas-microsoft-com:office:office" xmlns:r="http://schemas.openxmlformats.org/officeDocument/2006/relationships" xmlns:m="http://schemas.openxmlformats.org/officeDocument/2006/math" xmlns:v="urn:schemas-microsoft-com:vml" xmlns:wp14="http://schemas.microsoft.com/office/word/2010/wordprocessingDrawing" xmlns:wp="http://schemas.openxmlformats.org/drawingml/2006/wordprocessingDrawing" xmlns:w10="urn:schemas-microsoft-com:office:word" xmlns:w="http://schemas.openxmlformats.org/wordprocessingml/2006/main" xmlns:w14="http://schemas.microsoft.com/office/word/2010/wordml" xmlns:w15="http://schemas.microsoft.com/office/word/2012/wordml" xmlns:w16se="http://schemas.microsoft.com/office/word/2015/wordml/symex" xmlns:wpg="http://schemas.microsoft.com/office/word/2010/wordprocessingGroup" xmlns:wpi="http://schemas.microsoft.com/office/word/2010/wordprocessingInk" xmlns:wne="http://schemas.microsoft.com/office/word/2006/wordml" xmlns:wps="http://schemas.microsoft.com/office/word/2010/wordprocessingShape" mc:Ignorable="w14 w15 w16se wp14">
+  <w:abstractNum w:abstractNumId="0" w15:restartNumberingAfterBreak="0">
     <w:nsid w:val="304D38B5"/>
     <w:multiLevelType w:val="hybridMultilevel"/>
     <w:tmpl w:val="774ACF92"/>
@@ -2208,7 +2172,7 @@
       </w:rPr>
     </w:lvl>
   </w:abstractNum>
-  <w:abstractNum w:abstractNumId="1">
+  <w:abstractNum w:abstractNumId="1" w15:restartNumberingAfterBreak="0">
     <w:nsid w:val="345B4A75"/>
     <w:multiLevelType w:val="hybridMultilevel"/>
     <w:tmpl w:val="E8A823DC"/>
@@ -2297,7 +2261,7 @@
       </w:pPr>
     </w:lvl>
   </w:abstractNum>
-  <w:abstractNum w:abstractNumId="2">
+  <w:abstractNum w:abstractNumId="2" w15:restartNumberingAfterBreak="0">
     <w:nsid w:val="4F4B2C67"/>
     <w:multiLevelType w:val="hybridMultilevel"/>
     <w:tmpl w:val="2458CEFE"/>
@@ -2409,7 +2373,7 @@
       </w:rPr>
     </w:lvl>
   </w:abstractNum>
-  <w:abstractNum w:abstractNumId="3">
+  <w:abstractNum w:abstractNumId="3" w15:restartNumberingAfterBreak="0">
     <w:nsid w:val="541D3288"/>
     <w:multiLevelType w:val="hybridMultilevel"/>
     <w:tmpl w:val="F054570E"/>
@@ -2522,7 +2486,7 @@
       </w:rPr>
     </w:lvl>
   </w:abstractNum>
-  <w:abstractNum w:abstractNumId="4">
+  <w:abstractNum w:abstractNumId="4" w15:restartNumberingAfterBreak="0">
     <w:nsid w:val="5BF041F7"/>
     <w:multiLevelType w:val="hybridMultilevel"/>
     <w:tmpl w:val="1512C982"/>
@@ -2611,7 +2575,7 @@
       </w:pPr>
     </w:lvl>
   </w:abstractNum>
-  <w:abstractNum w:abstractNumId="5">
+  <w:abstractNum w:abstractNumId="5" w15:restartNumberingAfterBreak="0">
     <w:nsid w:val="69634E28"/>
     <w:multiLevelType w:val="hybridMultilevel"/>
     <w:tmpl w:val="11207644"/>
@@ -2725,7 +2689,7 @@
       </w:rPr>
     </w:lvl>
   </w:abstractNum>
-  <w:abstractNum w:abstractNumId="6">
+  <w:abstractNum w:abstractNumId="6" w15:restartNumberingAfterBreak="0">
     <w:nsid w:val="6A6F005A"/>
     <w:multiLevelType w:val="hybridMultilevel"/>
     <w:tmpl w:val="4AEA8278"/>
@@ -2811,7 +2775,7 @@
       </w:pPr>
     </w:lvl>
   </w:abstractNum>
-  <w:abstractNum w:abstractNumId="7">
+  <w:abstractNum w:abstractNumId="7" w15:restartNumberingAfterBreak="0">
     <w:nsid w:val="6C2223AD"/>
     <w:multiLevelType w:val="hybridMultilevel"/>
     <w:tmpl w:val="51B0649A"/>
@@ -2928,7 +2892,7 @@
 </file>
 
 <file path=word/styles.xml><?xml version="1.0" encoding="utf-8"?>
-<w:styles xmlns:mc="http://schemas.openxmlformats.org/markup-compatibility/2006" xmlns:r="http://schemas.openxmlformats.org/officeDocument/2006/relationships" xmlns:w="http://schemas.openxmlformats.org/wordprocessingml/2006/main" xmlns:w14="http://schemas.microsoft.com/office/word/2010/wordml" mc:Ignorable="w14">
+<w:styles xmlns:mc="http://schemas.openxmlformats.org/markup-compatibility/2006" xmlns:r="http://schemas.openxmlformats.org/officeDocument/2006/relationships" xmlns:w="http://schemas.openxmlformats.org/wordprocessingml/2006/main" xmlns:w14="http://schemas.microsoft.com/office/word/2010/wordml" xmlns:w15="http://schemas.microsoft.com/office/word/2012/wordml" xmlns:w16se="http://schemas.microsoft.com/office/word/2015/wordml/symex" mc:Ignorable="w14 w15 w16se">
   <w:docDefaults>
     <w:rPrDefault>
       <w:rPr>
@@ -2944,512 +2908,378 @@
       </w:pPr>
     </w:pPrDefault>
   </w:docDefaults>
-  <w:latentStyles w:defLockedState="0" w:defUIPriority="99" w:defSemiHidden="1" w:defUnhideWhenUsed="1" w:defQFormat="0" w:count="267">
-    <w:lsdException w:name="Normal" w:semiHidden="0" w:uiPriority="0" w:unhideWhenUsed="0" w:qFormat="1"/>
-    <w:lsdException w:name="heading 1" w:semiHidden="0" w:uiPriority="9" w:unhideWhenUsed="0" w:qFormat="1"/>
-    <w:lsdException w:name="heading 2" w:uiPriority="9" w:qFormat="1"/>
-    <w:lsdException w:name="heading 3" w:uiPriority="9" w:qFormat="1"/>
-    <w:lsdException w:name="heading 4" w:uiPriority="9" w:qFormat="1"/>
-    <w:lsdException w:name="heading 5" w:uiPriority="9" w:qFormat="1"/>
-    <w:lsdException w:name="heading 6" w:uiPriority="9" w:qFormat="1"/>
-    <w:lsdException w:name="heading 7" w:uiPriority="9" w:qFormat="1"/>
-    <w:lsdException w:name="heading 8" w:uiPriority="9" w:qFormat="1"/>
-    <w:lsdException w:name="heading 9" w:uiPriority="9" w:qFormat="1"/>
-    <w:lsdException w:name="toc 1" w:uiPriority="39"/>
-    <w:lsdException w:name="toc 2" w:uiPriority="39"/>
-    <w:lsdException w:name="toc 3" w:uiPriority="39"/>
-    <w:lsdException w:name="toc 4" w:uiPriority="39"/>
-    <w:lsdException w:name="toc 5" w:uiPriority="39"/>
-    <w:lsdException w:name="toc 6" w:uiPriority="39"/>
-    <w:lsdException w:name="toc 7" w:uiPriority="39"/>
-    <w:lsdException w:name="toc 8" w:uiPriority="39"/>
-    <w:lsdException w:name="toc 9" w:uiPriority="39"/>
-    <w:lsdException w:name="caption" w:uiPriority="35" w:qFormat="1"/>
-    <w:lsdException w:name="Title" w:semiHidden="0" w:uiPriority="10" w:unhideWhenUsed="0" w:qFormat="1"/>
-    <w:lsdException w:name="Default Paragraph Font" w:uiPriority="1"/>
-    <w:lsdException w:name="Subtitle" w:semiHidden="0" w:uiPriority="11" w:unhideWhenUsed="0" w:qFormat="1"/>
-    <w:lsdException w:name="Strong" w:semiHidden="0" w:uiPriority="22" w:unhideWhenUsed="0" w:qFormat="1"/>
-    <w:lsdException w:name="Emphasis" w:semiHidden="0" w:uiPriority="20" w:unhideWhenUsed="0" w:qFormat="1"/>
-    <w:lsdException w:name="Table Grid" w:semiHidden="0" w:uiPriority="59" w:unhideWhenUsed="0"/>
-    <w:lsdException w:name="Placeholder Text" w:unhideWhenUsed="0"/>
-    <w:lsdException w:name="No Spacing" w:semiHidden="0" w:uiPriority="1" w:unhideWhenUsed="0" w:qFormat="1"/>
-    <w:lsdException w:name="Light Shading" w:semiHidden="0" w:uiPriority="60" w:unhideWhenUsed="0"/>
-    <w:lsdException w:name="Light List" w:semiHidden="0" w:uiPriority="61" w:unhideWhenUsed="0"/>
-    <w:lsdException w:name="Light Grid" w:semiHidden="0" w:uiPriority="62" w:unhideWhenUsed="0"/>
-    <w:lsdException w:name="Medium Shading 1" w:semiHidden="0" w:uiPriority="63" w:unhideWhenUsed="0"/>
-    <w:lsdException w:name="Medium Shading 2" w:semiHidden="0" w:uiPriority="64" w:unhideWhenUsed="0"/>
-    <w:lsdException w:name="Medium List 1" w:semiHidden="0" w:uiPriority="65" w:unhideWhenUsed="0"/>
-    <w:lsdException w:name="Medium List 2" w:semiHidden="0" w:uiPriority="66" w:unhideWhenUsed="0"/>
-    <w:lsdException w:name="Medium Grid 1" w:semiHidden="0" w:uiPriority="67" w:unhideWhenUsed="0"/>
-    <w:lsdException w:name="Medium Grid 2" w:semiHidden="0" w:uiPriority="68" w:unhideWhenUsed="0"/>
-    <w:lsdException w:name="Medium Grid 3" w:semiHidden="0" w:uiPriority="69" w:unhideWhenUsed="0"/>
-    <w:lsdException w:name="Dark List" w:semiHidden="0" w:uiPriority="70" w:unhideWhenUsed="0"/>
-    <w:lsdException w:name="Colorful Shading" w:semiHidden="0" w:uiPriority="71" w:unhideWhenUsed="0"/>
-    <w:lsdException w:name="Colorful List" w:semiHidden="0" w:uiPriority="72" w:unhideWhenUsed="0"/>
-    <w:lsdException w:name="Colorful Grid" w:semiHidden="0" w:uiPriority="73" w:unhideWhenUsed="0"/>
-    <w:lsdException w:name="Light Shading Accent 1" w:semiHidden="0" w:uiPriority="60" w:unhideWhenUsed="0"/>
-    <w:lsdException w:name="Light List Accent 1" w:semiHidden="0" w:uiPriority="61" w:unhideWhenUsed="0"/>
-    <w:lsdException w:name="Light Grid Accent 1" w:semiHidden="0" w:uiPriority="62" w:unhideWhenUsed="0"/>
-    <w:lsdException w:name="Medium Shading 1 Accent 1" w:semiHidden="0" w:uiPriority="63" w:unhideWhenUsed="0"/>
-    <w:lsdException w:name="Medium Shading 2 Accent 1" w:semiHidden="0" w:uiPriority="64" w:unhideWhenUsed="0"/>
-    <w:lsdException w:name="Medium List 1 Accent 1" w:semiHidden="0" w:uiPriority="65" w:unhideWhenUsed="0"/>
-    <w:lsdException w:name="Revision" w:unhideWhenUsed="0"/>
-    <w:lsdException w:name="List Paragraph" w:semiHidden="0" w:uiPriority="34" w:unhideWhenUsed="0" w:qFormat="1"/>
-    <w:lsdException w:name="Quote" w:semiHidden="0" w:uiPriority="29" w:unhideWhenUsed="0" w:qFormat="1"/>
-    <w:lsdException w:name="Intense Quote" w:semiHidden="0" w:uiPriority="30" w:unhideWhenUsed="0" w:qFormat="1"/>
-    <w:lsdException w:name="Medium List 2 Accent 1" w:semiHidden="0" w:uiPriority="66" w:unhideWhenUsed="0"/>
-    <w:lsdException w:name="Medium Grid 1 Accent 1" w:semiHidden="0" w:uiPriority="67" w:unhideWhenUsed="0"/>
-    <w:lsdException w:name="Medium Grid 2 Accent 1" w:semiHidden="0" w:uiPriority="68" w:unhideWhenUsed="0"/>
-    <w:lsdException w:name="Medium Grid 3 Accent 1" w:semiHidden="0" w:uiPriority="69" w:unhideWhenUsed="0"/>
-    <w:lsdException w:name="Dark List Accent 1" w:semiHidden="0" w:uiPriority="70" w:unhideWhenUsed="0"/>
-    <w:lsdException w:name="Colorful Shading Accent 1" w:semiHidden="0" w:uiPriority="71" w:unhideWhenUsed="0"/>
-    <w:lsdException w:name="Colorful List Accent 1" w:semiHidden="0" w:uiPriority="72" w:unhideWhenUsed="0"/>
-    <w:lsdException w:name="Colorful Grid Accent 1" w:semiHidden="0" w:uiPriority="73" w:unhideWhenUsed="0"/>
-    <w:lsdException w:name="Light Shading Accent 2" w:semiHidden="0" w:uiPriority="60" w:unhideWhenUsed="0"/>
-    <w:lsdException w:name="Light List Accent 2" w:semiHidden="0" w:uiPriority="61" w:unhideWhenUsed="0"/>
-    <w:lsdException w:name="Light Grid Accent 2" w:semiHidden="0" w:uiPriority="62" w:unhideWhenUsed="0"/>
-    <w:lsdException w:name="Medium Shading 1 Accent 2" w:semiHidden="0" w:uiPriority="63" w:unhideWhenUsed="0"/>
-    <w:lsdException w:name="Medium Shading 2 Accent 2" w:semiHidden="0" w:uiPriority="64" w:unhideWhenUsed="0"/>
-    <w:lsdException w:name="Medium List 1 Accent 2" w:semiHidden="0" w:uiPriority="65" w:unhideWhenUsed="0"/>
-    <w:lsdException w:name="Medium List 2 Accent 2" w:semiHidden="0" w:uiPriority="66" w:unhideWhenUsed="0"/>
-    <w:lsdException w:name="Medium Grid 1 Accent 2" w:semiHidden="0" w:uiPriority="67" w:unhideWhenUsed="0"/>
-    <w:lsdException w:name="Medium Grid 2 Accent 2" w:semiHidden="0" w:uiPriority="68" w:unhideWhenUsed="0"/>
-    <w:lsdException w:name="Medium Grid 3 Accent 2" w:semiHidden="0" w:uiPriority="69" w:unhideWhenUsed="0"/>
-    <w:lsdException w:name="Dark List Accent 2" w:semiHidden="0" w:uiPriority="70" w:unhideWhenUsed="0"/>
-    <w:lsdException w:name="Colorful Shading Accent 2" w:semiHidden="0" w:uiPriority="71" w:unhideWhenUsed="0"/>
-    <w:lsdException w:name="Colorful List Accent 2" w:semiHidden="0" w:uiPriority="72" w:unhideWhenUsed="0"/>
-    <w:lsdException w:name="Colorful Grid Accent 2" w:semiHidden="0" w:uiPriority="73" w:unhideWhenUsed="0"/>
-    <w:lsdException w:name="Light Shading Accent 3" w:semiHidden="0" w:uiPriority="60" w:unhideWhenUsed="0"/>
-    <w:lsdException w:name="Light List Accent 3" w:semiHidden="0" w:uiPriority="61" w:unhideWhenUsed="0"/>
-    <w:lsdException w:name="Light Grid Accent 3" w:semiHidden="0" w:uiPriority="62" w:unhideWhenUsed="0"/>
-    <w:lsdException w:name="Medium Shading 1 Accent 3" w:semiHidden="0" w:uiPriority="63" w:unhideWhenUsed="0"/>
-    <w:lsdException w:name="Medium Shading 2 Accent 3" w:semiHidden="0" w:uiPriority="64" w:unhideWhenUsed="0"/>
-    <w:lsdException w:name="Medium List 1 Accent 3" w:semiHidden="0" w:uiPriority="65" w:unhideWhenUsed="0"/>
-    <w:lsdException w:name="Medium List 2 Accent 3" w:semiHidden="0" w:uiPriority="66" w:unhideWhenUsed="0"/>
-    <w:lsdException w:name="Medium Grid 1 Accent 3" w:semiHidden="0" w:uiPriority="67" w:unhideWhenUsed="0"/>
-    <w:lsdException w:name="Medium Grid 2 Accent 3" w:semiHidden="0" w:uiPriority="68" w:unhideWhenUsed="0"/>
-    <w:lsdException w:name="Medium Grid 3 Accent 3" w:semiHidden="0" w:uiPriority="69" w:unhideWhenUsed="0"/>
-    <w:lsdException w:name="Dark List Accent 3" w:semiHidden="0" w:uiPriority="70" w:unhideWhenUsed="0"/>
-    <w:lsdException w:name="Colorful Shading Accent 3" w:semiHidden="0" w:uiPriority="71" w:unhideWhenUsed="0"/>
-    <w:lsdException w:name="Colorful List Accent 3" w:semiHidden="0" w:uiPriority="72" w:unhideWhenUsed="0"/>
-    <w:lsdException w:name="Colorful Grid Accent 3" w:semiHidden="0" w:uiPriority="73" w:unhideWhenUsed="0"/>
-    <w:lsdException w:name="Light Shading Accent 4" w:semiHidden="0" w:uiPriority="60" w:unhideWhenUsed="0"/>
-    <w:lsdException w:name="Light List Accent 4" w:semiHidden="0" w:uiPriority="61" w:unhideWhenUsed="0"/>
-    <w:lsdException w:name="Light Grid Accent 4" w:semiHidden="0" w:uiPriority="62" w:unhideWhenUsed="0"/>
-    <w:lsdException w:name="Medium Shading 1 Accent 4" w:semiHidden="0" w:uiPriority="63" w:unhideWhenUsed="0"/>
-    <w:lsdException w:name="Medium Shading 2 Accent 4" w:semiHidden="0" w:uiPriority="64" w:unhideWhenUsed="0"/>
-    <w:lsdException w:name="Medium List 1 Accent 4" w:semiHidden="0" w:uiPriority="65" w:unhideWhenUsed="0"/>
-    <w:lsdException w:name="Medium List 2 Accent 4" w:semiHidden="0" w:uiPriority="66" w:unhideWhenUsed="0"/>
-    <w:lsdException w:name="Medium Grid 1 Accent 4" w:semiHidden="0" w:uiPriority="67" w:unhideWhenUsed="0"/>
-    <w:lsdException w:name="Medium Grid 2 Accent 4" w:semiHidden="0" w:uiPriority="68" w:unhideWhenUsed="0"/>
-    <w:lsdException w:name="Medium Grid 3 Accent 4" w:semiHidden="0" w:uiPriority="69" w:unhideWhenUsed="0"/>
-    <w:lsdException w:name="Dark List Accent 4" w:semiHidden="0" w:uiPriority="70" w:unhideWhenUsed="0"/>
-    <w:lsdException w:name="Colorful Shading Accent 4" w:semiHidden="0" w:uiPriority="71" w:unhideWhenUsed="0"/>
-    <w:lsdException w:name="Colorful List Accent 4" w:semiHidden="0" w:uiPriority="72" w:unhideWhenUsed="0"/>
-    <w:lsdException w:name="Colorful Grid Accent 4" w:semiHidden="0" w:uiPriority="73" w:unhideWhenUsed="0"/>
-    <w:lsdException w:name="Light Shading Accent 5" w:semiHidden="0" w:uiPriority="60" w:unhideWhenUsed="0"/>
-    <w:lsdException w:name="Light List Accent 5" w:semiHidden="0" w:uiPriority="61" w:unhideWhenUsed="0"/>
-    <w:lsdException w:name="Light Grid Accent 5" w:semiHidden="0" w:uiPriority="62" w:unhideWhenUsed="0"/>
-    <w:lsdException w:name="Medium Shading 1 Accent 5" w:semiHidden="0" w:uiPriority="63" w:unhideWhenUsed="0"/>
-    <w:lsdException w:name="Medium Shading 2 Accent 5" w:semiHidden="0" w:uiPriority="64" w:unhideWhenUsed="0"/>
-    <w:lsdException w:name="Medium List 1 Accent 5" w:semiHidden="0" w:uiPriority="65" w:unhideWhenUsed="0"/>
-    <w:lsdException w:name="Medium List 2 Accent 5" w:semiHidden="0" w:uiPriority="66" w:unhideWhenUsed="0"/>
-    <w:lsdException w:name="Medium Grid 1 Accent 5" w:semiHidden="0" w:uiPriority="67" w:unhideWhenUsed="0"/>
-    <w:lsdException w:name="Medium Grid 2 Accent 5" w:semiHidden="0" w:uiPriority="68" w:unhideWhenUsed="0"/>
-    <w:lsdException w:name="Medium Grid 3 Accent 5" w:semiHidden="0" w:uiPriority="69" w:unhideWhenUsed="0"/>
-    <w:lsdException w:name="Dark List Accent 5" w:semiHidden="0" w:uiPriority="70" w:unhideWhenUsed="0"/>
-    <w:lsdException w:name="Colorful Shading Accent 5" w:semiHidden="0" w:uiPriority="71" w:unhideWhenUsed="0"/>
-    <w:lsdException w:name="Colorful List Accent 5" w:semiHidden="0" w:uiPriority="72" w:unhideWhenUsed="0"/>
-    <w:lsdException w:name="Colorful Grid Accent 5" w:semiHidden="0" w:uiPriority="73" w:unhideWhenUsed="0"/>
-    <w:lsdException w:name="Light Shading Accent 6" w:semiHidden="0" w:uiPriority="60" w:unhideWhenUsed="0"/>
-    <w:lsdException w:name="Light List Accent 6" w:semiHidden="0" w:uiPriority="61" w:unhideWhenUsed="0"/>
-    <w:lsdException w:name="Light Grid Accent 6" w:semiHidden="0" w:uiPriority="62" w:unhideWhenUsed="0"/>
-    <w:lsdException w:name="Medium Shading 1 Accent 6" w:semiHidden="0" w:uiPriority="63" w:unhideWhenUsed="0"/>
-    <w:lsdException w:name="Medium Shading 2 Accent 6" w:semiHidden="0" w:uiPriority="64" w:unhideWhenUsed="0"/>
-    <w:lsdException w:name="Medium List 1 Accent 6" w:semiHidden="0" w:uiPriority="65" w:unhideWhenUsed="0"/>
-    <w:lsdException w:name="Medium List 2 Accent 6" w:semiHidden="0" w:uiPriority="66" w:unhideWhenUsed="0"/>
-    <w:lsdException w:name="Medium Grid 1 Accent 6" w:semiHidden="0" w:uiPriority="67" w:unhideWhenUsed="0"/>
-    <w:lsdException w:name="Medium Grid 2 Accent 6" w:semiHidden="0" w:uiPriority="68" w:unhideWhenUsed="0"/>
-    <w:lsdException w:name="Medium Grid 3 Accent 6" w:semiHidden="0" w:uiPriority="69" w:unhideWhenUsed="0"/>
-    <w:lsdException w:name="Dark List Accent 6" w:semiHidden="0" w:uiPriority="70" w:unhideWhenUsed="0"/>
-    <w:lsdException w:name="Colorful Shading Accent 6" w:semiHidden="0" w:uiPriority="71" w:unhideWhenUsed="0"/>
-    <w:lsdException w:name="Colorful List Accent 6" w:semiHidden="0" w:uiPriority="72" w:unhideWhenUsed="0"/>
-    <w:lsdException w:name="Colorful Grid Accent 6" w:semiHidden="0" w:uiPriority="73" w:unhideWhenUsed="0"/>
-    <w:lsdException w:name="Subtle Emphasis" w:semiHidden="0" w:uiPriority="19" w:unhideWhenUsed="0" w:qFormat="1"/>
-    <w:lsdException w:name="Intense Emphasis" w:semiHidden="0" w:uiPriority="21" w:unhideWhenUsed="0" w:qFormat="1"/>
-    <w:lsdException w:name="Subtle Reference" w:semiHidden="0" w:uiPriority="31" w:unhideWhenUsed="0" w:qFormat="1"/>
-    <w:lsdException w:name="Intense Reference" w:semiHidden="0" w:uiPriority="32" w:unhideWhenUsed="0" w:qFormat="1"/>
-    <w:lsdException w:name="Book Title" w:semiHidden="0" w:uiPriority="33" w:unhideWhenUsed="0" w:qFormat="1"/>
-    <w:lsdException w:name="Bibliography" w:uiPriority="37"/>
-    <w:lsdException w:name="TOC Heading" w:uiPriority="39" w:qFormat="1"/>
-  </w:latentStyles>
-  <w:style w:type="paragraph" w:default="1" w:styleId="Normal">
-    <w:name w:val="Normal"/>
-    <w:qFormat/>
-  </w:style>
-  <w:style w:type="paragraph" w:styleId="Heading1">
-    <w:name w:val="heading 1"/>
-    <w:basedOn w:val="Normal"/>
-    <w:next w:val="Normal"/>
-    <w:link w:val="Heading1Char"/>
-    <w:uiPriority w:val="9"/>
-    <w:qFormat/>
-    <w:rsid w:val="00751A65"/>
-    <w:pPr>
-      <w:keepNext/>
-      <w:keepLines/>
-      <w:spacing w:before="480" w:after="0"/>
-      <w:outlineLvl w:val="0"/>
-    </w:pPr>
-    <w:rPr>
-      <w:rFonts w:asciiTheme="majorHAnsi" w:eastAsiaTheme="majorEastAsia" w:hAnsiTheme="majorHAnsi" w:cstheme="majorBidi"/>
-      <w:b/>
-      <w:bCs/>
-      <w:color w:val="365F91" w:themeColor="accent1" w:themeShade="BF"/>
-      <w:sz w:val="28"/>
-      <w:szCs w:val="28"/>
-    </w:rPr>
-  </w:style>
-  <w:style w:type="character" w:default="1" w:styleId="DefaultParagraphFont">
-    <w:name w:val="Default Paragraph Font"/>
-    <w:uiPriority w:val="1"/>
-    <w:semiHidden/>
-    <w:unhideWhenUsed/>
-  </w:style>
-  <w:style w:type="table" w:default="1" w:styleId="TableNormal">
-    <w:name w:val="Normal Table"/>
-    <w:uiPriority w:val="99"/>
-    <w:semiHidden/>
-    <w:unhideWhenUsed/>
-    <w:tblPr>
-      <w:tblInd w:w="0" w:type="dxa"/>
-      <w:tblCellMar>
-        <w:top w:w="0" w:type="dxa"/>
-        <w:left w:w="108" w:type="dxa"/>
-        <w:bottom w:w="0" w:type="dxa"/>
-        <w:right w:w="108" w:type="dxa"/>
-      </w:tblCellMar>
-    </w:tblPr>
-  </w:style>
-  <w:style w:type="numbering" w:default="1" w:styleId="NoList">
-    <w:name w:val="No List"/>
-    <w:uiPriority w:val="99"/>
-    <w:semiHidden/>
-    <w:unhideWhenUsed/>
-  </w:style>
-  <w:style w:type="paragraph" w:styleId="NoSpacing">
-    <w:name w:val="No Spacing"/>
-    <w:link w:val="NoSpacingChar"/>
-    <w:uiPriority w:val="1"/>
-    <w:qFormat/>
-    <w:rsid w:val="0058076B"/>
-    <w:pPr>
-      <w:spacing w:after="0" w:line="240" w:lineRule="auto"/>
-    </w:pPr>
-    <w:rPr>
-      <w:rFonts w:asciiTheme="minorHAnsi" w:eastAsiaTheme="minorEastAsia" w:hAnsiTheme="minorHAnsi"/>
-      <w:lang w:eastAsia="ja-JP"/>
-    </w:rPr>
-  </w:style>
-  <w:style w:type="character" w:customStyle="1" w:styleId="NoSpacingChar">
-    <w:name w:val="No Spacing Char"/>
-    <w:basedOn w:val="DefaultParagraphFont"/>
-    <w:link w:val="NoSpacing"/>
-    <w:uiPriority w:val="1"/>
-    <w:rsid w:val="0058076B"/>
-    <w:rPr>
-      <w:rFonts w:asciiTheme="minorHAnsi" w:eastAsiaTheme="minorEastAsia" w:hAnsiTheme="minorHAnsi"/>
-      <w:lang w:eastAsia="ja-JP"/>
-    </w:rPr>
-  </w:style>
-  <w:style w:type="paragraph" w:styleId="BalloonText">
-    <w:name w:val="Balloon Text"/>
-    <w:basedOn w:val="Normal"/>
-    <w:link w:val="BalloonTextChar"/>
-    <w:uiPriority w:val="99"/>
-    <w:semiHidden/>
-    <w:unhideWhenUsed/>
-    <w:rsid w:val="0058076B"/>
-    <w:pPr>
-      <w:spacing w:after="0" w:line="240" w:lineRule="auto"/>
-    </w:pPr>
-    <w:rPr>
-      <w:rFonts w:ascii="Tahoma" w:hAnsi="Tahoma" w:cs="Tahoma"/>
-      <w:sz w:val="16"/>
-      <w:szCs w:val="16"/>
-    </w:rPr>
-  </w:style>
-  <w:style w:type="character" w:customStyle="1" w:styleId="BalloonTextChar">
-    <w:name w:val="Balloon Text Char"/>
-    <w:basedOn w:val="DefaultParagraphFont"/>
-    <w:link w:val="BalloonText"/>
-    <w:uiPriority w:val="99"/>
-    <w:semiHidden/>
-    <w:rsid w:val="0058076B"/>
-    <w:rPr>
-      <w:rFonts w:ascii="Tahoma" w:hAnsi="Tahoma" w:cs="Tahoma"/>
-      <w:sz w:val="16"/>
-      <w:szCs w:val="16"/>
-    </w:rPr>
-  </w:style>
-  <w:style w:type="character" w:customStyle="1" w:styleId="Heading1Char">
-    <w:name w:val="Heading 1 Char"/>
-    <w:basedOn w:val="DefaultParagraphFont"/>
-    <w:link w:val="Heading1"/>
-    <w:uiPriority w:val="9"/>
-    <w:rsid w:val="00751A65"/>
-    <w:rPr>
-      <w:rFonts w:asciiTheme="majorHAnsi" w:eastAsiaTheme="majorEastAsia" w:hAnsiTheme="majorHAnsi" w:cstheme="majorBidi"/>
-      <w:b/>
-      <w:bCs/>
-      <w:color w:val="365F91" w:themeColor="accent1" w:themeShade="BF"/>
-      <w:sz w:val="28"/>
-      <w:szCs w:val="28"/>
-    </w:rPr>
-  </w:style>
-  <w:style w:type="table" w:styleId="TableGrid">
-    <w:name w:val="Table Grid"/>
-    <w:basedOn w:val="TableNormal"/>
-    <w:uiPriority w:val="59"/>
-    <w:rsid w:val="00FE09EE"/>
-    <w:pPr>
-      <w:spacing w:after="0" w:line="240" w:lineRule="auto"/>
-    </w:pPr>
-    <w:tblPr>
-      <w:tblBorders>
-        <w:top w:val="single" w:sz="4" w:space="0" w:color="auto"/>
-        <w:left w:val="single" w:sz="4" w:space="0" w:color="auto"/>
-        <w:bottom w:val="single" w:sz="4" w:space="0" w:color="auto"/>
-        <w:right w:val="single" w:sz="4" w:space="0" w:color="auto"/>
-        <w:insideH w:val="single" w:sz="4" w:space="0" w:color="auto"/>
-        <w:insideV w:val="single" w:sz="4" w:space="0" w:color="auto"/>
-      </w:tblBorders>
-    </w:tblPr>
-  </w:style>
-  <w:style w:type="paragraph" w:styleId="ListParagraph">
-    <w:name w:val="List Paragraph"/>
-    <w:basedOn w:val="Normal"/>
-    <w:uiPriority w:val="34"/>
-    <w:qFormat/>
-    <w:rsid w:val="002076F5"/>
-    <w:pPr>
-      <w:ind w:left="720"/>
-      <w:contextualSpacing/>
-    </w:pPr>
-  </w:style>
-  <w:style w:type="paragraph" w:styleId="Header">
-    <w:name w:val="header"/>
-    <w:basedOn w:val="Normal"/>
-    <w:link w:val="HeaderChar"/>
-    <w:uiPriority w:val="99"/>
-    <w:unhideWhenUsed/>
-    <w:rsid w:val="00203B27"/>
-    <w:pPr>
-      <w:tabs>
-        <w:tab w:val="center" w:pos="4680"/>
-        <w:tab w:val="right" w:pos="9360"/>
-      </w:tabs>
-      <w:spacing w:after="0" w:line="240" w:lineRule="auto"/>
-    </w:pPr>
-  </w:style>
-  <w:style w:type="character" w:customStyle="1" w:styleId="HeaderChar">
-    <w:name w:val="Header Char"/>
-    <w:basedOn w:val="DefaultParagraphFont"/>
-    <w:link w:val="Header"/>
-    <w:uiPriority w:val="99"/>
-    <w:rsid w:val="00203B27"/>
-  </w:style>
-  <w:style w:type="paragraph" w:styleId="Footer">
-    <w:name w:val="footer"/>
-    <w:basedOn w:val="Normal"/>
-    <w:link w:val="FooterChar"/>
-    <w:uiPriority w:val="99"/>
-    <w:unhideWhenUsed/>
-    <w:rsid w:val="00203B27"/>
-    <w:pPr>
-      <w:tabs>
-        <w:tab w:val="center" w:pos="4680"/>
-        <w:tab w:val="right" w:pos="9360"/>
-      </w:tabs>
-      <w:spacing w:after="0" w:line="240" w:lineRule="auto"/>
-    </w:pPr>
-  </w:style>
-  <w:style w:type="character" w:customStyle="1" w:styleId="FooterChar">
-    <w:name w:val="Footer Char"/>
-    <w:basedOn w:val="DefaultParagraphFont"/>
-    <w:link w:val="Footer"/>
-    <w:uiPriority w:val="99"/>
-    <w:rsid w:val="00203B27"/>
-  </w:style>
-  <w:style w:type="character" w:styleId="Hyperlink">
-    <w:name w:val="Hyperlink"/>
-    <w:basedOn w:val="DefaultParagraphFont"/>
-    <w:uiPriority w:val="99"/>
-    <w:unhideWhenUsed/>
-    <w:rsid w:val="003C0B9B"/>
-    <w:rPr>
-      <w:color w:val="0000FF" w:themeColor="hyperlink"/>
-      <w:u w:val="single"/>
-    </w:rPr>
-  </w:style>
-</w:styles>
-</file>
-
-<file path=word/stylesWithEffects.xml><?xml version="1.0" encoding="utf-8"?>
-<w:styles xmlns:wpc="http://schemas.microsoft.com/office/word/2010/wordprocessingCanvas" xmlns:mc="http://schemas.openxmlformats.org/markup-compatibility/2006" xmlns:o="urn:schemas-microsoft-com:office:office" xmlns:r="http://schemas.openxmlformats.org/officeDocument/2006/relationships" xmlns:m="http://schemas.openxmlformats.org/officeDocument/2006/math" xmlns:v="urn:schemas-microsoft-com:vml" xmlns:wp14="http://schemas.microsoft.com/office/word/2010/wordprocessingDrawing" xmlns:wp="http://schemas.openxmlformats.org/drawingml/2006/wordprocessingDrawing" xmlns:w10="urn:schemas-microsoft-com:office:word" xmlns:w="http://schemas.openxmlformats.org/wordprocessingml/2006/main" xmlns:w14="http://schemas.microsoft.com/office/word/2010/wordml" xmlns:wpg="http://schemas.microsoft.com/office/word/2010/wordprocessingGroup" xmlns:wpi="http://schemas.microsoft.com/office/word/2010/wordprocessingInk" xmlns:wne="http://schemas.microsoft.com/office/word/2006/wordml" xmlns:wps="http://schemas.microsoft.com/office/word/2010/wordprocessingShape" mc:Ignorable="w14 wp14">
-  <w:docDefaults>
-    <w:rPrDefault>
-      <w:rPr>
-        <w:rFonts w:ascii="Georgia" w:eastAsiaTheme="minorHAnsi" w:hAnsi="Georgia" w:cstheme="minorBidi"/>
-        <w:sz w:val="22"/>
-        <w:szCs w:val="22"/>
-        <w:lang w:val="en-US" w:eastAsia="en-US" w:bidi="ar-SA"/>
-      </w:rPr>
-    </w:rPrDefault>
-    <w:pPrDefault>
-      <w:pPr>
-        <w:spacing w:after="200" w:line="276" w:lineRule="auto"/>
-      </w:pPr>
-    </w:pPrDefault>
-  </w:docDefaults>
-  <w:latentStyles w:defLockedState="0" w:defUIPriority="99" w:defSemiHidden="1" w:defUnhideWhenUsed="1" w:defQFormat="0" w:count="267">
-    <w:lsdException w:name="Normal" w:semiHidden="0" w:uiPriority="0" w:unhideWhenUsed="0" w:qFormat="1"/>
-    <w:lsdException w:name="heading 1" w:semiHidden="0" w:uiPriority="9" w:unhideWhenUsed="0" w:qFormat="1"/>
-    <w:lsdException w:name="heading 2" w:uiPriority="9" w:qFormat="1"/>
-    <w:lsdException w:name="heading 3" w:uiPriority="9" w:qFormat="1"/>
-    <w:lsdException w:name="heading 4" w:uiPriority="9" w:qFormat="1"/>
-    <w:lsdException w:name="heading 5" w:uiPriority="9" w:qFormat="1"/>
-    <w:lsdException w:name="heading 6" w:uiPriority="9" w:qFormat="1"/>
-    <w:lsdException w:name="heading 7" w:uiPriority="9" w:qFormat="1"/>
-    <w:lsdException w:name="heading 8" w:uiPriority="9" w:qFormat="1"/>
-    <w:lsdException w:name="heading 9" w:uiPriority="9" w:qFormat="1"/>
-    <w:lsdException w:name="toc 1" w:uiPriority="39"/>
-    <w:lsdException w:name="toc 2" w:uiPriority="39"/>
-    <w:lsdException w:name="toc 3" w:uiPriority="39"/>
-    <w:lsdException w:name="toc 4" w:uiPriority="39"/>
-    <w:lsdException w:name="toc 5" w:uiPriority="39"/>
-    <w:lsdException w:name="toc 6" w:uiPriority="39"/>
-    <w:lsdException w:name="toc 7" w:uiPriority="39"/>
-    <w:lsdException w:name="toc 8" w:uiPriority="39"/>
-    <w:lsdException w:name="toc 9" w:uiPriority="39"/>
-    <w:lsdException w:name="caption" w:uiPriority="35" w:qFormat="1"/>
-    <w:lsdException w:name="Title" w:semiHidden="0" w:uiPriority="10" w:unhideWhenUsed="0" w:qFormat="1"/>
-    <w:lsdException w:name="Default Paragraph Font" w:uiPriority="1"/>
-    <w:lsdException w:name="Subtitle" w:semiHidden="0" w:uiPriority="11" w:unhideWhenUsed="0" w:qFormat="1"/>
-    <w:lsdException w:name="Strong" w:semiHidden="0" w:uiPriority="22" w:unhideWhenUsed="0" w:qFormat="1"/>
-    <w:lsdException w:name="Emphasis" w:semiHidden="0" w:uiPriority="20" w:unhideWhenUsed="0" w:qFormat="1"/>
-    <w:lsdException w:name="Table Grid" w:semiHidden="0" w:uiPriority="59" w:unhideWhenUsed="0"/>
-    <w:lsdException w:name="Placeholder Text" w:unhideWhenUsed="0"/>
-    <w:lsdException w:name="No Spacing" w:semiHidden="0" w:uiPriority="1" w:unhideWhenUsed="0" w:qFormat="1"/>
-    <w:lsdException w:name="Light Shading" w:semiHidden="0" w:uiPriority="60" w:unhideWhenUsed="0"/>
-    <w:lsdException w:name="Light List" w:semiHidden="0" w:uiPriority="61" w:unhideWhenUsed="0"/>
-    <w:lsdException w:name="Light Grid" w:semiHidden="0" w:uiPriority="62" w:unhideWhenUsed="0"/>
-    <w:lsdException w:name="Medium Shading 1" w:semiHidden="0" w:uiPriority="63" w:unhideWhenUsed="0"/>
-    <w:lsdException w:name="Medium Shading 2" w:semiHidden="0" w:uiPriority="64" w:unhideWhenUsed="0"/>
-    <w:lsdException w:name="Medium List 1" w:semiHidden="0" w:uiPriority="65" w:unhideWhenUsed="0"/>
-    <w:lsdException w:name="Medium List 2" w:semiHidden="0" w:uiPriority="66" w:unhideWhenUsed="0"/>
-    <w:lsdException w:name="Medium Grid 1" w:semiHidden="0" w:uiPriority="67" w:unhideWhenUsed="0"/>
-    <w:lsdException w:name="Medium Grid 2" w:semiHidden="0" w:uiPriority="68" w:unhideWhenUsed="0"/>
-    <w:lsdException w:name="Medium Grid 3" w:semiHidden="0" w:uiPriority="69" w:unhideWhenUsed="0"/>
-    <w:lsdException w:name="Dark List" w:semiHidden="0" w:uiPriority="70" w:unhideWhenUsed="0"/>
-    <w:lsdException w:name="Colorful Shading" w:semiHidden="0" w:uiPriority="71" w:unhideWhenUsed="0"/>
-    <w:lsdException w:name="Colorful List" w:semiHidden="0" w:uiPriority="72" w:unhideWhenUsed="0"/>
-    <w:lsdException w:name="Colorful Grid" w:semiHidden="0" w:uiPriority="73" w:unhideWhenUsed="0"/>
-    <w:lsdException w:name="Light Shading Accent 1" w:semiHidden="0" w:uiPriority="60" w:unhideWhenUsed="0"/>
-    <w:lsdException w:name="Light List Accent 1" w:semiHidden="0" w:uiPriority="61" w:unhideWhenUsed="0"/>
-    <w:lsdException w:name="Light Grid Accent 1" w:semiHidden="0" w:uiPriority="62" w:unhideWhenUsed="0"/>
-    <w:lsdException w:name="Medium Shading 1 Accent 1" w:semiHidden="0" w:uiPriority="63" w:unhideWhenUsed="0"/>
-    <w:lsdException w:name="Medium Shading 2 Accent 1" w:semiHidden="0" w:uiPriority="64" w:unhideWhenUsed="0"/>
-    <w:lsdException w:name="Medium List 1 Accent 1" w:semiHidden="0" w:uiPriority="65" w:unhideWhenUsed="0"/>
-    <w:lsdException w:name="Revision" w:unhideWhenUsed="0"/>
-    <w:lsdException w:name="List Paragraph" w:semiHidden="0" w:uiPriority="34" w:unhideWhenUsed="0" w:qFormat="1"/>
-    <w:lsdException w:name="Quote" w:semiHidden="0" w:uiPriority="29" w:unhideWhenUsed="0" w:qFormat="1"/>
-    <w:lsdException w:name="Intense Quote" w:semiHidden="0" w:uiPriority="30" w:unhideWhenUsed="0" w:qFormat="1"/>
-    <w:lsdException w:name="Medium List 2 Accent 1" w:semiHidden="0" w:uiPriority="66" w:unhideWhenUsed="0"/>
-    <w:lsdException w:name="Medium Grid 1 Accent 1" w:semiHidden="0" w:uiPriority="67" w:unhideWhenUsed="0"/>
-    <w:lsdException w:name="Medium Grid 2 Accent 1" w:semiHidden="0" w:uiPriority="68" w:unhideWhenUsed="0"/>
-    <w:lsdException w:name="Medium Grid 3 Accent 1" w:semiHidden="0" w:uiPriority="69" w:unhideWhenUsed="0"/>
-    <w:lsdException w:name="Dark List Accent 1" w:semiHidden="0" w:uiPriority="70" w:unhideWhenUsed="0"/>
-    <w:lsdException w:name="Colorful Shading Accent 1" w:semiHidden="0" w:uiPriority="71" w:unhideWhenUsed="0"/>
-    <w:lsdException w:name="Colorful List Accent 1" w:semiHidden="0" w:uiPriority="72" w:unhideWhenUsed="0"/>
-    <w:lsdException w:name="Colorful Grid Accent 1" w:semiHidden="0" w:uiPriority="73" w:unhideWhenUsed="0"/>
-    <w:lsdException w:name="Light Shading Accent 2" w:semiHidden="0" w:uiPriority="60" w:unhideWhenUsed="0"/>
-    <w:lsdException w:name="Light List Accent 2" w:semiHidden="0" w:uiPriority="61" w:unhideWhenUsed="0"/>
-    <w:lsdException w:name="Light Grid Accent 2" w:semiHidden="0" w:uiPriority="62" w:unhideWhenUsed="0"/>
-    <w:lsdException w:name="Medium Shading 1 Accent 2" w:semiHidden="0" w:uiPriority="63" w:unhideWhenUsed="0"/>
-    <w:lsdException w:name="Medium Shading 2 Accent 2" w:semiHidden="0" w:uiPriority="64" w:unhideWhenUsed="0"/>
-    <w:lsdException w:name="Medium List 1 Accent 2" w:semiHidden="0" w:uiPriority="65" w:unhideWhenUsed="0"/>
-    <w:lsdException w:name="Medium List 2 Accent 2" w:semiHidden="0" w:uiPriority="66" w:unhideWhenUsed="0"/>
-    <w:lsdException w:name="Medium Grid 1 Accent 2" w:semiHidden="0" w:uiPriority="67" w:unhideWhenUsed="0"/>
-    <w:lsdException w:name="Medium Grid 2 Accent 2" w:semiHidden="0" w:uiPriority="68" w:unhideWhenUsed="0"/>
-    <w:lsdException w:name="Medium Grid 3 Accent 2" w:semiHidden="0" w:uiPriority="69" w:unhideWhenUsed="0"/>
-    <w:lsdException w:name="Dark List Accent 2" w:semiHidden="0" w:uiPriority="70" w:unhideWhenUsed="0"/>
-    <w:lsdException w:name="Colorful Shading Accent 2" w:semiHidden="0" w:uiPriority="71" w:unhideWhenUsed="0"/>
-    <w:lsdException w:name="Colorful List Accent 2" w:semiHidden="0" w:uiPriority="72" w:unhideWhenUsed="0"/>
-    <w:lsdException w:name="Colorful Grid Accent 2" w:semiHidden="0" w:uiPriority="73" w:unhideWhenUsed="0"/>
-    <w:lsdException w:name="Light Shading Accent 3" w:semiHidden="0" w:uiPriority="60" w:unhideWhenUsed="0"/>
-    <w:lsdException w:name="Light List Accent 3" w:semiHidden="0" w:uiPriority="61" w:unhideWhenUsed="0"/>
-    <w:lsdException w:name="Light Grid Accent 3" w:semiHidden="0" w:uiPriority="62" w:unhideWhenUsed="0"/>
-    <w:lsdException w:name="Medium Shading 1 Accent 3" w:semiHidden="0" w:uiPriority="63" w:unhideWhenUsed="0"/>
-    <w:lsdException w:name="Medium Shading 2 Accent 3" w:semiHidden="0" w:uiPriority="64" w:unhideWhenUsed="0"/>
-    <w:lsdException w:name="Medium List 1 Accent 3" w:semiHidden="0" w:uiPriority="65" w:unhideWhenUsed="0"/>
-    <w:lsdException w:name="Medium List 2 Accent 3" w:semiHidden="0" w:uiPriority="66" w:unhideWhenUsed="0"/>
-    <w:lsdException w:name="Medium Grid 1 Accent 3" w:semiHidden="0" w:uiPriority="67" w:unhideWhenUsed="0"/>
-    <w:lsdException w:name="Medium Grid 2 Accent 3" w:semiHidden="0" w:uiPriority="68" w:unhideWhenUsed="0"/>
-    <w:lsdException w:name="Medium Grid 3 Accent 3" w:semiHidden="0" w:uiPriority="69" w:unhideWhenUsed="0"/>
-    <w:lsdException w:name="Dark List Accent 3" w:semiHidden="0" w:uiPriority="70" w:unhideWhenUsed="0"/>
-    <w:lsdException w:name="Colorful Shading Accent 3" w:semiHidden="0" w:uiPriority="71" w:unhideWhenUsed="0"/>
-    <w:lsdException w:name="Colorful List Accent 3" w:semiHidden="0" w:uiPriority="72" w:unhideWhenUsed="0"/>
-    <w:lsdException w:name="Colorful Grid Accent 3" w:semiHidden="0" w:uiPriority="73" w:unhideWhenUsed="0"/>
-    <w:lsdException w:name="Light Shading Accent 4" w:semiHidden="0" w:uiPriority="60" w:unhideWhenUsed="0"/>
-    <w:lsdException w:name="Light List Accent 4" w:semiHidden="0" w:uiPriority="61" w:unhideWhenUsed="0"/>
-    <w:lsdException w:name="Light Grid Accent 4" w:semiHidden="0" w:uiPriority="62" w:unhideWhenUsed="0"/>
-    <w:lsdException w:name="Medium Shading 1 Accent 4" w:semiHidden="0" w:uiPriority="63" w:unhideWhenUsed="0"/>
-    <w:lsdException w:name="Medium Shading 2 Accent 4" w:semiHidden="0" w:uiPriority="64" w:unhideWhenUsed="0"/>
-    <w:lsdException w:name="Medium List 1 Accent 4" w:semiHidden="0" w:uiPriority="65" w:unhideWhenUsed="0"/>
-    <w:lsdException w:name="Medium List 2 Accent 4" w:semiHidden="0" w:uiPriority="66" w:unhideWhenUsed="0"/>
-    <w:lsdException w:name="Medium Grid 1 Accent 4" w:semiHidden="0" w:uiPriority="67" w:unhideWhenUsed="0"/>
-    <w:lsdException w:name="Medium Grid 2 Accent 4" w:semiHidden="0" w:uiPriority="68" w:unhideWhenUsed="0"/>
-    <w:lsdException w:name="Medium Grid 3 Accent 4" w:semiHidden="0" w:uiPriority="69" w:unhideWhenUsed="0"/>
-    <w:lsdException w:name="Dark List Accent 4" w:semiHidden="0" w:uiPriority="70" w:unhideWhenUsed="0"/>
-    <w:lsdException w:name="Colorful Shading Accent 4" w:semiHidden="0" w:uiPriority="71" w:unhideWhenUsed="0"/>
-    <w:lsdException w:name="Colorful List Accent 4" w:semiHidden="0" w:uiPriority="72" w:unhideWhenUsed="0"/>
-    <w:lsdException w:name="Colorful Grid Accent 4" w:semiHidden="0" w:uiPriority="73" w:unhideWhenUsed="0"/>
-    <w:lsdException w:name="Light Shading Accent 5" w:semiHidden="0" w:uiPriority="60" w:unhideWhenUsed="0"/>
-    <w:lsdException w:name="Light List Accent 5" w:semiHidden="0" w:uiPriority="61" w:unhideWhenUsed="0"/>
-    <w:lsdException w:name="Light Grid Accent 5" w:semiHidden="0" w:uiPriority="62" w:unhideWhenUsed="0"/>
-    <w:lsdException w:name="Medium Shading 1 Accent 5" w:semiHidden="0" w:uiPriority="63" w:unhideWhenUsed="0"/>
-    <w:lsdException w:name="Medium Shading 2 Accent 5" w:semiHidden="0" w:uiPriority="64" w:unhideWhenUsed="0"/>
-    <w:lsdException w:name="Medium List 1 Accent 5" w:semiHidden="0" w:uiPriority="65" w:unhideWhenUsed="0"/>
-    <w:lsdException w:name="Medium List 2 Accent 5" w:semiHidden="0" w:uiPriority="66" w:unhideWhenUsed="0"/>
-    <w:lsdException w:name="Medium Grid 1 Accent 5" w:semiHidden="0" w:uiPriority="67" w:unhideWhenUsed="0"/>
-    <w:lsdException w:name="Medium Grid 2 Accent 5" w:semiHidden="0" w:uiPriority="68" w:unhideWhenUsed="0"/>
-    <w:lsdException w:name="Medium Grid 3 Accent 5" w:semiHidden="0" w:uiPriority="69" w:unhideWhenUsed="0"/>
-    <w:lsdException w:name="Dark List Accent 5" w:semiHidden="0" w:uiPriority="70" w:unhideWhenUsed="0"/>
-    <w:lsdException w:name="Colorful Shading Accent 5" w:semiHidden="0" w:uiPriority="71" w:unhideWhenUsed="0"/>
-    <w:lsdException w:name="Colorful List Accent 5" w:semiHidden="0" w:uiPriority="72" w:unhideWhenUsed="0"/>
-    <w:lsdException w:name="Colorful Grid Accent 5" w:semiHidden="0" w:uiPriority="73" w:unhideWhenUsed="0"/>
-    <w:lsdException w:name="Light Shading Accent 6" w:semiHidden="0" w:uiPriority="60" w:unhideWhenUsed="0"/>
-    <w:lsdException w:name="Light List Accent 6" w:semiHidden="0" w:uiPriority="61" w:unhideWhenUsed="0"/>
-    <w:lsdException w:name="Light Grid Accent 6" w:semiHidden="0" w:uiPriority="62" w:unhideWhenUsed="0"/>
-    <w:lsdException w:name="Medium Shading 1 Accent 6" w:semiHidden="0" w:uiPriority="63" w:unhideWhenUsed="0"/>
-    <w:lsdException w:name="Medium Shading 2 Accent 6" w:semiHidden="0" w:uiPriority="64" w:unhideWhenUsed="0"/>
-    <w:lsdException w:name="Medium List 1 Accent 6" w:semiHidden="0" w:uiPriority="65" w:unhideWhenUsed="0"/>
-    <w:lsdException w:name="Medium List 2 Accent 6" w:semiHidden="0" w:uiPriority="66" w:unhideWhenUsed="0"/>
-    <w:lsdException w:name="Medium Grid 1 Accent 6" w:semiHidden="0" w:uiPriority="67" w:unhideWhenUsed="0"/>
-    <w:lsdException w:name="Medium Grid 2 Accent 6" w:semiHidden="0" w:uiPriority="68" w:unhideWhenUsed="0"/>
-    <w:lsdException w:name="Medium Grid 3 Accent 6" w:semiHidden="0" w:uiPriority="69" w:unhideWhenUsed="0"/>
-    <w:lsdException w:name="Dark List Accent 6" w:semiHidden="0" w:uiPriority="70" w:unhideWhenUsed="0"/>
-    <w:lsdException w:name="Colorful Shading Accent 6" w:semiHidden="0" w:uiPriority="71" w:unhideWhenUsed="0"/>
-    <w:lsdException w:name="Colorful List Accent 6" w:semiHidden="0" w:uiPriority="72" w:unhideWhenUsed="0"/>
-    <w:lsdException w:name="Colorful Grid Accent 6" w:semiHidden="0" w:uiPriority="73" w:unhideWhenUsed="0"/>
-    <w:lsdException w:name="Subtle Emphasis" w:semiHidden="0" w:uiPriority="19" w:unhideWhenUsed="0" w:qFormat="1"/>
-    <w:lsdException w:name="Intense Emphasis" w:semiHidden="0" w:uiPriority="21" w:unhideWhenUsed="0" w:qFormat="1"/>
-    <w:lsdException w:name="Subtle Reference" w:semiHidden="0" w:uiPriority="31" w:unhideWhenUsed="0" w:qFormat="1"/>
-    <w:lsdException w:name="Intense Reference" w:semiHidden="0" w:uiPriority="32" w:unhideWhenUsed="0" w:qFormat="1"/>
-    <w:lsdException w:name="Book Title" w:semiHidden="0" w:uiPriority="33" w:unhideWhenUsed="0" w:qFormat="1"/>
-    <w:lsdException w:name="Bibliography" w:uiPriority="37"/>
-    <w:lsdException w:name="TOC Heading" w:uiPriority="39" w:qFormat="1"/>
+  <w:latentStyles w:defLockedState="0" w:defUIPriority="99" w:defSemiHidden="0" w:defUnhideWhenUsed="0" w:defQFormat="0" w:count="371">
+    <w:lsdException w:name="Normal" w:uiPriority="0" w:qFormat="1"/>
+    <w:lsdException w:name="heading 1" w:uiPriority="9" w:qFormat="1"/>
+    <w:lsdException w:name="heading 2" w:semiHidden="1" w:uiPriority="9" w:unhideWhenUsed="1" w:qFormat="1"/>
+    <w:lsdException w:name="heading 3" w:semiHidden="1" w:uiPriority="9" w:unhideWhenUsed="1" w:qFormat="1"/>
+    <w:lsdException w:name="heading 4" w:semiHidden="1" w:uiPriority="9" w:unhideWhenUsed="1" w:qFormat="1"/>
+    <w:lsdException w:name="heading 5" w:semiHidden="1" w:uiPriority="9" w:unhideWhenUsed="1" w:qFormat="1"/>
+    <w:lsdException w:name="heading 6" w:semiHidden="1" w:uiPriority="9" w:unhideWhenUsed="1" w:qFormat="1"/>
+    <w:lsdException w:name="heading 7" w:semiHidden="1" w:uiPriority="9" w:unhideWhenUsed="1" w:qFormat="1"/>
+    <w:lsdException w:name="heading 8" w:semiHidden="1" w:uiPriority="9" w:unhideWhenUsed="1" w:qFormat="1"/>
+    <w:lsdException w:name="heading 9" w:semiHidden="1" w:uiPriority="9" w:unhideWhenUsed="1" w:qFormat="1"/>
+    <w:lsdException w:name="index 1" w:semiHidden="1" w:unhideWhenUsed="1"/>
+    <w:lsdException w:name="index 2" w:semiHidden="1" w:unhideWhenUsed="1"/>
+    <w:lsdException w:name="index 3" w:semiHidden="1" w:unhideWhenUsed="1"/>
+    <w:lsdException w:name="index 4" w:semiHidden="1" w:unhideWhenUsed="1"/>
+    <w:lsdException w:name="index 5" w:semiHidden="1" w:unhideWhenUsed="1"/>
+    <w:lsdException w:name="index 6" w:semiHidden="1" w:unhideWhenUsed="1"/>
+    <w:lsdException w:name="index 7" w:semiHidden="1" w:unhideWhenUsed="1"/>
+    <w:lsdException w:name="index 8" w:semiHidden="1" w:unhideWhenUsed="1"/>
+    <w:lsdException w:name="index 9" w:semiHidden="1" w:unhideWhenUsed="1"/>
+    <w:lsdException w:name="toc 1" w:semiHidden="1" w:uiPriority="39" w:unhideWhenUsed="1"/>
+    <w:lsdException w:name="toc 2" w:semiHidden="1" w:uiPriority="39" w:unhideWhenUsed="1"/>
+    <w:lsdException w:name="toc 3" w:semiHidden="1" w:uiPriority="39" w:unhideWhenUsed="1"/>
+    <w:lsdException w:name="toc 4" w:semiHidden="1" w:uiPriority="39" w:unhideWhenUsed="1"/>
+    <w:lsdException w:name="toc 5" w:semiHidden="1" w:uiPriority="39" w:unhideWhenUsed="1"/>
+    <w:lsdException w:name="toc 6" w:semiHidden="1" w:uiPriority="39" w:unhideWhenUsed="1"/>
+    <w:lsdException w:name="toc 7" w:semiHidden="1" w:uiPriority="39" w:unhideWhenUsed="1"/>
+    <w:lsdException w:name="toc 8" w:semiHidden="1" w:uiPriority="39" w:unhideWhenUsed="1"/>
+    <w:lsdException w:name="toc 9" w:semiHidden="1" w:uiPriority="39" w:unhideWhenUsed="1"/>
+    <w:lsdException w:name="Normal Indent" w:semiHidden="1" w:unhideWhenUsed="1"/>
+    <w:lsdException w:name="footnote text" w:semiHidden="1" w:unhideWhenUsed="1"/>
+    <w:lsdException w:name="annotation text" w:semiHidden="1" w:unhideWhenUsed="1"/>
+    <w:lsdException w:name="header" w:semiHidden="1" w:unhideWhenUsed="1"/>
+    <w:lsdException w:name="footer" w:semiHidden="1" w:unhideWhenUsed="1"/>
+    <w:lsdException w:name="index heading" w:semiHidden="1" w:unhideWhenUsed="1"/>
+    <w:lsdException w:name="caption" w:semiHidden="1" w:uiPriority="35" w:unhideWhenUsed="1" w:qFormat="1"/>
+    <w:lsdException w:name="table of figures" w:semiHidden="1" w:unhideWhenUsed="1"/>
+    <w:lsdException w:name="envelope address" w:semiHidden="1" w:unhideWhenUsed="1"/>
+    <w:lsdException w:name="envelope return" w:semiHidden="1" w:unhideWhenUsed="1"/>
+    <w:lsdException w:name="footnote reference" w:semiHidden="1" w:unhideWhenUsed="1"/>
+    <w:lsdException w:name="annotation reference" w:semiHidden="1" w:unhideWhenUsed="1"/>
+    <w:lsdException w:name="line number" w:semiHidden="1" w:unhideWhenUsed="1"/>
+    <w:lsdException w:name="page number" w:semiHidden="1" w:unhideWhenUsed="1"/>
+    <w:lsdException w:name="endnote reference" w:semiHidden="1" w:unhideWhenUsed="1"/>
+    <w:lsdException w:name="endnote text" w:semiHidden="1" w:unhideWhenUsed="1"/>
+    <w:lsdException w:name="table of authorities" w:semiHidden="1" w:unhideWhenUsed="1"/>
+    <w:lsdException w:name="macro" w:semiHidden="1" w:unhideWhenUsed="1"/>
+    <w:lsdException w:name="toa heading" w:semiHidden="1" w:unhideWhenUsed="1"/>
+    <w:lsdException w:name="List" w:semiHidden="1" w:unhideWhenUsed="1"/>
+    <w:lsdException w:name="List Bullet" w:semiHidden="1" w:unhideWhenUsed="1"/>
+    <w:lsdException w:name="List Number" w:semiHidden="1" w:unhideWhenUsed="1"/>
+    <w:lsdException w:name="List 2" w:semiHidden="1" w:unhideWhenUsed="1"/>
+    <w:lsdException w:name="List 3" w:semiHidden="1" w:unhideWhenUsed="1"/>
+    <w:lsdException w:name="List 4" w:semiHidden="1" w:unhideWhenUsed="1"/>
+    <w:lsdException w:name="List 5" w:semiHidden="1" w:unhideWhenUsed="1"/>
+    <w:lsdException w:name="List Bullet 2" w:semiHidden="1" w:unhideWhenUsed="1"/>
+    <w:lsdException w:name="List Bullet 3" w:semiHidden="1" w:unhideWhenUsed="1"/>
+    <w:lsdException w:name="List Bullet 4" w:semiHidden="1" w:unhideWhenUsed="1"/>
+    <w:lsdException w:name="List Bullet 5" w:semiHidden="1" w:unhideWhenUsed="1"/>
+    <w:lsdException w:name="List Number 2" w:semiHidden="1" w:unhideWhenUsed="1"/>
+    <w:lsdException w:name="List Number 3" w:semiHidden="1" w:unhideWhenUsed="1"/>
+    <w:lsdException w:name="List Number 4" w:semiHidden="1" w:unhideWhenUsed="1"/>
+    <w:lsdException w:name="List Number 5" w:semiHidden="1" w:unhideWhenUsed="1"/>
+    <w:lsdException w:name="Title" w:uiPriority="10" w:qFormat="1"/>
+    <w:lsdException w:name="Closing" w:semiHidden="1" w:unhideWhenUsed="1"/>
+    <w:lsdException w:name="Signature" w:semiHidden="1" w:unhideWhenUsed="1"/>
+    <w:lsdException w:name="Default Paragraph Font" w:semiHidden="1" w:uiPriority="1" w:unhideWhenUsed="1"/>
+    <w:lsdException w:name="Body Text" w:semiHidden="1" w:unhideWhenUsed="1"/>
+    <w:lsdException w:name="Body Text Indent" w:semiHidden="1" w:unhideWhenUsed="1"/>
+    <w:lsdException w:name="List Continue" w:semiHidden="1" w:unhideWhenUsed="1"/>
+    <w:lsdException w:name="List Continue 2" w:semiHidden="1" w:unhideWhenUsed="1"/>
+    <w:lsdException w:name="List Continue 3" w:semiHidden="1" w:unhideWhenUsed="1"/>
+    <w:lsdException w:name="List Continue 4" w:semiHidden="1" w:unhideWhenUsed="1"/>
+    <w:lsdException w:name="List Continue 5" w:semiHidden="1" w:unhideWhenUsed="1"/>
+    <w:lsdException w:name="Message Header" w:semiHidden="1" w:unhideWhenUsed="1"/>
+    <w:lsdException w:name="Subtitle" w:uiPriority="11" w:qFormat="1"/>
+    <w:lsdException w:name="Salutation" w:semiHidden="1" w:unhideWhenUsed="1"/>
+    <w:lsdException w:name="Date" w:semiHidden="1" w:unhideWhenUsed="1"/>
+    <w:lsdException w:name="Body Text First Indent" w:semiHidden="1" w:unhideWhenUsed="1"/>
+    <w:lsdException w:name="Body Text First Indent 2" w:semiHidden="1" w:unhideWhenUsed="1"/>
+    <w:lsdException w:name="Note Heading" w:semiHidden="1" w:unhideWhenUsed="1"/>
+    <w:lsdException w:name="Body Text 2" w:semiHidden="1" w:unhideWhenUsed="1"/>
+    <w:lsdException w:name="Body Text 3" w:semiHidden="1" w:unhideWhenUsed="1"/>
+    <w:lsdException w:name="Body Text Indent 2" w:semiHidden="1" w:unhideWhenUsed="1"/>
+    <w:lsdException w:name="Body Text Indent 3" w:semiHidden="1" w:unhideWhenUsed="1"/>
+    <w:lsdException w:name="Block Text" w:semiHidden="1" w:unhideWhenUsed="1"/>
+    <w:lsdException w:name="Hyperlink" w:semiHidden="1" w:unhideWhenUsed="1"/>
+    <w:lsdException w:name="FollowedHyperlink" w:semiHidden="1" w:unhideWhenUsed="1"/>
+    <w:lsdException w:name="Strong" w:uiPriority="22" w:qFormat="1"/>
+    <w:lsdException w:name="Emphasis" w:uiPriority="20" w:qFormat="1"/>
+    <w:lsdException w:name="Document Map" w:semiHidden="1" w:unhideWhenUsed="1"/>
+    <w:lsdException w:name="Plain Text" w:semiHidden="1" w:unhideWhenUsed="1"/>
+    <w:lsdException w:name="E-mail Signature" w:semiHidden="1" w:unhideWhenUsed="1"/>
+    <w:lsdException w:name="HTML Top of Form" w:semiHidden="1" w:unhideWhenUsed="1"/>
+    <w:lsdException w:name="HTML Bottom of Form" w:semiHidden="1" w:unhideWhenUsed="1"/>
+    <w:lsdException w:name="Normal (Web)" w:semiHidden="1" w:unhideWhenUsed="1"/>
+    <w:lsdException w:name="HTML Acronym" w:semiHidden="1" w:unhideWhenUsed="1"/>
+    <w:lsdException w:name="HTML Address" w:semiHidden="1" w:unhideWhenUsed="1"/>
+    <w:lsdException w:name="HTML Cite" w:semiHidden="1" w:unhideWhenUsed="1"/>
+    <w:lsdException w:name="HTML Code" w:semiHidden="1" w:unhideWhenUsed="1"/>
+    <w:lsdException w:name="HTML Definition" w:semiHidden="1" w:unhideWhenUsed="1"/>
+    <w:lsdException w:name="HTML Keyboard" w:semiHidden="1" w:unhideWhenUsed="1"/>
+    <w:lsdException w:name="HTML Preformatted" w:semiHidden="1" w:unhideWhenUsed="1"/>
+    <w:lsdException w:name="HTML Sample" w:semiHidden="1" w:unhideWhenUsed="1"/>
+    <w:lsdException w:name="HTML Typewriter" w:semiHidden="1" w:unhideWhenUsed="1"/>
+    <w:lsdException w:name="HTML Variable" w:semiHidden="1" w:unhideWhenUsed="1"/>
+    <w:lsdException w:name="Normal Table" w:semiHidden="1" w:unhideWhenUsed="1"/>
+    <w:lsdException w:name="annotation subject" w:semiHidden="1" w:unhideWhenUsed="1"/>
+    <w:lsdException w:name="No List" w:semiHidden="1" w:unhideWhenUsed="1"/>
+    <w:lsdException w:name="Outline List 1" w:semiHidden="1" w:unhideWhenUsed="1"/>
+    <w:lsdException w:name="Outline List 2" w:semiHidden="1" w:unhideWhenUsed="1"/>
+    <w:lsdException w:name="Outline List 3" w:semiHidden="1" w:unhideWhenUsed="1"/>
+    <w:lsdException w:name="Table Simple 1" w:semiHidden="1" w:unhideWhenUsed="1"/>
+    <w:lsdException w:name="Table Simple 2" w:semiHidden="1" w:unhideWhenUsed="1"/>
+    <w:lsdException w:name="Table Simple 3" w:semiHidden="1" w:unhideWhenUsed="1"/>
+    <w:lsdException w:name="Table Classic 1" w:semiHidden="1" w:unhideWhenUsed="1"/>
+    <w:lsdException w:name="Table Classic 2" w:semiHidden="1" w:unhideWhenUsed="1"/>
+    <w:lsdException w:name="Table Classic 3" w:semiHidden="1" w:unhideWhenUsed="1"/>
+    <w:lsdException w:name="Table Classic 4" w:semiHidden="1" w:unhideWhenUsed="1"/>
+    <w:lsdException w:name="Table Colorful 1" w:semiHidden="1" w:unhideWhenUsed="1"/>
+    <w:lsdException w:name="Table Colorful 2" w:semiHidden="1" w:unhideWhenUsed="1"/>
+    <w:lsdException w:name="Table Colorful 3" w:semiHidden="1" w:unhideWhenUsed="1"/>
+    <w:lsdException w:name="Table Columns 1" w:semiHidden="1" w:unhideWhenUsed="1"/>
+    <w:lsdException w:name="Table Columns 2" w:semiHidden="1" w:unhideWhenUsed="1"/>
+    <w:lsdException w:name="Table Columns 3" w:semiHidden="1" w:unhideWhenUsed="1"/>
+    <w:lsdException w:name="Table Columns 4" w:semiHidden="1" w:unhideWhenUsed="1"/>
+    <w:lsdException w:name="Table Columns 5" w:semiHidden="1" w:unhideWhenUsed="1"/>
+    <w:lsdException w:name="Table Grid 1" w:semiHidden="1" w:unhideWhenUsed="1"/>
+    <w:lsdException w:name="Table Grid 2" w:semiHidden="1" w:unhideWhenUsed="1"/>
+    <w:lsdException w:name="Table Grid 3" w:semiHidden="1" w:unhideWhenUsed="1"/>
+    <w:lsdException w:name="Table Grid 4" w:semiHidden="1" w:unhideWhenUsed="1"/>
+    <w:lsdException w:name="Table Grid 5" w:semiHidden="1" w:unhideWhenUsed="1"/>
+    <w:lsdException w:name="Table Grid 6" w:semiHidden="1" w:unhideWhenUsed="1"/>
+    <w:lsdException w:name="Table Grid 7" w:semiHidden="1" w:unhideWhenUsed="1"/>
+    <w:lsdException w:name="Table Grid 8" w:semiHidden="1" w:unhideWhenUsed="1"/>
+    <w:lsdException w:name="Table List 1" w:semiHidden="1" w:unhideWhenUsed="1"/>
+    <w:lsdException w:name="Table List 2" w:semiHidden="1" w:unhideWhenUsed="1"/>
+    <w:lsdException w:name="Table List 3" w:semiHidden="1" w:unhideWhenUsed="1"/>
+    <w:lsdException w:name="Table List 4" w:semiHidden="1" w:unhideWhenUsed="1"/>
+    <w:lsdException w:name="Table List 5" w:semiHidden="1" w:unhideWhenUsed="1"/>
+    <w:lsdException w:name="Table List 6" w:semiHidden="1" w:unhideWhenUsed="1"/>
+    <w:lsdException w:name="Table List 7" w:semiHidden="1" w:unhideWhenUsed="1"/>
+    <w:lsdException w:name="Table List 8" w:semiHidden="1" w:unhideWhenUsed="1"/>
+    <w:lsdException w:name="Table 3D effects 1" w:semiHidden="1" w:unhideWhenUsed="1"/>
+    <w:lsdException w:name="Table 3D effects 2" w:semiHidden="1" w:unhideWhenUsed="1"/>
+    <w:lsdException w:name="Table 3D effects 3" w:semiHidden="1" w:unhideWhenUsed="1"/>
+    <w:lsdException w:name="Table Contemporary" w:semiHidden="1" w:unhideWhenUsed="1"/>
+    <w:lsdException w:name="Table Elegant" w:semiHidden="1" w:unhideWhenUsed="1"/>
+    <w:lsdException w:name="Table Professional" w:semiHidden="1" w:unhideWhenUsed="1"/>
+    <w:lsdException w:name="Table Subtle 1" w:semiHidden="1" w:unhideWhenUsed="1"/>
+    <w:lsdException w:name="Table Subtle 2" w:semiHidden="1" w:unhideWhenUsed="1"/>
+    <w:lsdException w:name="Table Web 1" w:semiHidden="1" w:unhideWhenUsed="1"/>
+    <w:lsdException w:name="Table Web 2" w:semiHidden="1" w:unhideWhenUsed="1"/>
+    <w:lsdException w:name="Table Web 3" w:semiHidden="1" w:unhideWhenUsed="1"/>
+    <w:lsdException w:name="Balloon Text" w:semiHidden="1" w:unhideWhenUsed="1"/>
+    <w:lsdException w:name="Table Grid" w:uiPriority="59"/>
+    <w:lsdException w:name="Table Theme" w:semiHidden="1" w:unhideWhenUsed="1"/>
+    <w:lsdException w:name="Placeholder Text" w:semiHidden="1"/>
+    <w:lsdException w:name="No Spacing" w:uiPriority="1" w:qFormat="1"/>
+    <w:lsdException w:name="Light Shading" w:uiPriority="60"/>
+    <w:lsdException w:name="Light List" w:uiPriority="61"/>
+    <w:lsdException w:name="Light Grid" w:uiPriority="62"/>
+    <w:lsdException w:name="Medium Shading 1" w:uiPriority="63"/>
+    <w:lsdException w:name="Medium Shading 2" w:uiPriority="64"/>
+    <w:lsdException w:name="Medium List 1" w:uiPriority="65"/>
+    <w:lsdException w:name="Medium List 2" w:uiPriority="66"/>
+    <w:lsdException w:name="Medium Grid 1" w:uiPriority="67"/>
+    <w:lsdException w:name="Medium Grid 2" w:uiPriority="68"/>
+    <w:lsdException w:name="Medium Grid 3" w:uiPriority="69"/>
+    <w:lsdException w:name="Dark List" w:uiPriority="70"/>
+    <w:lsdException w:name="Colorful Shading" w:uiPriority="71"/>
+    <w:lsdException w:name="Colorful List" w:uiPriority="72"/>
+    <w:lsdException w:name="Colorful Grid" w:uiPriority="73"/>
+    <w:lsdException w:name="Light Shading Accent 1" w:uiPriority="60"/>
+    <w:lsdException w:name="Light List Accent 1" w:uiPriority="61"/>
+    <w:lsdException w:name="Light Grid Accent 1" w:uiPriority="62"/>
+    <w:lsdException w:name="Medium Shading 1 Accent 1" w:uiPriority="63"/>
+    <w:lsdException w:name="Medium Shading 2 Accent 1" w:uiPriority="64"/>
+    <w:lsdException w:name="Medium List 1 Accent 1" w:uiPriority="65"/>
+    <w:lsdException w:name="Revision" w:semiHidden="1"/>
+    <w:lsdException w:name="List Paragraph" w:uiPriority="34" w:qFormat="1"/>
+    <w:lsdException w:name="Quote" w:uiPriority="29" w:qFormat="1"/>
+    <w:lsdException w:name="Intense Quote" w:uiPriority="30" w:qFormat="1"/>
+    <w:lsdException w:name="Medium List 2 Accent 1" w:uiPriority="66"/>
+    <w:lsdException w:name="Medium Grid 1 Accent 1" w:uiPriority="67"/>
+    <w:lsdException w:name="Medium Grid 2 Accent 1" w:uiPriority="68"/>
+    <w:lsdException w:name="Medium Grid 3 Accent 1" w:uiPriority="69"/>
+    <w:lsdException w:name="Dark List Accent 1" w:uiPriority="70"/>
+    <w:lsdException w:name="Colorful Shading Accent 1" w:uiPriority="71"/>
+    <w:lsdException w:name="Colorful List Accent 1" w:uiPriority="72"/>
+    <w:lsdException w:name="Colorful Grid Accent 1" w:uiPriority="73"/>
+    <w:lsdException w:name="Light Shading Accent 2" w:uiPriority="60"/>
+    <w:lsdException w:name="Light List Accent 2" w:uiPriority="61"/>
+    <w:lsdException w:name="Light Grid Accent 2" w:uiPriority="62"/>
+    <w:lsdException w:name="Medium Shading 1 Accent 2" w:uiPriority="63"/>
+    <w:lsdException w:name="Medium Shading 2 Accent 2" w:uiPriority="64"/>
+    <w:lsdException w:name="Medium List 1 Accent 2" w:uiPriority="65"/>
+    <w:lsdException w:name="Medium List 2 Accent 2" w:uiPriority="66"/>
+    <w:lsdException w:name="Medium Grid 1 Accent 2" w:uiPriority="67"/>
+    <w:lsdException w:name="Medium Grid 2 Accent 2" w:uiPriority="68"/>
+    <w:lsdException w:name="Medium Grid 3 Accent 2" w:uiPriority="69"/>
+    <w:lsdException w:name="Dark List Accent 2" w:uiPriority="70"/>
+    <w:lsdException w:name="Colorful Shading Accent 2" w:uiPriority="71"/>
+    <w:lsdException w:name="Colorful List Accent 2" w:uiPriority="72"/>
+    <w:lsdException w:name="Colorful Grid Accent 2" w:uiPriority="73"/>
+    <w:lsdException w:name="Light Shading Accent 3" w:uiPriority="60"/>
+    <w:lsdException w:name="Light List Accent 3" w:uiPriority="61"/>
+    <w:lsdException w:name="Light Grid Accent 3" w:uiPriority="62"/>
+    <w:lsdException w:name="Medium Shading 1 Accent 3" w:uiPriority="63"/>
+    <w:lsdException w:name="Medium Shading 2 Accent 3" w:uiPriority="64"/>
+    <w:lsdException w:name="Medium List 1 Accent 3" w:uiPriority="65"/>
+    <w:lsdException w:name="Medium List 2 Accent 3" w:uiPriority="66"/>
+    <w:lsdException w:name="Medium Grid 1 Accent 3" w:uiPriority="67"/>
+    <w:lsdException w:name="Medium Grid 2 Accent 3" w:uiPriority="68"/>
+    <w:lsdException w:name="Medium Grid 3 Accent 3" w:uiPriority="69"/>
+    <w:lsdException w:name="Dark List Accent 3" w:uiPriority="70"/>
+    <w:lsdException w:name="Colorful Shading Accent 3" w:uiPriority="71"/>
+    <w:lsdException w:name="Colorful List Accent 3" w:uiPriority="72"/>
+    <w:lsdException w:name="Colorful Grid Accent 3" w:uiPriority="73"/>
+    <w:lsdException w:name="Light Shading Accent 4" w:uiPriority="60"/>
+    <w:lsdException w:name="Light List Accent 4" w:uiPriority="61"/>
+    <w:lsdException w:name="Light Grid Accent 4" w:uiPriority="62"/>
+    <w:lsdException w:name="Medium Shading 1 Accent 4" w:uiPriority="63"/>
+    <w:lsdException w:name="Medium Shading 2 Accent 4" w:uiPriority="64"/>
+    <w:lsdException w:name="Medium List 1 Accent 4" w:uiPriority="65"/>
+    <w:lsdException w:name="Medium List 2 Accent 4" w:uiPriority="66"/>
+    <w:lsdException w:name="Medium Grid 1 Accent 4" w:uiPriority="67"/>
+    <w:lsdException w:name="Medium Grid 2 Accent 4" w:uiPriority="68"/>
+    <w:lsdException w:name="Medium Grid 3 Accent 4" w:uiPriority="69"/>
+    <w:lsdException w:name="Dark List Accent 4" w:uiPriority="70"/>
+    <w:lsdException w:name="Colorful Shading Accent 4" w:uiPriority="71"/>
+    <w:lsdException w:name="Colorful List Accent 4" w:uiPriority="72"/>
+    <w:lsdException w:name="Colorful Grid Accent 4" w:uiPriority="73"/>
+    <w:lsdException w:name="Light Shading Accent 5" w:uiPriority="60"/>
+    <w:lsdException w:name="Light List Accent 5" w:uiPriority="61"/>
+    <w:lsdException w:name="Light Grid Accent 5" w:uiPriority="62"/>
+    <w:lsdException w:name="Medium Shading 1 Accent 5" w:uiPriority="63"/>
+    <w:lsdException w:name="Medium Shading 2 Accent 5" w:uiPriority="64"/>
+    <w:lsdException w:name="Medium List 1 Accent 5" w:uiPriority="65"/>
+    <w:lsdException w:name="Medium List 2 Accent 5" w:uiPriority="66"/>
+    <w:lsdException w:name="Medium Grid 1 Accent 5" w:uiPriority="67"/>
+    <w:lsdException w:name="Medium Grid 2 Accent 5" w:uiPriority="68"/>
+    <w:lsdException w:name="Medium Grid 3 Accent 5" w:uiPriority="69"/>
+    <w:lsdException w:name="Dark List Accent 5" w:uiPriority="70"/>
+    <w:lsdException w:name="Colorful Shading Accent 5" w:uiPriority="71"/>
+    <w:lsdException w:name="Colorful List Accent 5" w:uiPriority="72"/>
+    <w:lsdException w:name="Colorful Grid Accent 5" w:uiPriority="73"/>
+    <w:lsdException w:name="Light Shading Accent 6" w:uiPriority="60"/>
+    <w:lsdException w:name="Light List Accent 6" w:uiPriority="61"/>
+    <w:lsdException w:name="Light Grid Accent 6" w:uiPriority="62"/>
+    <w:lsdException w:name="Medium Shading 1 Accent 6" w:uiPriority="63"/>
+    <w:lsdException w:name="Medium Shading 2 Accent 6" w:uiPriority="64"/>
+    <w:lsdException w:name="Medium List 1 Accent 6" w:uiPriority="65"/>
+    <w:lsdException w:name="Medium List 2 Accent 6" w:uiPriority="66"/>
+    <w:lsdException w:name="Medium Grid 1 Accent 6" w:uiPriority="67"/>
+    <w:lsdException w:name="Medium Grid 2 Accent 6" w:uiPriority="68"/>
+    <w:lsdException w:name="Medium Grid 3 Accent 6" w:uiPriority="69"/>
+    <w:lsdException w:name="Dark List Accent 6" w:uiPriority="70"/>
+    <w:lsdException w:name="Colorful Shading Accent 6" w:uiPriority="71"/>
+    <w:lsdException w:name="Colorful List Accent 6" w:uiPriority="72"/>
+    <w:lsdException w:name="Colorful Grid Accent 6" w:uiPriority="73"/>
+    <w:lsdException w:name="Subtle Emphasis" w:uiPriority="19" w:qFormat="1"/>
+    <w:lsdException w:name="Intense Emphasis" w:uiPriority="21" w:qFormat="1"/>
+    <w:lsdException w:name="Subtle Reference" w:uiPriority="31" w:qFormat="1"/>
+    <w:lsdException w:name="Intense Reference" w:uiPriority="32" w:qFormat="1"/>
+    <w:lsdException w:name="Book Title" w:uiPriority="33" w:qFormat="1"/>
+    <w:lsdException w:name="Bibliography" w:semiHidden="1" w:uiPriority="37" w:unhideWhenUsed="1"/>
+    <w:lsdException w:name="TOC Heading" w:semiHidden="1" w:uiPriority="39" w:unhideWhenUsed="1" w:qFormat="1"/>
+    <w:lsdException w:name="Plain Table 1" w:uiPriority="41"/>
+    <w:lsdException w:name="Plain Table 2" w:uiPriority="42"/>
+    <w:lsdException w:name="Plain Table 3" w:uiPriority="43"/>
+    <w:lsdException w:name="Plain Table 4" w:uiPriority="44"/>
+    <w:lsdException w:name="Plain Table 5" w:uiPriority="45"/>
+    <w:lsdException w:name="Grid Table Light" w:uiPriority="40"/>
+    <w:lsdException w:name="Grid Table 1 Light" w:uiPriority="46"/>
+    <w:lsdException w:name="Grid Table 2" w:uiPriority="47"/>
+    <w:lsdException w:name="Grid Table 3" w:uiPriority="48"/>
+    <w:lsdException w:name="Grid Table 4" w:uiPriority="49"/>
+    <w:lsdException w:name="Grid Table 5 Dark" w:uiPriority="50"/>
+    <w:lsdException w:name="Grid Table 6 Colorful" w:uiPriority="51"/>
+    <w:lsdException w:name="Grid Table 7 Colorful" w:uiPriority="52"/>
+    <w:lsdException w:name="Grid Table 1 Light Accent 1" w:uiPriority="46"/>
+    <w:lsdException w:name="Grid Table 2 Accent 1" w:uiPriority="47"/>
+    <w:lsdException w:name="Grid Table 3 Accent 1" w:uiPriority="48"/>
+    <w:lsdException w:name="Grid Table 4 Accent 1" w:uiPriority="49"/>
+    <w:lsdException w:name="Grid Table 5 Dark Accent 1" w:uiPriority="50"/>
+    <w:lsdException w:name="Grid Table 6 Colorful Accent 1" w:uiPriority="51"/>
+    <w:lsdException w:name="Grid Table 7 Colorful Accent 1" w:uiPriority="52"/>
+    <w:lsdException w:name="Grid Table 1 Light Accent 2" w:uiPriority="46"/>
+    <w:lsdException w:name="Grid Table 2 Accent 2" w:uiPriority="47"/>
+    <w:lsdException w:name="Grid Table 3 Accent 2" w:uiPriority="48"/>
+    <w:lsdException w:name="Grid Table 4 Accent 2" w:uiPriority="49"/>
+    <w:lsdException w:name="Grid Table 5 Dark Accent 2" w:uiPriority="50"/>
+    <w:lsdException w:name="Grid Table 6 Colorful Accent 2" w:uiPriority="51"/>
+    <w:lsdException w:name="Grid Table 7 Colorful Accent 2" w:uiPriority="52"/>
+    <w:lsdException w:name="Grid Table 1 Light Accent 3" w:uiPriority="46"/>
+    <w:lsdException w:name="Grid Table 2 Accent 3" w:uiPriority="47"/>
+    <w:lsdException w:name="Grid Table 3 Accent 3" w:uiPriority="48"/>
+    <w:lsdException w:name="Grid Table 4 Accent 3" w:uiPriority="49"/>
+    <w:lsdException w:name="Grid Table 5 Dark Accent 3" w:uiPriority="50"/>
+    <w:lsdException w:name="Grid Table 6 Colorful Accent 3" w:uiPriority="51"/>
+    <w:lsdException w:name="Grid Table 7 Colorful Accent 3" w:uiPriority="52"/>
+    <w:lsdException w:name="Grid Table 1 Light Accent 4" w:uiPriority="46"/>
+    <w:lsdException w:name="Grid Table 2 Accent 4" w:uiPriority="47"/>
+    <w:lsdException w:name="Grid Table 3 Accent 4" w:uiPriority="48"/>
+    <w:lsdException w:name="Grid Table 4 Accent 4" w:uiPriority="49"/>
+    <w:lsdException w:name="Grid Table 5 Dark Accent 4" w:uiPriority="50"/>
+    <w:lsdException w:name="Grid Table 6 Colorful Accent 4" w:uiPriority="51"/>
+    <w:lsdException w:name="Grid Table 7 Colorful Accent 4" w:uiPriority="52"/>
+    <w:lsdException w:name="Grid Table 1 Light Accent 5" w:uiPriority="46"/>
+    <w:lsdException w:name="Grid Table 2 Accent 5" w:uiPriority="47"/>
+    <w:lsdException w:name="Grid Table 3 Accent 5" w:uiPriority="48"/>
+    <w:lsdException w:name="Grid Table 4 Accent 5" w:uiPriority="49"/>
+    <w:lsdException w:name="Grid Table 5 Dark Accent 5" w:uiPriority="50"/>
+    <w:lsdException w:name="Grid Table 6 Colorful Accent 5" w:uiPriority="51"/>
+    <w:lsdException w:name="Grid Table 7 Colorful Accent 5" w:uiPriority="52"/>
+    <w:lsdException w:name="Grid Table 1 Light Accent 6" w:uiPriority="46"/>
+    <w:lsdException w:name="Grid Table 2 Accent 6" w:uiPriority="47"/>
+    <w:lsdException w:name="Grid Table 3 Accent 6" w:uiPriority="48"/>
+    <w:lsdException w:name="Grid Table 4 Accent 6" w:uiPriority="49"/>
+    <w:lsdException w:name="Grid Table 5 Dark Accent 6" w:uiPriority="50"/>
+    <w:lsdException w:name="Grid Table 6 Colorful Accent 6" w:uiPriority="51"/>
+    <w:lsdException w:name="Grid Table 7 Colorful Accent 6" w:uiPriority="52"/>
+    <w:lsdException w:name="List Table 1 Light" w:uiPriority="46"/>
+    <w:lsdException w:name="List Table 2" w:uiPriority="47"/>
+    <w:lsdException w:name="List Table 3" w:uiPriority="48"/>
+    <w:lsdException w:name="List Table 4" w:uiPriority="49"/>
+    <w:lsdException w:name="List Table 5 Dark" w:uiPriority="50"/>
+    <w:lsdException w:name="List Table 6 Colorful" w:uiPriority="51"/>
+    <w:lsdException w:name="List Table 7 Colorful" w:uiPriority="52"/>
+    <w:lsdException w:name="List Table 1 Light Accent 1" w:uiPriority="46"/>
+    <w:lsdException w:name="List Table 2 Accent 1" w:uiPriority="47"/>
+    <w:lsdException w:name="List Table 3 Accent 1" w:uiPriority="48"/>
+    <w:lsdException w:name="List Table 4 Accent 1" w:uiPriority="49"/>
+    <w:lsdException w:name="List Table 5 Dark Accent 1" w:uiPriority="50"/>
+    <w:lsdException w:name="List Table 6 Colorful Accent 1" w:uiPriority="51"/>
+    <w:lsdException w:name="List Table 7 Colorful Accent 1" w:uiPriority="52"/>
+    <w:lsdException w:name="List Table 1 Light Accent 2" w:uiPriority="46"/>
+    <w:lsdException w:name="List Table 2 Accent 2" w:uiPriority="47"/>
+    <w:lsdException w:name="List Table 3 Accent 2" w:uiPriority="48"/>
+    <w:lsdException w:name="List Table 4 Accent 2" w:uiPriority="49"/>
+    <w:lsdException w:name="List Table 5 Dark Accent 2" w:uiPriority="50"/>
+    <w:lsdException w:name="List Table 6 Colorful Accent 2" w:uiPriority="51"/>
+    <w:lsdException w:name="List Table 7 Colorful Accent 2" w:uiPriority="52"/>
+    <w:lsdException w:name="List Table 1 Light Accent 3" w:uiPriority="46"/>
+    <w:lsdException w:name="List Table 2 Accent 3" w:uiPriority="47"/>
+    <w:lsdException w:name="List Table 3 Accent 3" w:uiPriority="48"/>
+    <w:lsdException w:name="List Table 4 Accent 3" w:uiPriority="49"/>
+    <w:lsdException w:name="List Table 5 Dark Accent 3" w:uiPriority="50"/>
+    <w:lsdException w:name="List Table 6 Colorful Accent 3" w:uiPriority="51"/>
+    <w:lsdException w:name="List Table 7 Colorful Accent 3" w:uiPriority="52"/>
+    <w:lsdException w:name="List Table 1 Light Accent 4" w:uiPriority="46"/>
+    <w:lsdException w:name="List Table 2 Accent 4" w:uiPriority="47"/>
+    <w:lsdException w:name="List Table 3 Accent 4" w:uiPriority="48"/>
+    <w:lsdException w:name="List Table 4 Accent 4" w:uiPriority="49"/>
+    <w:lsdException w:name="List Table 5 Dark Accent 4" w:uiPriority="50"/>
+    <w:lsdException w:name="List Table 6 Colorful Accent 4" w:uiPriority="51"/>
+    <w:lsdException w:name="List Table 7 Colorful Accent 4" w:uiPriority="52"/>
+    <w:lsdException w:name="List Table 1 Light Accent 5" w:uiPriority="46"/>
+    <w:lsdException w:name="List Table 2 Accent 5" w:uiPriority="47"/>
+    <w:lsdException w:name="List Table 3 Accent 5" w:uiPriority="48"/>
+    <w:lsdException w:name="List Table 4 Accent 5" w:uiPriority="49"/>
+    <w:lsdException w:name="List Table 5 Dark Accent 5" w:uiPriority="50"/>
+    <w:lsdException w:name="List Table 6 Colorful Accent 5" w:uiPriority="51"/>
+    <w:lsdException w:name="List Table 7 Colorful Accent 5" w:uiPriority="52"/>
+    <w:lsdException w:name="List Table 1 Light Accent 6" w:uiPriority="46"/>
+    <w:lsdException w:name="List Table 2 Accent 6" w:uiPriority="47"/>
+    <w:lsdException w:name="List Table 3 Accent 6" w:uiPriority="48"/>
+    <w:lsdException w:name="List Table 4 Accent 6" w:uiPriority="49"/>
+    <w:lsdException w:name="List Table 5 Dark Accent 6" w:uiPriority="50"/>
+    <w:lsdException w:name="List Table 6 Colorful Accent 6" w:uiPriority="51"/>
+    <w:lsdException w:name="List Table 7 Colorful Accent 6" w:uiPriority="52"/>
   </w:latentStyles>
   <w:style w:type="paragraph" w:default="1" w:styleId="Normal">
     <w:name w:val="Normal"/>
@@ -3972,7 +3802,7 @@
 </file>
 
 <file path=customXml/itemProps2.xml><?xml version="1.0" encoding="utf-8"?>
-<ds:datastoreItem xmlns:ds="http://schemas.openxmlformats.org/officeDocument/2006/customXml" ds:itemID="{21C756D9-2919-4EEE-B547-F096D7C2CC2E}">
+<ds:datastoreItem xmlns:ds="http://schemas.openxmlformats.org/officeDocument/2006/customXml" ds:itemID="{9148406D-0DAC-435B-A3B5-7BDB744B0C3A}">
   <ds:schemaRefs>
     <ds:schemaRef ds:uri="http://schemas.openxmlformats.org/officeDocument/2006/bibliography"/>
   </ds:schemaRefs>

</xml_diff>

<commit_message>
Fixed User Story #23 of Deliverable.docx
</commit_message>
<xml_diff>
--- a/Deliverable 1/deliverable1.docx
+++ b/Deliverable 1/deliverable1.docx
@@ -1405,15 +1405,7 @@
           <w:b/>
           <w:u w:val="single"/>
         </w:rPr>
-        <w:t xml:space="preserve">A </w:t>
-      </w:r>
-      <w:bookmarkStart w:id="0" w:name="_GoBack"/>
-      <w:r>
-        <w:rPr>
-          <w:b/>
-          <w:u w:val="single"/>
-        </w:rPr>
-        <w:t>CHESS TURN</w:t>
+        <w:t>A CHESS TURN</w:t>
       </w:r>
       <w:r>
         <w:rPr>
@@ -1454,7 +1446,6 @@
         <w:t>.</w:t>
       </w:r>
     </w:p>
-    <w:bookmarkEnd w:id="0"/>
     <w:p>
       <w:pPr>
         <w:pStyle w:val="ListParagraph"/>
@@ -1484,7 +1475,7 @@
           <w:b/>
           <w:u w:val="single"/>
         </w:rPr>
-        <w:t>BE ABLE TO PLAY A COMPUTER TEAM</w:t>
+        <w:t>BE ABLE TO PLAY AGAINST A COMPUTER</w:t>
       </w:r>
       <w:r>
         <w:t xml:space="preserve">, SO THAT I </w:t>
@@ -1494,7 +1485,16 @@
           <w:b/>
           <w:u w:val="single"/>
         </w:rPr>
-        <w:t>DO NOT NEED TO HAVE ANOTHER PERSON TO PLAY WITH</w:t>
+        <w:t>DO NOT NEED TO HAVE ANOTHER PERSON</w:t>
+      </w:r>
+      <w:bookmarkStart w:id="0" w:name="_GoBack"/>
+      <w:bookmarkEnd w:id="0"/>
+      <w:r>
+        <w:rPr>
+          <w:b/>
+          <w:u w:val="single"/>
+        </w:rPr>
+        <w:t xml:space="preserve"> TO PLAY WITH</w:t>
       </w:r>
       <w:r>
         <w:t>.</w:t>
@@ -1842,7 +1842,7 @@
                               <w:sz w:val="32"/>
                               <w:szCs w:val="32"/>
                             </w:rPr>
-                            <w:t>2</w:t>
+                            <w:t>1</w:t>
                           </w:r>
                           <w:r>
                             <w:rPr>
@@ -1908,7 +1908,7 @@
                         <w:sz w:val="32"/>
                         <w:szCs w:val="32"/>
                       </w:rPr>
-                      <w:t>2</w:t>
+                      <w:t>1</w:t>
                     </w:r>
                     <w:r>
                       <w:rPr>
@@ -3802,7 +3802,7 @@
 </file>
 
 <file path=customXml/itemProps2.xml><?xml version="1.0" encoding="utf-8"?>
-<ds:datastoreItem xmlns:ds="http://schemas.openxmlformats.org/officeDocument/2006/customXml" ds:itemID="{9148406D-0DAC-435B-A3B5-7BDB744B0C3A}">
+<ds:datastoreItem xmlns:ds="http://schemas.openxmlformats.org/officeDocument/2006/customXml" ds:itemID="{0F3646B0-26DC-45AE-8DC4-B55E2C19C6C9}">
   <ds:schemaRefs>
     <ds:schemaRef ds:uri="http://schemas.openxmlformats.org/officeDocument/2006/bibliography"/>
   </ds:schemaRefs>

</xml_diff>

<commit_message>
combining all things into deliverable1
</commit_message>
<xml_diff>
--- a/Deliverable 1/deliverable1.docx
+++ b/Deliverable 1/deliverable1.docx
@@ -436,6 +436,8 @@
         <w:lastRenderedPageBreak/>
         <w:t>USER STORIES</w:t>
       </w:r>
+      <w:bookmarkStart w:id="0" w:name="_GoBack"/>
+      <w:bookmarkEnd w:id="0"/>
     </w:p>
     <w:p>
       <w:pPr>
@@ -2854,15 +2856,15 @@
         <w:rPr>
           <w:rFonts w:ascii="Times New Roman" w:hAnsi="Times New Roman" w:cs="Times New Roman"/>
           <w:b/>
-          <w:sz w:val="24"/>
-          <w:szCs w:val="24"/>
-        </w:rPr>
-      </w:pPr>
-      <w:r>
-        <w:rPr>
-          <w:rFonts w:ascii="Times New Roman" w:hAnsi="Times New Roman" w:cs="Times New Roman"/>
-          <w:b/>
-          <w:sz w:val="24"/>
+          <w:sz w:val="28"/>
+          <w:szCs w:val="24"/>
+        </w:rPr>
+      </w:pPr>
+      <w:r>
+        <w:rPr>
+          <w:rFonts w:ascii="Times New Roman" w:hAnsi="Times New Roman" w:cs="Times New Roman"/>
+          <w:b/>
+          <w:sz w:val="28"/>
           <w:szCs w:val="24"/>
         </w:rPr>
         <w:lastRenderedPageBreak/>
@@ -3268,41 +3270,26 @@
           <w:sz w:val="24"/>
           <w:szCs w:val="24"/>
         </w:rPr>
-        <w:t xml:space="preserve">15. Test that a player </w:t>
-      </w:r>
-      <w:r>
-        <w:rPr>
-          <w:rFonts w:ascii="Times New Roman" w:hAnsi="Times New Roman" w:cs="Times New Roman"/>
-          <w:sz w:val="24"/>
-          <w:szCs w:val="24"/>
-        </w:rPr>
-        <w:t>cannot</w:t>
-      </w:r>
-      <w:r>
-        <w:rPr>
-          <w:rFonts w:ascii="Times New Roman" w:hAnsi="Times New Roman" w:cs="Times New Roman"/>
-          <w:sz w:val="24"/>
-          <w:szCs w:val="24"/>
-        </w:rPr>
-        <w:t xml:space="preserve"> make more than one move at a time.</w:t>
-      </w:r>
-    </w:p>
-    <w:p>
-      <w:pPr>
-        <w:spacing w:line="480" w:lineRule="auto"/>
-        <w:jc w:val="both"/>
-        <w:rPr>
-          <w:rFonts w:ascii="Times New Roman" w:hAnsi="Times New Roman" w:cs="Times New Roman"/>
-          <w:sz w:val="24"/>
-          <w:szCs w:val="24"/>
-        </w:rPr>
-      </w:pPr>
-      <w:r>
-        <w:rPr>
-          <w:rFonts w:ascii="Times New Roman" w:hAnsi="Times New Roman" w:cs="Times New Roman"/>
-          <w:sz w:val="24"/>
-          <w:szCs w:val="24"/>
-        </w:rPr>
+        <w:t>15. Test that a player cannot make more than one move at a time.</w:t>
+      </w:r>
+    </w:p>
+    <w:p>
+      <w:pPr>
+        <w:spacing w:line="480" w:lineRule="auto"/>
+        <w:jc w:val="both"/>
+        <w:rPr>
+          <w:rFonts w:ascii="Times New Roman" w:hAnsi="Times New Roman" w:cs="Times New Roman"/>
+          <w:sz w:val="24"/>
+          <w:szCs w:val="24"/>
+        </w:rPr>
+      </w:pPr>
+      <w:r>
+        <w:rPr>
+          <w:rFonts w:ascii="Times New Roman" w:hAnsi="Times New Roman" w:cs="Times New Roman"/>
+          <w:sz w:val="24"/>
+          <w:szCs w:val="24"/>
+        </w:rPr>
+        <w:lastRenderedPageBreak/>
         <w:t>16. Test that the title of the game is "</w:t>
       </w:r>
       <w:proofErr w:type="spellStart"/>
@@ -3340,307 +3327,304 @@
           <w:sz w:val="24"/>
           <w:szCs w:val="24"/>
         </w:rPr>
+        <w:t>For our project we are going to use a method called TDD, or Test Driven Development. For TDD we will write our tests before we write the actual code for the project. This will allow us to ensure that all tests will pass, and that the code is testable code.</w:t>
+      </w:r>
+    </w:p>
+    <w:p>
+      <w:pPr>
+        <w:spacing w:line="480" w:lineRule="auto"/>
+        <w:jc w:val="both"/>
+        <w:rPr>
+          <w:rFonts w:ascii="Times New Roman" w:hAnsi="Times New Roman" w:cs="Times New Roman"/>
+          <w:sz w:val="24"/>
+          <w:szCs w:val="24"/>
+        </w:rPr>
+      </w:pPr>
+    </w:p>
+    <w:p>
+      <w:pPr>
+        <w:spacing w:line="480" w:lineRule="auto"/>
+        <w:jc w:val="both"/>
+        <w:rPr>
+          <w:rFonts w:ascii="Times New Roman" w:hAnsi="Times New Roman" w:cs="Times New Roman"/>
+          <w:b/>
+          <w:sz w:val="28"/>
+          <w:szCs w:val="24"/>
+        </w:rPr>
+      </w:pPr>
+      <w:r>
+        <w:rPr>
+          <w:rFonts w:ascii="Times New Roman" w:hAnsi="Times New Roman" w:cs="Times New Roman"/>
+          <w:b/>
+          <w:sz w:val="28"/>
+          <w:szCs w:val="24"/>
+        </w:rPr>
+        <w:t>Branching/Integration Plan:</w:t>
+      </w:r>
+    </w:p>
+    <w:p>
+      <w:pPr>
+        <w:spacing w:line="480" w:lineRule="auto"/>
+        <w:jc w:val="both"/>
+        <w:rPr>
+          <w:rFonts w:ascii="Times New Roman" w:hAnsi="Times New Roman" w:cs="Times New Roman"/>
+          <w:sz w:val="24"/>
+          <w:szCs w:val="24"/>
+        </w:rPr>
+      </w:pPr>
+      <w:r>
+        <w:rPr>
+          <w:rFonts w:ascii="Times New Roman" w:hAnsi="Times New Roman" w:cs="Times New Roman"/>
+          <w:sz w:val="24"/>
+          <w:szCs w:val="24"/>
+        </w:rPr>
+        <w:t xml:space="preserve">During each sprint our group will work in two teams. Teams will change from sprint to sprint, and equally divide up the work between the two groups. Once a team has finished their work and is ready to push to </w:t>
+      </w:r>
+      <w:proofErr w:type="spellStart"/>
+      <w:r>
+        <w:rPr>
+          <w:rFonts w:ascii="Times New Roman" w:hAnsi="Times New Roman" w:cs="Times New Roman"/>
+          <w:sz w:val="24"/>
+          <w:szCs w:val="24"/>
+        </w:rPr>
+        <w:t>Git</w:t>
+      </w:r>
+      <w:proofErr w:type="spellEnd"/>
+      <w:r>
+        <w:rPr>
+          <w:rFonts w:ascii="Times New Roman" w:hAnsi="Times New Roman" w:cs="Times New Roman"/>
+          <w:sz w:val="24"/>
+          <w:szCs w:val="24"/>
+        </w:rPr>
+        <w:t xml:space="preserve"> master, the other group will first review their work to check for errors. Finalizing the work, the reviewing team will "+1" their </w:t>
+      </w:r>
+      <w:proofErr w:type="spellStart"/>
+      <w:r>
+        <w:rPr>
+          <w:rFonts w:ascii="Times New Roman" w:hAnsi="Times New Roman" w:cs="Times New Roman"/>
+          <w:sz w:val="24"/>
+          <w:szCs w:val="24"/>
+        </w:rPr>
+        <w:t>Git</w:t>
+      </w:r>
+      <w:proofErr w:type="spellEnd"/>
+      <w:r>
+        <w:rPr>
+          <w:rFonts w:ascii="Times New Roman" w:hAnsi="Times New Roman" w:cs="Times New Roman"/>
+          <w:sz w:val="24"/>
+          <w:szCs w:val="24"/>
+        </w:rPr>
+        <w:t xml:space="preserve"> work to show that it's progress is to be considered complete. This ensures we have multiple sets of eyes on the code so we have a better opportunity to catch any errors.</w:t>
+      </w:r>
+    </w:p>
+    <w:p>
+      <w:pPr>
+        <w:spacing w:line="480" w:lineRule="auto"/>
+        <w:jc w:val="both"/>
+        <w:rPr>
+          <w:rFonts w:ascii="Times New Roman" w:hAnsi="Times New Roman" w:cs="Times New Roman"/>
+          <w:sz w:val="24"/>
+          <w:szCs w:val="24"/>
+        </w:rPr>
+      </w:pPr>
+    </w:p>
+    <w:p>
+      <w:pPr>
+        <w:spacing w:line="480" w:lineRule="auto"/>
+        <w:jc w:val="both"/>
+        <w:rPr>
+          <w:rFonts w:ascii="Times New Roman" w:hAnsi="Times New Roman" w:cs="Times New Roman"/>
+          <w:sz w:val="24"/>
+          <w:szCs w:val="24"/>
+        </w:rPr>
+      </w:pPr>
+      <w:r>
+        <w:rPr>
+          <w:rFonts w:ascii="Times New Roman" w:hAnsi="Times New Roman" w:cs="Times New Roman"/>
+          <w:sz w:val="24"/>
+          <w:szCs w:val="24"/>
+        </w:rPr>
+        <w:t>Branching names: feature/"name of feature"</w:t>
+      </w:r>
+    </w:p>
+    <w:p>
+      <w:pPr>
+        <w:spacing w:line="480" w:lineRule="auto"/>
+        <w:jc w:val="both"/>
+        <w:rPr>
+          <w:rFonts w:ascii="Times New Roman" w:hAnsi="Times New Roman" w:cs="Times New Roman"/>
+          <w:sz w:val="24"/>
+          <w:szCs w:val="24"/>
+        </w:rPr>
+      </w:pPr>
+      <w:r>
+        <w:rPr>
+          <w:rFonts w:ascii="Times New Roman" w:hAnsi="Times New Roman" w:cs="Times New Roman"/>
+          <w:sz w:val="24"/>
+          <w:szCs w:val="24"/>
+        </w:rPr>
+        <w:t>Who can integrate branches into master: Anyone, as long as the other group accepts the branch.</w:t>
+      </w:r>
+    </w:p>
+    <w:p>
+      <w:pPr>
+        <w:spacing w:line="480" w:lineRule="auto"/>
+        <w:jc w:val="both"/>
+        <w:rPr>
+          <w:rFonts w:ascii="Times New Roman" w:hAnsi="Times New Roman" w:cs="Times New Roman"/>
+          <w:sz w:val="24"/>
+          <w:szCs w:val="24"/>
+        </w:rPr>
+      </w:pPr>
+    </w:p>
+    <w:p>
+      <w:pPr>
+        <w:spacing w:line="480" w:lineRule="auto"/>
+        <w:jc w:val="both"/>
+        <w:rPr>
+          <w:rFonts w:ascii="Times New Roman" w:hAnsi="Times New Roman" w:cs="Times New Roman"/>
+          <w:sz w:val="24"/>
+          <w:szCs w:val="24"/>
+        </w:rPr>
+      </w:pPr>
+    </w:p>
+    <w:p>
+      <w:pPr>
+        <w:spacing w:line="480" w:lineRule="auto"/>
+        <w:jc w:val="both"/>
+        <w:rPr>
+          <w:rFonts w:ascii="Times New Roman" w:hAnsi="Times New Roman" w:cs="Times New Roman"/>
+          <w:sz w:val="24"/>
+          <w:szCs w:val="24"/>
+        </w:rPr>
+      </w:pPr>
+    </w:p>
+    <w:p>
+      <w:pPr>
+        <w:spacing w:line="480" w:lineRule="auto"/>
+        <w:jc w:val="both"/>
+        <w:rPr>
+          <w:rFonts w:ascii="Times New Roman" w:hAnsi="Times New Roman" w:cs="Times New Roman"/>
+          <w:sz w:val="24"/>
+          <w:szCs w:val="24"/>
+        </w:rPr>
+      </w:pPr>
+    </w:p>
+    <w:p>
+      <w:pPr>
+        <w:spacing w:line="480" w:lineRule="auto"/>
+        <w:jc w:val="both"/>
+        <w:rPr>
+          <w:rFonts w:ascii="Times New Roman" w:hAnsi="Times New Roman" w:cs="Times New Roman"/>
+          <w:sz w:val="24"/>
+          <w:szCs w:val="24"/>
+        </w:rPr>
+      </w:pPr>
+    </w:p>
+    <w:p>
+      <w:pPr>
+        <w:spacing w:line="480" w:lineRule="auto"/>
+        <w:jc w:val="both"/>
+        <w:rPr>
+          <w:rFonts w:ascii="Times New Roman" w:hAnsi="Times New Roman" w:cs="Times New Roman"/>
+          <w:b/>
+          <w:sz w:val="28"/>
+          <w:szCs w:val="24"/>
+        </w:rPr>
+      </w:pPr>
+      <w:r>
+        <w:rPr>
+          <w:rFonts w:ascii="Times New Roman" w:hAnsi="Times New Roman" w:cs="Times New Roman"/>
+          <w:b/>
+          <w:sz w:val="28"/>
+          <w:szCs w:val="24"/>
+        </w:rPr>
+        <w:t>Decision descriptions</w:t>
+      </w:r>
+    </w:p>
+    <w:p>
+      <w:pPr>
+        <w:spacing w:line="480" w:lineRule="auto"/>
+        <w:jc w:val="both"/>
+        <w:rPr>
+          <w:rFonts w:ascii="Times New Roman" w:hAnsi="Times New Roman" w:cs="Times New Roman"/>
+          <w:sz w:val="24"/>
+          <w:szCs w:val="24"/>
+        </w:rPr>
+      </w:pPr>
+      <w:r>
+        <w:rPr>
+          <w:rFonts w:ascii="Times New Roman" w:hAnsi="Times New Roman" w:cs="Times New Roman"/>
+          <w:sz w:val="24"/>
+          <w:szCs w:val="24"/>
+        </w:rPr>
+        <w:t xml:space="preserve">We interviewed our customer to learn what kind of product they wanted us to build.  We asked various questions about what could possibly be done to help the customer to give us a full picture of the end product.  During the interview, the customer prioritized some of the requirements.   From that list of requirements, we wrote user stories and ordered them according to the importance given to us by the customer.   We had a high priority list of items, followed by items the customer wanted but didn’t consider high priority, and then followed with the rest of the requirements that the customer would like but would not be absolutely necessary to make them happy.  </w:t>
+      </w:r>
+    </w:p>
+    <w:p>
+      <w:pPr>
+        <w:spacing w:line="480" w:lineRule="auto"/>
+        <w:jc w:val="both"/>
+        <w:rPr>
+          <w:rFonts w:ascii="Times New Roman" w:hAnsi="Times New Roman" w:cs="Times New Roman"/>
+          <w:sz w:val="24"/>
+          <w:szCs w:val="24"/>
+        </w:rPr>
+      </w:pPr>
+      <w:r>
+        <w:rPr>
+          <w:rFonts w:ascii="Times New Roman" w:hAnsi="Times New Roman" w:cs="Times New Roman"/>
+          <w:sz w:val="24"/>
+          <w:szCs w:val="24"/>
+        </w:rPr>
+        <w:t xml:space="preserve">Based on our user stories (derived from our interactions with our customer), we created our paper prototype.  We thought through how the start screen would look, and what functionality it would have.  That led to some buttons that would lead to other screens to allow us to meet the customer’s requirements.  After reviewing our first design, we started over with a better design.   </w:t>
+      </w:r>
+    </w:p>
+    <w:p>
+      <w:pPr>
+        <w:spacing w:line="480" w:lineRule="auto"/>
+        <w:jc w:val="both"/>
+        <w:rPr>
+          <w:rFonts w:ascii="Times New Roman" w:hAnsi="Times New Roman" w:cs="Times New Roman"/>
+          <w:sz w:val="24"/>
+          <w:szCs w:val="24"/>
+        </w:rPr>
+      </w:pPr>
+      <w:r>
+        <w:rPr>
+          <w:rFonts w:ascii="Times New Roman" w:hAnsi="Times New Roman" w:cs="Times New Roman"/>
+          <w:sz w:val="24"/>
+          <w:szCs w:val="24"/>
+        </w:rPr>
+        <w:t xml:space="preserve">We did research and found two options for building java GUI’s -  JavaFX and Swing.  We ended up choosing JavaFX because it was a newer technology, and it appears that JavaFX is becoming more popular in the development community.  </w:t>
+      </w:r>
+    </w:p>
+    <w:p>
+      <w:pPr>
+        <w:spacing w:line="480" w:lineRule="auto"/>
+        <w:jc w:val="both"/>
+        <w:rPr>
+          <w:rFonts w:ascii="Times New Roman" w:hAnsi="Times New Roman" w:cs="Times New Roman"/>
+          <w:sz w:val="24"/>
+          <w:szCs w:val="24"/>
+        </w:rPr>
+      </w:pPr>
+      <w:r>
+        <w:rPr>
+          <w:rFonts w:ascii="Times New Roman" w:hAnsi="Times New Roman" w:cs="Times New Roman"/>
+          <w:sz w:val="24"/>
+          <w:szCs w:val="24"/>
+        </w:rPr>
+        <w:t xml:space="preserve">We had discussions on how we were going to develop our software.  There was a disagreement between writing the code first or writing the tests first.  We ended up with a healthy agreement on using TDD (test driven development).   Our standups were productive.  Our communication throughout via slack, text, google hangouts and in person has been without issue.  We will have </w:t>
+      </w:r>
+      <w:r>
+        <w:rPr>
+          <w:rFonts w:ascii="Times New Roman" w:hAnsi="Times New Roman" w:cs="Times New Roman"/>
+          <w:sz w:val="24"/>
+          <w:szCs w:val="24"/>
+        </w:rPr>
         <w:lastRenderedPageBreak/>
-        <w:t>For our project we are going to use a method called TDD, or Test Driven Development. For TDD we will write our tests before we write the actual code for the project. This will allow us to ensure that all tests will pass, and that the code is testable code.</w:t>
-      </w:r>
-    </w:p>
-    <w:p>
-      <w:pPr>
-        <w:spacing w:line="480" w:lineRule="auto"/>
-        <w:jc w:val="both"/>
-        <w:rPr>
-          <w:rFonts w:ascii="Times New Roman" w:hAnsi="Times New Roman" w:cs="Times New Roman"/>
-          <w:sz w:val="24"/>
-          <w:szCs w:val="24"/>
-        </w:rPr>
-      </w:pPr>
-    </w:p>
-    <w:p>
-      <w:pPr>
-        <w:spacing w:line="480" w:lineRule="auto"/>
-        <w:jc w:val="both"/>
-        <w:rPr>
-          <w:rFonts w:ascii="Times New Roman" w:hAnsi="Times New Roman" w:cs="Times New Roman"/>
-          <w:b/>
-          <w:sz w:val="24"/>
-          <w:szCs w:val="24"/>
-        </w:rPr>
-      </w:pPr>
-      <w:r>
-        <w:rPr>
-          <w:rFonts w:ascii="Times New Roman" w:hAnsi="Times New Roman" w:cs="Times New Roman"/>
-          <w:b/>
-          <w:sz w:val="24"/>
-          <w:szCs w:val="24"/>
-        </w:rPr>
-        <w:t>Branching/Integration Plan:</w:t>
-      </w:r>
-    </w:p>
-    <w:p>
-      <w:pPr>
-        <w:spacing w:line="480" w:lineRule="auto"/>
-        <w:jc w:val="both"/>
-        <w:rPr>
-          <w:rFonts w:ascii="Times New Roman" w:hAnsi="Times New Roman" w:cs="Times New Roman"/>
-          <w:sz w:val="24"/>
-          <w:szCs w:val="24"/>
-        </w:rPr>
-      </w:pPr>
-      <w:r>
-        <w:rPr>
-          <w:rFonts w:ascii="Times New Roman" w:hAnsi="Times New Roman" w:cs="Times New Roman"/>
-          <w:sz w:val="24"/>
-          <w:szCs w:val="24"/>
-        </w:rPr>
-        <w:t xml:space="preserve">During each sprint our group will work in two teams. Teams will change from sprint to sprint, and equally divide up the work between the two groups. Once a team has finished their work and is ready to push to </w:t>
-      </w:r>
-      <w:proofErr w:type="spellStart"/>
-      <w:r>
-        <w:rPr>
-          <w:rFonts w:ascii="Times New Roman" w:hAnsi="Times New Roman" w:cs="Times New Roman"/>
-          <w:sz w:val="24"/>
-          <w:szCs w:val="24"/>
-        </w:rPr>
-        <w:t>Git</w:t>
-      </w:r>
-      <w:proofErr w:type="spellEnd"/>
-      <w:r>
-        <w:rPr>
-          <w:rFonts w:ascii="Times New Roman" w:hAnsi="Times New Roman" w:cs="Times New Roman"/>
-          <w:sz w:val="24"/>
-          <w:szCs w:val="24"/>
-        </w:rPr>
-        <w:t xml:space="preserve"> master, the other group will first review their work to check for errors. Finalizing the work, the reviewing team will "+1" their </w:t>
-      </w:r>
-      <w:proofErr w:type="spellStart"/>
-      <w:r>
-        <w:rPr>
-          <w:rFonts w:ascii="Times New Roman" w:hAnsi="Times New Roman" w:cs="Times New Roman"/>
-          <w:sz w:val="24"/>
-          <w:szCs w:val="24"/>
-        </w:rPr>
-        <w:t>Git</w:t>
-      </w:r>
-      <w:proofErr w:type="spellEnd"/>
-      <w:r>
-        <w:rPr>
-          <w:rFonts w:ascii="Times New Roman" w:hAnsi="Times New Roman" w:cs="Times New Roman"/>
-          <w:sz w:val="24"/>
-          <w:szCs w:val="24"/>
-        </w:rPr>
-        <w:t xml:space="preserve"> work to show that it's progress is to be considered complete. This ensures we have multiple sets of eyes on the code so we have a better opportunity to catch any errors.</w:t>
-      </w:r>
-    </w:p>
-    <w:p>
-      <w:pPr>
-        <w:spacing w:line="480" w:lineRule="auto"/>
-        <w:jc w:val="both"/>
-        <w:rPr>
-          <w:rFonts w:ascii="Times New Roman" w:hAnsi="Times New Roman" w:cs="Times New Roman"/>
-          <w:sz w:val="24"/>
-          <w:szCs w:val="24"/>
-        </w:rPr>
-      </w:pPr>
-    </w:p>
-    <w:p>
-      <w:pPr>
-        <w:spacing w:line="480" w:lineRule="auto"/>
-        <w:jc w:val="both"/>
-        <w:rPr>
-          <w:rFonts w:ascii="Times New Roman" w:hAnsi="Times New Roman" w:cs="Times New Roman"/>
-          <w:sz w:val="24"/>
-          <w:szCs w:val="24"/>
-        </w:rPr>
-      </w:pPr>
-      <w:r>
-        <w:rPr>
-          <w:rFonts w:ascii="Times New Roman" w:hAnsi="Times New Roman" w:cs="Times New Roman"/>
-          <w:sz w:val="24"/>
-          <w:szCs w:val="24"/>
-        </w:rPr>
-        <w:t>Branching names: feature/"name of feature"</w:t>
-      </w:r>
-    </w:p>
-    <w:p>
-      <w:pPr>
-        <w:spacing w:line="480" w:lineRule="auto"/>
-        <w:jc w:val="both"/>
-        <w:rPr>
-          <w:rFonts w:ascii="Times New Roman" w:hAnsi="Times New Roman" w:cs="Times New Roman"/>
-          <w:sz w:val="24"/>
-          <w:szCs w:val="24"/>
-        </w:rPr>
-      </w:pPr>
-      <w:r>
-        <w:rPr>
-          <w:rFonts w:ascii="Times New Roman" w:hAnsi="Times New Roman" w:cs="Times New Roman"/>
-          <w:sz w:val="24"/>
-          <w:szCs w:val="24"/>
-        </w:rPr>
-        <w:t>Who can integrate branches into master: Anyone, as long as the other group accepts the branch.</w:t>
-      </w:r>
-    </w:p>
-    <w:p>
-      <w:pPr>
-        <w:spacing w:line="480" w:lineRule="auto"/>
-        <w:jc w:val="both"/>
-        <w:rPr>
-          <w:rFonts w:ascii="Times New Roman" w:hAnsi="Times New Roman" w:cs="Times New Roman"/>
-          <w:sz w:val="24"/>
-          <w:szCs w:val="24"/>
-        </w:rPr>
-      </w:pPr>
-    </w:p>
-    <w:p>
-      <w:pPr>
-        <w:spacing w:line="480" w:lineRule="auto"/>
-        <w:jc w:val="both"/>
-        <w:rPr>
-          <w:rFonts w:ascii="Times New Roman" w:hAnsi="Times New Roman" w:cs="Times New Roman"/>
-          <w:sz w:val="24"/>
-          <w:szCs w:val="24"/>
-        </w:rPr>
-      </w:pPr>
-    </w:p>
-    <w:p>
-      <w:pPr>
-        <w:spacing w:line="480" w:lineRule="auto"/>
-        <w:jc w:val="both"/>
-        <w:rPr>
-          <w:rFonts w:ascii="Times New Roman" w:hAnsi="Times New Roman" w:cs="Times New Roman"/>
-          <w:sz w:val="24"/>
-          <w:szCs w:val="24"/>
-        </w:rPr>
-      </w:pPr>
-    </w:p>
-    <w:p>
-      <w:pPr>
-        <w:spacing w:line="480" w:lineRule="auto"/>
-        <w:jc w:val="both"/>
-        <w:rPr>
-          <w:rFonts w:ascii="Times New Roman" w:hAnsi="Times New Roman" w:cs="Times New Roman"/>
-          <w:sz w:val="24"/>
-          <w:szCs w:val="24"/>
-        </w:rPr>
-      </w:pPr>
-    </w:p>
-    <w:p>
-      <w:pPr>
-        <w:spacing w:line="480" w:lineRule="auto"/>
-        <w:jc w:val="both"/>
-        <w:rPr>
-          <w:rFonts w:ascii="Times New Roman" w:hAnsi="Times New Roman" w:cs="Times New Roman"/>
-          <w:sz w:val="24"/>
-          <w:szCs w:val="24"/>
-        </w:rPr>
-      </w:pPr>
-    </w:p>
-    <w:p>
-      <w:pPr>
-        <w:spacing w:line="480" w:lineRule="auto"/>
-        <w:jc w:val="both"/>
-        <w:rPr>
-          <w:rFonts w:ascii="Times New Roman" w:hAnsi="Times New Roman" w:cs="Times New Roman"/>
-          <w:b/>
-          <w:sz w:val="28"/>
-          <w:szCs w:val="24"/>
-        </w:rPr>
-      </w:pPr>
-      <w:r>
-        <w:rPr>
-          <w:rFonts w:ascii="Times New Roman" w:hAnsi="Times New Roman" w:cs="Times New Roman"/>
-          <w:b/>
-          <w:sz w:val="28"/>
-          <w:szCs w:val="24"/>
-        </w:rPr>
-        <w:lastRenderedPageBreak/>
-        <w:t>Decision descriptions</w:t>
-      </w:r>
-    </w:p>
-    <w:p>
-      <w:pPr>
-        <w:spacing w:line="480" w:lineRule="auto"/>
-        <w:jc w:val="both"/>
-        <w:rPr>
-          <w:rFonts w:ascii="Times New Roman" w:hAnsi="Times New Roman" w:cs="Times New Roman"/>
-          <w:sz w:val="24"/>
-          <w:szCs w:val="24"/>
-        </w:rPr>
-      </w:pPr>
-      <w:r>
-        <w:rPr>
-          <w:rFonts w:ascii="Times New Roman" w:hAnsi="Times New Roman" w:cs="Times New Roman"/>
-          <w:sz w:val="24"/>
-          <w:szCs w:val="24"/>
-        </w:rPr>
-        <w:t xml:space="preserve">We interviewed our customer to learn what kind of product they wanted us to build.  We asked various questions about what could possibly be done to help the </w:t>
-      </w:r>
-      <w:bookmarkStart w:id="0" w:name="_GoBack"/>
-      <w:bookmarkEnd w:id="0"/>
-      <w:r>
-        <w:rPr>
-          <w:rFonts w:ascii="Times New Roman" w:hAnsi="Times New Roman" w:cs="Times New Roman"/>
-          <w:sz w:val="24"/>
-          <w:szCs w:val="24"/>
-        </w:rPr>
-        <w:t xml:space="preserve">customer to give us a full picture of the end product.  During the interview, the customer prioritized some of the requirements.   From that list of requirements, we wrote user stories and ordered them according to the importance given to us by the customer.   We had a high priority list of items, followed by items the customer wanted but didn’t consider high priority, and then followed with the rest of the requirements that the customer would like but would not be absolutely necessary to make them happy.  </w:t>
-      </w:r>
-    </w:p>
-    <w:p>
-      <w:pPr>
-        <w:spacing w:line="480" w:lineRule="auto"/>
-        <w:jc w:val="both"/>
-        <w:rPr>
-          <w:rFonts w:ascii="Times New Roman" w:hAnsi="Times New Roman" w:cs="Times New Roman"/>
-          <w:sz w:val="24"/>
-          <w:szCs w:val="24"/>
-        </w:rPr>
-      </w:pPr>
-      <w:r>
-        <w:rPr>
-          <w:rFonts w:ascii="Times New Roman" w:hAnsi="Times New Roman" w:cs="Times New Roman"/>
-          <w:sz w:val="24"/>
-          <w:szCs w:val="24"/>
-        </w:rPr>
-        <w:t xml:space="preserve">Based on our user stories (derived from our interactions with our customer), we created our paper prototype.  We thought through how the start screen would look, and what functionality it would have.  That led to some buttons that would lead to other screens to allow us to meet the customer’s requirements.  After reviewing our first design, we started over with a better design.   </w:t>
-      </w:r>
-    </w:p>
-    <w:p>
-      <w:pPr>
-        <w:spacing w:line="480" w:lineRule="auto"/>
-        <w:jc w:val="both"/>
-        <w:rPr>
-          <w:rFonts w:ascii="Times New Roman" w:hAnsi="Times New Roman" w:cs="Times New Roman"/>
-          <w:sz w:val="24"/>
-          <w:szCs w:val="24"/>
-        </w:rPr>
-      </w:pPr>
-      <w:r>
-        <w:rPr>
-          <w:rFonts w:ascii="Times New Roman" w:hAnsi="Times New Roman" w:cs="Times New Roman"/>
-          <w:sz w:val="24"/>
-          <w:szCs w:val="24"/>
-        </w:rPr>
-        <w:t xml:space="preserve">We did research and found two options for building java GUI’s -  JavaFX and Swing.  We ended up choosing JavaFX because it was a newer technology, and it appears that JavaFX is becoming more popular in the development community.  </w:t>
-      </w:r>
-    </w:p>
-    <w:p>
-      <w:pPr>
-        <w:spacing w:line="480" w:lineRule="auto"/>
-        <w:jc w:val="both"/>
-        <w:rPr>
-          <w:rFonts w:ascii="Times New Roman" w:hAnsi="Times New Roman" w:cs="Times New Roman"/>
-          <w:sz w:val="24"/>
-          <w:szCs w:val="24"/>
-        </w:rPr>
-      </w:pPr>
-      <w:r>
-        <w:rPr>
-          <w:rFonts w:ascii="Times New Roman" w:hAnsi="Times New Roman" w:cs="Times New Roman"/>
-          <w:sz w:val="24"/>
-          <w:szCs w:val="24"/>
-        </w:rPr>
-        <w:t xml:space="preserve">We had discussions on how we were going to develop our software.  There was a disagreement between writing the code first or writing the tests first.  We ended up with a healthy agreement on using TDD (test driven development).   Our standups were productive.  Our communication throughout via slack, text, google hangouts and in person has been without issue.  We will have far more to say once we start writing and pushing code regarding our process.  So far, our process has been without issue.  </w:t>
+        <w:t xml:space="preserve">far more to say once we start writing and pushing code regarding our process.  So far, our process has been without issue.  </w:t>
       </w:r>
     </w:p>
     <w:sectPr>
@@ -4958,6 +4942,7 @@
     <w:lsdException w:name="HTML Sample" w:semiHidden="1" w:unhideWhenUsed="1"/>
     <w:lsdException w:name="HTML Typewriter" w:semiHidden="1" w:unhideWhenUsed="1"/>
     <w:lsdException w:name="HTML Variable" w:semiHidden="1" w:unhideWhenUsed="1"/>
+    <w:lsdException w:name="Normal Table" w:semiHidden="1" w:unhideWhenUsed="1"/>
     <w:lsdException w:name="annotation subject" w:semiHidden="1" w:unhideWhenUsed="1"/>
     <w:lsdException w:name="No List" w:semiHidden="1" w:unhideWhenUsed="1"/>
     <w:lsdException w:name="Outline List 1" w:semiHidden="1" w:unhideWhenUsed="1"/>
@@ -5003,9 +4988,11 @@
     <w:lsdException w:name="Table Subtle 1" w:semiHidden="1" w:unhideWhenUsed="1"/>
     <w:lsdException w:name="Table Subtle 2" w:semiHidden="1" w:unhideWhenUsed="1"/>
     <w:lsdException w:name="Table Web 1" w:semiHidden="1" w:unhideWhenUsed="1"/>
+    <w:lsdException w:name="Table Web 2" w:semiHidden="1" w:unhideWhenUsed="1"/>
     <w:lsdException w:name="Table Web 3" w:semiHidden="1" w:unhideWhenUsed="1"/>
     <w:lsdException w:name="Balloon Text" w:semiHidden="1" w:unhideWhenUsed="1"/>
     <w:lsdException w:name="Table Grid" w:uiPriority="59"/>
+    <w:lsdException w:name="Table Theme" w:semiHidden="1" w:unhideWhenUsed="1"/>
     <w:lsdException w:name="Placeholder Text" w:semiHidden="1"/>
     <w:lsdException w:name="No Spacing" w:uiPriority="1" w:qFormat="1"/>
     <w:lsdException w:name="Light Shading" w:uiPriority="60"/>
@@ -5752,7 +5739,7 @@
 </file>
 
 <file path=customXml/itemProps2.xml><?xml version="1.0" encoding="utf-8"?>
-<ds:datastoreItem xmlns:ds="http://schemas.openxmlformats.org/officeDocument/2006/customXml" ds:itemID="{3D3F0DCB-0091-4644-BA25-EC87E6D2097F}">
+<ds:datastoreItem xmlns:ds="http://schemas.openxmlformats.org/officeDocument/2006/customXml" ds:itemID="{0FCBE6C7-436F-B042-B724-80BCAFCDE004}">
   <ds:schemaRefs>
     <ds:schemaRef ds:uri="http://schemas.openxmlformats.org/officeDocument/2006/bibliography"/>
   </ds:schemaRefs>

</xml_diff>